<commit_message>
new quest images, english update
</commit_message>
<xml_diff>
--- a/kta/pravidla.docx
+++ b/kta/pravidla.docx
@@ -147,12 +147,7 @@
         <w:t>Kradení</w:t>
       </w:r>
       <w:r>
-        <w:t xml:space="preserve"> – vyber jakékoliv neobsazené auto, dej jej před sebe a umíst</w:t>
-      </w:r>
-      <w:bookmarkStart w:id="0" w:name="_GoBack"/>
-      <w:bookmarkEnd w:id="0"/>
-      <w:r>
-        <w:t>i na něj svou figurku. Otoč vrchní kartu a urči počet policajtů, kteří tě začnou pronásledovat. Při kradení ve svém rajónu jednoho policajta odečti, při kradení v soupeřově jednoho přičti</w:t>
+        <w:t xml:space="preserve"> – vyber jakékoliv neobsazené auto, dej jej před sebe a umísti na něj svou figurku. Otoč vrchní kartu a urči počet policajtů, kteří tě začnou pronásledovat. Při kradení ve svém rajónu jednoho policajta odečti, při kradení v soupeřově jednoho přičti</w:t>
       </w:r>
     </w:p>
     <w:p>
@@ -259,7 +254,10 @@
         <w:spacing w:after="0"/>
       </w:pPr>
       <w:r>
-        <w:t>poté můžeš nabourat jiné auto, za každou svou aktuální rychlost hoď kostkou</w:t>
+        <w:t xml:space="preserve">poté můžeš nabourat jiné auto, </w:t>
+      </w:r>
+      <w:r>
+        <w:t>hoď tolika kostkami, o kolik je tvá rychlost větší než u cílového auta</w:t>
       </w:r>
     </w:p>
     <w:p>
@@ -291,21 +289,28 @@
     <w:p>
       <w:pPr>
         <w:pStyle w:val="Odstavecseseznamem"/>
-        <w:numPr>
-          <w:ilvl w:val="3"/>
-          <w:numId w:val="1"/>
-        </w:numPr>
         <w:spacing w:after="0"/>
-      </w:pPr>
-      <w:r>
-        <w:t>po poškození jiného auta otoč kartu a urči policajty, kteří tě začnou stíhat</w:t>
-      </w:r>
-      <w:r>
-        <w:t xml:space="preserve"> (max. 5)</w:t>
-      </w:r>
-      <w:r>
-        <w:br/>
-      </w:r>
+        <w:ind w:left="708"/>
+      </w:pPr>
+      <w:r>
+        <w:t>za každé udělené poškození můžeš zaplatit jednu rychlost a přidat jedno poškození na sebe i na nabourané auto</w:t>
+      </w:r>
+    </w:p>
+    <w:p>
+      <w:pPr>
+        <w:pStyle w:val="Odstavecseseznamem"/>
+        <w:spacing w:after="0"/>
+        <w:ind w:left="708"/>
+      </w:pPr>
+      <w:r>
+        <w:t>pokud udělíš aspoň jedno poškození, získáváš policajta</w:t>
+      </w:r>
+    </w:p>
+    <w:p>
+      <w:pPr>
+        <w:spacing w:after="0"/>
+        <w:ind w:left="992"/>
+      </w:pPr>
     </w:p>
     <w:p>
       <w:pPr>
@@ -352,13 +357,10 @@
         <w:spacing w:after="0"/>
       </w:pPr>
       <w:r>
-        <w:t>Otoč kartu a urči policajty, kteří tě začnou stíhat</w:t>
-      </w:r>
-      <w:r>
-        <w:t xml:space="preserve"> (max. 5)</w:t>
-      </w:r>
-      <w:r>
-        <w:t>, při střelbě přímo na hráče automaticky 1</w:t>
+        <w:t>Je-li v autě hráč, může střelbu opětovat (1 žeton, 1 poškození), bez policajtů</w:t>
+      </w:r>
+      <w:r>
+        <w:t xml:space="preserve"> anebo za žeton rychlosti poškození zrušit</w:t>
       </w:r>
     </w:p>
     <w:p>
@@ -371,8 +373,10 @@
         <w:spacing w:after="0"/>
       </w:pPr>
       <w:r>
-        <w:t>Je-li v autě hráč, může střelbu opětovat (1 žeton, 1 poškození), bez policajtů</w:t>
-      </w:r>
+        <w:t>Pokud poškodíš auto, získáváš policajta</w:t>
+      </w:r>
+      <w:bookmarkStart w:id="0" w:name="_GoBack"/>
+      <w:bookmarkEnd w:id="0"/>
       <w:r>
         <w:br/>
       </w:r>
@@ -427,6 +431,7 @@
     </w:p>
     <w:p>
       <w:r>
+        <w:lastRenderedPageBreak/>
         <w:br w:type="page"/>
       </w:r>
     </w:p>

</xml_diff>

<commit_message>
Brand logos - all
</commit_message>
<xml_diff>
--- a/kta/pravidla.docx
+++ b/kta/pravidla.docx
@@ -3,22 +3,210 @@
 <w:document xmlns:wpc="http://schemas.microsoft.com/office/word/2010/wordprocessingCanvas" xmlns:cx="http://schemas.microsoft.com/office/drawing/2014/chartex" xmlns:cx1="http://schemas.microsoft.com/office/drawing/2015/9/8/chartex" xmlns:cx2="http://schemas.microsoft.com/office/drawing/2015/10/21/chartex" xmlns:cx3="http://schemas.microsoft.com/office/drawing/2016/5/9/chartex" xmlns:cx4="http://schemas.microsoft.com/office/drawing/2016/5/10/chartex" xmlns:cx5="http://schemas.microsoft.com/office/drawing/2016/5/11/chartex" xmlns:cx6="http://schemas.microsoft.com/office/drawing/2016/5/12/chartex" xmlns:cx7="http://schemas.microsoft.com/office/drawing/2016/5/13/chartex" xmlns:cx8="http://schemas.microsoft.com/office/drawing/2016/5/14/chartex" xmlns:mc="http://schemas.openxmlformats.org/markup-compatibility/2006" xmlns:aink="http://schemas.microsoft.com/office/drawing/2016/ink" xmlns:am3d="http://schemas.microsoft.com/office/drawing/2017/model3d" xmlns:o="urn:schemas-microsoft-com:office:office" xmlns:r="http://schemas.openxmlformats.org/officeDocument/2006/relationships" xmlns:m="http://schemas.openxmlformats.org/officeDocument/2006/math" xmlns:v="urn:schemas-microsoft-com:vml" xmlns:wp14="http://schemas.microsoft.com/office/word/2010/wordprocessingDrawing" xmlns:wp="http://schemas.openxmlformats.org/drawingml/2006/wordprocessingDrawing" xmlns:w10="urn:schemas-microsoft-com:office:word" xmlns:w="http://schemas.openxmlformats.org/wordprocessingml/2006/main" xmlns:w14="http://schemas.microsoft.com/office/word/2010/wordml" xmlns:w15="http://schemas.microsoft.com/office/word/2012/wordml" xmlns:w16cid="http://schemas.microsoft.com/office/word/2016/wordml/cid" xmlns:w16se="http://schemas.microsoft.com/office/word/2015/wordml/symex" xmlns:wpg="http://schemas.microsoft.com/office/word/2010/wordprocessingGroup" xmlns:wpi="http://schemas.microsoft.com/office/word/2010/wordprocessingInk" xmlns:wne="http://schemas.microsoft.com/office/word/2006/wordml" xmlns:wps="http://schemas.microsoft.com/office/word/2010/wordprocessingShape" mc:Ignorable="w14 w15 w16se w16cid wp14">
   <w:body>
     <w:p>
-      <w:pPr>
-        <w:pStyle w:val="Nadpis1"/>
-      </w:pPr>
-    </w:p>
-    <w:p>
-      <w:pPr>
-        <w:pStyle w:val="Nadpis1"/>
-      </w:pPr>
-      <w:r>
-        <w:br/>
-      </w:r>
-      <w:r>
-        <w:t>KTA pravidla 0.4</w:t>
-      </w:r>
-    </w:p>
-    <w:p/>
+      <w:r>
+        <w:rPr>
+          <w:noProof/>
+        </w:rPr>
+        <w:drawing>
+          <wp:anchor distT="0" distB="0" distL="114300" distR="114300" simplePos="0" relativeHeight="251665408" behindDoc="0" locked="0" layoutInCell="1" allowOverlap="1">
+            <wp:simplePos x="0" y="0"/>
+            <wp:positionH relativeFrom="margin">
+              <wp:posOffset>635000</wp:posOffset>
+            </wp:positionH>
+            <wp:positionV relativeFrom="paragraph">
+              <wp:posOffset>-184150</wp:posOffset>
+            </wp:positionV>
+            <wp:extent cx="1435611" cy="502921"/>
+            <wp:effectExtent l="0" t="0" r="0" b="0"/>
+            <wp:wrapNone/>
+            <wp:docPr id="2" name="Obrázek 2"/>
+            <wp:cNvGraphicFramePr>
+              <a:graphicFrameLocks xmlns:a="http://schemas.openxmlformats.org/drawingml/2006/main" noChangeAspect="1"/>
+            </wp:cNvGraphicFramePr>
+            <a:graphic xmlns:a="http://schemas.openxmlformats.org/drawingml/2006/main">
+              <a:graphicData uri="http://schemas.openxmlformats.org/drawingml/2006/picture">
+                <pic:pic xmlns:pic="http://schemas.openxmlformats.org/drawingml/2006/picture">
+                  <pic:nvPicPr>
+                    <pic:cNvPr id="2" name="kta-logo.png"/>
+                    <pic:cNvPicPr/>
+                  </pic:nvPicPr>
+                  <pic:blipFill>
+                    <a:blip r:embed="rId7" cstate="print">
+                      <a:extLst>
+                        <a:ext uri="{28A0092B-C50C-407E-A947-70E740481C1C}">
+                          <a14:useLocalDpi xmlns:a14="http://schemas.microsoft.com/office/drawing/2010/main" val="0"/>
+                        </a:ext>
+                      </a:extLst>
+                    </a:blip>
+                    <a:stretch>
+                      <a:fillRect/>
+                    </a:stretch>
+                  </pic:blipFill>
+                  <pic:spPr>
+                    <a:xfrm>
+                      <a:off x="0" y="0"/>
+                      <a:ext cx="1435611" cy="502921"/>
+                    </a:xfrm>
+                    <a:prstGeom prst="rect">
+                      <a:avLst/>
+                    </a:prstGeom>
+                  </pic:spPr>
+                </pic:pic>
+              </a:graphicData>
+            </a:graphic>
+            <wp14:sizeRelH relativeFrom="page">
+              <wp14:pctWidth>0</wp14:pctWidth>
+            </wp14:sizeRelH>
+            <wp14:sizeRelV relativeFrom="page">
+              <wp14:pctHeight>0</wp14:pctHeight>
+            </wp14:sizeRelV>
+          </wp:anchor>
+        </w:drawing>
+      </w:r>
+    </w:p>
+    <w:p>
+      <w:r>
+        <w:t xml:space="preserve">                            </w:t>
+      </w:r>
+      <w:r>
+        <w:t xml:space="preserve">  </w:t>
+      </w:r>
+      <w:r>
+        <w:t xml:space="preserve"> pravidla hry</w:t>
+      </w:r>
+    </w:p>
+    <w:p>
+      <w:r>
+        <w:rPr>
+          <w:b/>
+        </w:rPr>
+        <w:t xml:space="preserve">Obsah: </w:t>
+      </w:r>
+      <w:r>
+        <w:t>Karty aut</w:t>
+      </w:r>
+      <w:r>
+        <w:t>, k</w:t>
+      </w:r>
+      <w:r>
+        <w:t>arty misí</w:t>
+      </w:r>
+      <w:r>
+        <w:t>, k</w:t>
+      </w:r>
+      <w:r>
+        <w:t>arty akcí (používají se pouze v rozšířené, strategické variantě)</w:t>
+      </w:r>
+      <w:r>
+        <w:t>, figurky a</w:t>
+      </w:r>
+      <w:r>
+        <w:t> </w:t>
+      </w:r>
+      <w:r>
+        <w:t>žetony:</w:t>
+      </w:r>
+    </w:p>
+    <w:p>
+      <w:pPr>
+        <w:pStyle w:val="Odstavecseseznamem"/>
+        <w:numPr>
+          <w:ilvl w:val="0"/>
+          <w:numId w:val="3"/>
+        </w:numPr>
+        <w:ind w:left="142" w:hanging="142"/>
+        <w:rPr>
+          <w:b/>
+        </w:rPr>
+      </w:pPr>
+      <w:r>
+        <w:rPr>
+          <w:b/>
+        </w:rPr>
+        <w:t>Policajti:</w:t>
+      </w:r>
+      <w:r>
+        <w:t xml:space="preserve"> Stupeň pronásledování hráče. Lze je získat střelbou, bouráním nebo kradením aut</w:t>
+      </w:r>
+    </w:p>
+    <w:p>
+      <w:pPr>
+        <w:pStyle w:val="Odstavecseseznamem"/>
+        <w:numPr>
+          <w:ilvl w:val="0"/>
+          <w:numId w:val="3"/>
+        </w:numPr>
+        <w:ind w:left="142" w:hanging="142"/>
+      </w:pPr>
+      <w:r>
+        <w:rPr>
+          <w:b/>
+        </w:rPr>
+        <w:t>Poškození:</w:t>
+      </w:r>
+      <w:r>
+        <w:t xml:space="preserve"> </w:t>
+      </w:r>
+      <w:r>
+        <w:t xml:space="preserve">Určují, jak moc je auto nabourané nebo ostřílené. </w:t>
+      </w:r>
+      <w:r>
+        <w:t>Pět žetonů znamená, že je auto zničeno.</w:t>
+      </w:r>
+    </w:p>
+    <w:p>
+      <w:pPr>
+        <w:pStyle w:val="Odstavecseseznamem"/>
+        <w:numPr>
+          <w:ilvl w:val="0"/>
+          <w:numId w:val="3"/>
+        </w:numPr>
+        <w:ind w:left="142" w:hanging="142"/>
+      </w:pPr>
+      <w:r>
+        <w:rPr>
+          <w:b/>
+        </w:rPr>
+        <w:t>Rychlost:</w:t>
+      </w:r>
+      <w:r>
+        <w:t xml:space="preserve"> </w:t>
+      </w:r>
+      <w:r>
+        <w:t>Rychlost auta lze získat jízdou. Díky rychlosti je možné bourat ostatní auta, ujíždět policajtům a vyhýbat se střelbě.</w:t>
+      </w:r>
+    </w:p>
+    <w:p>
+      <w:pPr>
+        <w:pStyle w:val="Odstavecseseznamem"/>
+        <w:numPr>
+          <w:ilvl w:val="0"/>
+          <w:numId w:val="3"/>
+        </w:numPr>
+        <w:ind w:left="142" w:hanging="142"/>
+      </w:pPr>
+      <w:r>
+        <w:rPr>
+          <w:b/>
+        </w:rPr>
+        <w:t>Zbraně:</w:t>
+      </w:r>
+      <w:r>
+        <w:t xml:space="preserve"> Stupeň vyzbrojení hráče. Zbraněmi lze střílet </w:t>
+      </w:r>
+      <w:r>
+        <w:t xml:space="preserve">na </w:t>
+      </w:r>
+      <w:r>
+        <w:t>policajty a ostatní auta a opětovat palbu v</w:t>
+      </w:r>
+      <w:r>
+        <w:t> </w:t>
+      </w:r>
+      <w:r>
+        <w:t>přestřelce.</w:t>
+      </w:r>
+    </w:p>
     <w:p>
       <w:r>
         <w:rPr>
@@ -30,7 +218,19 @@
         <w:t xml:space="preserve"> </w:t>
       </w:r>
       <w:r>
-        <w:t>zamíchej balíčky a každému rozdej 3 mise</w:t>
+        <w:t>Každý hráči si vybere figurku. Z</w:t>
+      </w:r>
+      <w:r>
+        <w:t>amíchej balíčky a každému rozdej 3 mise</w:t>
+      </w:r>
+      <w:r>
+        <w:t xml:space="preserve">. Začíná hráč, který jel naposledy </w:t>
+      </w:r>
+      <w:r>
+        <w:t>autem</w:t>
+      </w:r>
+      <w:r>
+        <w:t>.</w:t>
       </w:r>
     </w:p>
     <w:p>
@@ -43,7 +243,19 @@
         <w:rPr>
           <w:b/>
         </w:rPr>
-        <w:t>Průběh kola:</w:t>
+        <w:t>Průběh kola</w:t>
+      </w:r>
+      <w:r>
+        <w:rPr>
+          <w:b/>
+        </w:rPr>
+        <w:t xml:space="preserve"> hráče</w:t>
+      </w:r>
+      <w:r>
+        <w:rPr>
+          <w:b/>
+        </w:rPr>
+        <w:t>:</w:t>
       </w:r>
     </w:p>
     <w:p>
@@ -55,37 +267,51 @@
         </w:numPr>
       </w:pPr>
       <w:r>
-        <w:t>Ověření policajtů</w:t>
-      </w:r>
-    </w:p>
-    <w:p>
-      <w:pPr>
-        <w:pStyle w:val="Odstavecseseznamem"/>
-        <w:numPr>
-          <w:ilvl w:val="1"/>
-          <w:numId w:val="1"/>
-        </w:numPr>
-      </w:pPr>
-      <w:r>
-        <w:t>hoď kostkou, pokud padne stejně nebo méně jako je počet tvých policajtů, odhazuješ 1 misi, všechny zbraně a ztrácíš akci toto kolo</w:t>
-      </w:r>
-    </w:p>
-    <w:p>
-      <w:pPr>
-        <w:pStyle w:val="Odstavecseseznamem"/>
-        <w:numPr>
-          <w:ilvl w:val="1"/>
-          <w:numId w:val="1"/>
-        </w:numPr>
-      </w:pPr>
-      <w:r>
-        <w:t xml:space="preserve">odhozením </w:t>
+        <w:t>Pronásledování – pokud máš alespoň 1 žeton policajta</w:t>
+      </w:r>
+    </w:p>
+    <w:p>
+      <w:r>
+        <w:t>H</w:t>
+      </w:r>
+      <w:r>
+        <w:t>oď kostkou</w:t>
+      </w:r>
+      <w:r>
+        <w:t>. P</w:t>
+      </w:r>
+      <w:r>
+        <w:t>okud padne stejně nebo méně jako je počet tvých policajtů, odh</w:t>
+      </w:r>
+      <w:r>
+        <w:t>oď</w:t>
+      </w:r>
+      <w:r>
+        <w:t xml:space="preserve"> 1 </w:t>
+      </w:r>
+      <w:r>
+        <w:t xml:space="preserve">splněnou </w:t>
+      </w:r>
+      <w:r>
+        <w:t>misi, všechny zbraně a ztrácíš akci toto kolo</w:t>
+      </w:r>
+      <w:r>
+        <w:t>. O</w:t>
+      </w:r>
+      <w:r>
+        <w:t xml:space="preserve">dhozením </w:t>
       </w:r>
       <w:r>
         <w:t xml:space="preserve">1 rychlosti nebo </w:t>
       </w:r>
       <w:r>
-        <w:t xml:space="preserve">1 zbraně lze přehodit, ale v případě úspěchu </w:t>
+        <w:t xml:space="preserve">1 zbraně lze </w:t>
+      </w:r>
+      <w:r>
+        <w:t xml:space="preserve">hod na pronásledování </w:t>
+      </w:r>
+      <w:r>
+        <w:t xml:space="preserve">přehodit, ale v případě úspěchu </w:t>
       </w:r>
       <w:r>
         <w:t xml:space="preserve">u zbraně </w:t>
@@ -94,7 +320,19 @@
         <w:t>získáváš dalšího policajta za každé přehození</w:t>
       </w:r>
       <w:r>
-        <w:t xml:space="preserve"> (max. 5)</w:t>
+        <w:t xml:space="preserve"> (max</w:t>
+      </w:r>
+      <w:r>
+        <w:t xml:space="preserve">. stupeň </w:t>
+      </w:r>
+      <w:r>
+        <w:t>pronásledování je 5</w:t>
+      </w:r>
+      <w:r>
+        <w:t>)</w:t>
+      </w:r>
+      <w:r>
+        <w:t>.</w:t>
       </w:r>
     </w:p>
     <w:p>
@@ -106,7 +344,16 @@
         </w:numPr>
       </w:pPr>
       <w:r>
-        <w:t>Provedení akce</w:t>
+        <w:t xml:space="preserve">Provedení </w:t>
+      </w:r>
+      <w:r>
+        <w:t>jedné z </w:t>
+      </w:r>
+      <w:r>
+        <w:t>akc</w:t>
+      </w:r>
+      <w:r>
+        <w:t>í:</w:t>
       </w:r>
     </w:p>
     <w:p>
@@ -117,6 +364,7 @@
           <w:numId w:val="1"/>
         </w:numPr>
         <w:spacing w:after="0"/>
+        <w:ind w:left="284" w:hanging="284"/>
       </w:pPr>
       <w:r>
         <w:rPr>
@@ -125,26 +373,38 @@
         <w:t>Průzkum</w:t>
       </w:r>
       <w:r>
-        <w:t xml:space="preserve"> – </w:t>
-      </w:r>
-      <w:proofErr w:type="spellStart"/>
-      <w:r>
-        <w:t>vem</w:t>
-      </w:r>
-      <w:proofErr w:type="spellEnd"/>
+        <w:rPr>
+          <w:b/>
+        </w:rPr>
+        <w:t xml:space="preserve"> (skautuj)</w:t>
+      </w:r>
+      <w:r>
+        <w:rPr>
+          <w:b/>
+        </w:rPr>
+        <w:t>:</w:t>
+      </w:r>
+      <w:r>
+        <w:t xml:space="preserve"> </w:t>
+      </w:r>
+      <w:r>
+        <w:t>V</w:t>
+      </w:r>
+      <w:r>
+        <w:t>e</w:t>
+      </w:r>
+      <w:r>
+        <w:t>zmi</w:t>
+      </w:r>
       <w:r>
         <w:t xml:space="preserve"> auto z vrchu balíčku a vylož před sebe</w:t>
       </w:r>
       <w:r>
         <w:t xml:space="preserve"> do svého rajónu</w:t>
       </w:r>
-    </w:p>
-    <w:p>
-      <w:pPr>
-        <w:pStyle w:val="Odstavecseseznamem"/>
-        <w:spacing w:after="0"/>
-        <w:ind w:left="644"/>
-      </w:pPr>
+      <w:r>
+        <w:t>.</w:t>
+      </w:r>
     </w:p>
     <w:p>
       <w:pPr>
@@ -154,6 +414,7 @@
           <w:numId w:val="1"/>
         </w:numPr>
         <w:spacing w:after="0"/>
+        <w:ind w:left="284" w:hanging="284"/>
       </w:pPr>
       <w:r>
         <w:rPr>
@@ -162,19 +423,65 @@
         <w:t>Kradení</w:t>
       </w:r>
       <w:r>
-        <w:t xml:space="preserve"> – vyber jakékoliv neobsazené auto, dej jej před sebe a umísti na něj svou figurku. Otoč vrchní kartu a urči počet policajtů, kteří tě začnou pronásledovat. Při kradení</w:t>
+        <w:rPr>
+          <w:b/>
+        </w:rPr>
+        <w:t>:</w:t>
       </w:r>
       <w:r>
         <w:t xml:space="preserve"> </w:t>
       </w:r>
       <w:r>
-        <w:t>v soupeřově jednoho přičti</w:t>
-      </w:r>
-    </w:p>
-    <w:p>
-      <w:pPr>
-        <w:spacing w:after="0"/>
-      </w:pPr>
+        <w:t>V</w:t>
+      </w:r>
+      <w:r>
+        <w:t xml:space="preserve">yber jakékoliv neobsazené auto, dej jej před sebe a umísti na něj svou figurku. </w:t>
+      </w:r>
+      <w:r>
+        <w:t>Odlož v</w:t>
+      </w:r>
+      <w:r>
+        <w:t xml:space="preserve">rchní kartu </w:t>
+      </w:r>
+      <w:r>
+        <w:t xml:space="preserve">z balíčku aut </w:t>
+      </w:r>
+      <w:r>
+        <w:t xml:space="preserve">a urči </w:t>
+      </w:r>
+      <w:r>
+        <w:t xml:space="preserve">tak </w:t>
+      </w:r>
+      <w:r>
+        <w:t>počet policajtů, kteří tě začnou pronásledovat</w:t>
+      </w:r>
+      <w:r>
+        <w:t xml:space="preserve"> (viz FAQ)</w:t>
+      </w:r>
+      <w:r>
+        <w:t>. Při kradení</w:t>
+      </w:r>
+      <w:r>
+        <w:t xml:space="preserve"> </w:t>
+      </w:r>
+      <w:r>
+        <w:t>v</w:t>
+      </w:r>
+      <w:r>
+        <w:t> </w:t>
+      </w:r>
+      <w:r>
+        <w:t>soupeřově</w:t>
+      </w:r>
+      <w:r>
+        <w:t xml:space="preserve"> rajónu</w:t>
+      </w:r>
+      <w:r>
+        <w:t xml:space="preserve"> jednoho přičti</w:t>
+      </w:r>
+      <w:r>
+        <w:t>.</w:t>
+      </w:r>
     </w:p>
     <w:p>
       <w:pPr>
@@ -184,6 +491,7 @@
           <w:numId w:val="1"/>
         </w:numPr>
         <w:spacing w:after="0"/>
+        <w:ind w:left="284" w:hanging="284"/>
       </w:pPr>
       <w:r>
         <w:rPr>
@@ -192,24 +500,53 @@
         <w:t>Zbrojení</w:t>
       </w:r>
       <w:r>
-        <w:t xml:space="preserve"> – získáváš 1 zbraň. Pokud nemáš policajty, získáváš 2 zbraně</w:t>
-      </w:r>
-      <w:r>
-        <w:t xml:space="preserve"> (</w:t>
-      </w:r>
-      <w:proofErr w:type="spellStart"/>
-      <w:r>
-        <w:t>max</w:t>
-      </w:r>
-      <w:proofErr w:type="spellEnd"/>
+        <w:rPr>
+          <w:b/>
+        </w:rPr>
+        <w:t>:</w:t>
+      </w:r>
+      <w:r>
+        <w:t xml:space="preserve"> </w:t>
+      </w:r>
+      <w:r>
+        <w:t>Z</w:t>
+      </w:r>
+      <w:r>
+        <w:t xml:space="preserve">ískáváš </w:t>
+      </w:r>
+      <w:r>
+        <w:t>žeton</w:t>
+      </w:r>
+      <w:r>
+        <w:t xml:space="preserve"> zbra</w:t>
+      </w:r>
+      <w:r>
+        <w:t>ně</w:t>
+      </w:r>
+      <w:r>
+        <w:t xml:space="preserve">. Pokud </w:t>
+      </w:r>
+      <w:r>
+        <w:t>tě nepronásledují žádní policajti</w:t>
+      </w:r>
+      <w:r>
+        <w:t>, získáváš 2 zbraně</w:t>
+      </w:r>
+      <w:r>
+        <w:t xml:space="preserve"> (max</w:t>
+      </w:r>
+      <w:r>
+        <w:t>. vyzbrojení</w:t>
+      </w:r>
+      <w:r>
+        <w:t xml:space="preserve"> je</w:t>
+      </w:r>
       <w:r>
         <w:t xml:space="preserve"> 5)</w:t>
       </w:r>
-    </w:p>
-    <w:p>
-      <w:pPr>
-        <w:spacing w:after="0"/>
-      </w:pPr>
+      <w:r>
+        <w:t>.</w:t>
+      </w:r>
     </w:p>
     <w:p>
       <w:pPr>
@@ -219,6 +556,7 @@
           <w:numId w:val="1"/>
         </w:numPr>
         <w:spacing w:after="0"/>
+        <w:ind w:left="284" w:hanging="284"/>
       </w:pPr>
       <w:r>
         <w:rPr>
@@ -227,10 +565,28 @@
         <w:t>Vyčkávání</w:t>
       </w:r>
       <w:r>
-        <w:t xml:space="preserve"> – pokud máš 1 policajta, zruš ho</w:t>
-      </w:r>
-      <w:r>
-        <w:br/>
+        <w:rPr>
+          <w:b/>
+        </w:rPr>
+        <w:t>:</w:t>
+      </w:r>
+      <w:r>
+        <w:t xml:space="preserve"> </w:t>
+      </w:r>
+      <w:r>
+        <w:t xml:space="preserve">Odhoď jeden </w:t>
+      </w:r>
+      <w:r>
+        <w:t xml:space="preserve">svůj </w:t>
+      </w:r>
+      <w:r>
+        <w:t>žeton policajt</w:t>
+      </w:r>
+      <w:r>
+        <w:t>a</w:t>
+      </w:r>
+      <w:r>
+        <w:t>.</w:t>
       </w:r>
     </w:p>
     <w:p>
@@ -241,9 +597,7 @@
           <w:numId w:val="1"/>
         </w:numPr>
         <w:spacing w:after="0"/>
-        <w:rPr>
-          <w:b/>
-        </w:rPr>
+        <w:ind w:left="284" w:hanging="284"/>
       </w:pPr>
       <w:r>
         <w:rPr>
@@ -251,28 +605,44 @@
         </w:rPr>
         <w:t>Jízda</w:t>
       </w:r>
-    </w:p>
-    <w:p>
-      <w:pPr>
-        <w:pStyle w:val="Odstavecseseznamem"/>
-        <w:numPr>
-          <w:ilvl w:val="2"/>
-          <w:numId w:val="1"/>
-        </w:numPr>
+      <w:r>
+        <w:rPr>
+          <w:b/>
+        </w:rPr>
+        <w:t xml:space="preserve">: </w:t>
+      </w:r>
+      <w:r>
+        <w:t>P</w:t>
+      </w:r>
+      <w:r>
+        <w:t xml:space="preserve">okud jsi v autě, přidej na něj tolik </w:t>
+      </w:r>
+      <w:r>
+        <w:t xml:space="preserve">žetonů </w:t>
+      </w:r>
+      <w:r>
+        <w:t>rychlosti, kolik je jeho zrychlení (</w:t>
+      </w:r>
+      <w:r>
+        <w:t>nelze mít víc</w:t>
+      </w:r>
+      <w:r>
+        <w:t>,</w:t>
+      </w:r>
+      <w:r>
+        <w:t xml:space="preserve"> než je</w:t>
+      </w:r>
+      <w:r>
+        <w:t xml:space="preserve"> max. rychlost auta)</w:t>
+      </w:r>
+      <w:r>
+        <w:t>.</w:t>
+      </w:r>
+    </w:p>
+    <w:p>
+      <w:pPr>
         <w:spacing w:after="0"/>
-      </w:pPr>
-      <w:r>
-        <w:t>pokud jsi v autě, přidej na něj tolik rychlosti, kolik je jeho zrychlení (max. je max. rychlost auta)</w:t>
-      </w:r>
-    </w:p>
-    <w:p>
-      <w:pPr>
-        <w:pStyle w:val="Odstavecseseznamem"/>
-        <w:numPr>
-          <w:ilvl w:val="2"/>
-          <w:numId w:val="1"/>
-        </w:numPr>
-        <w:spacing w:after="0"/>
+        <w:ind w:left="284"/>
       </w:pPr>
       <w:r>
         <w:t>P</w:t>
@@ -292,48 +662,27 @@
       <w:r>
         <w:t>:</w:t>
       </w:r>
-    </w:p>
-    <w:p>
-      <w:pPr>
-        <w:pStyle w:val="Odstavecseseznamem"/>
-        <w:numPr>
-          <w:ilvl w:val="3"/>
-          <w:numId w:val="1"/>
-        </w:numPr>
-        <w:spacing w:after="0"/>
-      </w:pPr>
+      <w:r>
+        <w:t xml:space="preserve"> </w:t>
+      </w:r>
       <w:r>
         <w:t>H</w:t>
       </w:r>
       <w:r>
         <w:t>oď tolika kostkami, kolik je tvá rychlost</w:t>
       </w:r>
-    </w:p>
-    <w:p>
-      <w:pPr>
-        <w:pStyle w:val="Odstavecseseznamem"/>
-        <w:numPr>
-          <w:ilvl w:val="3"/>
-          <w:numId w:val="1"/>
-        </w:numPr>
-        <w:spacing w:after="0"/>
-      </w:pPr>
+      <w:r>
+        <w:t xml:space="preserve">. </w:t>
+      </w:r>
       <w:r>
         <w:t>Za každou kostku, na které padlo více, než je odolnost nabouraného auta, na něj přidej p</w:t>
       </w:r>
       <w:r>
         <w:t>oškození</w:t>
       </w:r>
-    </w:p>
-    <w:p>
-      <w:pPr>
-        <w:pStyle w:val="Odstavecseseznamem"/>
-        <w:numPr>
-          <w:ilvl w:val="3"/>
-          <w:numId w:val="1"/>
-        </w:numPr>
-        <w:spacing w:after="0"/>
-      </w:pPr>
+      <w:r>
+        <w:t xml:space="preserve">. </w:t>
+      </w:r>
       <w:r>
         <w:t>Za každé 2 poškození</w:t>
       </w:r>
@@ -344,30 +693,20 @@
         <w:t xml:space="preserve">1 </w:t>
       </w:r>
       <w:r>
-        <w:t xml:space="preserve">poškození na sebe </w:t>
-      </w:r>
-    </w:p>
-    <w:p>
-      <w:pPr>
-        <w:pStyle w:val="Odstavecseseznamem"/>
-        <w:numPr>
-          <w:ilvl w:val="3"/>
-          <w:numId w:val="1"/>
-        </w:numPr>
-        <w:spacing w:after="0"/>
-      </w:pPr>
+        <w:t>poškození na sebe</w:t>
+      </w:r>
+      <w:r>
+        <w:t xml:space="preserve">. </w:t>
+      </w:r>
       <w:r>
         <w:t>P</w:t>
       </w:r>
       <w:r>
         <w:t>okud udělíš aspoň jedno poškození, získáváš policajta</w:t>
       </w:r>
-    </w:p>
-    <w:p>
-      <w:pPr>
-        <w:spacing w:after="0"/>
-        <w:ind w:left="992"/>
-      </w:pPr>
+      <w:r>
+        <w:t>.</w:t>
+      </w:r>
     </w:p>
     <w:p>
       <w:pPr>
@@ -377,9 +716,7 @@
           <w:numId w:val="1"/>
         </w:numPr>
         <w:spacing w:after="0"/>
-        <w:rPr>
-          <w:b/>
-        </w:rPr>
+        <w:ind w:left="284" w:hanging="284"/>
       </w:pPr>
       <w:r>
         <w:rPr>
@@ -387,53 +724,56 @@
         </w:rPr>
         <w:t>Střelba</w:t>
       </w:r>
-    </w:p>
-    <w:p>
-      <w:pPr>
-        <w:pStyle w:val="Odstavecseseznamem"/>
-        <w:numPr>
-          <w:ilvl w:val="2"/>
-          <w:numId w:val="1"/>
-        </w:numPr>
-        <w:spacing w:after="0"/>
-      </w:pPr>
-      <w:r>
-        <w:t>Zaplať 1 zbraň a přidej 1 poškození na libovolné auto</w:t>
-      </w:r>
-      <w:r>
-        <w:t>, nebo hráče mimo auto</w:t>
-      </w:r>
-    </w:p>
-    <w:p>
-      <w:pPr>
-        <w:pStyle w:val="Odstavecseseznamem"/>
-        <w:numPr>
-          <w:ilvl w:val="2"/>
-          <w:numId w:val="1"/>
-        </w:numPr>
-        <w:spacing w:after="0"/>
-      </w:pPr>
-      <w:r>
-        <w:t>Je-li v autě hráč, může střelbu opětovat (1 žeton, 1 poškození), bez policajtů</w:t>
-      </w:r>
-      <w:r>
-        <w:t xml:space="preserve"> anebo za žeton rychlosti poškození zrušit</w:t>
-      </w:r>
-    </w:p>
-    <w:p>
-      <w:pPr>
-        <w:pStyle w:val="Odstavecseseznamem"/>
-        <w:numPr>
-          <w:ilvl w:val="2"/>
-          <w:numId w:val="1"/>
-        </w:numPr>
-        <w:spacing w:after="0"/>
-      </w:pPr>
-      <w:r>
-        <w:t>Pokud poškodíš auto, získáváš policajta</w:t>
-      </w:r>
-      <w:r>
-        <w:br/>
+      <w:r>
+        <w:rPr>
+          <w:b/>
+        </w:rPr>
+        <w:t xml:space="preserve">: </w:t>
+      </w:r>
+      <w:r>
+        <w:t>Vyber auto, na které střílíš. Za každý tvůj odhozený žeton zbraně na něj p</w:t>
+      </w:r>
+      <w:r>
+        <w:t xml:space="preserve">řidej 1 poškození </w:t>
+      </w:r>
+      <w:r>
+        <w:t>a</w:t>
+      </w:r>
+      <w:r>
+        <w:t> </w:t>
+      </w:r>
+      <w:r>
+        <w:t>získáváš 1 žeton policajta</w:t>
+      </w:r>
+      <w:r>
+        <w:t xml:space="preserve">. </w:t>
+      </w:r>
+      <w:r>
+        <w:t xml:space="preserve">Je-li v autě hráč, může </w:t>
+      </w:r>
+      <w:r>
+        <w:t xml:space="preserve">se </w:t>
+      </w:r>
+      <w:r>
+        <w:t>každému jednotlivému výstřelu</w:t>
+      </w:r>
+      <w:r>
+        <w:t xml:space="preserve"> </w:t>
+      </w:r>
+      <w:r>
+        <w:t xml:space="preserve">vyhnout </w:t>
+      </w:r>
+      <w:r>
+        <w:t xml:space="preserve">(za žeton rychlosti) </w:t>
+      </w:r>
+      <w:r>
+        <w:t xml:space="preserve">nebo ji </w:t>
+      </w:r>
+      <w:r>
+        <w:t xml:space="preserve">opětovat </w:t>
+      </w:r>
+      <w:r>
+        <w:t>(za žeton zbraně udělí poškození útočníkovi, bez policajtů).</w:t>
       </w:r>
     </w:p>
     <w:p>
@@ -444,134 +784,246 @@
           <w:numId w:val="1"/>
         </w:numPr>
         <w:spacing w:after="0"/>
+        <w:ind w:left="284" w:hanging="284"/>
       </w:pPr>
       <w:r>
         <w:rPr>
           <w:b/>
         </w:rPr>
-        <w:t>Plnění mise</w:t>
-      </w:r>
-      <w:r>
-        <w:t xml:space="preserve"> – splňuješ-li podmínky</w:t>
-      </w:r>
-    </w:p>
-    <w:p>
-      <w:pPr>
-        <w:pStyle w:val="Odstavecseseznamem"/>
-        <w:numPr>
-          <w:ilvl w:val="2"/>
-          <w:numId w:val="1"/>
-        </w:numPr>
-        <w:spacing w:after="0"/>
-      </w:pPr>
-      <w:r>
-        <w:t xml:space="preserve">Misi vylož před sebe, vymaž všechny policajty a </w:t>
+        <w:t xml:space="preserve">Plnění </w:t>
+      </w:r>
+      <w:proofErr w:type="gramStart"/>
+      <w:r>
+        <w:rPr>
+          <w:b/>
+        </w:rPr>
+        <w:t>mise</w:t>
+      </w:r>
+      <w:r>
+        <w:rPr>
+          <w:b/>
+        </w:rPr>
+        <w:t xml:space="preserve">: </w:t>
+      </w:r>
+      <w:r>
+        <w:t xml:space="preserve"> </w:t>
+      </w:r>
+      <w:r>
+        <w:t>Pro</w:t>
+      </w:r>
+      <w:proofErr w:type="gramEnd"/>
+      <w:r>
+        <w:t xml:space="preserve"> každou misi je třeba být v autě a</w:t>
+      </w:r>
+      <w:r>
+        <w:t> </w:t>
+      </w:r>
+      <w:r>
+        <w:t>disponovat příslušnými žetony. Žetony poškození</w:t>
+      </w:r>
+      <w:r>
+        <w:t xml:space="preserve"> na kartě mise</w:t>
+      </w:r>
+      <w:r>
+        <w:t xml:space="preserve"> určují, kolik poškození je třeba udělit protihráčům z daného auta. </w:t>
+      </w:r>
+      <w:r>
+        <w:t>Misi vylož před sebe, vymaž všechny</w:t>
+      </w:r>
+      <w:r>
+        <w:t xml:space="preserve"> své</w:t>
+      </w:r>
+      <w:r>
+        <w:t xml:space="preserve"> policajty a </w:t>
       </w:r>
       <w:r>
         <w:t>přiber si novou misi</w:t>
       </w:r>
+      <w:r>
+        <w:t>.</w:t>
+      </w:r>
     </w:p>
     <w:p>
       <w:pPr>
         <w:pStyle w:val="Nadpis2"/>
       </w:pPr>
       <w:r>
-        <w:t>Smrt</w:t>
-      </w:r>
-    </w:p>
-    <w:p>
-      <w:r>
-        <w:t xml:space="preserve">Pokud auto obdrží 5 poškození, je zničeno. Pokud je v něm hráč, jde do nemocnice. Musí zahodit všechny karty </w:t>
-      </w:r>
-      <w:r>
-        <w:t xml:space="preserve">misí </w:t>
-      </w:r>
-      <w:r>
-        <w:t xml:space="preserve">a ve svém příští kole </w:t>
-      </w:r>
-      <w:r>
-        <w:t>si</w:t>
-      </w:r>
-      <w:r>
-        <w:t xml:space="preserve"> </w:t>
-      </w:r>
-      <w:r>
-        <w:t>při</w:t>
-      </w:r>
-      <w:r>
-        <w:t>bere</w:t>
-      </w:r>
-      <w:r>
-        <w:t xml:space="preserve"> 3 nové mise</w:t>
+        <w:t>Cíl hry</w:t>
       </w:r>
       <w:bookmarkStart w:id="0" w:name="_GoBack"/>
       <w:bookmarkEnd w:id="0"/>
     </w:p>
     <w:p>
       <w:r>
-        <w:br w:type="page"/>
+        <w:t>Jakmile má nějaký hráč před sebou splněné mise v hodnotě 21.000 $ nebo více, vyhrává hru.</w:t>
+      </w:r>
+    </w:p>
+    <w:p>
+      <w:pPr>
+        <w:pStyle w:val="Nadpis2"/>
+      </w:pPr>
+      <w:r>
+        <w:t>Smrt</w:t>
+      </w:r>
+    </w:p>
+    <w:p>
+      <w:r>
+        <w:t xml:space="preserve">Pokud auto obdrží 5 poškození, je zničeno. Pokud je v něm hráč, jde do </w:t>
+      </w:r>
+      <w:proofErr w:type="gramStart"/>
+      <w:r>
+        <w:t>nemocnice</w:t>
+      </w:r>
+      <w:r>
+        <w:t xml:space="preserve"> - m</w:t>
+      </w:r>
+      <w:r>
+        <w:t>usí</w:t>
+      </w:r>
+      <w:proofErr w:type="gramEnd"/>
+      <w:r>
+        <w:t xml:space="preserve"> zahodit všechny karty </w:t>
+      </w:r>
+      <w:r>
+        <w:t xml:space="preserve">misí </w:t>
+      </w:r>
+      <w:r>
+        <w:t xml:space="preserve">a ve svém příští kole </w:t>
+      </w:r>
+      <w:r>
+        <w:t>si</w:t>
+      </w:r>
+      <w:r>
+        <w:t xml:space="preserve"> </w:t>
+      </w:r>
+      <w:r>
+        <w:t>při</w:t>
+      </w:r>
+      <w:r>
+        <w:t>bere</w:t>
+      </w:r>
+      <w:r>
+        <w:t xml:space="preserve"> 3 nové mise</w:t>
+      </w:r>
+      <w:r>
+        <w:t>.</w:t>
+      </w:r>
+    </w:p>
+    <w:p>
+      <w:pPr>
+        <w:pStyle w:val="Nadpis2"/>
+      </w:pPr>
+      <w:r>
+        <w:t>Strategická varianta</w:t>
+      </w:r>
+    </w:p>
+    <w:p>
+      <w:r>
+        <w:t>V této variantě má každý hráč kromě misí na ruce i</w:t>
+      </w:r>
+      <w:r>
+        <w:t> </w:t>
+      </w:r>
+      <w:r>
+        <w:t>5</w:t>
+      </w:r>
+      <w:r>
+        <w:t> </w:t>
+      </w:r>
+      <w:r>
+        <w:t xml:space="preserve">karet akcí (Skautuj, </w:t>
+      </w:r>
+      <w:proofErr w:type="gramStart"/>
+      <w:r>
+        <w:t>Kraď!,</w:t>
+      </w:r>
+      <w:proofErr w:type="gramEnd"/>
+      <w:r>
+        <w:t xml:space="preserve"> Jeď, Zbroj a Střílej!). Na začátku hry každý hráč položí kartu akce před sebe lícem dolů. Ve svém tahu může kartu odhalit a provést danou akci nebo si ji vzít zpět do ruky a provést tak akci Vyčkávání. Po provedení akce </w:t>
+      </w:r>
+      <w:r>
+        <w:t xml:space="preserve">(nebo chycení policajty) </w:t>
+      </w:r>
+      <w:r>
+        <w:t xml:space="preserve">pak na konci svého kola umístí další kartu akce nebo kartu mise (pro její případné splnění) lícem dolů, čímž tajně určí svou akci pro příští kolo.  </w:t>
+      </w:r>
+    </w:p>
+    <w:p>
+      <w:pPr>
+        <w:spacing w:after="0"/>
+        <w:jc w:val="center"/>
+        <w:rPr>
+          <w:b/>
+          <w:sz w:val="28"/>
+        </w:rPr>
+      </w:pPr>
+      <w:r>
+        <w:rPr>
+          <w:b/>
+          <w:sz w:val="32"/>
+        </w:rPr>
+        <w:t>PŘEHLED AKCÍ</w:t>
       </w:r>
     </w:p>
     <w:tbl>
       <w:tblPr>
         <w:tblStyle w:val="Mkatabulky"/>
         <w:tblW w:w="0" w:type="auto"/>
-        <w:tblCellMar>
-          <w:top w:w="113" w:type="dxa"/>
-          <w:bottom w:w="113" w:type="dxa"/>
-        </w:tblCellMar>
         <w:tblLook w:val="04A0" w:firstRow="1" w:lastRow="0" w:firstColumn="1" w:lastColumn="0" w:noHBand="0" w:noVBand="1"/>
       </w:tblPr>
       <w:tblGrid>
-        <w:gridCol w:w="4530"/>
-        <w:gridCol w:w="4530"/>
+        <w:gridCol w:w="2379"/>
+        <w:gridCol w:w="2490"/>
       </w:tblGrid>
       <w:tr>
+        <w:trPr>
+          <w:trHeight w:val="1660"/>
+        </w:trPr>
         <w:tc>
           <w:tcPr>
-            <w:tcW w:w="4531" w:type="dxa"/>
+            <w:tcW w:w="2379" w:type="dxa"/>
           </w:tcPr>
           <w:p>
             <w:pPr>
               <w:jc w:val="center"/>
               <w:rPr>
-                <w:sz w:val="72"/>
+                <w:sz w:val="52"/>
               </w:rPr>
             </w:pPr>
             <w:r>
               <w:rPr>
-                <w:sz w:val="72"/>
+                <w:sz w:val="52"/>
               </w:rPr>
-              <w:lastRenderedPageBreak/>
-              <w:t>PRŮZKUM</w:t>
+              <w:t>SKAUTUJ</w:t>
             </w:r>
           </w:p>
           <w:p>
             <w:pPr>
               <w:jc w:val="center"/>
               <w:rPr>
-                <w:sz w:val="72"/>
+                <w:sz w:val="52"/>
               </w:rPr>
             </w:pPr>
             <w:r>
               <w:rPr>
                 <w:noProof/>
+                <w:sz w:val="52"/>
               </w:rPr>
               <mc:AlternateContent>
                 <mc:Choice Requires="wps">
                   <w:drawing>
-                    <wp:anchor distT="0" distB="0" distL="114300" distR="114300" simplePos="0" relativeHeight="251659264" behindDoc="0" locked="0" layoutInCell="1" allowOverlap="1">
+                    <wp:anchor distT="0" distB="0" distL="114300" distR="114300" simplePos="0" relativeHeight="251688960" behindDoc="0" locked="0" layoutInCell="1" allowOverlap="1" wp14:anchorId="7E36DD13" wp14:editId="19CC106D">
                       <wp:simplePos x="0" y="0"/>
                       <wp:positionH relativeFrom="column">
-                        <wp:posOffset>551815</wp:posOffset>
+                        <wp:posOffset>45720</wp:posOffset>
                       </wp:positionH>
                       <wp:positionV relativeFrom="paragraph">
-                        <wp:posOffset>69215</wp:posOffset>
+                        <wp:posOffset>159385</wp:posOffset>
                       </wp:positionV>
-                      <wp:extent cx="466725" cy="428625"/>
-                      <wp:effectExtent l="57150" t="38100" r="66675" b="85725"/>
+                      <wp:extent cx="356235" cy="329565"/>
+                      <wp:effectExtent l="57150" t="38100" r="5715" b="70485"/>
                       <wp:wrapNone/>
-                      <wp:docPr id="12" name="Kříž 12"/>
+                      <wp:docPr id="1" name="Kříž 1"/>
                       <wp:cNvGraphicFramePr/>
                       <a:graphic xmlns:a="http://schemas.openxmlformats.org/drawingml/2006/main">
                         <a:graphicData uri="http://schemas.microsoft.com/office/word/2010/wordprocessingShape">
@@ -580,7 +1032,7 @@
                             <wps:spPr>
                               <a:xfrm>
                                 <a:off x="0" y="0"/>
-                                <a:ext cx="466725" cy="428625"/>
+                                <a:ext cx="356235" cy="329565"/>
                               </a:xfrm>
                               <a:prstGeom prst="plus">
                                 <a:avLst>
@@ -622,7 +1074,7 @@
                 </mc:Choice>
                 <mc:Fallback>
                   <w:pict>
-                    <v:shapetype w14:anchorId="638FE92D" id="_x0000_t11" coordsize="21600,21600" o:spt="11" adj="5400" path="m@0,l@0@0,0@0,0@2@0@2@0,21600@1,21600@1@2,21600@2,21600@0@1@0@1,xe">
+                    <v:shapetype w14:anchorId="60B40FDC" id="_x0000_t11" coordsize="21600,21600" o:spt="11" adj="5400" path="m@0,l@0@0,0@0,0@2@0@2@0,21600@1,21600@1@2,21600@2,21600@0@1@0@1,xe">
                       <v:stroke joinstyle="miter"/>
                       <v:formulas>
                         <v:f eqn="val #0"/>
@@ -641,7 +1093,7 @@
                         <v:h position="#0,topLeft" switch="" xrange="0,10800"/>
                       </v:handles>
                     </v:shapetype>
-                    <v:shape id="Kříž 12" o:spid="_x0000_s1026" type="#_x0000_t11" style="position:absolute;margin-left:43.45pt;margin-top:5.45pt;width:36.75pt;height:33.75pt;z-index:251659264;visibility:visible;mso-wrap-style:square;mso-width-percent:0;mso-height-percent:0;mso-wrap-distance-left:9pt;mso-wrap-distance-top:0;mso-wrap-distance-right:9pt;mso-wrap-distance-bottom:0;mso-position-horizontal:absolute;mso-position-horizontal-relative:text;mso-position-vertical:absolute;mso-position-vertical-relative:text;mso-width-percent:0;mso-height-percent:0;mso-width-relative:margin;mso-height-relative:margin;v-text-anchor:middle" o:gfxdata="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" adj="8094" fillcolor="#77b64e [3033]" stroked="f">
+                    <v:shape id="Kříž 1" o:spid="_x0000_s1026" type="#_x0000_t11" style="position:absolute;margin-left:3.6pt;margin-top:12.55pt;width:28.05pt;height:25.95pt;z-index:251688960;visibility:visible;mso-wrap-style:square;mso-width-percent:0;mso-height-percent:0;mso-wrap-distance-left:9pt;mso-wrap-distance-top:0;mso-wrap-distance-right:9pt;mso-wrap-distance-bottom:0;mso-position-horizontal:absolute;mso-position-horizontal-relative:text;mso-position-vertical:absolute;mso-position-vertical-relative:text;mso-width-percent:0;mso-height-percent:0;mso-width-relative:margin;mso-height-relative:margin;v-text-anchor:middle" o:gfxdata="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" adj="8094" fillcolor="#77b64e [3033]" stroked="f">
                       <v:fill color2="#6eaa46 [3177]" rotate="t" colors="0 #81b861;.5 #6fb242;1 #61a235" focus="100%" type="gradient">
                         <o:fill v:ext="view" type="gradientUnscaled"/>
                       </v:fill>
@@ -653,19 +1105,22 @@
             </w:r>
             <w:r>
               <w:rPr>
-                <w:sz w:val="72"/>
-              </w:rPr>
-              <w:t xml:space="preserve">    </w:t>
-            </w:r>
-            <w:r>
-              <w:rPr>
                 <w:noProof/>
+                <w:sz w:val="52"/>
               </w:rPr>
               <w:drawing>
-                <wp:inline distT="0" distB="0" distL="0" distR="0">
-                  <wp:extent cx="1066800" cy="742299"/>
-                  <wp:effectExtent l="0" t="0" r="0" b="1270"/>
-                  <wp:docPr id="1" name="Obrázek 1"/>
+                <wp:anchor distT="0" distB="0" distL="114300" distR="114300" simplePos="0" relativeHeight="251670528" behindDoc="1" locked="0" layoutInCell="1" allowOverlap="1" wp14:anchorId="4CA9E095">
+                  <wp:simplePos x="0" y="0"/>
+                  <wp:positionH relativeFrom="column">
+                    <wp:posOffset>473534</wp:posOffset>
+                  </wp:positionH>
+                  <wp:positionV relativeFrom="paragraph">
+                    <wp:posOffset>10795</wp:posOffset>
+                  </wp:positionV>
+                  <wp:extent cx="908944" cy="632460"/>
+                  <wp:effectExtent l="0" t="0" r="5715" b="0"/>
+                  <wp:wrapNone/>
+                  <wp:docPr id="16" name="Obrázek 16"/>
                   <wp:cNvGraphicFramePr>
                     <a:graphicFrameLocks xmlns:a="http://schemas.openxmlformats.org/drawingml/2006/main" noChangeAspect="1"/>
                   </wp:cNvGraphicFramePr>
@@ -679,7 +1134,7 @@
                           </pic:cNvPicPr>
                         </pic:nvPicPr>
                         <pic:blipFill>
-                          <a:blip r:embed="rId7" cstate="print">
+                          <a:blip r:embed="rId8" cstate="print">
                             <a:extLst>
                               <a:ext uri="{28A0092B-C50C-407E-A947-70E740481C1C}">
                                 <a14:useLocalDpi xmlns:a14="http://schemas.microsoft.com/office/drawing/2010/main" val="0"/>
@@ -694,7 +1149,7 @@
                         <pic:spPr bwMode="auto">
                           <a:xfrm>
                             <a:off x="0" y="0"/>
-                            <a:ext cx="1096978" cy="763298"/>
+                            <a:ext cx="911297" cy="634097"/>
                           </a:xfrm>
                           <a:prstGeom prst="rect">
                             <a:avLst/>
@@ -707,39 +1162,46 @@
                       </pic:pic>
                     </a:graphicData>
                   </a:graphic>
-                </wp:inline>
+                  <wp14:sizeRelH relativeFrom="page">
+                    <wp14:pctWidth>0</wp14:pctWidth>
+                  </wp14:sizeRelH>
+                  <wp14:sizeRelV relativeFrom="page">
+                    <wp14:pctHeight>0</wp14:pctHeight>
+                  </wp14:sizeRelV>
+                </wp:anchor>
               </w:drawing>
             </w:r>
           </w:p>
         </w:tc>
         <w:tc>
           <w:tcPr>
-            <w:tcW w:w="4531" w:type="dxa"/>
+            <w:tcW w:w="2490" w:type="dxa"/>
           </w:tcPr>
           <w:p>
             <w:pPr>
               <w:jc w:val="center"/>
               <w:rPr>
-                <w:sz w:val="72"/>
+                <w:sz w:val="52"/>
               </w:rPr>
             </w:pPr>
             <w:r>
               <w:rPr>
                 <w:noProof/>
+                <w:sz w:val="52"/>
               </w:rPr>
               <w:drawing>
-                <wp:anchor distT="0" distB="0" distL="114300" distR="114300" simplePos="0" relativeHeight="251660288" behindDoc="0" locked="0" layoutInCell="1" allowOverlap="1" wp14:anchorId="24018B00">
+                <wp:anchor distT="0" distB="0" distL="114300" distR="114300" simplePos="0" relativeHeight="251672576" behindDoc="1" locked="0" layoutInCell="1" allowOverlap="1" wp14:anchorId="522F5351" wp14:editId="7C9C3199">
                   <wp:simplePos x="0" y="0"/>
                   <wp:positionH relativeFrom="column">
-                    <wp:posOffset>561340</wp:posOffset>
+                    <wp:posOffset>36195</wp:posOffset>
                   </wp:positionH>
                   <wp:positionV relativeFrom="paragraph">
-                    <wp:posOffset>551180</wp:posOffset>
+                    <wp:posOffset>445135</wp:posOffset>
                   </wp:positionV>
-                  <wp:extent cx="1028700" cy="715789"/>
-                  <wp:effectExtent l="0" t="0" r="0" b="8255"/>
+                  <wp:extent cx="897993" cy="624840"/>
+                  <wp:effectExtent l="0" t="0" r="0" b="3810"/>
                   <wp:wrapNone/>
-                  <wp:docPr id="3" name="Obrázek 3"/>
+                  <wp:docPr id="17" name="Obrázek 17"/>
                   <wp:cNvGraphicFramePr>
                     <a:graphicFrameLocks xmlns:a="http://schemas.openxmlformats.org/drawingml/2006/main" noChangeAspect="1"/>
                   </wp:cNvGraphicFramePr>
@@ -753,7 +1215,7 @@
                           </pic:cNvPicPr>
                         </pic:nvPicPr>
                         <pic:blipFill>
-                          <a:blip r:embed="rId7" cstate="print">
+                          <a:blip r:embed="rId8" cstate="print">
                             <a:extLst>
                               <a:ext uri="{28A0092B-C50C-407E-A947-70E740481C1C}">
                                 <a14:useLocalDpi xmlns:a14="http://schemas.microsoft.com/office/drawing/2010/main" val="0"/>
@@ -768,7 +1230,7 @@
                         <pic:spPr bwMode="auto">
                           <a:xfrm>
                             <a:off x="0" y="0"/>
-                            <a:ext cx="1028700" cy="715789"/>
+                            <a:ext cx="897993" cy="624840"/>
                           </a:xfrm>
                           <a:prstGeom prst="rect">
                             <a:avLst/>
@@ -792,38 +1254,24 @@
             </w:r>
             <w:r>
               <w:rPr>
-                <w:sz w:val="72"/>
-              </w:rPr>
-              <w:t>KRADENÍ</w:t>
-            </w:r>
-          </w:p>
-          <w:p>
-            <w:pPr>
-              <w:jc w:val="center"/>
-              <w:rPr>
-                <w:sz w:val="72"/>
-              </w:rPr>
-            </w:pPr>
-            <w:r>
-              <w:rPr>
                 <w:noProof/>
-                <w:sz w:val="72"/>
+                <w:sz w:val="52"/>
               </w:rPr>
               <mc:AlternateContent>
                 <mc:Choice Requires="wps">
                   <w:drawing>
-                    <wp:anchor distT="0" distB="0" distL="114300" distR="114300" simplePos="0" relativeHeight="251661312" behindDoc="0" locked="0" layoutInCell="1" allowOverlap="1">
+                    <wp:anchor distT="0" distB="0" distL="114300" distR="114300" simplePos="0" relativeHeight="251674624" behindDoc="0" locked="0" layoutInCell="1" allowOverlap="1" wp14:anchorId="4D5E8A28" wp14:editId="3EE70516">
                       <wp:simplePos x="0" y="0"/>
                       <wp:positionH relativeFrom="column">
-                        <wp:posOffset>1570990</wp:posOffset>
+                        <wp:posOffset>953135</wp:posOffset>
                       </wp:positionH>
                       <wp:positionV relativeFrom="paragraph">
-                        <wp:posOffset>40640</wp:posOffset>
+                        <wp:posOffset>526415</wp:posOffset>
                       </wp:positionV>
-                      <wp:extent cx="652780" cy="561975"/>
+                      <wp:extent cx="424180" cy="409575"/>
                       <wp:effectExtent l="57150" t="38100" r="52070" b="85725"/>
                       <wp:wrapNone/>
-                      <wp:docPr id="13" name="Šipka: doleva 13"/>
+                      <wp:docPr id="18" name="Šipka: doleva 18"/>
                       <wp:cNvGraphicFramePr/>
                       <a:graphic xmlns:a="http://schemas.openxmlformats.org/drawingml/2006/main">
                         <a:graphicData uri="http://schemas.microsoft.com/office/word/2010/wordprocessingShape">
@@ -832,7 +1280,7 @@
                             <wps:spPr>
                               <a:xfrm>
                                 <a:off x="0" y="0"/>
-                                <a:ext cx="652780" cy="561975"/>
+                                <a:ext cx="424180" cy="409575"/>
                               </a:xfrm>
                               <a:prstGeom prst="leftArrow">
                                 <a:avLst>
@@ -890,12 +1338,18 @@
                           </wps:wsp>
                         </a:graphicData>
                       </a:graphic>
+                      <wp14:sizeRelH relativeFrom="margin">
+                        <wp14:pctWidth>0</wp14:pctWidth>
+                      </wp14:sizeRelH>
+                      <wp14:sizeRelV relativeFrom="margin">
+                        <wp14:pctHeight>0</wp14:pctHeight>
+                      </wp14:sizeRelV>
                     </wp:anchor>
                   </w:drawing>
                 </mc:Choice>
                 <mc:Fallback>
                   <w:pict>
-                    <v:shapetype w14:anchorId="5D295595" id="_x0000_t66" coordsize="21600,21600" o:spt="66" adj="5400,5400" path="m@0,l@0@1,21600@1,21600@2@0@2@0,21600,,10800xe">
+                    <v:shapetype w14:anchorId="4254DAA9" id="_x0000_t66" coordsize="21600,21600" o:spt="66" adj="5400,5400" path="m@0,l@0@1,21600@1,21600@2@0@2@0,21600,,10800xe">
                       <v:stroke joinstyle="miter"/>
                       <v:formulas>
                         <v:f eqn="val #0"/>
@@ -909,7 +1363,7 @@
                         <v:h position="#0,#1" xrange="0,21600" yrange="0,10800"/>
                       </v:handles>
                     </v:shapetype>
-                    <v:shape id="Šipka: doleva 13" o:spid="_x0000_s1026" type="#_x0000_t66" style="position:absolute;margin-left:123.7pt;margin-top:3.2pt;width:51.4pt;height:44.25pt;z-index:251661312;visibility:visible;mso-wrap-style:square;mso-wrap-distance-left:9pt;mso-wrap-distance-top:0;mso-wrap-distance-right:9pt;mso-wrap-distance-bottom:0;mso-position-horizontal:absolute;mso-position-horizontal-relative:text;mso-position-vertical:absolute;mso-position-vertical-relative:text;v-text-anchor:middle" o:gfxdata="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" adj="9928,6864" fillcolor="#a00000" stroked="f">
+                    <v:shape id="Šipka: doleva 18" o:spid="_x0000_s1026" type="#_x0000_t66" style="position:absolute;margin-left:75.05pt;margin-top:41.45pt;width:33.4pt;height:32.25pt;z-index:251674624;visibility:visible;mso-wrap-style:square;mso-width-percent:0;mso-height-percent:0;mso-wrap-distance-left:9pt;mso-wrap-distance-top:0;mso-wrap-distance-right:9pt;mso-wrap-distance-bottom:0;mso-position-horizontal:absolute;mso-position-horizontal-relative:text;mso-position-vertical:absolute;mso-position-vertical-relative:text;mso-width-percent:0;mso-height-percent:0;mso-width-relative:margin;mso-height-relative:margin;v-text-anchor:middle" o:gfxdata="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" adj="11135,6864" fillcolor="#a00000" stroked="f">
                       <v:fill color2="red" rotate="t" focusposition="1,1" focussize="" colors="0 #a00000;.5 #e60000;1 red" focus="100%" type="gradientRadial"/>
                       <v:shadow on="t" color="black" opacity="41287f" offset="0,1.5pt"/>
                     </v:shape>
@@ -919,58 +1373,320 @@
             </w:r>
             <w:r>
               <w:rPr>
-                <w:sz w:val="72"/>
+                <w:sz w:val="52"/>
               </w:rPr>
-              <w:t xml:space="preserve">              </w:t>
+              <w:t>KRAĎ!</w:t>
+            </w:r>
+            <w:r>
+              <w:rPr>
+                <w:noProof/>
+                <w:sz w:val="52"/>
+              </w:rPr>
+              <w:t xml:space="preserve"> </w:t>
             </w:r>
           </w:p>
         </w:tc>
       </w:tr>
       <w:tr>
+        <w:trPr>
+          <w:trHeight w:val="1555"/>
+        </w:trPr>
         <w:tc>
           <w:tcPr>
-            <w:tcW w:w="4531" w:type="dxa"/>
+            <w:tcW w:w="2379" w:type="dxa"/>
           </w:tcPr>
           <w:p>
             <w:pPr>
               <w:jc w:val="center"/>
               <w:rPr>
-                <w:sz w:val="72"/>
+                <w:sz w:val="52"/>
               </w:rPr>
             </w:pPr>
             <w:r>
               <w:rPr>
-                <w:sz w:val="72"/>
+                <w:noProof/>
+                <w:sz w:val="52"/>
               </w:rPr>
-              <w:t>ZBROJENÍ</w:t>
+              <w:drawing>
+                <wp:anchor distT="0" distB="0" distL="114300" distR="114300" simplePos="0" relativeHeight="251683840" behindDoc="0" locked="0" layoutInCell="1" allowOverlap="1" wp14:anchorId="7F3440B0" wp14:editId="12A2A10B">
+                  <wp:simplePos x="0" y="0"/>
+                  <wp:positionH relativeFrom="column">
+                    <wp:posOffset>678180</wp:posOffset>
+                  </wp:positionH>
+                  <wp:positionV relativeFrom="paragraph">
+                    <wp:posOffset>412115</wp:posOffset>
+                  </wp:positionV>
+                  <wp:extent cx="586740" cy="548538"/>
+                  <wp:effectExtent l="0" t="0" r="3810" b="4445"/>
+                  <wp:wrapNone/>
+                  <wp:docPr id="21" name="Obrázek 21"/>
+                  <wp:cNvGraphicFramePr>
+                    <a:graphicFrameLocks xmlns:a="http://schemas.openxmlformats.org/drawingml/2006/main" noChangeAspect="1"/>
+                  </wp:cNvGraphicFramePr>
+                  <a:graphic xmlns:a="http://schemas.openxmlformats.org/drawingml/2006/main">
+                    <a:graphicData uri="http://schemas.openxmlformats.org/drawingml/2006/picture">
+                      <pic:pic xmlns:pic="http://schemas.openxmlformats.org/drawingml/2006/picture">
+                        <pic:nvPicPr>
+                          <pic:cNvPr id="0" name="Picture 21"/>
+                          <pic:cNvPicPr>
+                            <a:picLocks noChangeAspect="1" noChangeArrowheads="1"/>
+                          </pic:cNvPicPr>
+                        </pic:nvPicPr>
+                        <pic:blipFill>
+                          <a:blip r:embed="rId9">
+                            <a:extLst>
+                              <a:ext uri="{28A0092B-C50C-407E-A947-70E740481C1C}">
+                                <a14:useLocalDpi xmlns:a14="http://schemas.microsoft.com/office/drawing/2010/main" val="0"/>
+                              </a:ext>
+                            </a:extLst>
+                          </a:blip>
+                          <a:srcRect/>
+                          <a:stretch>
+                            <a:fillRect/>
+                          </a:stretch>
+                        </pic:blipFill>
+                        <pic:spPr bwMode="auto">
+                          <a:xfrm>
+                            <a:off x="0" y="0"/>
+                            <a:ext cx="586740" cy="548538"/>
+                          </a:xfrm>
+                          <a:prstGeom prst="rect">
+                            <a:avLst/>
+                          </a:prstGeom>
+                          <a:noFill/>
+                          <a:ln>
+                            <a:noFill/>
+                          </a:ln>
+                        </pic:spPr>
+                      </pic:pic>
+                    </a:graphicData>
+                  </a:graphic>
+                  <wp14:sizeRelH relativeFrom="page">
+                    <wp14:pctWidth>0</wp14:pctWidth>
+                  </wp14:sizeRelH>
+                  <wp14:sizeRelV relativeFrom="page">
+                    <wp14:pctHeight>0</wp14:pctHeight>
+                  </wp14:sizeRelV>
+                </wp:anchor>
+              </w:drawing>
+            </w:r>
+            <w:r>
+              <w:rPr>
+                <w:sz w:val="52"/>
+              </w:rPr>
+              <w:t>JEĎ</w:t>
             </w:r>
           </w:p>
           <w:p>
             <w:pPr>
               <w:jc w:val="center"/>
               <w:rPr>
-                <w:sz w:val="72"/>
+                <w:sz w:val="52"/>
               </w:rPr>
             </w:pPr>
             <w:r>
               <w:rPr>
                 <w:noProof/>
+                <w:sz w:val="52"/>
+              </w:rPr>
+              <w:drawing>
+                <wp:anchor distT="0" distB="0" distL="114300" distR="114300" simplePos="0" relativeHeight="251679744" behindDoc="0" locked="0" layoutInCell="1" allowOverlap="1" wp14:anchorId="05C85C1B" wp14:editId="72822BE2">
+                  <wp:simplePos x="0" y="0"/>
+                  <wp:positionH relativeFrom="column">
+                    <wp:posOffset>52070</wp:posOffset>
+                  </wp:positionH>
+                  <wp:positionV relativeFrom="paragraph">
+                    <wp:posOffset>15875</wp:posOffset>
+                  </wp:positionV>
+                  <wp:extent cx="486410" cy="486410"/>
+                  <wp:effectExtent l="0" t="0" r="8890" b="8890"/>
+                  <wp:wrapNone/>
+                  <wp:docPr id="19" name="Obrázek 19"/>
+                  <wp:cNvGraphicFramePr>
+                    <a:graphicFrameLocks xmlns:a="http://schemas.openxmlformats.org/drawingml/2006/main" noChangeAspect="1"/>
+                  </wp:cNvGraphicFramePr>
+                  <a:graphic xmlns:a="http://schemas.openxmlformats.org/drawingml/2006/main">
+                    <a:graphicData uri="http://schemas.openxmlformats.org/drawingml/2006/picture">
+                      <pic:pic xmlns:pic="http://schemas.openxmlformats.org/drawingml/2006/picture">
+                        <pic:nvPicPr>
+                          <pic:cNvPr id="0" name="Picture 19"/>
+                          <pic:cNvPicPr>
+                            <a:picLocks noChangeAspect="1" noChangeArrowheads="1"/>
+                          </pic:cNvPicPr>
+                        </pic:nvPicPr>
+                        <pic:blipFill>
+                          <a:blip r:embed="rId10">
+                            <a:extLst>
+                              <a:ext uri="{28A0092B-C50C-407E-A947-70E740481C1C}">
+                                <a14:useLocalDpi xmlns:a14="http://schemas.microsoft.com/office/drawing/2010/main" val="0"/>
+                              </a:ext>
+                            </a:extLst>
+                          </a:blip>
+                          <a:srcRect/>
+                          <a:stretch>
+                            <a:fillRect/>
+                          </a:stretch>
+                        </pic:blipFill>
+                        <pic:spPr bwMode="auto">
+                          <a:xfrm>
+                            <a:off x="0" y="0"/>
+                            <a:ext cx="486410" cy="486410"/>
+                          </a:xfrm>
+                          <a:prstGeom prst="rect">
+                            <a:avLst/>
+                          </a:prstGeom>
+                          <a:noFill/>
+                          <a:ln>
+                            <a:noFill/>
+                          </a:ln>
+                        </pic:spPr>
+                      </pic:pic>
+                    </a:graphicData>
+                  </a:graphic>
+                  <wp14:sizeRelH relativeFrom="page">
+                    <wp14:pctWidth>0</wp14:pctWidth>
+                  </wp14:sizeRelH>
+                  <wp14:sizeRelV relativeFrom="page">
+                    <wp14:pctHeight>0</wp14:pctHeight>
+                  </wp14:sizeRelV>
+                </wp:anchor>
+              </w:drawing>
+            </w:r>
+            <w:r>
+              <w:rPr>
+                <w:sz w:val="52"/>
+              </w:rPr>
+              <w:t xml:space="preserve">       (       )</w:t>
+            </w:r>
+          </w:p>
+          <w:p>
+            <w:pPr>
+              <w:jc w:val="center"/>
+              <w:rPr>
+                <w:sz w:val="36"/>
+              </w:rPr>
+            </w:pPr>
+          </w:p>
+        </w:tc>
+        <w:tc>
+          <w:tcPr>
+            <w:tcW w:w="2490" w:type="dxa"/>
+          </w:tcPr>
+          <w:p>
+            <w:pPr>
+              <w:jc w:val="center"/>
+              <w:rPr>
+                <w:sz w:val="52"/>
+              </w:rPr>
+            </w:pPr>
+            <w:r>
+              <w:rPr>
+                <w:sz w:val="52"/>
+              </w:rPr>
+              <w:t>ZBRO</w:t>
+            </w:r>
+            <w:r>
+              <w:rPr>
+                <w:sz w:val="52"/>
+              </w:rPr>
+              <w:t>J</w:t>
+            </w:r>
+          </w:p>
+          <w:p>
+            <w:pPr>
+              <w:jc w:val="center"/>
+              <w:rPr>
+                <w:sz w:val="52"/>
+              </w:rPr>
+            </w:pPr>
+            <w:r>
+              <w:rPr>
+                <w:noProof/>
+                <w:sz w:val="52"/>
+              </w:rPr>
+              <w:drawing>
+                <wp:anchor distT="0" distB="0" distL="114300" distR="114300" simplePos="0" relativeHeight="251681792" behindDoc="0" locked="0" layoutInCell="1" allowOverlap="1" wp14:anchorId="42E3DC3E" wp14:editId="3A85178E">
+                  <wp:simplePos x="0" y="0"/>
+                  <wp:positionH relativeFrom="column">
+                    <wp:posOffset>615315</wp:posOffset>
+                  </wp:positionH>
+                  <wp:positionV relativeFrom="paragraph">
+                    <wp:posOffset>58420</wp:posOffset>
+                  </wp:positionV>
+                  <wp:extent cx="654408" cy="525780"/>
+                  <wp:effectExtent l="0" t="0" r="0" b="7620"/>
+                  <wp:wrapNone/>
+                  <wp:docPr id="20" name="Obrázek 20"/>
+                  <wp:cNvGraphicFramePr>
+                    <a:graphicFrameLocks xmlns:a="http://schemas.openxmlformats.org/drawingml/2006/main" noChangeAspect="1"/>
+                  </wp:cNvGraphicFramePr>
+                  <a:graphic xmlns:a="http://schemas.openxmlformats.org/drawingml/2006/main">
+                    <a:graphicData uri="http://schemas.openxmlformats.org/drawingml/2006/picture">
+                      <pic:pic xmlns:pic="http://schemas.openxmlformats.org/drawingml/2006/picture">
+                        <pic:nvPicPr>
+                          <pic:cNvPr id="0" name="Picture 5"/>
+                          <pic:cNvPicPr>
+                            <a:picLocks noChangeAspect="1" noChangeArrowheads="1"/>
+                          </pic:cNvPicPr>
+                        </pic:nvPicPr>
+                        <pic:blipFill>
+                          <a:blip r:embed="rId11">
+                            <a:extLst>
+                              <a:ext uri="{28A0092B-C50C-407E-A947-70E740481C1C}">
+                                <a14:useLocalDpi xmlns:a14="http://schemas.microsoft.com/office/drawing/2010/main" val="0"/>
+                              </a:ext>
+                            </a:extLst>
+                          </a:blip>
+                          <a:srcRect/>
+                          <a:stretch>
+                            <a:fillRect/>
+                          </a:stretch>
+                        </pic:blipFill>
+                        <pic:spPr bwMode="auto">
+                          <a:xfrm>
+                            <a:off x="0" y="0"/>
+                            <a:ext cx="654408" cy="525780"/>
+                          </a:xfrm>
+                          <a:prstGeom prst="rect">
+                            <a:avLst/>
+                          </a:prstGeom>
+                          <a:noFill/>
+                          <a:ln>
+                            <a:noFill/>
+                          </a:ln>
+                        </pic:spPr>
+                      </pic:pic>
+                    </a:graphicData>
+                  </a:graphic>
+                  <wp14:sizeRelH relativeFrom="page">
+                    <wp14:pctWidth>0</wp14:pctWidth>
+                  </wp14:sizeRelH>
+                  <wp14:sizeRelV relativeFrom="page">
+                    <wp14:pctHeight>0</wp14:pctHeight>
+                  </wp14:sizeRelV>
+                </wp:anchor>
+              </w:drawing>
+            </w:r>
+            <w:r>
+              <w:rPr>
+                <w:noProof/>
+                <w:sz w:val="52"/>
               </w:rPr>
               <mc:AlternateContent>
                 <mc:Choice Requires="wps">
                   <w:drawing>
-                    <wp:anchor distT="0" distB="0" distL="114300" distR="114300" simplePos="0" relativeHeight="251663360" behindDoc="0" locked="0" layoutInCell="1" allowOverlap="1" wp14:anchorId="6FD0A001" wp14:editId="31973602">
+                    <wp:anchor distT="0" distB="0" distL="114300" distR="114300" simplePos="0" relativeHeight="251691008" behindDoc="0" locked="0" layoutInCell="1" allowOverlap="1" wp14:anchorId="15FC782B" wp14:editId="119AC8DD">
                       <wp:simplePos x="0" y="0"/>
                       <wp:positionH relativeFrom="column">
-                        <wp:posOffset>441325</wp:posOffset>
+                        <wp:posOffset>159385</wp:posOffset>
                       </wp:positionH>
                       <wp:positionV relativeFrom="paragraph">
-                        <wp:posOffset>151765</wp:posOffset>
+                        <wp:posOffset>151130</wp:posOffset>
                       </wp:positionV>
-                      <wp:extent cx="466725" cy="428625"/>
-                      <wp:effectExtent l="57150" t="38100" r="66675" b="85725"/>
+                      <wp:extent cx="356235" cy="329565"/>
+                      <wp:effectExtent l="57150" t="38100" r="5715" b="70485"/>
                       <wp:wrapNone/>
-                      <wp:docPr id="14" name="Kříž 14"/>
+                      <wp:docPr id="3" name="Kříž 3"/>
                       <wp:cNvGraphicFramePr/>
                       <a:graphic xmlns:a="http://schemas.openxmlformats.org/drawingml/2006/main">
                         <a:graphicData uri="http://schemas.microsoft.com/office/word/2010/wordprocessingShape">
@@ -979,7 +1695,7 @@
                             <wps:spPr>
                               <a:xfrm>
                                 <a:off x="0" y="0"/>
-                                <a:ext cx="466725" cy="428625"/>
+                                <a:ext cx="356235" cy="329565"/>
                               </a:xfrm>
                               <a:prstGeom prst="plus">
                                 <a:avLst>
@@ -1021,7 +1737,7 @@
                 </mc:Choice>
                 <mc:Fallback>
                   <w:pict>
-                    <v:shape w14:anchorId="69ABC2CE" id="Kříž 14" o:spid="_x0000_s1026" type="#_x0000_t11" style="position:absolute;margin-left:34.75pt;margin-top:11.95pt;width:36.75pt;height:33.75pt;z-index:251663360;visibility:visible;mso-wrap-style:square;mso-width-percent:0;mso-height-percent:0;mso-wrap-distance-left:9pt;mso-wrap-distance-top:0;mso-wrap-distance-right:9pt;mso-wrap-distance-bottom:0;mso-position-horizontal:absolute;mso-position-horizontal-relative:text;mso-position-vertical:absolute;mso-position-vertical-relative:text;mso-width-percent:0;mso-height-percent:0;mso-width-relative:margin;mso-height-relative:margin;v-text-anchor:middle" o:gfxdata="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" adj="8094" fillcolor="#77b64e [3033]" stroked="f">
+                    <v:shape w14:anchorId="3FCB1008" id="Kříž 3" o:spid="_x0000_s1026" type="#_x0000_t11" style="position:absolute;margin-left:12.55pt;margin-top:11.9pt;width:28.05pt;height:25.95pt;z-index:251691008;visibility:visible;mso-wrap-style:square;mso-width-percent:0;mso-height-percent:0;mso-wrap-distance-left:9pt;mso-wrap-distance-top:0;mso-wrap-distance-right:9pt;mso-wrap-distance-bottom:0;mso-position-horizontal:absolute;mso-position-horizontal-relative:text;mso-position-vertical:absolute;mso-position-vertical-relative:text;mso-width-percent:0;mso-height-percent:0;mso-width-relative:margin;mso-height-relative:margin;v-text-anchor:middle" o:gfxdata="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" adj="8094" fillcolor="#77b64e [3033]" stroked="f">
                       <v:fill color2="#6eaa46 [3177]" rotate="t" colors="0 #81b861;.5 #6fb242;1 #61a235" focus="100%" type="gradient">
                         <o:fill v:ext="view" type="gradientUnscaled"/>
                       </v:fill>
@@ -1031,21 +1747,48 @@
                 </mc:Fallback>
               </mc:AlternateContent>
             </w:r>
+          </w:p>
+        </w:tc>
+      </w:tr>
+      <w:tr>
+        <w:trPr>
+          <w:trHeight w:val="1707"/>
+        </w:trPr>
+        <w:tc>
+          <w:tcPr>
+            <w:tcW w:w="2379" w:type="dxa"/>
+          </w:tcPr>
+          <w:p>
+            <w:pPr>
+              <w:jc w:val="center"/>
+              <w:rPr>
+                <w:sz w:val="52"/>
+              </w:rPr>
+            </w:pPr>
             <w:r>
               <w:rPr>
-                <w:sz w:val="72"/>
+                <w:sz w:val="52"/>
               </w:rPr>
-              <w:t xml:space="preserve">  </w:t>
+              <w:t>STŘÍLEJ!</w:t>
             </w:r>
+          </w:p>
+          <w:p>
+            <w:pPr>
+              <w:jc w:val="center"/>
+              <w:rPr>
+                <w:sz w:val="52"/>
+              </w:rPr>
+            </w:pPr>
             <w:r>
               <w:rPr>
                 <w:noProof/>
+                <w:sz w:val="52"/>
               </w:rPr>
               <w:drawing>
-                <wp:inline distT="0" distB="0" distL="0" distR="0">
-                  <wp:extent cx="885444" cy="711200"/>
-                  <wp:effectExtent l="0" t="0" r="0" b="0"/>
-                  <wp:docPr id="4" name="Obrázek 4"/>
+                <wp:inline distT="0" distB="0" distL="0" distR="0" wp14:anchorId="29B0482D" wp14:editId="6ACDC01C">
+                  <wp:extent cx="624840" cy="584226"/>
+                  <wp:effectExtent l="0" t="0" r="3810" b="6350"/>
+                  <wp:docPr id="22" name="Obrázek 22"/>
                   <wp:cNvGraphicFramePr>
                     <a:graphicFrameLocks xmlns:a="http://schemas.openxmlformats.org/drawingml/2006/main" noChangeAspect="1"/>
                   </wp:cNvGraphicFramePr>
@@ -1053,13 +1796,13 @@
                     <a:graphicData uri="http://schemas.openxmlformats.org/drawingml/2006/picture">
                       <pic:pic xmlns:pic="http://schemas.openxmlformats.org/drawingml/2006/picture">
                         <pic:nvPicPr>
-                          <pic:cNvPr id="0" name="Picture 5"/>
+                          <pic:cNvPr id="0" name="Picture 21"/>
                           <pic:cNvPicPr>
                             <a:picLocks noChangeAspect="1" noChangeArrowheads="1"/>
                           </pic:cNvPicPr>
                         </pic:nvPicPr>
                         <pic:blipFill>
-                          <a:blip r:embed="rId8">
+                          <a:blip r:embed="rId9">
                             <a:extLst>
                               <a:ext uri="{28A0092B-C50C-407E-A947-70E740481C1C}">
                                 <a14:useLocalDpi xmlns:a14="http://schemas.microsoft.com/office/drawing/2010/main" val="0"/>
@@ -1074,7 +1817,7 @@
                         <pic:spPr bwMode="auto">
                           <a:xfrm>
                             <a:off x="0" y="0"/>
-                            <a:ext cx="890331" cy="715126"/>
+                            <a:ext cx="656762" cy="614073"/>
                           </a:xfrm>
                           <a:prstGeom prst="rect">
                             <a:avLst/>
@@ -1090,39 +1833,45 @@
                 </wp:inline>
               </w:drawing>
             </w:r>
+            <w:r>
+              <w:rPr>
+                <w:sz w:val="52"/>
+              </w:rPr>
+              <w:t xml:space="preserve"> </w:t>
+            </w:r>
           </w:p>
         </w:tc>
         <w:tc>
           <w:tcPr>
-            <w:tcW w:w="4531" w:type="dxa"/>
+            <w:tcW w:w="2490" w:type="dxa"/>
           </w:tcPr>
           <w:p>
             <w:pPr>
               <w:jc w:val="center"/>
               <w:rPr>
-                <w:sz w:val="72"/>
+                <w:sz w:val="52"/>
               </w:rPr>
             </w:pPr>
             <w:r>
               <w:rPr>
                 <w:noProof/>
-                <w:sz w:val="72"/>
+                <w:sz w:val="52"/>
               </w:rPr>
               <mc:AlternateContent>
                 <mc:Choice Requires="wps">
                   <w:drawing>
-                    <wp:anchor distT="0" distB="0" distL="114300" distR="114300" simplePos="0" relativeHeight="251664384" behindDoc="0" locked="0" layoutInCell="1" allowOverlap="1">
+                    <wp:anchor distT="0" distB="0" distL="114300" distR="114300" simplePos="0" relativeHeight="251686912" behindDoc="0" locked="0" layoutInCell="1" allowOverlap="1" wp14:anchorId="2A0DA556" wp14:editId="688CAF94">
                       <wp:simplePos x="0" y="0"/>
                       <wp:positionH relativeFrom="column">
-                        <wp:posOffset>936942</wp:posOffset>
+                        <wp:posOffset>338773</wp:posOffset>
                       </wp:positionH>
                       <wp:positionV relativeFrom="paragraph">
-                        <wp:posOffset>428944</wp:posOffset>
+                        <wp:posOffset>301943</wp:posOffset>
                       </wp:positionV>
-                      <wp:extent cx="885825" cy="1009650"/>
-                      <wp:effectExtent l="0" t="4762" r="23812" b="23813"/>
+                      <wp:extent cx="700086" cy="842962"/>
+                      <wp:effectExtent l="4762" t="0" r="9843" b="9842"/>
                       <wp:wrapNone/>
-                      <wp:docPr id="15" name="Symbol zákazu 15"/>
+                      <wp:docPr id="24" name="Symbol zákazu 24"/>
                       <wp:cNvGraphicFramePr/>
                       <a:graphic xmlns:a="http://schemas.openxmlformats.org/drawingml/2006/main">
                         <a:graphicData uri="http://schemas.microsoft.com/office/word/2010/wordprocessingShape">
@@ -1131,7 +1880,7 @@
                             <wps:spPr>
                               <a:xfrm rot="5400000">
                                 <a:off x="0" y="0"/>
-                                <a:ext cx="885825" cy="1009650"/>
+                                <a:ext cx="700086" cy="842962"/>
                               </a:xfrm>
                               <a:prstGeom prst="noSmoking">
                                 <a:avLst>
@@ -1201,7 +1950,7 @@
                 </mc:Choice>
                 <mc:Fallback>
                   <w:pict>
-                    <v:shapetype w14:anchorId="66070EED" id="_x0000_t57" coordsize="21600,21600" o:spt="57" adj="2700" path="m,10800qy10800,,21600,10800,10800,21600,,10800xar@0@0@16@16@12@14@15@13xar@0@0@16@16@13@15@14@12xe">
+                    <v:shapetype w14:anchorId="4BCABAF5" id="_x0000_t57" coordsize="21600,21600" o:spt="57" adj="2700" path="m,10800qy10800,,21600,10800,10800,21600,,10800xar@0@0@16@16@12@14@15@13xar@0@0@16@16@13@15@14@12xe">
                       <v:stroke joinstyle="miter"/>
                       <v:formulas>
                         <v:f eqn="val #0"/>
@@ -1227,7 +1976,7 @@
                         <v:h position="#0,center" xrange="0,7200"/>
                       </v:handles>
                     </v:shapetype>
-                    <v:shape id="Symbol zákazu 15" o:spid="_x0000_s1026" type="#_x0000_t57" style="position:absolute;margin-left:73.75pt;margin-top:33.8pt;width:69.75pt;height:79.5pt;rotation:90;z-index:251664384;visibility:visible;mso-wrap-style:square;mso-width-percent:0;mso-height-percent:0;mso-wrap-distance-left:9pt;mso-wrap-distance-top:0;mso-wrap-distance-right:9pt;mso-wrap-distance-bottom:0;mso-position-horizontal:absolute;mso-position-horizontal-relative:text;mso-position-vertical:absolute;mso-position-vertical-relative:text;mso-width-percent:0;mso-height-percent:0;mso-width-relative:margin;mso-height-relative:margin;v-text-anchor:middle" o:gfxdata="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" adj="1526" fillcolor="#a00000" strokecolor="#1f3763 [1604]" strokeweight="1pt">
+                    <v:shape id="Symbol zákazu 24" o:spid="_x0000_s1026" type="#_x0000_t57" style="position:absolute;margin-left:26.7pt;margin-top:23.8pt;width:55.1pt;height:66.35pt;rotation:90;z-index:251686912;visibility:visible;mso-wrap-style:square;mso-width-percent:0;mso-height-percent:0;mso-wrap-distance-left:9pt;mso-wrap-distance-top:0;mso-wrap-distance-right:9pt;mso-wrap-distance-bottom:0;mso-position-horizontal:absolute;mso-position-horizontal-relative:text;mso-position-vertical:absolute;mso-position-vertical-relative:text;mso-width-percent:0;mso-height-percent:0;mso-width-relative:margin;mso-height-relative:margin;v-text-anchor:middle" o:gfxdata="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" adj="1526" fillcolor="#a00000" strokecolor="#1f3763 [1604]" strokeweight="1pt">
                       <v:fill color2="red" rotate="t" focusposition="1,1" focussize="" colors="0 #a00000;.5 #e60000;1 red" focus="100%" type="gradientRadial"/>
                     </v:shape>
                   </w:pict>
@@ -1236,27 +1985,22 @@
             </w:r>
             <w:r>
               <w:rPr>
-                <w:sz w:val="72"/>
-              </w:rPr>
-              <w:t>VYČKÁVÁNÍ</w:t>
-            </w:r>
-          </w:p>
-          <w:p>
-            <w:pPr>
-              <w:jc w:val="center"/>
-              <w:rPr>
-                <w:sz w:val="72"/>
-              </w:rPr>
-            </w:pPr>
-            <w:r>
-              <w:rPr>
                 <w:noProof/>
+                <w:sz w:val="52"/>
               </w:rPr>
               <w:drawing>
-                <wp:inline distT="0" distB="0" distL="0" distR="0">
-                  <wp:extent cx="550334" cy="715848"/>
-                  <wp:effectExtent l="0" t="0" r="2540" b="8255"/>
-                  <wp:docPr id="7" name="Obrázek 7"/>
+                <wp:anchor distT="0" distB="0" distL="114300" distR="114300" simplePos="0" relativeHeight="251684864" behindDoc="0" locked="0" layoutInCell="1" allowOverlap="1" wp14:anchorId="4E9E0C48">
+                  <wp:simplePos x="0" y="0"/>
+                  <wp:positionH relativeFrom="column">
+                    <wp:posOffset>455295</wp:posOffset>
+                  </wp:positionH>
+                  <wp:positionV relativeFrom="paragraph">
+                    <wp:posOffset>403860</wp:posOffset>
+                  </wp:positionV>
+                  <wp:extent cx="464032" cy="603885"/>
+                  <wp:effectExtent l="0" t="0" r="0" b="5715"/>
+                  <wp:wrapNone/>
+                  <wp:docPr id="23" name="Obrázek 23"/>
                   <wp:cNvGraphicFramePr>
                     <a:graphicFrameLocks xmlns:a="http://schemas.openxmlformats.org/drawingml/2006/main" noChangeAspect="1"/>
                   </wp:cNvGraphicFramePr>
@@ -1270,7 +2014,7 @@
                           </pic:cNvPicPr>
                         </pic:nvPicPr>
                         <pic:blipFill>
-                          <a:blip r:embed="rId9">
+                          <a:blip r:embed="rId12">
                             <a:extLst>
                               <a:ext uri="{28A0092B-C50C-407E-A947-70E740481C1C}">
                                 <a14:useLocalDpi xmlns:a14="http://schemas.microsoft.com/office/drawing/2010/main" val="0"/>
@@ -1285,7 +2029,7 @@
                         <pic:spPr bwMode="auto">
                           <a:xfrm>
                             <a:off x="0" y="0"/>
-                            <a:ext cx="570074" cy="741525"/>
+                            <a:ext cx="464032" cy="603885"/>
                           </a:xfrm>
                           <a:prstGeom prst="rect">
                             <a:avLst/>
@@ -1298,314 +2042,50 @@
                       </pic:pic>
                     </a:graphicData>
                   </a:graphic>
-                </wp:inline>
+                  <wp14:sizeRelH relativeFrom="page">
+                    <wp14:pctWidth>0</wp14:pctWidth>
+                  </wp14:sizeRelH>
+                  <wp14:sizeRelV relativeFrom="page">
+                    <wp14:pctHeight>0</wp14:pctHeight>
+                  </wp14:sizeRelV>
+                </wp:anchor>
               </w:drawing>
+            </w:r>
+            <w:r>
+              <w:rPr>
+                <w:sz w:val="52"/>
+              </w:rPr>
+              <w:t>VYČKÁVEJ</w:t>
             </w:r>
           </w:p>
         </w:tc>
       </w:tr>
       <w:tr>
+        <w:trPr>
+          <w:trHeight w:val="968"/>
+        </w:trPr>
         <w:tc>
           <w:tcPr>
-            <w:tcW w:w="4531" w:type="dxa"/>
+            <w:tcW w:w="4869" w:type="dxa"/>
+            <w:gridSpan w:val="2"/>
+            <w:vAlign w:val="center"/>
           </w:tcPr>
           <w:p>
             <w:pPr>
               <w:jc w:val="center"/>
               <w:rPr>
-                <w:sz w:val="72"/>
+                <w:sz w:val="52"/>
               </w:rPr>
             </w:pPr>
             <w:r>
               <w:rPr>
-                <w:sz w:val="72"/>
+                <w:sz w:val="52"/>
               </w:rPr>
-              <w:t>JÍZDA</w:t>
-            </w:r>
-          </w:p>
-          <w:p>
-            <w:pPr>
-              <w:jc w:val="center"/>
-              <w:rPr>
-                <w:sz w:val="72"/>
-              </w:rPr>
-            </w:pPr>
-            <w:r>
-              <w:rPr>
-                <w:noProof/>
-              </w:rPr>
-              <w:drawing>
-                <wp:inline distT="0" distB="0" distL="0" distR="0">
-                  <wp:extent cx="728134" cy="728134"/>
-                  <wp:effectExtent l="0" t="0" r="0" b="0"/>
-                  <wp:docPr id="8" name="Obrázek 8"/>
-                  <wp:cNvGraphicFramePr>
-                    <a:graphicFrameLocks xmlns:a="http://schemas.openxmlformats.org/drawingml/2006/main" noChangeAspect="1"/>
-                  </wp:cNvGraphicFramePr>
-                  <a:graphic xmlns:a="http://schemas.openxmlformats.org/drawingml/2006/main">
-                    <a:graphicData uri="http://schemas.openxmlformats.org/drawingml/2006/picture">
-                      <pic:pic xmlns:pic="http://schemas.openxmlformats.org/drawingml/2006/picture">
-                        <pic:nvPicPr>
-                          <pic:cNvPr id="0" name="Picture 19"/>
-                          <pic:cNvPicPr>
-                            <a:picLocks noChangeAspect="1" noChangeArrowheads="1"/>
-                          </pic:cNvPicPr>
-                        </pic:nvPicPr>
-                        <pic:blipFill>
-                          <a:blip r:embed="rId10">
-                            <a:extLst>
-                              <a:ext uri="{28A0092B-C50C-407E-A947-70E740481C1C}">
-                                <a14:useLocalDpi xmlns:a14="http://schemas.microsoft.com/office/drawing/2010/main" val="0"/>
-                              </a:ext>
-                            </a:extLst>
-                          </a:blip>
-                          <a:srcRect/>
-                          <a:stretch>
-                            <a:fillRect/>
-                          </a:stretch>
-                        </pic:blipFill>
-                        <pic:spPr bwMode="auto">
-                          <a:xfrm>
-                            <a:off x="0" y="0"/>
-                            <a:ext cx="734669" cy="734669"/>
-                          </a:xfrm>
-                          <a:prstGeom prst="rect">
-                            <a:avLst/>
-                          </a:prstGeom>
-                          <a:noFill/>
-                          <a:ln>
-                            <a:noFill/>
-                          </a:ln>
-                        </pic:spPr>
-                      </pic:pic>
-                    </a:graphicData>
-                  </a:graphic>
-                </wp:inline>
-              </w:drawing>
+              <w:t>PLŇ MISI</w:t>
             </w:r>
             <w:r>
               <w:rPr>
-                <w:sz w:val="72"/>
-              </w:rPr>
-              <w:t xml:space="preserve"> </w:t>
-            </w:r>
-            <w:r>
-              <w:rPr>
-                <w:noProof/>
-              </w:rPr>
-              <w:drawing>
-                <wp:inline distT="0" distB="0" distL="0" distR="0">
-                  <wp:extent cx="760867" cy="711411"/>
-                  <wp:effectExtent l="0" t="0" r="1270" b="0"/>
-                  <wp:docPr id="9" name="Obrázek 9"/>
-                  <wp:cNvGraphicFramePr>
-                    <a:graphicFrameLocks xmlns:a="http://schemas.openxmlformats.org/drawingml/2006/main" noChangeAspect="1"/>
-                  </wp:cNvGraphicFramePr>
-                  <a:graphic xmlns:a="http://schemas.openxmlformats.org/drawingml/2006/main">
-                    <a:graphicData uri="http://schemas.openxmlformats.org/drawingml/2006/picture">
-                      <pic:pic xmlns:pic="http://schemas.openxmlformats.org/drawingml/2006/picture">
-                        <pic:nvPicPr>
-                          <pic:cNvPr id="0" name="Picture 21"/>
-                          <pic:cNvPicPr>
-                            <a:picLocks noChangeAspect="1" noChangeArrowheads="1"/>
-                          </pic:cNvPicPr>
-                        </pic:nvPicPr>
-                        <pic:blipFill>
-                          <a:blip r:embed="rId11">
-                            <a:extLst>
-                              <a:ext uri="{28A0092B-C50C-407E-A947-70E740481C1C}">
-                                <a14:useLocalDpi xmlns:a14="http://schemas.microsoft.com/office/drawing/2010/main" val="0"/>
-                              </a:ext>
-                            </a:extLst>
-                          </a:blip>
-                          <a:srcRect/>
-                          <a:stretch>
-                            <a:fillRect/>
-                          </a:stretch>
-                        </pic:blipFill>
-                        <pic:spPr bwMode="auto">
-                          <a:xfrm>
-                            <a:off x="0" y="0"/>
-                            <a:ext cx="792918" cy="741379"/>
-                          </a:xfrm>
-                          <a:prstGeom prst="rect">
-                            <a:avLst/>
-                          </a:prstGeom>
-                          <a:noFill/>
-                          <a:ln>
-                            <a:noFill/>
-                          </a:ln>
-                        </pic:spPr>
-                      </pic:pic>
-                    </a:graphicData>
-                  </a:graphic>
-                </wp:inline>
-              </w:drawing>
-            </w:r>
-          </w:p>
-        </w:tc>
-        <w:tc>
-          <w:tcPr>
-            <w:tcW w:w="4531" w:type="dxa"/>
-          </w:tcPr>
-          <w:p>
-            <w:pPr>
-              <w:jc w:val="center"/>
-              <w:rPr>
-                <w:sz w:val="72"/>
-              </w:rPr>
-            </w:pPr>
-            <w:r>
-              <w:rPr>
-                <w:sz w:val="72"/>
-              </w:rPr>
-              <w:t>STŘELBA</w:t>
-            </w:r>
-          </w:p>
-          <w:p>
-            <w:pPr>
-              <w:jc w:val="center"/>
-              <w:rPr>
-                <w:sz w:val="72"/>
-              </w:rPr>
-            </w:pPr>
-            <w:r>
-              <w:rPr>
-                <w:noProof/>
-              </w:rPr>
-              <w:drawing>
-                <wp:inline distT="0" distB="0" distL="0" distR="0" wp14:anchorId="5629DA8F" wp14:editId="1EB27200">
-                  <wp:extent cx="760867" cy="711411"/>
-                  <wp:effectExtent l="0" t="0" r="1270" b="0"/>
-                  <wp:docPr id="11" name="Obrázek 11"/>
-                  <wp:cNvGraphicFramePr>
-                    <a:graphicFrameLocks xmlns:a="http://schemas.openxmlformats.org/drawingml/2006/main" noChangeAspect="1"/>
-                  </wp:cNvGraphicFramePr>
-                  <a:graphic xmlns:a="http://schemas.openxmlformats.org/drawingml/2006/main">
-                    <a:graphicData uri="http://schemas.openxmlformats.org/drawingml/2006/picture">
-                      <pic:pic xmlns:pic="http://schemas.openxmlformats.org/drawingml/2006/picture">
-                        <pic:nvPicPr>
-                          <pic:cNvPr id="0" name="Picture 21"/>
-                          <pic:cNvPicPr>
-                            <a:picLocks noChangeAspect="1" noChangeArrowheads="1"/>
-                          </pic:cNvPicPr>
-                        </pic:nvPicPr>
-                        <pic:blipFill>
-                          <a:blip r:embed="rId11">
-                            <a:extLst>
-                              <a:ext uri="{28A0092B-C50C-407E-A947-70E740481C1C}">
-                                <a14:useLocalDpi xmlns:a14="http://schemas.microsoft.com/office/drawing/2010/main" val="0"/>
-                              </a:ext>
-                            </a:extLst>
-                          </a:blip>
-                          <a:srcRect/>
-                          <a:stretch>
-                            <a:fillRect/>
-                          </a:stretch>
-                        </pic:blipFill>
-                        <pic:spPr bwMode="auto">
-                          <a:xfrm>
-                            <a:off x="0" y="0"/>
-                            <a:ext cx="792918" cy="741379"/>
-                          </a:xfrm>
-                          <a:prstGeom prst="rect">
-                            <a:avLst/>
-                          </a:prstGeom>
-                          <a:noFill/>
-                          <a:ln>
-                            <a:noFill/>
-                          </a:ln>
-                        </pic:spPr>
-                      </pic:pic>
-                    </a:graphicData>
-                  </a:graphic>
-                </wp:inline>
-              </w:drawing>
-            </w:r>
-            <w:r>
-              <w:rPr>
-                <w:sz w:val="72"/>
-              </w:rPr>
-              <w:t xml:space="preserve">  </w:t>
-            </w:r>
-            <w:r>
-              <w:rPr>
-                <w:noProof/>
-              </w:rPr>
-              <w:drawing>
-                <wp:inline distT="0" distB="0" distL="0" distR="0">
-                  <wp:extent cx="748411" cy="601133"/>
-                  <wp:effectExtent l="0" t="0" r="0" b="8890"/>
-                  <wp:docPr id="10" name="Obrázek 10"/>
-                  <wp:cNvGraphicFramePr>
-                    <a:graphicFrameLocks xmlns:a="http://schemas.openxmlformats.org/drawingml/2006/main" noChangeAspect="1"/>
-                  </wp:cNvGraphicFramePr>
-                  <a:graphic xmlns:a="http://schemas.openxmlformats.org/drawingml/2006/main">
-                    <a:graphicData uri="http://schemas.openxmlformats.org/drawingml/2006/picture">
-                      <pic:pic xmlns:pic="http://schemas.openxmlformats.org/drawingml/2006/picture">
-                        <pic:nvPicPr>
-                          <pic:cNvPr id="0" name="Picture 23"/>
-                          <pic:cNvPicPr>
-                            <a:picLocks noChangeAspect="1" noChangeArrowheads="1"/>
-                          </pic:cNvPicPr>
-                        </pic:nvPicPr>
-                        <pic:blipFill>
-                          <a:blip r:embed="rId8">
-                            <a:extLst>
-                              <a:ext uri="{28A0092B-C50C-407E-A947-70E740481C1C}">
-                                <a14:useLocalDpi xmlns:a14="http://schemas.microsoft.com/office/drawing/2010/main" val="0"/>
-                              </a:ext>
-                            </a:extLst>
-                          </a:blip>
-                          <a:srcRect/>
-                          <a:stretch>
-                            <a:fillRect/>
-                          </a:stretch>
-                        </pic:blipFill>
-                        <pic:spPr bwMode="auto">
-                          <a:xfrm>
-                            <a:off x="0" y="0"/>
-                            <a:ext cx="754847" cy="606303"/>
-                          </a:xfrm>
-                          <a:prstGeom prst="rect">
-                            <a:avLst/>
-                          </a:prstGeom>
-                          <a:noFill/>
-                          <a:ln>
-                            <a:noFill/>
-                          </a:ln>
-                        </pic:spPr>
-                      </pic:pic>
-                    </a:graphicData>
-                  </a:graphic>
-                </wp:inline>
-              </w:drawing>
-            </w:r>
-          </w:p>
-        </w:tc>
-      </w:tr>
-      <w:tr>
-        <w:tc>
-          <w:tcPr>
-            <w:tcW w:w="9062" w:type="dxa"/>
-            <w:gridSpan w:val="2"/>
-          </w:tcPr>
-          <w:p>
-            <w:pPr>
-              <w:jc w:val="center"/>
-              <w:rPr>
-                <w:sz w:val="72"/>
-              </w:rPr>
-            </w:pPr>
-            <w:r>
-              <w:rPr>
-                <w:sz w:val="72"/>
-              </w:rPr>
-              <w:t>PLNĚNÍ MISE</w:t>
-            </w:r>
-            <w:r>
-              <w:rPr>
-                <w:sz w:val="72"/>
+                <w:sz w:val="52"/>
               </w:rPr>
               <w:t xml:space="preserve"> - $$$</w:t>
             </w:r>
@@ -1613,10 +2093,155 @@
         </w:tc>
       </w:tr>
     </w:tbl>
+    <w:p>
+      <w:pPr>
+        <w:sectPr>
+          <w:pgSz w:w="11906" w:h="16838"/>
+          <w:pgMar w:top="720" w:right="720" w:bottom="720" w:left="720" w:header="709" w:footer="709" w:gutter="0"/>
+          <w:cols w:num="2" w:space="708"/>
+          <w:docGrid w:linePitch="360"/>
+        </w:sectPr>
+      </w:pPr>
+    </w:p>
+    <w:p>
+      <w:pPr>
+        <w:pStyle w:val="Nadpis2"/>
+        <w:spacing w:after="240"/>
+      </w:pPr>
+      <w:r>
+        <w:lastRenderedPageBreak/>
+        <w:t>FAQ [</w:t>
+      </w:r>
+      <w:proofErr w:type="spellStart"/>
+      <w:r>
+        <w:t>fakju</w:t>
+      </w:r>
+      <w:proofErr w:type="spellEnd"/>
+      <w:r>
+        <w:t>:]</w:t>
+      </w:r>
+      <w:r>
+        <w:t xml:space="preserve"> neboli ČKD (často kladené dotazy)</w:t>
+      </w:r>
+    </w:p>
+    <w:p>
+      <w:pPr>
+        <w:rPr>
+          <w:b/>
+        </w:rPr>
+      </w:pPr>
+      <w:r>
+        <w:rPr>
+          <w:b/>
+        </w:rPr>
+        <w:t>Jak určím počet pronásledujících policajtů při kradení auta?</w:t>
+      </w:r>
+    </w:p>
+    <w:p>
+      <w:r>
+        <w:t xml:space="preserve">Počet se určí v závislosti na kombinaci typu kradeného auta a náhodného auta z vrchu balíčku. Existují tři typy aut: standard, </w:t>
+      </w:r>
+      <w:proofErr w:type="spellStart"/>
+      <w:r>
+        <w:t>premium</w:t>
+      </w:r>
+      <w:proofErr w:type="spellEnd"/>
+      <w:r>
+        <w:t xml:space="preserve"> a de luxe. </w:t>
+      </w:r>
+      <w:r>
+        <w:t>Počet policajtů zjistíte podle příslušného jednoho ze tří rámečků dole na kartě:</w:t>
+      </w:r>
+    </w:p>
+    <w:p>
+      <w:pPr>
+        <w:pStyle w:val="Odstavecseseznamem"/>
+        <w:numPr>
+          <w:ilvl w:val="0"/>
+          <w:numId w:val="4"/>
+        </w:numPr>
+      </w:pPr>
+      <w:r>
+        <w:t>Při krádeži standardního auta získáte jednoho pronásledujícího policajta, pokud otočíte de luxe auto.</w:t>
+      </w:r>
+    </w:p>
+    <w:p>
+      <w:pPr>
+        <w:pStyle w:val="Odstavecseseznamem"/>
+        <w:numPr>
+          <w:ilvl w:val="0"/>
+          <w:numId w:val="4"/>
+        </w:numPr>
+      </w:pPr>
+      <w:r>
+        <w:t xml:space="preserve">Při krádeži </w:t>
+      </w:r>
+      <w:proofErr w:type="spellStart"/>
+      <w:r>
+        <w:t>premium</w:t>
+      </w:r>
+      <w:proofErr w:type="spellEnd"/>
+      <w:r>
+        <w:t xml:space="preserve"> auta získáte policajta, pokud otočíte další </w:t>
+      </w:r>
+      <w:proofErr w:type="spellStart"/>
+      <w:r>
+        <w:t>premium</w:t>
+      </w:r>
+      <w:proofErr w:type="spellEnd"/>
+      <w:r>
+        <w:t xml:space="preserve"> auto, nebo dva policajty, pokud otočíte de luxe auto.</w:t>
+      </w:r>
+    </w:p>
+    <w:p>
+      <w:pPr>
+        <w:pStyle w:val="Odstavecseseznamem"/>
+        <w:numPr>
+          <w:ilvl w:val="0"/>
+          <w:numId w:val="4"/>
+        </w:numPr>
+      </w:pPr>
+      <w:r>
+        <w:t xml:space="preserve">Při krádeži de luxe auta vás vždy začne pronásledovat policajt. Jeden, pokud otočíte standard auto, dva, pokud otočíte </w:t>
+      </w:r>
+      <w:proofErr w:type="spellStart"/>
+      <w:r>
+        <w:t>premium</w:t>
+      </w:r>
+      <w:proofErr w:type="spellEnd"/>
+      <w:r>
+        <w:t xml:space="preserve"> auto, a tři, pokud otočíte de luxe auto.</w:t>
+      </w:r>
+    </w:p>
+    <w:p>
+      <w:pPr>
+        <w:pStyle w:val="Odstavecseseznamem"/>
+        <w:numPr>
+          <w:ilvl w:val="0"/>
+          <w:numId w:val="4"/>
+        </w:numPr>
+      </w:pPr>
+      <w:r>
+        <w:t xml:space="preserve">V případě, že kradete jakékoliv auto vyčíhnuté soupeřem z jeho rajónu, napráská vás a obdržíte </w:t>
+      </w:r>
+      <w:r>
+        <w:t xml:space="preserve">jako bonus </w:t>
+      </w:r>
+      <w:r>
+        <w:t xml:space="preserve">dalšího jednoho pronásledujícího policajta navíc. </w:t>
+      </w:r>
+    </w:p>
+    <w:p>
+      <w:r>
+        <w:t xml:space="preserve">Maximální počet pronásledujících policajtů je vždy 5. </w:t>
+      </w:r>
+    </w:p>
+    <w:p/>
     <w:p/>
     <w:sectPr>
+      <w:type w:val="continuous"/>
       <w:pgSz w:w="11906" w:h="16838"/>
-      <w:pgMar w:top="284" w:right="1418" w:bottom="1418" w:left="1418" w:header="709" w:footer="709" w:gutter="0"/>
+      <w:pgMar w:top="720" w:right="720" w:bottom="720" w:left="720" w:header="709" w:footer="709" w:gutter="0"/>
       <w:cols w:space="708"/>
       <w:docGrid w:linePitch="360"/>
     </w:sectPr>
@@ -1679,7 +2304,7 @@
   <w:abstractNum w:abstractNumId="0" w15:restartNumberingAfterBreak="0">
     <w:nsid w:val="00B262CD"/>
     <w:multiLevelType w:val="hybridMultilevel"/>
-    <w:tmpl w:val="73CA9010"/>
+    <w:tmpl w:val="73248A0E"/>
     <w:lvl w:ilvl="0" w:tplc="0405000F">
       <w:start w:val="1"/>
       <w:numFmt w:val="decimal"/>
@@ -1765,8 +2390,329 @@
       </w:pPr>
     </w:lvl>
   </w:abstractNum>
+  <w:abstractNum w:abstractNumId="1" w15:restartNumberingAfterBreak="0">
+    <w:nsid w:val="104D1924"/>
+    <w:multiLevelType w:val="hybridMultilevel"/>
+    <w:tmpl w:val="6778BDEC"/>
+    <w:lvl w:ilvl="0" w:tplc="04050001">
+      <w:start w:val="1"/>
+      <w:numFmt w:val="bullet"/>
+      <w:lvlText w:val=""/>
+      <w:lvlJc w:val="left"/>
+      <w:pPr>
+        <w:ind w:left="360" w:hanging="360"/>
+      </w:pPr>
+      <w:rPr>
+        <w:rFonts w:ascii="Symbol" w:hAnsi="Symbol" w:hint="default"/>
+      </w:rPr>
+    </w:lvl>
+    <w:lvl w:ilvl="1" w:tplc="04050003">
+      <w:start w:val="1"/>
+      <w:numFmt w:val="bullet"/>
+      <w:lvlText w:val="o"/>
+      <w:lvlJc w:val="left"/>
+      <w:pPr>
+        <w:ind w:left="1080" w:hanging="360"/>
+      </w:pPr>
+      <w:rPr>
+        <w:rFonts w:ascii="Courier New" w:hAnsi="Courier New" w:cs="Courier New" w:hint="default"/>
+      </w:rPr>
+    </w:lvl>
+    <w:lvl w:ilvl="2" w:tplc="04050005" w:tentative="1">
+      <w:start w:val="1"/>
+      <w:numFmt w:val="bullet"/>
+      <w:lvlText w:val=""/>
+      <w:lvlJc w:val="left"/>
+      <w:pPr>
+        <w:ind w:left="1800" w:hanging="360"/>
+      </w:pPr>
+      <w:rPr>
+        <w:rFonts w:ascii="Wingdings" w:hAnsi="Wingdings" w:hint="default"/>
+      </w:rPr>
+    </w:lvl>
+    <w:lvl w:ilvl="3" w:tplc="04050001" w:tentative="1">
+      <w:start w:val="1"/>
+      <w:numFmt w:val="bullet"/>
+      <w:lvlText w:val=""/>
+      <w:lvlJc w:val="left"/>
+      <w:pPr>
+        <w:ind w:left="2520" w:hanging="360"/>
+      </w:pPr>
+      <w:rPr>
+        <w:rFonts w:ascii="Symbol" w:hAnsi="Symbol" w:hint="default"/>
+      </w:rPr>
+    </w:lvl>
+    <w:lvl w:ilvl="4" w:tplc="04050003" w:tentative="1">
+      <w:start w:val="1"/>
+      <w:numFmt w:val="bullet"/>
+      <w:lvlText w:val="o"/>
+      <w:lvlJc w:val="left"/>
+      <w:pPr>
+        <w:ind w:left="3240" w:hanging="360"/>
+      </w:pPr>
+      <w:rPr>
+        <w:rFonts w:ascii="Courier New" w:hAnsi="Courier New" w:cs="Courier New" w:hint="default"/>
+      </w:rPr>
+    </w:lvl>
+    <w:lvl w:ilvl="5" w:tplc="04050005" w:tentative="1">
+      <w:start w:val="1"/>
+      <w:numFmt w:val="bullet"/>
+      <w:lvlText w:val=""/>
+      <w:lvlJc w:val="left"/>
+      <w:pPr>
+        <w:ind w:left="3960" w:hanging="360"/>
+      </w:pPr>
+      <w:rPr>
+        <w:rFonts w:ascii="Wingdings" w:hAnsi="Wingdings" w:hint="default"/>
+      </w:rPr>
+    </w:lvl>
+    <w:lvl w:ilvl="6" w:tplc="04050001" w:tentative="1">
+      <w:start w:val="1"/>
+      <w:numFmt w:val="bullet"/>
+      <w:lvlText w:val=""/>
+      <w:lvlJc w:val="left"/>
+      <w:pPr>
+        <w:ind w:left="4680" w:hanging="360"/>
+      </w:pPr>
+      <w:rPr>
+        <w:rFonts w:ascii="Symbol" w:hAnsi="Symbol" w:hint="default"/>
+      </w:rPr>
+    </w:lvl>
+    <w:lvl w:ilvl="7" w:tplc="04050003" w:tentative="1">
+      <w:start w:val="1"/>
+      <w:numFmt w:val="bullet"/>
+      <w:lvlText w:val="o"/>
+      <w:lvlJc w:val="left"/>
+      <w:pPr>
+        <w:ind w:left="5400" w:hanging="360"/>
+      </w:pPr>
+      <w:rPr>
+        <w:rFonts w:ascii="Courier New" w:hAnsi="Courier New" w:cs="Courier New" w:hint="default"/>
+      </w:rPr>
+    </w:lvl>
+    <w:lvl w:ilvl="8" w:tplc="04050005" w:tentative="1">
+      <w:start w:val="1"/>
+      <w:numFmt w:val="bullet"/>
+      <w:lvlText w:val=""/>
+      <w:lvlJc w:val="left"/>
+      <w:pPr>
+        <w:ind w:left="6120" w:hanging="360"/>
+      </w:pPr>
+      <w:rPr>
+        <w:rFonts w:ascii="Wingdings" w:hAnsi="Wingdings" w:hint="default"/>
+      </w:rPr>
+    </w:lvl>
+  </w:abstractNum>
+  <w:abstractNum w:abstractNumId="2" w15:restartNumberingAfterBreak="0">
+    <w:nsid w:val="61F820A3"/>
+    <w:multiLevelType w:val="hybridMultilevel"/>
+    <w:tmpl w:val="88EC3D08"/>
+    <w:lvl w:ilvl="0" w:tplc="04050001">
+      <w:start w:val="1"/>
+      <w:numFmt w:val="bullet"/>
+      <w:lvlText w:val=""/>
+      <w:lvlJc w:val="left"/>
+      <w:pPr>
+        <w:ind w:left="720" w:hanging="360"/>
+      </w:pPr>
+      <w:rPr>
+        <w:rFonts w:ascii="Symbol" w:hAnsi="Symbol" w:hint="default"/>
+      </w:rPr>
+    </w:lvl>
+    <w:lvl w:ilvl="1" w:tplc="04050003" w:tentative="1">
+      <w:start w:val="1"/>
+      <w:numFmt w:val="bullet"/>
+      <w:lvlText w:val="o"/>
+      <w:lvlJc w:val="left"/>
+      <w:pPr>
+        <w:ind w:left="1440" w:hanging="360"/>
+      </w:pPr>
+      <w:rPr>
+        <w:rFonts w:ascii="Courier New" w:hAnsi="Courier New" w:cs="Courier New" w:hint="default"/>
+      </w:rPr>
+    </w:lvl>
+    <w:lvl w:ilvl="2" w:tplc="04050005" w:tentative="1">
+      <w:start w:val="1"/>
+      <w:numFmt w:val="bullet"/>
+      <w:lvlText w:val=""/>
+      <w:lvlJc w:val="left"/>
+      <w:pPr>
+        <w:ind w:left="2160" w:hanging="360"/>
+      </w:pPr>
+      <w:rPr>
+        <w:rFonts w:ascii="Wingdings" w:hAnsi="Wingdings" w:hint="default"/>
+      </w:rPr>
+    </w:lvl>
+    <w:lvl w:ilvl="3" w:tplc="04050001" w:tentative="1">
+      <w:start w:val="1"/>
+      <w:numFmt w:val="bullet"/>
+      <w:lvlText w:val=""/>
+      <w:lvlJc w:val="left"/>
+      <w:pPr>
+        <w:ind w:left="2880" w:hanging="360"/>
+      </w:pPr>
+      <w:rPr>
+        <w:rFonts w:ascii="Symbol" w:hAnsi="Symbol" w:hint="default"/>
+      </w:rPr>
+    </w:lvl>
+    <w:lvl w:ilvl="4" w:tplc="04050003" w:tentative="1">
+      <w:start w:val="1"/>
+      <w:numFmt w:val="bullet"/>
+      <w:lvlText w:val="o"/>
+      <w:lvlJc w:val="left"/>
+      <w:pPr>
+        <w:ind w:left="3600" w:hanging="360"/>
+      </w:pPr>
+      <w:rPr>
+        <w:rFonts w:ascii="Courier New" w:hAnsi="Courier New" w:cs="Courier New" w:hint="default"/>
+      </w:rPr>
+    </w:lvl>
+    <w:lvl w:ilvl="5" w:tplc="04050005" w:tentative="1">
+      <w:start w:val="1"/>
+      <w:numFmt w:val="bullet"/>
+      <w:lvlText w:val=""/>
+      <w:lvlJc w:val="left"/>
+      <w:pPr>
+        <w:ind w:left="4320" w:hanging="360"/>
+      </w:pPr>
+      <w:rPr>
+        <w:rFonts w:ascii="Wingdings" w:hAnsi="Wingdings" w:hint="default"/>
+      </w:rPr>
+    </w:lvl>
+    <w:lvl w:ilvl="6" w:tplc="04050001" w:tentative="1">
+      <w:start w:val="1"/>
+      <w:numFmt w:val="bullet"/>
+      <w:lvlText w:val=""/>
+      <w:lvlJc w:val="left"/>
+      <w:pPr>
+        <w:ind w:left="5040" w:hanging="360"/>
+      </w:pPr>
+      <w:rPr>
+        <w:rFonts w:ascii="Symbol" w:hAnsi="Symbol" w:hint="default"/>
+      </w:rPr>
+    </w:lvl>
+    <w:lvl w:ilvl="7" w:tplc="04050003" w:tentative="1">
+      <w:start w:val="1"/>
+      <w:numFmt w:val="bullet"/>
+      <w:lvlText w:val="o"/>
+      <w:lvlJc w:val="left"/>
+      <w:pPr>
+        <w:ind w:left="5760" w:hanging="360"/>
+      </w:pPr>
+      <w:rPr>
+        <w:rFonts w:ascii="Courier New" w:hAnsi="Courier New" w:cs="Courier New" w:hint="default"/>
+      </w:rPr>
+    </w:lvl>
+    <w:lvl w:ilvl="8" w:tplc="04050005" w:tentative="1">
+      <w:start w:val="1"/>
+      <w:numFmt w:val="bullet"/>
+      <w:lvlText w:val=""/>
+      <w:lvlJc w:val="left"/>
+      <w:pPr>
+        <w:ind w:left="6480" w:hanging="360"/>
+      </w:pPr>
+      <w:rPr>
+        <w:rFonts w:ascii="Wingdings" w:hAnsi="Wingdings" w:hint="default"/>
+      </w:rPr>
+    </w:lvl>
+  </w:abstractNum>
+  <w:abstractNum w:abstractNumId="3" w15:restartNumberingAfterBreak="0">
+    <w:nsid w:val="70E1387F"/>
+    <w:multiLevelType w:val="hybridMultilevel"/>
+    <w:tmpl w:val="1DCC5C1A"/>
+    <w:lvl w:ilvl="0" w:tplc="04050019">
+      <w:start w:val="1"/>
+      <w:numFmt w:val="lowerLetter"/>
+      <w:lvlText w:val="%1."/>
+      <w:lvlJc w:val="left"/>
+      <w:pPr>
+        <w:ind w:left="360" w:hanging="360"/>
+      </w:pPr>
+    </w:lvl>
+    <w:lvl w:ilvl="1" w:tplc="04050019" w:tentative="1">
+      <w:start w:val="1"/>
+      <w:numFmt w:val="lowerLetter"/>
+      <w:lvlText w:val="%2."/>
+      <w:lvlJc w:val="left"/>
+      <w:pPr>
+        <w:ind w:left="1080" w:hanging="360"/>
+      </w:pPr>
+    </w:lvl>
+    <w:lvl w:ilvl="2" w:tplc="0405001B" w:tentative="1">
+      <w:start w:val="1"/>
+      <w:numFmt w:val="lowerRoman"/>
+      <w:lvlText w:val="%3."/>
+      <w:lvlJc w:val="right"/>
+      <w:pPr>
+        <w:ind w:left="1800" w:hanging="180"/>
+      </w:pPr>
+    </w:lvl>
+    <w:lvl w:ilvl="3" w:tplc="0405000F" w:tentative="1">
+      <w:start w:val="1"/>
+      <w:numFmt w:val="decimal"/>
+      <w:lvlText w:val="%4."/>
+      <w:lvlJc w:val="left"/>
+      <w:pPr>
+        <w:ind w:left="2520" w:hanging="360"/>
+      </w:pPr>
+    </w:lvl>
+    <w:lvl w:ilvl="4" w:tplc="04050019" w:tentative="1">
+      <w:start w:val="1"/>
+      <w:numFmt w:val="lowerLetter"/>
+      <w:lvlText w:val="%5."/>
+      <w:lvlJc w:val="left"/>
+      <w:pPr>
+        <w:ind w:left="3240" w:hanging="360"/>
+      </w:pPr>
+    </w:lvl>
+    <w:lvl w:ilvl="5" w:tplc="0405001B" w:tentative="1">
+      <w:start w:val="1"/>
+      <w:numFmt w:val="lowerRoman"/>
+      <w:lvlText w:val="%6."/>
+      <w:lvlJc w:val="right"/>
+      <w:pPr>
+        <w:ind w:left="3960" w:hanging="180"/>
+      </w:pPr>
+    </w:lvl>
+    <w:lvl w:ilvl="6" w:tplc="0405000F" w:tentative="1">
+      <w:start w:val="1"/>
+      <w:numFmt w:val="decimal"/>
+      <w:lvlText w:val="%7."/>
+      <w:lvlJc w:val="left"/>
+      <w:pPr>
+        <w:ind w:left="4680" w:hanging="360"/>
+      </w:pPr>
+    </w:lvl>
+    <w:lvl w:ilvl="7" w:tplc="04050019" w:tentative="1">
+      <w:start w:val="1"/>
+      <w:numFmt w:val="lowerLetter"/>
+      <w:lvlText w:val="%8."/>
+      <w:lvlJc w:val="left"/>
+      <w:pPr>
+        <w:ind w:left="5400" w:hanging="360"/>
+      </w:pPr>
+    </w:lvl>
+    <w:lvl w:ilvl="8" w:tplc="0405001B" w:tentative="1">
+      <w:start w:val="1"/>
+      <w:numFmt w:val="lowerRoman"/>
+      <w:lvlText w:val="%9."/>
+      <w:lvlJc w:val="right"/>
+      <w:pPr>
+        <w:ind w:left="6120" w:hanging="180"/>
+      </w:pPr>
+    </w:lvl>
+  </w:abstractNum>
   <w:num w:numId="1">
     <w:abstractNumId w:val="0"/>
+  </w:num>
+  <w:num w:numId="2">
+    <w:abstractNumId w:val="3"/>
+  </w:num>
+  <w:num w:numId="3">
+    <w:abstractNumId w:val="1"/>
+  </w:num>
+  <w:num w:numId="4">
+    <w:abstractNumId w:val="2"/>
   </w:num>
 </w:numbering>
 </file>

</xml_diff>

<commit_message>
Missions and card backs
</commit_message>
<xml_diff>
--- a/kta/pravidla.docx
+++ b/kta/pravidla.docx
@@ -65,6 +65,12 @@
       </w:r>
     </w:p>
     <w:p>
+      <w:pPr>
+        <w:spacing w:before="240" w:after="120"/>
+        <w:rPr>
+          <w:rFonts w:ascii="GTA2 Mission" w:hAnsi="GTA2 Mission"/>
+        </w:rPr>
+      </w:pPr>
       <w:r>
         <w:t xml:space="preserve">                            </w:t>
       </w:r>
@@ -72,38 +78,174 @@
         <w:t xml:space="preserve">  </w:t>
       </w:r>
       <w:r>
-        <w:t xml:space="preserve"> pravidla hry</w:t>
+        <w:t xml:space="preserve"> </w:t>
+      </w:r>
+      <w:r>
+        <w:rPr>
+          <w:rFonts w:ascii="GTA2 Mission" w:hAnsi="GTA2 Mission"/>
+        </w:rPr>
+        <w:t>pravidla hry</w:t>
       </w:r>
     </w:p>
     <w:p>
-      <w:r>
-        <w:rPr>
-          <w:b/>
-        </w:rPr>
-        <w:t xml:space="preserve">Obsah: </w:t>
-      </w:r>
-      <w:r>
-        <w:t>Karty aut</w:t>
-      </w:r>
-      <w:r>
-        <w:t>, k</w:t>
-      </w:r>
-      <w:r>
-        <w:t>arty misí</w:t>
-      </w:r>
-      <w:r>
-        <w:t>, k</w:t>
-      </w:r>
-      <w:r>
-        <w:t>arty akcí (používají se pouze v rozšířené, strategické variantě)</w:t>
-      </w:r>
-      <w:r>
-        <w:t>, figurky a</w:t>
-      </w:r>
-      <w:r>
+      <w:pPr>
+        <w:rPr>
+          <w:rFonts w:ascii="Bahnschrift SemiCondensed" w:hAnsi="Bahnschrift SemiCondensed"/>
+        </w:rPr>
+      </w:pPr>
+      <w:r>
+        <w:rPr>
+          <w:rFonts w:ascii="GTA2 Mission" w:hAnsi="GTA2 Mission"/>
+          <w:sz w:val="26"/>
+          <w:szCs w:val="26"/>
+        </w:rPr>
+        <w:t>Obsah</w:t>
+      </w:r>
+      <w:r>
+        <w:rPr>
+          <w:rFonts w:ascii="Bahnschrift" w:hAnsi="Bahnschrift"/>
+          <w:sz w:val="26"/>
+          <w:szCs w:val="26"/>
+        </w:rPr>
+        <w:t>:</w:t>
+      </w:r>
+      <w:r>
+        <w:rPr>
+          <w:rFonts w:ascii="Bahnschrift" w:hAnsi="Bahnschrift"/>
+          <w:sz w:val="28"/>
+        </w:rPr>
+        <w:t xml:space="preserve"> </w:t>
+      </w:r>
+      <w:r>
+        <w:rPr>
+          <w:rFonts w:ascii="Bahnschrift SemiCondensed" w:hAnsi="Bahnschrift SemiCondensed"/>
+        </w:rPr>
+        <w:t>54 k</w:t>
+      </w:r>
+      <w:r>
+        <w:rPr>
+          <w:rFonts w:ascii="Bahnschrift SemiCondensed" w:hAnsi="Bahnschrift SemiCondensed"/>
+        </w:rPr>
+        <w:t>ar</w:t>
+      </w:r>
+      <w:r>
+        <w:rPr>
+          <w:rFonts w:ascii="Bahnschrift SemiCondensed" w:hAnsi="Bahnschrift SemiCondensed"/>
+        </w:rPr>
+        <w:t>e</w:t>
+      </w:r>
+      <w:r>
+        <w:rPr>
+          <w:rFonts w:ascii="Bahnschrift SemiCondensed" w:hAnsi="Bahnschrift SemiCondensed"/>
+        </w:rPr>
+        <w:t xml:space="preserve">t aut, </w:t>
+      </w:r>
+      <w:r>
+        <w:rPr>
+          <w:rFonts w:ascii="Bahnschrift SemiCondensed" w:hAnsi="Bahnschrift SemiCondensed"/>
+        </w:rPr>
+        <w:t xml:space="preserve">54 </w:t>
+      </w:r>
+      <w:r>
+        <w:rPr>
+          <w:rFonts w:ascii="Bahnschrift SemiCondensed" w:hAnsi="Bahnschrift SemiCondensed"/>
+        </w:rPr>
+        <w:t>kar</w:t>
+      </w:r>
+      <w:r>
+        <w:rPr>
+          <w:rFonts w:ascii="Bahnschrift SemiCondensed" w:hAnsi="Bahnschrift SemiCondensed"/>
+        </w:rPr>
+        <w:t>e</w:t>
+      </w:r>
+      <w:r>
+        <w:rPr>
+          <w:rFonts w:ascii="Bahnschrift SemiCondensed" w:hAnsi="Bahnschrift SemiCondensed"/>
+        </w:rPr>
+        <w:t xml:space="preserve">t misí, </w:t>
+      </w:r>
+      <w:r>
+        <w:rPr>
+          <w:rFonts w:ascii="Bahnschrift SemiCondensed" w:hAnsi="Bahnschrift SemiCondensed"/>
+        </w:rPr>
+        <w:t xml:space="preserve">30 </w:t>
+      </w:r>
+      <w:r>
+        <w:rPr>
+          <w:rFonts w:ascii="Bahnschrift SemiCondensed" w:hAnsi="Bahnschrift SemiCondensed"/>
+        </w:rPr>
+        <w:t>kar</w:t>
+      </w:r>
+      <w:r>
+        <w:rPr>
+          <w:rFonts w:ascii="Bahnschrift SemiCondensed" w:hAnsi="Bahnschrift SemiCondensed"/>
+        </w:rPr>
+        <w:t>e</w:t>
+      </w:r>
+      <w:r>
+        <w:rPr>
+          <w:rFonts w:ascii="Bahnschrift SemiCondensed" w:hAnsi="Bahnschrift SemiCondensed"/>
+        </w:rPr>
+        <w:t xml:space="preserve">t akcí (používají se pouze v rozšířené, strategické variantě), </w:t>
+      </w:r>
+      <w:r>
+        <w:rPr>
+          <w:rFonts w:ascii="Bahnschrift SemiCondensed" w:hAnsi="Bahnschrift SemiCondensed"/>
+        </w:rPr>
+        <w:t xml:space="preserve">6 náhodných </w:t>
+      </w:r>
+      <w:r>
+        <w:rPr>
+          <w:rFonts w:ascii="Bahnschrift SemiCondensed" w:hAnsi="Bahnschrift SemiCondensed"/>
+        </w:rPr>
+        <w:t>figur</w:t>
+      </w:r>
+      <w:r>
+        <w:rPr>
+          <w:rFonts w:ascii="Bahnschrift SemiCondensed" w:hAnsi="Bahnschrift SemiCondensed"/>
+        </w:rPr>
+        <w:t>e</w:t>
+      </w:r>
+      <w:r>
+        <w:rPr>
+          <w:rFonts w:ascii="Bahnschrift SemiCondensed" w:hAnsi="Bahnschrift SemiCondensed"/>
+        </w:rPr>
+        <w:t>k</w:t>
+      </w:r>
+      <w:r>
+        <w:rPr>
+          <w:rFonts w:ascii="Bahnschrift SemiCondensed" w:hAnsi="Bahnschrift SemiCondensed"/>
+        </w:rPr>
+        <w:t xml:space="preserve"> obyvatel</w:t>
+      </w:r>
+      <w:r>
+        <w:rPr>
+          <w:rFonts w:ascii="Bahnschrift SemiCondensed" w:hAnsi="Bahnschrift SemiCondensed"/>
+        </w:rPr>
+        <w:t xml:space="preserve"> </w:t>
+      </w:r>
+      <w:r>
+        <w:rPr>
+          <w:rFonts w:ascii="Bahnschrift SemiCondensed" w:hAnsi="Bahnschrift SemiCondensed"/>
+        </w:rPr>
+        <w:t xml:space="preserve">města </w:t>
+      </w:r>
+      <w:r>
+        <w:rPr>
+          <w:rFonts w:ascii="Bahnschrift SemiCondensed" w:hAnsi="Bahnschrift SemiCondensed"/>
+        </w:rPr>
+        <w:t>a</w:t>
+      </w:r>
+      <w:r>
+        <w:rPr>
+          <w:rFonts w:ascii="Bahnschrift SemiCondensed" w:hAnsi="Bahnschrift SemiCondensed"/>
+        </w:rPr>
         <w:t> </w:t>
       </w:r>
       <w:r>
+        <w:rPr>
+          <w:rFonts w:ascii="Bahnschrift SemiCondensed" w:hAnsi="Bahnschrift SemiCondensed"/>
+        </w:rPr>
         <w:t>žetony:</w:t>
       </w:r>
     </w:p>
@@ -116,16 +258,21 @@
         </w:numPr>
         <w:ind w:left="142" w:hanging="142"/>
         <w:rPr>
+          <w:rFonts w:ascii="Bahnschrift SemiCondensed" w:hAnsi="Bahnschrift SemiCondensed"/>
           <w:b/>
         </w:rPr>
       </w:pPr>
       <w:r>
         <w:rPr>
+          <w:rFonts w:ascii="Bahnschrift SemiCondensed" w:hAnsi="Bahnschrift SemiCondensed"/>
           <w:b/>
         </w:rPr>
         <w:t>Policajti:</w:t>
       </w:r>
       <w:r>
+        <w:rPr>
+          <w:rFonts w:ascii="Bahnschrift SemiCondensed" w:hAnsi="Bahnschrift SemiCondensed"/>
+        </w:rPr>
         <w:t xml:space="preserve"> Stupeň pronásledování hráče. Lze je získat střelbou, bouráním nebo kradením aut</w:t>
       </w:r>
     </w:p>
@@ -137,20 +284,33 @@
           <w:numId w:val="3"/>
         </w:numPr>
         <w:ind w:left="142" w:hanging="142"/>
-      </w:pPr>
-      <w:r>
-        <w:rPr>
+        <w:rPr>
+          <w:rFonts w:ascii="Bahnschrift SemiCondensed" w:hAnsi="Bahnschrift SemiCondensed"/>
+        </w:rPr>
+      </w:pPr>
+      <w:r>
+        <w:rPr>
+          <w:rFonts w:ascii="Bahnschrift SemiCondensed" w:hAnsi="Bahnschrift SemiCondensed"/>
           <w:b/>
         </w:rPr>
         <w:t>Poškození:</w:t>
       </w:r>
       <w:r>
+        <w:rPr>
+          <w:rFonts w:ascii="Bahnschrift SemiCondensed" w:hAnsi="Bahnschrift SemiCondensed"/>
+        </w:rPr>
         <w:t xml:space="preserve"> </w:t>
       </w:r>
       <w:r>
+        <w:rPr>
+          <w:rFonts w:ascii="Bahnschrift SemiCondensed" w:hAnsi="Bahnschrift SemiCondensed"/>
+        </w:rPr>
         <w:t xml:space="preserve">Určují, jak moc je auto nabourané nebo ostřílené. </w:t>
       </w:r>
       <w:r>
+        <w:rPr>
+          <w:rFonts w:ascii="Bahnschrift SemiCondensed" w:hAnsi="Bahnschrift SemiCondensed"/>
+        </w:rPr>
         <w:t>Pět žetonů znamená, že je auto zničeno.</w:t>
       </w:r>
     </w:p>
@@ -162,18 +322,46 @@
           <w:numId w:val="3"/>
         </w:numPr>
         <w:ind w:left="142" w:hanging="142"/>
-      </w:pPr>
-      <w:r>
-        <w:rPr>
+        <w:rPr>
+          <w:rFonts w:ascii="Bahnschrift SemiCondensed" w:hAnsi="Bahnschrift SemiCondensed"/>
+        </w:rPr>
+      </w:pPr>
+      <w:r>
+        <w:rPr>
+          <w:rFonts w:ascii="Bahnschrift SemiCondensed" w:hAnsi="Bahnschrift SemiCondensed"/>
           <w:b/>
         </w:rPr>
         <w:t>Rychlost:</w:t>
       </w:r>
       <w:r>
+        <w:rPr>
+          <w:rFonts w:ascii="Bahnschrift SemiCondensed" w:hAnsi="Bahnschrift SemiCondensed"/>
+        </w:rPr>
         <w:t xml:space="preserve"> </w:t>
       </w:r>
       <w:r>
-        <w:t>Rychlost auta lze získat jízdou. Díky rychlosti je možné bourat ostatní auta, ujíždět policajtům a vyhýbat se střelbě.</w:t>
+        <w:rPr>
+          <w:rFonts w:ascii="Bahnschrift SemiCondensed" w:hAnsi="Bahnschrift SemiCondensed"/>
+        </w:rPr>
+        <w:t>Rychlost auta lze získat jízdou. Díky rychlosti je možné bourat ostatní auta, ujíždět policajtům a vyhýbat se střelbě</w:t>
+      </w:r>
+      <w:r>
+        <w:rPr>
+          <w:rFonts w:ascii="Bahnschrift SemiCondensed" w:hAnsi="Bahnschrift SemiCondensed"/>
+        </w:rPr>
+        <w:t xml:space="preserve"> či nabourání</w:t>
+      </w:r>
+      <w:r>
+        <w:rPr>
+          <w:rFonts w:ascii="Bahnschrift SemiCondensed" w:hAnsi="Bahnschrift SemiCondensed"/>
+        </w:rPr>
+        <w:t xml:space="preserve"> od ostatních</w:t>
+      </w:r>
+      <w:r>
+        <w:rPr>
+          <w:rFonts w:ascii="Bahnschrift SemiCondensed" w:hAnsi="Bahnschrift SemiCondensed"/>
+        </w:rPr>
+        <w:t>.</w:t>
       </w:r>
     </w:p>
     <w:p>
@@ -184,76 +372,155 @@
           <w:numId w:val="3"/>
         </w:numPr>
         <w:ind w:left="142" w:hanging="142"/>
-      </w:pPr>
-      <w:r>
-        <w:rPr>
+        <w:rPr>
+          <w:rFonts w:ascii="Bahnschrift SemiCondensed" w:hAnsi="Bahnschrift SemiCondensed"/>
+        </w:rPr>
+      </w:pPr>
+      <w:r>
+        <w:rPr>
+          <w:rFonts w:ascii="Bahnschrift SemiCondensed" w:hAnsi="Bahnschrift SemiCondensed"/>
           <w:b/>
         </w:rPr>
         <w:t>Zbraně:</w:t>
       </w:r>
       <w:r>
+        <w:rPr>
+          <w:rFonts w:ascii="Bahnschrift SemiCondensed" w:hAnsi="Bahnschrift SemiCondensed"/>
+        </w:rPr>
         <w:t xml:space="preserve"> Stupeň vyzbrojení hráče. Zbraněmi lze střílet </w:t>
       </w:r>
       <w:r>
+        <w:rPr>
+          <w:rFonts w:ascii="Bahnschrift SemiCondensed" w:hAnsi="Bahnschrift SemiCondensed"/>
+        </w:rPr>
         <w:t xml:space="preserve">na </w:t>
       </w:r>
       <w:r>
+        <w:rPr>
+          <w:rFonts w:ascii="Bahnschrift SemiCondensed" w:hAnsi="Bahnschrift SemiCondensed"/>
+        </w:rPr>
         <w:t>policajty a ostatní auta a opětovat palbu v</w:t>
       </w:r>
       <w:r>
+        <w:rPr>
+          <w:rFonts w:ascii="Bahnschrift SemiCondensed" w:hAnsi="Bahnschrift SemiCondensed"/>
+        </w:rPr>
         <w:t> </w:t>
       </w:r>
       <w:r>
+        <w:rPr>
+          <w:rFonts w:ascii="Bahnschrift SemiCondensed" w:hAnsi="Bahnschrift SemiCondensed"/>
+        </w:rPr>
         <w:t>přestřelce.</w:t>
       </w:r>
     </w:p>
     <w:p>
-      <w:r>
-        <w:rPr>
-          <w:b/>
-        </w:rPr>
-        <w:t>Začátek hry:</w:t>
-      </w:r>
-      <w:r>
+      <w:pPr>
+        <w:rPr>
+          <w:rFonts w:ascii="Bahnschrift" w:hAnsi="Bahnschrift"/>
+        </w:rPr>
+      </w:pPr>
+      <w:proofErr w:type="spellStart"/>
+      <w:r>
+        <w:rPr>
+          <w:rFonts w:ascii="GTA2 Mission" w:hAnsi="GTA2 Mission"/>
+          <w:sz w:val="26"/>
+          <w:szCs w:val="26"/>
+        </w:rPr>
+        <w:t>Zač</w:t>
+      </w:r>
+      <w:r>
+        <w:rPr>
+          <w:rFonts w:ascii="GTA2 Mission" w:hAnsi="GTA2 Mission"/>
+          <w:sz w:val="26"/>
+          <w:szCs w:val="26"/>
+        </w:rPr>
+        <w:t>Á</w:t>
+      </w:r>
+      <w:r>
+        <w:rPr>
+          <w:rFonts w:ascii="GTA2 Mission" w:hAnsi="GTA2 Mission"/>
+          <w:sz w:val="26"/>
+          <w:szCs w:val="26"/>
+        </w:rPr>
+        <w:t>tek</w:t>
+      </w:r>
+      <w:proofErr w:type="spellEnd"/>
+      <w:r>
+        <w:rPr>
+          <w:rFonts w:ascii="GTA2 Mission" w:hAnsi="GTA2 Mission"/>
+          <w:sz w:val="26"/>
+          <w:szCs w:val="26"/>
+        </w:rPr>
+        <w:t xml:space="preserve"> hry:</w:t>
+      </w:r>
+      <w:r>
+        <w:rPr>
+          <w:sz w:val="28"/>
+        </w:rPr>
         <w:t xml:space="preserve"> </w:t>
       </w:r>
       <w:r>
-        <w:t>Každý hráči si vybere figurku. Z</w:t>
-      </w:r>
-      <w:r>
+        <w:rPr>
+          <w:rFonts w:ascii="Bahnschrift SemiCondensed" w:hAnsi="Bahnschrift SemiCondensed"/>
+        </w:rPr>
+        <w:t>Každý hráč si vybere figurku. Z</w:t>
+      </w:r>
+      <w:r>
+        <w:rPr>
+          <w:rFonts w:ascii="Bahnschrift SemiCondensed" w:hAnsi="Bahnschrift SemiCondensed"/>
+        </w:rPr>
         <w:t>amíchej balíčky a každému rozdej 3 mise</w:t>
       </w:r>
       <w:r>
+        <w:rPr>
+          <w:rFonts w:ascii="Bahnschrift SemiCondensed" w:hAnsi="Bahnschrift SemiCondensed"/>
+        </w:rPr>
         <w:t xml:space="preserve">. Začíná hráč, který jel naposledy </w:t>
       </w:r>
       <w:r>
+        <w:rPr>
+          <w:rFonts w:ascii="Bahnschrift SemiCondensed" w:hAnsi="Bahnschrift SemiCondensed"/>
+        </w:rPr>
         <w:t>autem</w:t>
       </w:r>
       <w:r>
+        <w:rPr>
+          <w:rFonts w:ascii="Bahnschrift SemiCondensed" w:hAnsi="Bahnschrift SemiCondensed"/>
+        </w:rPr>
         <w:t>.</w:t>
       </w:r>
     </w:p>
     <w:p>
       <w:pPr>
-        <w:rPr>
-          <w:b/>
-        </w:rPr>
-      </w:pPr>
-      <w:r>
-        <w:rPr>
-          <w:b/>
-        </w:rPr>
-        <w:t>Průběh kola</w:t>
-      </w:r>
-      <w:r>
-        <w:rPr>
-          <w:b/>
-        </w:rPr>
-        <w:t xml:space="preserve"> hráče</w:t>
-      </w:r>
-      <w:r>
-        <w:rPr>
-          <w:b/>
+        <w:spacing w:after="0"/>
+        <w:rPr>
+          <w:rFonts w:ascii="GTA2 Mission" w:hAnsi="GTA2 Mission"/>
+          <w:sz w:val="26"/>
+          <w:szCs w:val="26"/>
+        </w:rPr>
+      </w:pPr>
+      <w:r>
+        <w:rPr>
+          <w:rFonts w:ascii="GTA2 Mission" w:hAnsi="GTA2 Mission"/>
+          <w:sz w:val="26"/>
+          <w:szCs w:val="26"/>
+        </w:rPr>
+        <w:t>P</w:t>
+      </w:r>
+      <w:r>
+        <w:rPr>
+          <w:rFonts w:ascii="GTA2 Mission" w:hAnsi="GTA2 Mission"/>
+          <w:sz w:val="26"/>
+          <w:szCs w:val="26"/>
+        </w:rPr>
+        <w:t>RŮBĚH KOLA HRÁČE</w:t>
+      </w:r>
+      <w:r>
+        <w:rPr>
+          <w:rFonts w:ascii="GTA2 Mission" w:hAnsi="GTA2 Mission"/>
+          <w:sz w:val="26"/>
+          <w:szCs w:val="26"/>
         </w:rPr>
         <w:t>:</w:t>
       </w:r>
@@ -265,73 +532,149 @@
           <w:ilvl w:val="0"/>
           <w:numId w:val="1"/>
         </w:numPr>
-      </w:pPr>
-      <w:r>
+        <w:rPr>
+          <w:rFonts w:ascii="Bahnschrift SemiCondensed" w:hAnsi="Bahnschrift SemiCondensed"/>
+          <w:b/>
+        </w:rPr>
+      </w:pPr>
+      <w:r>
+        <w:rPr>
+          <w:rFonts w:ascii="Bahnschrift SemiCondensed" w:hAnsi="Bahnschrift SemiCondensed"/>
+          <w:b/>
+        </w:rPr>
         <w:t>Pronásledování – pokud máš alespoň 1 žeton policajta</w:t>
       </w:r>
     </w:p>
     <w:p>
-      <w:r>
+      <w:pPr>
+        <w:rPr>
+          <w:rFonts w:ascii="Bahnschrift SemiCondensed" w:hAnsi="Bahnschrift SemiCondensed"/>
+        </w:rPr>
+      </w:pPr>
+      <w:r>
+        <w:rPr>
+          <w:rFonts w:ascii="Bahnschrift SemiCondensed" w:hAnsi="Bahnschrift SemiCondensed"/>
+        </w:rPr>
         <w:t>H</w:t>
       </w:r>
       <w:r>
+        <w:rPr>
+          <w:rFonts w:ascii="Bahnschrift SemiCondensed" w:hAnsi="Bahnschrift SemiCondensed"/>
+        </w:rPr>
         <w:t>oď kostkou</w:t>
       </w:r>
       <w:r>
+        <w:rPr>
+          <w:rFonts w:ascii="Bahnschrift SemiCondensed" w:hAnsi="Bahnschrift SemiCondensed"/>
+        </w:rPr>
         <w:t>. P</w:t>
       </w:r>
       <w:r>
+        <w:rPr>
+          <w:rFonts w:ascii="Bahnschrift SemiCondensed" w:hAnsi="Bahnschrift SemiCondensed"/>
+        </w:rPr>
         <w:t>okud padne stejně nebo méně jako je počet tvých policajtů, odh</w:t>
       </w:r>
       <w:r>
+        <w:rPr>
+          <w:rFonts w:ascii="Bahnschrift SemiCondensed" w:hAnsi="Bahnschrift SemiCondensed"/>
+        </w:rPr>
         <w:t>oď</w:t>
       </w:r>
       <w:r>
+        <w:rPr>
+          <w:rFonts w:ascii="Bahnschrift SemiCondensed" w:hAnsi="Bahnschrift SemiCondensed"/>
+        </w:rPr>
         <w:t xml:space="preserve"> 1 </w:t>
       </w:r>
       <w:r>
+        <w:rPr>
+          <w:rFonts w:ascii="Bahnschrift SemiCondensed" w:hAnsi="Bahnschrift SemiCondensed"/>
+        </w:rPr>
         <w:t xml:space="preserve">splněnou </w:t>
       </w:r>
       <w:r>
+        <w:rPr>
+          <w:rFonts w:ascii="Bahnschrift SemiCondensed" w:hAnsi="Bahnschrift SemiCondensed"/>
+        </w:rPr>
         <w:t>misi, všechny zbraně a ztrácíš akci toto kolo</w:t>
       </w:r>
       <w:r>
+        <w:rPr>
+          <w:rFonts w:ascii="Bahnschrift SemiCondensed" w:hAnsi="Bahnschrift SemiCondensed"/>
+        </w:rPr>
         <w:t>. O</w:t>
       </w:r>
       <w:r>
+        <w:rPr>
+          <w:rFonts w:ascii="Bahnschrift SemiCondensed" w:hAnsi="Bahnschrift SemiCondensed"/>
+        </w:rPr>
         <w:t xml:space="preserve">dhozením </w:t>
       </w:r>
       <w:r>
+        <w:rPr>
+          <w:rFonts w:ascii="Bahnschrift SemiCondensed" w:hAnsi="Bahnschrift SemiCondensed"/>
+        </w:rPr>
         <w:t xml:space="preserve">1 rychlosti nebo </w:t>
       </w:r>
       <w:r>
+        <w:rPr>
+          <w:rFonts w:ascii="Bahnschrift SemiCondensed" w:hAnsi="Bahnschrift SemiCondensed"/>
+        </w:rPr>
         <w:t xml:space="preserve">1 zbraně lze </w:t>
       </w:r>
       <w:r>
+        <w:rPr>
+          <w:rFonts w:ascii="Bahnschrift SemiCondensed" w:hAnsi="Bahnschrift SemiCondensed"/>
+        </w:rPr>
         <w:t xml:space="preserve">hod na pronásledování </w:t>
       </w:r>
       <w:r>
+        <w:rPr>
+          <w:rFonts w:ascii="Bahnschrift SemiCondensed" w:hAnsi="Bahnschrift SemiCondensed"/>
+        </w:rPr>
         <w:t xml:space="preserve">přehodit, ale v případě úspěchu </w:t>
       </w:r>
       <w:r>
+        <w:rPr>
+          <w:rFonts w:ascii="Bahnschrift SemiCondensed" w:hAnsi="Bahnschrift SemiCondensed"/>
+        </w:rPr>
         <w:t xml:space="preserve">u zbraně </w:t>
       </w:r>
       <w:r>
+        <w:rPr>
+          <w:rFonts w:ascii="Bahnschrift SemiCondensed" w:hAnsi="Bahnschrift SemiCondensed"/>
+        </w:rPr>
         <w:t>získáváš dalšího policajta za každé přehození</w:t>
       </w:r>
       <w:r>
+        <w:rPr>
+          <w:rFonts w:ascii="Bahnschrift SemiCondensed" w:hAnsi="Bahnschrift SemiCondensed"/>
+        </w:rPr>
         <w:t xml:space="preserve"> (max</w:t>
       </w:r>
       <w:r>
+        <w:rPr>
+          <w:rFonts w:ascii="Bahnschrift SemiCondensed" w:hAnsi="Bahnschrift SemiCondensed"/>
+        </w:rPr>
         <w:t xml:space="preserve">. stupeň </w:t>
       </w:r>
       <w:r>
+        <w:rPr>
+          <w:rFonts w:ascii="Bahnschrift SemiCondensed" w:hAnsi="Bahnschrift SemiCondensed"/>
+        </w:rPr>
         <w:t>pronásledování je 5</w:t>
       </w:r>
       <w:r>
+        <w:rPr>
+          <w:rFonts w:ascii="Bahnschrift SemiCondensed" w:hAnsi="Bahnschrift SemiCondensed"/>
+        </w:rPr>
         <w:t>)</w:t>
       </w:r>
       <w:r>
+        <w:rPr>
+          <w:rFonts w:ascii="Bahnschrift SemiCondensed" w:hAnsi="Bahnschrift SemiCondensed"/>
+        </w:rPr>
         <w:t>.</w:t>
       </w:r>
     </w:p>
@@ -342,17 +685,37 @@
           <w:ilvl w:val="0"/>
           <w:numId w:val="1"/>
         </w:numPr>
-      </w:pPr>
-      <w:r>
+        <w:rPr>
+          <w:rFonts w:ascii="Bahnschrift SemiCondensed" w:hAnsi="Bahnschrift SemiCondensed"/>
+          <w:b/>
+        </w:rPr>
+      </w:pPr>
+      <w:r>
+        <w:rPr>
+          <w:rFonts w:ascii="Bahnschrift SemiCondensed" w:hAnsi="Bahnschrift SemiCondensed"/>
+          <w:b/>
+        </w:rPr>
         <w:t xml:space="preserve">Provedení </w:t>
       </w:r>
       <w:r>
+        <w:rPr>
+          <w:rFonts w:ascii="Bahnschrift SemiCondensed" w:hAnsi="Bahnschrift SemiCondensed"/>
+          <w:b/>
+        </w:rPr>
         <w:t>jedné z </w:t>
       </w:r>
       <w:r>
+        <w:rPr>
+          <w:rFonts w:ascii="Bahnschrift SemiCondensed" w:hAnsi="Bahnschrift SemiCondensed"/>
+          <w:b/>
+        </w:rPr>
         <w:t>akc</w:t>
       </w:r>
       <w:r>
+        <w:rPr>
+          <w:rFonts w:ascii="Bahnschrift SemiCondensed" w:hAnsi="Bahnschrift SemiCondensed"/>
+          <w:b/>
+        </w:rPr>
         <w:t>í:</w:t>
       </w:r>
     </w:p>
@@ -365,44 +728,71 @@
         </w:numPr>
         <w:spacing w:after="0"/>
         <w:ind w:left="284" w:hanging="284"/>
-      </w:pPr>
-      <w:r>
-        <w:rPr>
+        <w:rPr>
+          <w:rFonts w:ascii="Bahnschrift SemiCondensed" w:hAnsi="Bahnschrift SemiCondensed"/>
+        </w:rPr>
+      </w:pPr>
+      <w:r>
+        <w:rPr>
+          <w:rFonts w:ascii="Bahnschrift SemiCondensed" w:hAnsi="Bahnschrift SemiCondensed"/>
           <w:b/>
         </w:rPr>
         <w:t>Průzkum</w:t>
       </w:r>
       <w:r>
         <w:rPr>
+          <w:rFonts w:ascii="Bahnschrift SemiCondensed" w:hAnsi="Bahnschrift SemiCondensed"/>
           <w:b/>
         </w:rPr>
         <w:t xml:space="preserve"> (skautuj)</w:t>
       </w:r>
       <w:r>
         <w:rPr>
+          <w:rFonts w:ascii="Bahnschrift SemiCondensed" w:hAnsi="Bahnschrift SemiCondensed"/>
           <w:b/>
         </w:rPr>
         <w:t>:</w:t>
       </w:r>
       <w:r>
+        <w:rPr>
+          <w:rFonts w:ascii="Bahnschrift SemiCondensed" w:hAnsi="Bahnschrift SemiCondensed"/>
+        </w:rPr>
         <w:t xml:space="preserve"> </w:t>
       </w:r>
       <w:r>
+        <w:rPr>
+          <w:rFonts w:ascii="Bahnschrift SemiCondensed" w:hAnsi="Bahnschrift SemiCondensed"/>
+        </w:rPr>
         <w:t>V</w:t>
       </w:r>
       <w:r>
+        <w:rPr>
+          <w:rFonts w:ascii="Bahnschrift SemiCondensed" w:hAnsi="Bahnschrift SemiCondensed"/>
+        </w:rPr>
         <w:t>e</w:t>
       </w:r>
       <w:r>
+        <w:rPr>
+          <w:rFonts w:ascii="Bahnschrift SemiCondensed" w:hAnsi="Bahnschrift SemiCondensed"/>
+        </w:rPr>
         <w:t>zmi</w:t>
       </w:r>
       <w:r>
+        <w:rPr>
+          <w:rFonts w:ascii="Bahnschrift SemiCondensed" w:hAnsi="Bahnschrift SemiCondensed"/>
+        </w:rPr>
         <w:t xml:space="preserve"> auto z vrchu balíčku a vylož před sebe</w:t>
       </w:r>
       <w:r>
+        <w:rPr>
+          <w:rFonts w:ascii="Bahnschrift SemiCondensed" w:hAnsi="Bahnschrift SemiCondensed"/>
+        </w:rPr>
         <w:t xml:space="preserve"> do svého rajónu</w:t>
       </w:r>
       <w:r>
+        <w:rPr>
+          <w:rFonts w:ascii="Bahnschrift SemiCondensed" w:hAnsi="Bahnschrift SemiCondensed"/>
+        </w:rPr>
         <w:t>.</w:t>
       </w:r>
     </w:p>
@@ -415,71 +805,130 @@
         </w:numPr>
         <w:spacing w:after="0"/>
         <w:ind w:left="284" w:hanging="284"/>
-      </w:pPr>
-      <w:r>
-        <w:rPr>
+        <w:rPr>
+          <w:rFonts w:ascii="Bahnschrift SemiCondensed" w:hAnsi="Bahnschrift SemiCondensed"/>
+        </w:rPr>
+      </w:pPr>
+      <w:r>
+        <w:rPr>
+          <w:rFonts w:ascii="Bahnschrift SemiCondensed" w:hAnsi="Bahnschrift SemiCondensed"/>
           <w:b/>
         </w:rPr>
         <w:t>Kradení</w:t>
       </w:r>
       <w:r>
         <w:rPr>
+          <w:rFonts w:ascii="Bahnschrift SemiCondensed" w:hAnsi="Bahnschrift SemiCondensed"/>
           <w:b/>
         </w:rPr>
         <w:t>:</w:t>
       </w:r>
       <w:r>
+        <w:rPr>
+          <w:rFonts w:ascii="Bahnschrift SemiCondensed" w:hAnsi="Bahnschrift SemiCondensed"/>
+        </w:rPr>
         <w:t xml:space="preserve"> </w:t>
       </w:r>
       <w:r>
+        <w:rPr>
+          <w:rFonts w:ascii="Bahnschrift SemiCondensed" w:hAnsi="Bahnschrift SemiCondensed"/>
+        </w:rPr>
         <w:t>V</w:t>
       </w:r>
       <w:r>
+        <w:rPr>
+          <w:rFonts w:ascii="Bahnschrift SemiCondensed" w:hAnsi="Bahnschrift SemiCondensed"/>
+        </w:rPr>
         <w:t xml:space="preserve">yber jakékoliv neobsazené auto, dej jej před sebe a umísti na něj svou figurku. </w:t>
       </w:r>
       <w:r>
+        <w:rPr>
+          <w:rFonts w:ascii="Bahnschrift SemiCondensed" w:hAnsi="Bahnschrift SemiCondensed"/>
+        </w:rPr>
         <w:t>Odlož v</w:t>
       </w:r>
       <w:r>
+        <w:rPr>
+          <w:rFonts w:ascii="Bahnschrift SemiCondensed" w:hAnsi="Bahnschrift SemiCondensed"/>
+        </w:rPr>
         <w:t xml:space="preserve">rchní kartu </w:t>
       </w:r>
       <w:r>
+        <w:rPr>
+          <w:rFonts w:ascii="Bahnschrift SemiCondensed" w:hAnsi="Bahnschrift SemiCondensed"/>
+        </w:rPr>
         <w:t xml:space="preserve">z balíčku aut </w:t>
       </w:r>
       <w:r>
+        <w:rPr>
+          <w:rFonts w:ascii="Bahnschrift SemiCondensed" w:hAnsi="Bahnschrift SemiCondensed"/>
+        </w:rPr>
         <w:t xml:space="preserve">a urči </w:t>
       </w:r>
       <w:r>
+        <w:rPr>
+          <w:rFonts w:ascii="Bahnschrift SemiCondensed" w:hAnsi="Bahnschrift SemiCondensed"/>
+        </w:rPr>
         <w:t xml:space="preserve">tak </w:t>
       </w:r>
       <w:r>
+        <w:rPr>
+          <w:rFonts w:ascii="Bahnschrift SemiCondensed" w:hAnsi="Bahnschrift SemiCondensed"/>
+        </w:rPr>
         <w:t>počet policajtů, kteří tě začnou pronásledovat</w:t>
       </w:r>
       <w:r>
+        <w:rPr>
+          <w:rFonts w:ascii="Bahnschrift SemiCondensed" w:hAnsi="Bahnschrift SemiCondensed"/>
+        </w:rPr>
         <w:t xml:space="preserve"> (viz FAQ)</w:t>
       </w:r>
       <w:r>
+        <w:rPr>
+          <w:rFonts w:ascii="Bahnschrift SemiCondensed" w:hAnsi="Bahnschrift SemiCondensed"/>
+        </w:rPr>
         <w:t>. Při kradení</w:t>
       </w:r>
       <w:r>
+        <w:rPr>
+          <w:rFonts w:ascii="Bahnschrift SemiCondensed" w:hAnsi="Bahnschrift SemiCondensed"/>
+        </w:rPr>
         <w:t xml:space="preserve"> </w:t>
       </w:r>
       <w:r>
+        <w:rPr>
+          <w:rFonts w:ascii="Bahnschrift SemiCondensed" w:hAnsi="Bahnschrift SemiCondensed"/>
+        </w:rPr>
         <w:t>v</w:t>
       </w:r>
       <w:r>
+        <w:rPr>
+          <w:rFonts w:ascii="Bahnschrift SemiCondensed" w:hAnsi="Bahnschrift SemiCondensed"/>
+        </w:rPr>
         <w:t> </w:t>
       </w:r>
       <w:r>
+        <w:rPr>
+          <w:rFonts w:ascii="Bahnschrift SemiCondensed" w:hAnsi="Bahnschrift SemiCondensed"/>
+        </w:rPr>
         <w:t>soupeřově</w:t>
       </w:r>
       <w:r>
+        <w:rPr>
+          <w:rFonts w:ascii="Bahnschrift SemiCondensed" w:hAnsi="Bahnschrift SemiCondensed"/>
+        </w:rPr>
         <w:t xml:space="preserve"> rajónu</w:t>
       </w:r>
       <w:r>
+        <w:rPr>
+          <w:rFonts w:ascii="Bahnschrift SemiCondensed" w:hAnsi="Bahnschrift SemiCondensed"/>
+        </w:rPr>
         <w:t xml:space="preserve"> jednoho přičti</w:t>
       </w:r>
       <w:r>
+        <w:rPr>
+          <w:rFonts w:ascii="Bahnschrift SemiCondensed" w:hAnsi="Bahnschrift SemiCondensed"/>
+        </w:rPr>
         <w:t>.</w:t>
       </w:r>
     </w:p>
@@ -492,59 +941,106 @@
         </w:numPr>
         <w:spacing w:after="0"/>
         <w:ind w:left="284" w:hanging="284"/>
-      </w:pPr>
-      <w:r>
-        <w:rPr>
+        <w:rPr>
+          <w:rFonts w:ascii="Bahnschrift SemiCondensed" w:hAnsi="Bahnschrift SemiCondensed"/>
+        </w:rPr>
+      </w:pPr>
+      <w:r>
+        <w:rPr>
+          <w:rFonts w:ascii="Bahnschrift SemiCondensed" w:hAnsi="Bahnschrift SemiCondensed"/>
           <w:b/>
         </w:rPr>
         <w:t>Zbrojení</w:t>
       </w:r>
       <w:r>
         <w:rPr>
+          <w:rFonts w:ascii="Bahnschrift SemiCondensed" w:hAnsi="Bahnschrift SemiCondensed"/>
           <w:b/>
         </w:rPr>
         <w:t>:</w:t>
       </w:r>
       <w:r>
+        <w:rPr>
+          <w:rFonts w:ascii="Bahnschrift SemiCondensed" w:hAnsi="Bahnschrift SemiCondensed"/>
+        </w:rPr>
         <w:t xml:space="preserve"> </w:t>
       </w:r>
       <w:r>
+        <w:rPr>
+          <w:rFonts w:ascii="Bahnschrift SemiCondensed" w:hAnsi="Bahnschrift SemiCondensed"/>
+        </w:rPr>
         <w:t>Z</w:t>
       </w:r>
       <w:r>
+        <w:rPr>
+          <w:rFonts w:ascii="Bahnschrift SemiCondensed" w:hAnsi="Bahnschrift SemiCondensed"/>
+        </w:rPr>
         <w:t xml:space="preserve">ískáváš </w:t>
       </w:r>
       <w:r>
+        <w:rPr>
+          <w:rFonts w:ascii="Bahnschrift SemiCondensed" w:hAnsi="Bahnschrift SemiCondensed"/>
+        </w:rPr>
         <w:t>žeton</w:t>
       </w:r>
       <w:r>
+        <w:rPr>
+          <w:rFonts w:ascii="Bahnschrift SemiCondensed" w:hAnsi="Bahnschrift SemiCondensed"/>
+        </w:rPr>
         <w:t xml:space="preserve"> zbra</w:t>
       </w:r>
       <w:r>
+        <w:rPr>
+          <w:rFonts w:ascii="Bahnschrift SemiCondensed" w:hAnsi="Bahnschrift SemiCondensed"/>
+        </w:rPr>
         <w:t>ně</w:t>
       </w:r>
       <w:r>
+        <w:rPr>
+          <w:rFonts w:ascii="Bahnschrift SemiCondensed" w:hAnsi="Bahnschrift SemiCondensed"/>
+        </w:rPr>
         <w:t xml:space="preserve">. Pokud </w:t>
       </w:r>
       <w:r>
+        <w:rPr>
+          <w:rFonts w:ascii="Bahnschrift SemiCondensed" w:hAnsi="Bahnschrift SemiCondensed"/>
+        </w:rPr>
         <w:t>tě nepronásledují žádní policajti</w:t>
       </w:r>
       <w:r>
+        <w:rPr>
+          <w:rFonts w:ascii="Bahnschrift SemiCondensed" w:hAnsi="Bahnschrift SemiCondensed"/>
+        </w:rPr>
         <w:t>, získáváš 2 zbraně</w:t>
       </w:r>
       <w:r>
+        <w:rPr>
+          <w:rFonts w:ascii="Bahnschrift SemiCondensed" w:hAnsi="Bahnschrift SemiCondensed"/>
+        </w:rPr>
         <w:t xml:space="preserve"> (max</w:t>
       </w:r>
       <w:r>
+        <w:rPr>
+          <w:rFonts w:ascii="Bahnschrift SemiCondensed" w:hAnsi="Bahnschrift SemiCondensed"/>
+        </w:rPr>
         <w:t>. vyzbrojení</w:t>
       </w:r>
       <w:r>
+        <w:rPr>
+          <w:rFonts w:ascii="Bahnschrift SemiCondensed" w:hAnsi="Bahnschrift SemiCondensed"/>
+        </w:rPr>
         <w:t xml:space="preserve"> je</w:t>
       </w:r>
       <w:r>
+        <w:rPr>
+          <w:rFonts w:ascii="Bahnschrift SemiCondensed" w:hAnsi="Bahnschrift SemiCondensed"/>
+        </w:rPr>
         <w:t xml:space="preserve"> 5)</w:t>
       </w:r>
       <w:r>
+        <w:rPr>
+          <w:rFonts w:ascii="Bahnschrift SemiCondensed" w:hAnsi="Bahnschrift SemiCondensed"/>
+        </w:rPr>
         <w:t>.</w:t>
       </w:r>
     </w:p>
@@ -557,35 +1053,58 @@
         </w:numPr>
         <w:spacing w:after="0"/>
         <w:ind w:left="284" w:hanging="284"/>
-      </w:pPr>
-      <w:r>
-        <w:rPr>
+        <w:rPr>
+          <w:rFonts w:ascii="Bahnschrift SemiCondensed" w:hAnsi="Bahnschrift SemiCondensed"/>
+        </w:rPr>
+      </w:pPr>
+      <w:r>
+        <w:rPr>
+          <w:rFonts w:ascii="Bahnschrift SemiCondensed" w:hAnsi="Bahnschrift SemiCondensed"/>
           <w:b/>
         </w:rPr>
         <w:t>Vyčkávání</w:t>
       </w:r>
       <w:r>
         <w:rPr>
+          <w:rFonts w:ascii="Bahnschrift SemiCondensed" w:hAnsi="Bahnschrift SemiCondensed"/>
           <w:b/>
         </w:rPr>
         <w:t>:</w:t>
       </w:r>
       <w:r>
+        <w:rPr>
+          <w:rFonts w:ascii="Bahnschrift SemiCondensed" w:hAnsi="Bahnschrift SemiCondensed"/>
+        </w:rPr>
         <w:t xml:space="preserve"> </w:t>
       </w:r>
       <w:r>
+        <w:rPr>
+          <w:rFonts w:ascii="Bahnschrift SemiCondensed" w:hAnsi="Bahnschrift SemiCondensed"/>
+        </w:rPr>
         <w:t xml:space="preserve">Odhoď jeden </w:t>
       </w:r>
       <w:r>
+        <w:rPr>
+          <w:rFonts w:ascii="Bahnschrift SemiCondensed" w:hAnsi="Bahnschrift SemiCondensed"/>
+        </w:rPr>
         <w:t xml:space="preserve">svůj </w:t>
       </w:r>
       <w:r>
+        <w:rPr>
+          <w:rFonts w:ascii="Bahnschrift SemiCondensed" w:hAnsi="Bahnschrift SemiCondensed"/>
+        </w:rPr>
         <w:t>žeton policajt</w:t>
       </w:r>
       <w:r>
+        <w:rPr>
+          <w:rFonts w:ascii="Bahnschrift SemiCondensed" w:hAnsi="Bahnschrift SemiCondensed"/>
+        </w:rPr>
         <w:t>a</w:t>
       </w:r>
       <w:r>
+        <w:rPr>
+          <w:rFonts w:ascii="Bahnschrift SemiCondensed" w:hAnsi="Bahnschrift SemiCondensed"/>
+        </w:rPr>
         <w:t>.</w:t>
       </w:r>
     </w:p>
@@ -598,44 +1117,76 @@
         </w:numPr>
         <w:spacing w:after="0"/>
         <w:ind w:left="284" w:hanging="284"/>
-      </w:pPr>
-      <w:r>
-        <w:rPr>
+        <w:rPr>
+          <w:rFonts w:ascii="Bahnschrift SemiCondensed" w:hAnsi="Bahnschrift SemiCondensed"/>
+        </w:rPr>
+      </w:pPr>
+      <w:r>
+        <w:rPr>
+          <w:rFonts w:ascii="Bahnschrift SemiCondensed" w:hAnsi="Bahnschrift SemiCondensed"/>
           <w:b/>
         </w:rPr>
         <w:t>Jízda</w:t>
       </w:r>
       <w:r>
         <w:rPr>
+          <w:rFonts w:ascii="Bahnschrift SemiCondensed" w:hAnsi="Bahnschrift SemiCondensed"/>
           <w:b/>
         </w:rPr>
         <w:t xml:space="preserve">: </w:t>
       </w:r>
       <w:r>
+        <w:rPr>
+          <w:rFonts w:ascii="Bahnschrift SemiCondensed" w:hAnsi="Bahnschrift SemiCondensed"/>
+        </w:rPr>
         <w:t>P</w:t>
       </w:r>
       <w:r>
+        <w:rPr>
+          <w:rFonts w:ascii="Bahnschrift SemiCondensed" w:hAnsi="Bahnschrift SemiCondensed"/>
+        </w:rPr>
         <w:t xml:space="preserve">okud jsi v autě, přidej na něj tolik </w:t>
       </w:r>
       <w:r>
+        <w:rPr>
+          <w:rFonts w:ascii="Bahnschrift SemiCondensed" w:hAnsi="Bahnschrift SemiCondensed"/>
+        </w:rPr>
         <w:t xml:space="preserve">žetonů </w:t>
       </w:r>
       <w:r>
+        <w:rPr>
+          <w:rFonts w:ascii="Bahnschrift SemiCondensed" w:hAnsi="Bahnschrift SemiCondensed"/>
+        </w:rPr>
         <w:t>rychlosti, kolik je jeho zrychlení (</w:t>
       </w:r>
       <w:r>
+        <w:rPr>
+          <w:rFonts w:ascii="Bahnschrift SemiCondensed" w:hAnsi="Bahnschrift SemiCondensed"/>
+        </w:rPr>
         <w:t>nelze mít víc</w:t>
       </w:r>
       <w:r>
+        <w:rPr>
+          <w:rFonts w:ascii="Bahnschrift SemiCondensed" w:hAnsi="Bahnschrift SemiCondensed"/>
+        </w:rPr>
         <w:t>,</w:t>
       </w:r>
       <w:r>
+        <w:rPr>
+          <w:rFonts w:ascii="Bahnschrift SemiCondensed" w:hAnsi="Bahnschrift SemiCondensed"/>
+        </w:rPr>
         <w:t xml:space="preserve"> než je</w:t>
       </w:r>
       <w:r>
+        <w:rPr>
+          <w:rFonts w:ascii="Bahnschrift SemiCondensed" w:hAnsi="Bahnschrift SemiCondensed"/>
+        </w:rPr>
         <w:t xml:space="preserve"> max. rychlost auta)</w:t>
       </w:r>
       <w:r>
+        <w:rPr>
+          <w:rFonts w:ascii="Bahnschrift SemiCondensed" w:hAnsi="Bahnschrift SemiCondensed"/>
+        </w:rPr>
         <w:t>.</w:t>
       </w:r>
     </w:p>
@@ -643,68 +1194,219 @@
       <w:pPr>
         <w:spacing w:after="0"/>
         <w:ind w:left="284"/>
-      </w:pPr>
-      <w:r>
+        <w:rPr>
+          <w:rFonts w:ascii="Bahnschrift SemiCondensed" w:hAnsi="Bahnschrift SemiCondensed"/>
+        </w:rPr>
+      </w:pPr>
+      <w:r>
+        <w:rPr>
+          <w:rFonts w:ascii="Bahnschrift SemiCondensed" w:hAnsi="Bahnschrift SemiCondensed"/>
+        </w:rPr>
         <w:t>P</w:t>
       </w:r>
       <w:r>
+        <w:rPr>
+          <w:rFonts w:ascii="Bahnschrift SemiCondensed" w:hAnsi="Bahnschrift SemiCondensed"/>
+        </w:rPr>
         <w:t xml:space="preserve">oté </w:t>
       </w:r>
       <w:r>
         <w:rPr>
+          <w:rFonts w:ascii="Bahnschrift SemiCondensed" w:hAnsi="Bahnschrift SemiCondensed"/>
           <w:b/>
         </w:rPr>
         <w:t>můžeš</w:t>
       </w:r>
       <w:r>
+        <w:rPr>
+          <w:rFonts w:ascii="Bahnschrift SemiCondensed" w:hAnsi="Bahnschrift SemiCondensed"/>
+        </w:rPr>
         <w:t xml:space="preserve"> nabourat jiné auto</w:t>
       </w:r>
       <w:r>
+        <w:rPr>
+          <w:rFonts w:ascii="Bahnschrift SemiCondensed" w:hAnsi="Bahnschrift SemiCondensed"/>
+        </w:rPr>
         <w:t>:</w:t>
       </w:r>
       <w:r>
+        <w:rPr>
+          <w:rFonts w:ascii="Bahnschrift SemiCondensed" w:hAnsi="Bahnschrift SemiCondensed"/>
+        </w:rPr>
         <w:t xml:space="preserve"> </w:t>
       </w:r>
       <w:r>
+        <w:rPr>
+          <w:rFonts w:ascii="Bahnschrift SemiCondensed" w:hAnsi="Bahnschrift SemiCondensed"/>
+        </w:rPr>
         <w:t>H</w:t>
       </w:r>
       <w:r>
+        <w:rPr>
+          <w:rFonts w:ascii="Bahnschrift SemiCondensed" w:hAnsi="Bahnschrift SemiCondensed"/>
+        </w:rPr>
         <w:t>oď tolika kostkami, kolik je tvá rychlost</w:t>
       </w:r>
       <w:r>
+        <w:rPr>
+          <w:rFonts w:ascii="Bahnschrift SemiCondensed" w:hAnsi="Bahnschrift SemiCondensed"/>
+        </w:rPr>
         <w:t xml:space="preserve">. </w:t>
       </w:r>
       <w:r>
-        <w:t>Za každou kostku, na které padlo více, než je odolnost nabouraného auta, na něj přidej p</w:t>
-      </w:r>
-      <w:r>
-        <w:t>oškození</w:t>
-      </w:r>
-      <w:r>
+        <w:rPr>
+          <w:rFonts w:ascii="Bahnschrift SemiCondensed" w:hAnsi="Bahnschrift SemiCondensed"/>
+        </w:rPr>
+        <w:t>Za každou kostku,</w:t>
+      </w:r>
+      <w:r>
+        <w:rPr>
+          <w:rFonts w:ascii="Bahnschrift SemiCondensed" w:hAnsi="Bahnschrift SemiCondensed"/>
+        </w:rPr>
+        <w:t xml:space="preserve"> </w:t>
+      </w:r>
+      <w:r>
+        <w:rPr>
+          <w:rFonts w:ascii="Bahnschrift SemiCondensed" w:hAnsi="Bahnschrift SemiCondensed"/>
+        </w:rPr>
+        <w:t xml:space="preserve">na které padlo více, než je odolnost nabouraného auta, </w:t>
+      </w:r>
+      <w:r>
+        <w:rPr>
+          <w:rFonts w:ascii="Bahnschrift SemiCondensed" w:hAnsi="Bahnschrift SemiCondensed"/>
+        </w:rPr>
+        <w:t xml:space="preserve">může nabouraný zaplatit </w:t>
+      </w:r>
+      <w:r>
+        <w:rPr>
+          <w:rFonts w:ascii="Bahnschrift SemiCondensed" w:hAnsi="Bahnschrift SemiCondensed"/>
+        </w:rPr>
+        <w:t>1</w:t>
+      </w:r>
+      <w:r>
+        <w:rPr>
+          <w:rFonts w:ascii="Bahnschrift SemiCondensed" w:hAnsi="Bahnschrift SemiCondensed"/>
+        </w:rPr>
+        <w:t xml:space="preserve"> rychlost nebo obdrží </w:t>
+      </w:r>
+      <w:r>
+        <w:rPr>
+          <w:rFonts w:ascii="Bahnschrift SemiCondensed" w:hAnsi="Bahnschrift SemiCondensed"/>
+        </w:rPr>
+        <w:t>1</w:t>
+      </w:r>
+      <w:r>
+        <w:rPr>
+          <w:rFonts w:ascii="Bahnschrift SemiCondensed" w:hAnsi="Bahnschrift SemiCondensed"/>
+        </w:rPr>
+        <w:t xml:space="preserve"> poškození</w:t>
+      </w:r>
+      <w:r>
+        <w:rPr>
+          <w:rFonts w:ascii="Bahnschrift SemiCondensed" w:hAnsi="Bahnschrift SemiCondensed"/>
+        </w:rPr>
         <w:t xml:space="preserve">. </w:t>
       </w:r>
       <w:r>
-        <w:t>Za každé 2 poškození</w:t>
-      </w:r>
-      <w:r>
+        <w:rPr>
+          <w:rFonts w:ascii="Bahnschrift SemiCondensed" w:hAnsi="Bahnschrift SemiCondensed"/>
+        </w:rPr>
+        <w:t xml:space="preserve">Za každé 2 </w:t>
+      </w:r>
+      <w:r>
+        <w:rPr>
+          <w:rFonts w:ascii="Bahnschrift SemiCondensed" w:hAnsi="Bahnschrift SemiCondensed"/>
+        </w:rPr>
+        <w:t xml:space="preserve">udělené </w:t>
+      </w:r>
+      <w:r>
+        <w:rPr>
+          <w:rFonts w:ascii="Bahnschrift SemiCondensed" w:hAnsi="Bahnschrift SemiCondensed"/>
+        </w:rPr>
+        <w:t>poškození</w:t>
+      </w:r>
+      <w:r>
+        <w:rPr>
+          <w:rFonts w:ascii="Bahnschrift SemiCondensed" w:hAnsi="Bahnschrift SemiCondensed"/>
+        </w:rPr>
         <w:t xml:space="preserve"> přidej </w:t>
       </w:r>
       <w:r>
+        <w:rPr>
+          <w:rFonts w:ascii="Bahnschrift SemiCondensed" w:hAnsi="Bahnschrift SemiCondensed"/>
+        </w:rPr>
         <w:t xml:space="preserve">1 </w:t>
       </w:r>
       <w:r>
-        <w:t>poškození na sebe</w:t>
-      </w:r>
-      <w:r>
+        <w:rPr>
+          <w:rFonts w:ascii="Bahnschrift SemiCondensed" w:hAnsi="Bahnschrift SemiCondensed"/>
+        </w:rPr>
+        <w:t xml:space="preserve">poškození </w:t>
+      </w:r>
+      <w:r>
+        <w:rPr>
+          <w:rFonts w:ascii="Bahnschrift SemiCondensed" w:hAnsi="Bahnschrift SemiCondensed"/>
+        </w:rPr>
+        <w:t xml:space="preserve">i </w:t>
+      </w:r>
+      <w:r>
+        <w:rPr>
+          <w:rFonts w:ascii="Bahnschrift SemiCondensed" w:hAnsi="Bahnschrift SemiCondensed"/>
+        </w:rPr>
+        <w:t xml:space="preserve">na </w:t>
+      </w:r>
+      <w:r>
+        <w:rPr>
+          <w:rFonts w:ascii="Bahnschrift SemiCondensed" w:hAnsi="Bahnschrift SemiCondensed"/>
+        </w:rPr>
+        <w:t>sebe</w:t>
+      </w:r>
+      <w:r>
+        <w:rPr>
+          <w:rFonts w:ascii="Bahnschrift SemiCondensed" w:hAnsi="Bahnschrift SemiCondensed"/>
+        </w:rPr>
         <w:t xml:space="preserve">. </w:t>
       </w:r>
       <w:r>
+        <w:rPr>
+          <w:rFonts w:ascii="Bahnschrift SemiCondensed" w:hAnsi="Bahnschrift SemiCondensed"/>
+        </w:rPr>
         <w:t>P</w:t>
       </w:r>
       <w:r>
-        <w:t>okud udělíš aspoň jedno poškození, získáváš policajta</w:t>
-      </w:r>
-      <w:r>
+        <w:rPr>
+          <w:rFonts w:ascii="Bahnschrift SemiCondensed" w:hAnsi="Bahnschrift SemiCondensed"/>
+        </w:rPr>
+        <w:t xml:space="preserve">okud udělíš aspoň </w:t>
+      </w:r>
+      <w:r>
+        <w:rPr>
+          <w:rFonts w:ascii="Bahnschrift SemiCondensed" w:hAnsi="Bahnschrift SemiCondensed"/>
+        </w:rPr>
+        <w:t>1 </w:t>
+      </w:r>
+      <w:r>
+        <w:rPr>
+          <w:rFonts w:ascii="Bahnschrift SemiCondensed" w:hAnsi="Bahnschrift SemiCondensed"/>
+        </w:rPr>
+        <w:t xml:space="preserve">poškození, získáváš </w:t>
+      </w:r>
+      <w:r>
+        <w:rPr>
+          <w:rFonts w:ascii="Bahnschrift SemiCondensed" w:hAnsi="Bahnschrift SemiCondensed"/>
+        </w:rPr>
+        <w:t xml:space="preserve">1 </w:t>
+      </w:r>
+      <w:r>
+        <w:rPr>
+          <w:rFonts w:ascii="Bahnschrift SemiCondensed" w:hAnsi="Bahnschrift SemiCondensed"/>
+        </w:rPr>
+        <w:t>policajta</w:t>
+      </w:r>
+      <w:r>
+        <w:rPr>
+          <w:rFonts w:ascii="Bahnschrift SemiCondensed" w:hAnsi="Bahnschrift SemiCondensed"/>
+        </w:rPr>
         <w:t>.</w:t>
       </w:r>
     </w:p>
@@ -717,63 +1419,107 @@
         </w:numPr>
         <w:spacing w:after="0"/>
         <w:ind w:left="284" w:hanging="284"/>
-      </w:pPr>
-      <w:r>
-        <w:rPr>
+        <w:rPr>
+          <w:rFonts w:ascii="Bahnschrift SemiCondensed" w:hAnsi="Bahnschrift SemiCondensed"/>
+        </w:rPr>
+      </w:pPr>
+      <w:r>
+        <w:rPr>
+          <w:rFonts w:ascii="Bahnschrift SemiCondensed" w:hAnsi="Bahnschrift SemiCondensed"/>
           <w:b/>
         </w:rPr>
         <w:t>Střelba</w:t>
       </w:r>
       <w:r>
         <w:rPr>
+          <w:rFonts w:ascii="Bahnschrift SemiCondensed" w:hAnsi="Bahnschrift SemiCondensed"/>
           <w:b/>
         </w:rPr>
         <w:t xml:space="preserve">: </w:t>
       </w:r>
       <w:r>
+        <w:rPr>
+          <w:rFonts w:ascii="Bahnschrift SemiCondensed" w:hAnsi="Bahnschrift SemiCondensed"/>
+        </w:rPr>
         <w:t>Vyber auto, na které střílíš. Za každý tvůj odhozený žeton zbraně na něj p</w:t>
       </w:r>
       <w:r>
-        <w:t xml:space="preserve">řidej 1 poškození </w:t>
-      </w:r>
-      <w:r>
-        <w:t>a</w:t>
-      </w:r>
-      <w:r>
-        <w:t> </w:t>
-      </w:r>
-      <w:r>
-        <w:t>získáváš 1 žeton policajta</w:t>
-      </w:r>
-      <w:r>
+        <w:rPr>
+          <w:rFonts w:ascii="Bahnschrift SemiCondensed" w:hAnsi="Bahnschrift SemiCondensed"/>
+        </w:rPr>
+        <w:t>řidej 1 poškození</w:t>
+      </w:r>
+      <w:r>
+        <w:rPr>
+          <w:rFonts w:ascii="Bahnschrift SemiCondensed" w:hAnsi="Bahnschrift SemiCondensed"/>
+        </w:rPr>
         <w:t xml:space="preserve">. </w:t>
       </w:r>
       <w:r>
+        <w:rPr>
+          <w:rFonts w:ascii="Bahnschrift SemiCondensed" w:hAnsi="Bahnschrift SemiCondensed"/>
+        </w:rPr>
         <w:t xml:space="preserve">Je-li v autě hráč, může </w:t>
       </w:r>
       <w:r>
+        <w:rPr>
+          <w:rFonts w:ascii="Bahnschrift SemiCondensed" w:hAnsi="Bahnschrift SemiCondensed"/>
+        </w:rPr>
         <w:t xml:space="preserve">se </w:t>
       </w:r>
       <w:r>
+        <w:rPr>
+          <w:rFonts w:ascii="Bahnschrift SemiCondensed" w:hAnsi="Bahnschrift SemiCondensed"/>
+        </w:rPr>
         <w:t>každému jednotlivému výstřelu</w:t>
       </w:r>
       <w:r>
+        <w:rPr>
+          <w:rFonts w:ascii="Bahnschrift SemiCondensed" w:hAnsi="Bahnschrift SemiCondensed"/>
+        </w:rPr>
         <w:t xml:space="preserve"> </w:t>
       </w:r>
       <w:r>
+        <w:rPr>
+          <w:rFonts w:ascii="Bahnschrift SemiCondensed" w:hAnsi="Bahnschrift SemiCondensed"/>
+        </w:rPr>
+        <w:t xml:space="preserve">buďto </w:t>
+      </w:r>
+      <w:r>
+        <w:rPr>
+          <w:rFonts w:ascii="Bahnschrift SemiCondensed" w:hAnsi="Bahnschrift SemiCondensed"/>
+        </w:rPr>
         <w:t xml:space="preserve">vyhnout </w:t>
       </w:r>
       <w:r>
+        <w:rPr>
+          <w:rFonts w:ascii="Bahnschrift SemiCondensed" w:hAnsi="Bahnschrift SemiCondensed"/>
+        </w:rPr>
         <w:t xml:space="preserve">(za žeton rychlosti) </w:t>
       </w:r>
       <w:r>
+        <w:rPr>
+          <w:rFonts w:ascii="Bahnschrift SemiCondensed" w:hAnsi="Bahnschrift SemiCondensed"/>
+        </w:rPr>
         <w:t xml:space="preserve">nebo ji </w:t>
       </w:r>
       <w:r>
+        <w:rPr>
+          <w:rFonts w:ascii="Bahnschrift SemiCondensed" w:hAnsi="Bahnschrift SemiCondensed"/>
+        </w:rPr>
         <w:t xml:space="preserve">opětovat </w:t>
       </w:r>
       <w:r>
-        <w:t>(za žeton zbraně udělí poškození útočníkovi, bez policajtů).</w:t>
+        <w:rPr>
+          <w:rFonts w:ascii="Bahnschrift SemiCondensed" w:hAnsi="Bahnschrift SemiCondensed"/>
+        </w:rPr>
+        <w:t>(za žeton zbraně udělí poškození útočníkovi).</w:t>
+      </w:r>
+      <w:r>
+        <w:rPr>
+          <w:rFonts w:ascii="Bahnschrift SemiCondensed" w:hAnsi="Bahnschrift SemiCondensed"/>
+        </w:rPr>
+        <w:t xml:space="preserve"> Za každé poškození udělené střelbou obdržíš žeton policajta (obránce nikoliv).</w:t>
       </w:r>
     </w:p>
     <w:p>
@@ -785,9 +1531,13 @@
         </w:numPr>
         <w:spacing w:after="0"/>
         <w:ind w:left="284" w:hanging="284"/>
-      </w:pPr>
-      <w:r>
-        <w:rPr>
+        <w:rPr>
+          <w:rFonts w:ascii="Bahnschrift" w:hAnsi="Bahnschrift"/>
+        </w:rPr>
+      </w:pPr>
+      <w:r>
+        <w:rPr>
+          <w:rFonts w:ascii="Bahnschrift SemiCondensed" w:hAnsi="Bahnschrift SemiCondensed"/>
           <w:b/>
         </w:rPr>
         <w:t xml:space="preserve">Plnění </w:t>
@@ -795,66 +1545,129 @@
       <w:proofErr w:type="gramStart"/>
       <w:r>
         <w:rPr>
+          <w:rFonts w:ascii="Bahnschrift SemiCondensed" w:hAnsi="Bahnschrift SemiCondensed"/>
           <w:b/>
         </w:rPr>
         <w:t>mise</w:t>
       </w:r>
       <w:r>
         <w:rPr>
+          <w:rFonts w:ascii="Bahnschrift SemiCondensed" w:hAnsi="Bahnschrift SemiCondensed"/>
           <w:b/>
         </w:rPr>
         <w:t xml:space="preserve">: </w:t>
       </w:r>
       <w:r>
+        <w:rPr>
+          <w:rFonts w:ascii="Bahnschrift SemiCondensed" w:hAnsi="Bahnschrift SemiCondensed"/>
+        </w:rPr>
         <w:t xml:space="preserve"> </w:t>
       </w:r>
       <w:r>
+        <w:rPr>
+          <w:rFonts w:ascii="Bahnschrift SemiCondensed" w:hAnsi="Bahnschrift SemiCondensed"/>
+        </w:rPr>
         <w:t>Pro</w:t>
       </w:r>
       <w:proofErr w:type="gramEnd"/>
       <w:r>
+        <w:rPr>
+          <w:rFonts w:ascii="Bahnschrift SemiCondensed" w:hAnsi="Bahnschrift SemiCondensed"/>
+        </w:rPr>
         <w:t xml:space="preserve"> každou misi je třeba být v autě a</w:t>
       </w:r>
       <w:r>
+        <w:rPr>
+          <w:rFonts w:ascii="Bahnschrift SemiCondensed" w:hAnsi="Bahnschrift SemiCondensed"/>
+        </w:rPr>
         <w:t> </w:t>
       </w:r>
       <w:r>
+        <w:rPr>
+          <w:rFonts w:ascii="Bahnschrift SemiCondensed" w:hAnsi="Bahnschrift SemiCondensed"/>
+        </w:rPr>
         <w:t>disponovat příslušnými žetony. Žetony poškození</w:t>
       </w:r>
       <w:r>
+        <w:rPr>
+          <w:rFonts w:ascii="Bahnschrift SemiCondensed" w:hAnsi="Bahnschrift SemiCondensed"/>
+        </w:rPr>
         <w:t xml:space="preserve"> na kartě mise</w:t>
       </w:r>
       <w:r>
+        <w:rPr>
+          <w:rFonts w:ascii="Bahnschrift SemiCondensed" w:hAnsi="Bahnschrift SemiCondensed"/>
+        </w:rPr>
         <w:t xml:space="preserve"> určují, kolik poškození je třeba udělit protihráčům z daného auta. </w:t>
       </w:r>
       <w:r>
-        <w:t>Misi vylož před sebe, vymaž všechny</w:t>
-      </w:r>
-      <w:r>
+        <w:rPr>
+          <w:rFonts w:ascii="Bahnschrift SemiCondensed" w:hAnsi="Bahnschrift SemiCondensed"/>
+        </w:rPr>
+        <w:t xml:space="preserve">Misi vylož před sebe, </w:t>
+      </w:r>
+      <w:r>
+        <w:rPr>
+          <w:rFonts w:ascii="Bahnschrift SemiCondensed" w:hAnsi="Bahnschrift SemiCondensed"/>
+        </w:rPr>
+        <w:t xml:space="preserve">auto odhoď, </w:t>
+      </w:r>
+      <w:r>
+        <w:rPr>
+          <w:rFonts w:ascii="Bahnschrift SemiCondensed" w:hAnsi="Bahnschrift SemiCondensed"/>
+        </w:rPr>
+        <w:t>vymaž všechny</w:t>
+      </w:r>
+      <w:r>
+        <w:rPr>
+          <w:rFonts w:ascii="Bahnschrift SemiCondensed" w:hAnsi="Bahnschrift SemiCondensed"/>
+        </w:rPr>
         <w:t xml:space="preserve"> své</w:t>
       </w:r>
       <w:r>
+        <w:rPr>
+          <w:rFonts w:ascii="Bahnschrift SemiCondensed" w:hAnsi="Bahnschrift SemiCondensed"/>
+        </w:rPr>
         <w:t xml:space="preserve"> policajty a </w:t>
       </w:r>
       <w:r>
+        <w:rPr>
+          <w:rFonts w:ascii="Bahnschrift SemiCondensed" w:hAnsi="Bahnschrift SemiCondensed"/>
+        </w:rPr>
         <w:t>přiber si novou misi</w:t>
       </w:r>
       <w:r>
+        <w:rPr>
+          <w:rFonts w:ascii="Bahnschrift SemiCondensed" w:hAnsi="Bahnschrift SemiCondensed"/>
+        </w:rPr>
         <w:t>.</w:t>
       </w:r>
     </w:p>
     <w:p>
       <w:pPr>
         <w:pStyle w:val="Nadpis2"/>
-      </w:pPr>
-      <w:r>
-        <w:t>Cíl hry</w:t>
-      </w:r>
-      <w:bookmarkStart w:id="0" w:name="_GoBack"/>
-      <w:bookmarkEnd w:id="0"/>
+        <w:rPr>
+          <w:rFonts w:ascii="GTA2 Mission" w:hAnsi="GTA2 Mission"/>
+        </w:rPr>
+      </w:pPr>
+      <w:r>
+        <w:rPr>
+          <w:rFonts w:ascii="GTA2 Mission" w:hAnsi="GTA2 Mission"/>
+          <w:color w:val="auto"/>
+        </w:rPr>
+        <w:t>CÍL HRY</w:t>
+      </w:r>
     </w:p>
     <w:p>
-      <w:r>
+      <w:pPr>
+        <w:rPr>
+          <w:rFonts w:ascii="Bahnschrift SemiCondensed" w:hAnsi="Bahnschrift SemiCondensed"/>
+        </w:rPr>
+      </w:pPr>
+      <w:r>
+        <w:rPr>
+          <w:rFonts w:ascii="Bahnschrift SemiCondensed" w:hAnsi="Bahnschrift SemiCondensed"/>
+        </w:rPr>
         <w:t>Jakmile má nějaký hráč před sebou splněné mise v hodnotě 21.000 $ nebo více, vyhrává hru.</w:t>
       </w:r>
     </w:p>
@@ -863,49 +1676,97 @@
         <w:pStyle w:val="Nadpis2"/>
       </w:pPr>
       <w:r>
+        <w:rPr>
+          <w:rFonts w:ascii="GTA2 Mission" w:hAnsi="GTA2 Mission"/>
+          <w:color w:val="auto"/>
+        </w:rPr>
         <w:t>Smrt</w:t>
       </w:r>
     </w:p>
     <w:p>
-      <w:r>
+      <w:pPr>
+        <w:rPr>
+          <w:rFonts w:ascii="Bahnschrift SemiCondensed" w:hAnsi="Bahnschrift SemiCondensed"/>
+        </w:rPr>
+      </w:pPr>
+      <w:r>
+        <w:rPr>
+          <w:rFonts w:ascii="Bahnschrift SemiCondensed" w:hAnsi="Bahnschrift SemiCondensed"/>
+        </w:rPr>
         <w:t xml:space="preserve">Pokud auto obdrží 5 poškození, je zničeno. Pokud je v něm hráč, jde do </w:t>
       </w:r>
       <w:proofErr w:type="gramStart"/>
       <w:r>
+        <w:rPr>
+          <w:rFonts w:ascii="Bahnschrift SemiCondensed" w:hAnsi="Bahnschrift SemiCondensed"/>
+        </w:rPr>
         <w:t>nemocnice</w:t>
       </w:r>
       <w:r>
+        <w:rPr>
+          <w:rFonts w:ascii="Bahnschrift SemiCondensed" w:hAnsi="Bahnschrift SemiCondensed"/>
+        </w:rPr>
         <w:t xml:space="preserve"> - m</w:t>
       </w:r>
       <w:r>
+        <w:rPr>
+          <w:rFonts w:ascii="Bahnschrift SemiCondensed" w:hAnsi="Bahnschrift SemiCondensed"/>
+        </w:rPr>
         <w:t>usí</w:t>
       </w:r>
       <w:proofErr w:type="gramEnd"/>
       <w:r>
+        <w:rPr>
+          <w:rFonts w:ascii="Bahnschrift SemiCondensed" w:hAnsi="Bahnschrift SemiCondensed"/>
+        </w:rPr>
         <w:t xml:space="preserve"> zahodit všechny karty </w:t>
       </w:r>
       <w:r>
+        <w:rPr>
+          <w:rFonts w:ascii="Bahnschrift SemiCondensed" w:hAnsi="Bahnschrift SemiCondensed"/>
+        </w:rPr>
         <w:t xml:space="preserve">misí </w:t>
       </w:r>
       <w:r>
+        <w:rPr>
+          <w:rFonts w:ascii="Bahnschrift SemiCondensed" w:hAnsi="Bahnschrift SemiCondensed"/>
+        </w:rPr>
         <w:t xml:space="preserve">a ve svém příští kole </w:t>
       </w:r>
       <w:r>
+        <w:rPr>
+          <w:rFonts w:ascii="Bahnschrift SemiCondensed" w:hAnsi="Bahnschrift SemiCondensed"/>
+        </w:rPr>
         <w:t>si</w:t>
       </w:r>
       <w:r>
+        <w:rPr>
+          <w:rFonts w:ascii="Bahnschrift SemiCondensed" w:hAnsi="Bahnschrift SemiCondensed"/>
+        </w:rPr>
         <w:t xml:space="preserve"> </w:t>
       </w:r>
       <w:r>
+        <w:rPr>
+          <w:rFonts w:ascii="Bahnschrift SemiCondensed" w:hAnsi="Bahnschrift SemiCondensed"/>
+        </w:rPr>
         <w:t>při</w:t>
       </w:r>
       <w:r>
+        <w:rPr>
+          <w:rFonts w:ascii="Bahnschrift SemiCondensed" w:hAnsi="Bahnschrift SemiCondensed"/>
+        </w:rPr>
         <w:t>bere</w:t>
       </w:r>
       <w:r>
+        <w:rPr>
+          <w:rFonts w:ascii="Bahnschrift SemiCondensed" w:hAnsi="Bahnschrift SemiCondensed"/>
+        </w:rPr>
         <w:t xml:space="preserve"> 3 nové mise</w:t>
       </w:r>
       <w:r>
+        <w:rPr>
+          <w:rFonts w:ascii="Bahnschrift SemiCondensed" w:hAnsi="Bahnschrift SemiCondensed"/>
+        </w:rPr>
         <w:t>.</w:t>
       </w:r>
     </w:p>
@@ -913,38 +1774,91 @@
       <w:pPr>
         <w:pStyle w:val="Nadpis2"/>
       </w:pPr>
-      <w:r>
-        <w:t>Strategická varianta</w:t>
+      <w:proofErr w:type="spellStart"/>
+      <w:r>
+        <w:rPr>
+          <w:rFonts w:ascii="GTA2 Mission" w:hAnsi="GTA2 Mission"/>
+          <w:color w:val="auto"/>
+        </w:rPr>
+        <w:t>Strategic</w:t>
+      </w:r>
+      <w:r>
+        <w:rPr>
+          <w:rFonts w:ascii="GTA2 Mission" w:hAnsi="GTA2 Mission"/>
+          <w:color w:val="auto"/>
+        </w:rPr>
+        <w:t>KÁ</w:t>
+      </w:r>
+      <w:proofErr w:type="spellEnd"/>
+      <w:r>
+        <w:rPr>
+          <w:rFonts w:ascii="GTA2 Mission" w:hAnsi="GTA2 Mission"/>
+          <w:color w:val="auto"/>
+        </w:rPr>
+        <w:t xml:space="preserve"> VARIANTA</w:t>
       </w:r>
     </w:p>
     <w:p>
-      <w:r>
+      <w:pPr>
+        <w:spacing w:after="0"/>
+        <w:rPr>
+          <w:rFonts w:ascii="Bahnschrift SemiCondensed" w:hAnsi="Bahnschrift SemiCondensed"/>
+        </w:rPr>
+      </w:pPr>
+      <w:r>
+        <w:rPr>
+          <w:rFonts w:ascii="Bahnschrift SemiCondensed" w:hAnsi="Bahnschrift SemiCondensed"/>
+        </w:rPr>
         <w:t>V této variantě má každý hráč kromě misí na ruce i</w:t>
       </w:r>
       <w:r>
+        <w:rPr>
+          <w:rFonts w:ascii="Bahnschrift SemiCondensed" w:hAnsi="Bahnschrift SemiCondensed"/>
+        </w:rPr>
         <w:t> </w:t>
       </w:r>
       <w:r>
+        <w:rPr>
+          <w:rFonts w:ascii="Bahnschrift SemiCondensed" w:hAnsi="Bahnschrift SemiCondensed"/>
+        </w:rPr>
         <w:t>5</w:t>
       </w:r>
       <w:r>
+        <w:rPr>
+          <w:rFonts w:ascii="Bahnschrift SemiCondensed" w:hAnsi="Bahnschrift SemiCondensed"/>
+        </w:rPr>
         <w:t> </w:t>
       </w:r>
       <w:r>
+        <w:rPr>
+          <w:rFonts w:ascii="Bahnschrift SemiCondensed" w:hAnsi="Bahnschrift SemiCondensed"/>
+        </w:rPr>
         <w:t xml:space="preserve">karet akcí (Skautuj, </w:t>
       </w:r>
       <w:proofErr w:type="gramStart"/>
       <w:r>
+        <w:rPr>
+          <w:rFonts w:ascii="Bahnschrift SemiCondensed" w:hAnsi="Bahnschrift SemiCondensed"/>
+        </w:rPr>
         <w:t>Kraď!,</w:t>
       </w:r>
       <w:proofErr w:type="gramEnd"/>
       <w:r>
+        <w:rPr>
+          <w:rFonts w:ascii="Bahnschrift SemiCondensed" w:hAnsi="Bahnschrift SemiCondensed"/>
+        </w:rPr>
         <w:t xml:space="preserve"> Jeď, Zbroj a Střílej!). Na začátku hry každý hráč položí kartu akce před sebe lícem dolů. Ve svém tahu může kartu odhalit a provést danou akci nebo si ji vzít zpět do ruky a provést tak akci Vyčkávání. Po provedení akce </w:t>
       </w:r>
       <w:r>
+        <w:rPr>
+          <w:rFonts w:ascii="Bahnschrift SemiCondensed" w:hAnsi="Bahnschrift SemiCondensed"/>
+        </w:rPr>
         <w:t xml:space="preserve">(nebo chycení policajty) </w:t>
       </w:r>
       <w:r>
+        <w:rPr>
+          <w:rFonts w:ascii="Bahnschrift SemiCondensed" w:hAnsi="Bahnschrift SemiCondensed"/>
+        </w:rPr>
         <w:t xml:space="preserve">pak na konci svého kola umístí další kartu akce nebo kartu mise (pro její případné splnění) lícem dolů, čímž tajně určí svou akci pro příští kolo.  </w:t>
       </w:r>
     </w:p>
@@ -953,14 +1867,16 @@
         <w:spacing w:after="0"/>
         <w:jc w:val="center"/>
         <w:rPr>
-          <w:b/>
-          <w:sz w:val="28"/>
-        </w:rPr>
-      </w:pPr>
-      <w:r>
-        <w:rPr>
-          <w:b/>
-          <w:sz w:val="32"/>
+          <w:rFonts w:ascii="GTA2 Mission" w:hAnsi="GTA2 Mission"/>
+          <w:sz w:val="26"/>
+          <w:szCs w:val="26"/>
+        </w:rPr>
+      </w:pPr>
+      <w:r>
+        <w:rPr>
+          <w:rFonts w:ascii="GTA2 Mission" w:hAnsi="GTA2 Mission"/>
+          <w:sz w:val="26"/>
+          <w:szCs w:val="26"/>
         </w:rPr>
         <w:t>PŘEHLED AKCÍ</w:t>
       </w:r>
@@ -987,11 +1903,13 @@
             <w:pPr>
               <w:jc w:val="center"/>
               <w:rPr>
+                <w:rFonts w:ascii="GTA2 Mission" w:hAnsi="GTA2 Mission"/>
                 <w:sz w:val="52"/>
               </w:rPr>
             </w:pPr>
             <w:r>
               <w:rPr>
+                <w:rFonts w:ascii="GTA2 Mission" w:hAnsi="GTA2 Mission"/>
                 <w:sz w:val="52"/>
               </w:rPr>
               <w:t>SKAUTUJ</w:t>
@@ -1181,11 +2099,13 @@
             <w:pPr>
               <w:jc w:val="center"/>
               <w:rPr>
+                <w:rFonts w:ascii="GTA2 Mission" w:hAnsi="GTA2 Mission"/>
                 <w:sz w:val="52"/>
               </w:rPr>
             </w:pPr>
             <w:r>
               <w:rPr>
+                <w:rFonts w:ascii="GTA2 Mission" w:hAnsi="GTA2 Mission"/>
                 <w:noProof/>
                 <w:sz w:val="52"/>
               </w:rPr>
@@ -1254,6 +2174,7 @@
             </w:r>
             <w:r>
               <w:rPr>
+                <w:rFonts w:ascii="GTA2 Mission" w:hAnsi="GTA2 Mission"/>
                 <w:noProof/>
                 <w:sz w:val="52"/>
               </w:rPr>
@@ -1373,12 +2294,14 @@
             </w:r>
             <w:r>
               <w:rPr>
+                <w:rFonts w:ascii="GTA2 Mission" w:hAnsi="GTA2 Mission"/>
                 <w:sz w:val="52"/>
               </w:rPr>
               <w:t>KRAĎ!</w:t>
             </w:r>
             <w:r>
               <w:rPr>
+                <w:rFonts w:ascii="GTA2 Mission" w:hAnsi="GTA2 Mission"/>
                 <w:noProof/>
                 <w:sz w:val="52"/>
               </w:rPr>
@@ -1399,11 +2322,13 @@
             <w:pPr>
               <w:jc w:val="center"/>
               <w:rPr>
+                <w:rFonts w:ascii="GTA2 Mission" w:hAnsi="GTA2 Mission"/>
                 <w:sz w:val="52"/>
               </w:rPr>
             </w:pPr>
             <w:r>
               <w:rPr>
+                <w:rFonts w:ascii="GTA2 Mission" w:hAnsi="GTA2 Mission"/>
                 <w:noProof/>
                 <w:sz w:val="52"/>
               </w:rPr>
@@ -1411,10 +2336,10 @@
                 <wp:anchor distT="0" distB="0" distL="114300" distR="114300" simplePos="0" relativeHeight="251683840" behindDoc="0" locked="0" layoutInCell="1" allowOverlap="1" wp14:anchorId="7F3440B0" wp14:editId="12A2A10B">
                   <wp:simplePos x="0" y="0"/>
                   <wp:positionH relativeFrom="column">
-                    <wp:posOffset>678180</wp:posOffset>
+                    <wp:posOffset>659130</wp:posOffset>
                   </wp:positionH>
                   <wp:positionV relativeFrom="paragraph">
-                    <wp:posOffset>412115</wp:posOffset>
+                    <wp:posOffset>354648</wp:posOffset>
                   </wp:positionV>
                   <wp:extent cx="586740" cy="548538"/>
                   <wp:effectExtent l="0" t="0" r="3810" b="4445"/>
@@ -1472,20 +2397,7 @@
             </w:r>
             <w:r>
               <w:rPr>
-                <w:sz w:val="52"/>
-              </w:rPr>
-              <w:t>JEĎ</w:t>
-            </w:r>
-          </w:p>
-          <w:p>
-            <w:pPr>
-              <w:jc w:val="center"/>
-              <w:rPr>
-                <w:sz w:val="52"/>
-              </w:rPr>
-            </w:pPr>
-            <w:r>
-              <w:rPr>
+                <w:rFonts w:ascii="GTA2 Mission" w:hAnsi="GTA2 Mission"/>
                 <w:noProof/>
                 <w:sz w:val="52"/>
               </w:rPr>
@@ -1493,10 +2405,10 @@
                 <wp:anchor distT="0" distB="0" distL="114300" distR="114300" simplePos="0" relativeHeight="251679744" behindDoc="0" locked="0" layoutInCell="1" allowOverlap="1" wp14:anchorId="05C85C1B" wp14:editId="72822BE2">
                   <wp:simplePos x="0" y="0"/>
                   <wp:positionH relativeFrom="column">
-                    <wp:posOffset>52070</wp:posOffset>
+                    <wp:posOffset>28257</wp:posOffset>
                   </wp:positionH>
                   <wp:positionV relativeFrom="paragraph">
-                    <wp:posOffset>15875</wp:posOffset>
+                    <wp:posOffset>395605</wp:posOffset>
                   </wp:positionV>
                   <wp:extent cx="486410" cy="486410"/>
                   <wp:effectExtent l="0" t="0" r="8890" b="8890"/>
@@ -1554,16 +2466,43 @@
             </w:r>
             <w:r>
               <w:rPr>
+                <w:rFonts w:ascii="GTA2 Mission" w:hAnsi="GTA2 Mission"/>
                 <w:sz w:val="52"/>
               </w:rPr>
-              <w:t xml:space="preserve">       (       )</w:t>
+              <w:t>JEĎ</w:t>
             </w:r>
           </w:p>
           <w:p>
             <w:pPr>
               <w:jc w:val="center"/>
               <w:rPr>
-                <w:sz w:val="36"/>
+                <w:sz w:val="52"/>
+              </w:rPr>
+            </w:pPr>
+            <w:r>
+              <w:rPr>
+                <w:sz w:val="52"/>
+              </w:rPr>
+              <w:t xml:space="preserve">       (</w:t>
+            </w:r>
+            <w:r>
+              <w:rPr>
+                <w:sz w:val="52"/>
+              </w:rPr>
+              <w:t xml:space="preserve"> </w:t>
+            </w:r>
+            <w:r>
+              <w:rPr>
+                <w:sz w:val="52"/>
+              </w:rPr>
+              <w:t xml:space="preserve">       )</w:t>
+            </w:r>
+          </w:p>
+          <w:p>
+            <w:pPr>
+              <w:jc w:val="center"/>
+              <w:rPr>
+                <w:sz w:val="32"/>
               </w:rPr>
             </w:pPr>
           </w:p>
@@ -1576,17 +2515,20 @@
             <w:pPr>
               <w:jc w:val="center"/>
               <w:rPr>
+                <w:rFonts w:ascii="GTA2 Mission" w:hAnsi="GTA2 Mission"/>
                 <w:sz w:val="52"/>
               </w:rPr>
             </w:pPr>
             <w:r>
               <w:rPr>
+                <w:rFonts w:ascii="GTA2 Mission" w:hAnsi="GTA2 Mission"/>
                 <w:sz w:val="52"/>
               </w:rPr>
               <w:t>ZBRO</w:t>
             </w:r>
             <w:r>
               <w:rPr>
+                <w:rFonts w:ascii="GTA2 Mission" w:hAnsi="GTA2 Mission"/>
                 <w:sz w:val="52"/>
               </w:rPr>
               <w:t>J</w:t>
@@ -1762,11 +2704,13 @@
             <w:pPr>
               <w:jc w:val="center"/>
               <w:rPr>
+                <w:rFonts w:ascii="GTA2 Mission" w:hAnsi="GTA2 Mission"/>
                 <w:sz w:val="52"/>
               </w:rPr>
             </w:pPr>
             <w:r>
               <w:rPr>
+                <w:rFonts w:ascii="GTA2 Mission" w:hAnsi="GTA2 Mission"/>
                 <w:sz w:val="52"/>
               </w:rPr>
               <w:t>STŘÍLEJ!</w:t>
@@ -1849,11 +2793,13 @@
             <w:pPr>
               <w:jc w:val="center"/>
               <w:rPr>
+                <w:rFonts w:ascii="GTA2 Mission" w:hAnsi="GTA2 Mission"/>
                 <w:sz w:val="52"/>
               </w:rPr>
             </w:pPr>
             <w:r>
               <w:rPr>
+                <w:rFonts w:ascii="GTA2 Mission" w:hAnsi="GTA2 Mission"/>
                 <w:noProof/>
                 <w:sz w:val="52"/>
               </w:rPr>
@@ -1863,13 +2809,13 @@
                     <wp:anchor distT="0" distB="0" distL="114300" distR="114300" simplePos="0" relativeHeight="251686912" behindDoc="0" locked="0" layoutInCell="1" allowOverlap="1" wp14:anchorId="2A0DA556" wp14:editId="688CAF94">
                       <wp:simplePos x="0" y="0"/>
                       <wp:positionH relativeFrom="column">
-                        <wp:posOffset>338773</wp:posOffset>
+                        <wp:posOffset>323375</wp:posOffset>
                       </wp:positionH>
                       <wp:positionV relativeFrom="paragraph">
-                        <wp:posOffset>301943</wp:posOffset>
+                        <wp:posOffset>313216</wp:posOffset>
                       </wp:positionV>
-                      <wp:extent cx="700086" cy="842962"/>
-                      <wp:effectExtent l="4762" t="0" r="9843" b="9842"/>
+                      <wp:extent cx="668652" cy="721043"/>
+                      <wp:effectExtent l="0" t="7303" r="10478" b="10477"/>
                       <wp:wrapNone/>
                       <wp:docPr id="24" name="Symbol zákazu 24"/>
                       <wp:cNvGraphicFramePr/>
@@ -1880,7 +2826,7 @@
                             <wps:spPr>
                               <a:xfrm rot="5400000">
                                 <a:off x="0" y="0"/>
-                                <a:ext cx="700086" cy="842962"/>
+                                <a:ext cx="668652" cy="721043"/>
                               </a:xfrm>
                               <a:prstGeom prst="noSmoking">
                                 <a:avLst>
@@ -1950,7 +2896,7 @@
                 </mc:Choice>
                 <mc:Fallback>
                   <w:pict>
-                    <v:shapetype w14:anchorId="4BCABAF5" id="_x0000_t57" coordsize="21600,21600" o:spt="57" adj="2700" path="m,10800qy10800,,21600,10800,10800,21600,,10800xar@0@0@16@16@12@14@15@13xar@0@0@16@16@13@15@14@12xe">
+                    <v:shapetype w14:anchorId="3370620D" id="_x0000_t57" coordsize="21600,21600" o:spt="57" adj="2700" path="m,10800qy10800,,21600,10800,10800,21600,,10800xar@0@0@16@16@12@14@15@13xar@0@0@16@16@13@15@14@12xe">
                       <v:stroke joinstyle="miter"/>
                       <v:formulas>
                         <v:f eqn="val #0"/>
@@ -1976,7 +2922,7 @@
                         <v:h position="#0,center" xrange="0,7200"/>
                       </v:handles>
                     </v:shapetype>
-                    <v:shape id="Symbol zákazu 24" o:spid="_x0000_s1026" type="#_x0000_t57" style="position:absolute;margin-left:26.7pt;margin-top:23.8pt;width:55.1pt;height:66.35pt;rotation:90;z-index:251686912;visibility:visible;mso-wrap-style:square;mso-width-percent:0;mso-height-percent:0;mso-wrap-distance-left:9pt;mso-wrap-distance-top:0;mso-wrap-distance-right:9pt;mso-wrap-distance-bottom:0;mso-position-horizontal:absolute;mso-position-horizontal-relative:text;mso-position-vertical:absolute;mso-position-vertical-relative:text;mso-width-percent:0;mso-height-percent:0;mso-width-relative:margin;mso-height-relative:margin;v-text-anchor:middle" o:gfxdata="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" adj="1526" fillcolor="#a00000" strokecolor="#1f3763 [1604]" strokeweight="1pt">
+                    <v:shape id="Symbol zákazu 24" o:spid="_x0000_s1026" type="#_x0000_t57" style="position:absolute;margin-left:25.45pt;margin-top:24.65pt;width:52.65pt;height:56.8pt;rotation:90;z-index:251686912;visibility:visible;mso-wrap-style:square;mso-width-percent:0;mso-height-percent:0;mso-wrap-distance-left:9pt;mso-wrap-distance-top:0;mso-wrap-distance-right:9pt;mso-wrap-distance-bottom:0;mso-position-horizontal:absolute;mso-position-horizontal-relative:text;mso-position-vertical:absolute;mso-position-vertical-relative:text;mso-width-percent:0;mso-height-percent:0;mso-width-relative:margin;mso-height-relative:margin;v-text-anchor:middle" o:gfxdata="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" adj="1526" fillcolor="#a00000" strokecolor="#1f3763 [1604]" strokeweight="1pt">
                       <v:fill color2="red" rotate="t" focusposition="1,1" focussize="" colors="0 #a00000;.5 #e60000;1 red" focus="100%" type="gradientRadial"/>
                     </v:shape>
                   </w:pict>
@@ -1985,6 +2931,7 @@
             </w:r>
             <w:r>
               <w:rPr>
+                <w:rFonts w:ascii="GTA2 Mission" w:hAnsi="GTA2 Mission"/>
                 <w:noProof/>
                 <w:sz w:val="52"/>
               </w:rPr>
@@ -1992,13 +2939,13 @@
                 <wp:anchor distT="0" distB="0" distL="114300" distR="114300" simplePos="0" relativeHeight="251684864" behindDoc="0" locked="0" layoutInCell="1" allowOverlap="1" wp14:anchorId="4E9E0C48">
                   <wp:simplePos x="0" y="0"/>
                   <wp:positionH relativeFrom="column">
-                    <wp:posOffset>455295</wp:posOffset>
+                    <wp:posOffset>454343</wp:posOffset>
                   </wp:positionH>
                   <wp:positionV relativeFrom="paragraph">
-                    <wp:posOffset>403860</wp:posOffset>
+                    <wp:posOffset>406083</wp:posOffset>
                   </wp:positionV>
-                  <wp:extent cx="464032" cy="603885"/>
-                  <wp:effectExtent l="0" t="0" r="0" b="5715"/>
+                  <wp:extent cx="398891" cy="519112"/>
+                  <wp:effectExtent l="0" t="0" r="1270" b="0"/>
                   <wp:wrapNone/>
                   <wp:docPr id="23" name="Obrázek 23"/>
                   <wp:cNvGraphicFramePr>
@@ -2029,7 +2976,7 @@
                         <pic:spPr bwMode="auto">
                           <a:xfrm>
                             <a:off x="0" y="0"/>
-                            <a:ext cx="464032" cy="603885"/>
+                            <a:ext cx="403224" cy="524750"/>
                           </a:xfrm>
                           <a:prstGeom prst="rect">
                             <a:avLst/>
@@ -2053,6 +3000,7 @@
             </w:r>
             <w:r>
               <w:rPr>
+                <w:rFonts w:ascii="GTA2 Mission" w:hAnsi="GTA2 Mission"/>
                 <w:sz w:val="52"/>
               </w:rPr>
               <w:t>VYČKÁVEJ</w:t>
@@ -2062,7 +3010,7 @@
       </w:tr>
       <w:tr>
         <w:trPr>
-          <w:trHeight w:val="968"/>
+          <w:trHeight w:val="699"/>
         </w:trPr>
         <w:tc>
           <w:tcPr>
@@ -2074,17 +3022,20 @@
             <w:pPr>
               <w:jc w:val="center"/>
               <w:rPr>
+                <w:rFonts w:ascii="GTA2 Mission" w:hAnsi="GTA2 Mission"/>
                 <w:sz w:val="52"/>
               </w:rPr>
             </w:pPr>
             <w:r>
               <w:rPr>
+                <w:rFonts w:ascii="GTA2 Mission" w:hAnsi="GTA2 Mission"/>
                 <w:sz w:val="52"/>
               </w:rPr>
               <w:t>PLŇ MISI</w:t>
             </w:r>
             <w:r>
               <w:rPr>
+                <w:rFonts w:ascii="GTA2 Mission" w:hAnsi="GTA2 Mission"/>
                 <w:sz w:val="52"/>
               </w:rPr>
               <w:t xml:space="preserve"> - $$$</w:t>
@@ -2098,7 +3049,7 @@
         <w:sectPr>
           <w:pgSz w:w="11906" w:h="16838"/>
           <w:pgMar w:top="720" w:right="720" w:bottom="720" w:left="720" w:header="709" w:footer="709" w:gutter="0"/>
-          <w:cols w:num="2" w:space="708"/>
+          <w:cols w:num="2" w:space="624"/>
           <w:docGrid w:linePitch="360"/>
         </w:sectPr>
       </w:pPr>
@@ -2107,49 +3058,210 @@
       <w:pPr>
         <w:pStyle w:val="Nadpis2"/>
         <w:spacing w:after="240"/>
-      </w:pPr>
-      <w:r>
+        <w:rPr>
+          <w:rFonts w:ascii="GTA2 Mission" w:hAnsi="GTA2 Mission"/>
+          <w:color w:val="auto"/>
+        </w:rPr>
+      </w:pPr>
+      <w:r>
+        <w:rPr>
+          <w:rFonts w:ascii="GTA2 Mission" w:hAnsi="GTA2 Mission"/>
+          <w:color w:val="auto"/>
+        </w:rPr>
         <w:lastRenderedPageBreak/>
         <w:t>FAQ [</w:t>
       </w:r>
       <w:proofErr w:type="spellStart"/>
       <w:r>
+        <w:rPr>
+          <w:rFonts w:ascii="GTA2 Mission" w:hAnsi="GTA2 Mission"/>
+          <w:color w:val="auto"/>
+        </w:rPr>
         <w:t>fakju</w:t>
       </w:r>
       <w:proofErr w:type="spellEnd"/>
       <w:r>
+        <w:rPr>
+          <w:rFonts w:ascii="GTA2 Mission" w:hAnsi="GTA2 Mission"/>
+          <w:color w:val="auto"/>
+        </w:rPr>
         <w:t>:]</w:t>
       </w:r>
       <w:r>
-        <w:t xml:space="preserve"> neboli ČKD (často kladené dotazy)</w:t>
+        <w:rPr>
+          <w:rFonts w:ascii="GTA2 Mission" w:hAnsi="GTA2 Mission"/>
+          <w:color w:val="auto"/>
+        </w:rPr>
+        <w:t xml:space="preserve"> neboli ČKD (</w:t>
+      </w:r>
+      <w:r>
+        <w:rPr>
+          <w:rFonts w:ascii="GTA2 Mission" w:hAnsi="GTA2 Mission" w:cs="GTA2 Mission"/>
+          <w:color w:val="auto"/>
+        </w:rPr>
+        <w:t>č</w:t>
+      </w:r>
+      <w:r>
+        <w:rPr>
+          <w:rFonts w:ascii="GTA2 Mission" w:hAnsi="GTA2 Mission"/>
+          <w:color w:val="auto"/>
+        </w:rPr>
+        <w:t xml:space="preserve">asto </w:t>
+      </w:r>
+      <w:proofErr w:type="spellStart"/>
+      <w:r>
+        <w:rPr>
+          <w:rFonts w:ascii="GTA2 Mission" w:hAnsi="GTA2 Mission"/>
+          <w:color w:val="auto"/>
+        </w:rPr>
+        <w:t>kladen</w:t>
+      </w:r>
+      <w:r>
+        <w:rPr>
+          <w:rFonts w:ascii="GTA2 Mission" w:hAnsi="GTA2 Mission"/>
+          <w:color w:val="auto"/>
+        </w:rPr>
+        <w:t>É</w:t>
+      </w:r>
+      <w:proofErr w:type="spellEnd"/>
+      <w:r>
+        <w:rPr>
+          <w:rFonts w:ascii="GTA2 Mission" w:hAnsi="GTA2 Mission"/>
+          <w:color w:val="auto"/>
+        </w:rPr>
+        <w:t xml:space="preserve"> dotazy)</w:t>
       </w:r>
     </w:p>
     <w:p>
       <w:pPr>
-        <w:rPr>
+        <w:pStyle w:val="Nadpis2"/>
+        <w:rPr>
+          <w:rFonts w:ascii="Bahnschrift SemiCondensed" w:hAnsi="Bahnschrift SemiCondensed"/>
           <w:b/>
         </w:rPr>
       </w:pPr>
       <w:r>
         <w:rPr>
+          <w:rFonts w:ascii="Bahnschrift SemiCondensed" w:hAnsi="Bahnschrift SemiCondensed"/>
           <w:b/>
         </w:rPr>
-        <w:t>Jak určím počet pronásledujících policajtů při kradení auta?</w:t>
+        <w:t>Jak urč</w:t>
+      </w:r>
+      <w:r>
+        <w:rPr>
+          <w:rFonts w:ascii="Bahnschrift SemiCondensed" w:hAnsi="Bahnschrift SemiCondensed"/>
+          <w:b/>
+        </w:rPr>
+        <w:t>í</w:t>
+      </w:r>
+      <w:r>
+        <w:rPr>
+          <w:rFonts w:ascii="Bahnschrift SemiCondensed" w:hAnsi="Bahnschrift SemiCondensed"/>
+          <w:b/>
+        </w:rPr>
+        <w:t>m počet pron</w:t>
+      </w:r>
+      <w:r>
+        <w:rPr>
+          <w:rFonts w:ascii="Bahnschrift SemiCondensed" w:hAnsi="Bahnschrift SemiCondensed"/>
+          <w:b/>
+        </w:rPr>
+        <w:t>á</w:t>
+      </w:r>
+      <w:r>
+        <w:rPr>
+          <w:rFonts w:ascii="Bahnschrift SemiCondensed" w:hAnsi="Bahnschrift SemiCondensed"/>
+          <w:b/>
+        </w:rPr>
+        <w:t>sleduj</w:t>
+      </w:r>
+      <w:r>
+        <w:rPr>
+          <w:rFonts w:ascii="Bahnschrift SemiCondensed" w:hAnsi="Bahnschrift SemiCondensed"/>
+          <w:b/>
+        </w:rPr>
+        <w:t>ící</w:t>
+      </w:r>
+      <w:r>
+        <w:rPr>
+          <w:rFonts w:ascii="Bahnschrift SemiCondensed" w:hAnsi="Bahnschrift SemiCondensed"/>
+          <w:b/>
+        </w:rPr>
+        <w:t>ch policajt</w:t>
+      </w:r>
+      <w:r>
+        <w:rPr>
+          <w:rFonts w:ascii="Bahnschrift SemiCondensed" w:hAnsi="Bahnschrift SemiCondensed"/>
+          <w:b/>
+        </w:rPr>
+        <w:t>ů</w:t>
+      </w:r>
+      <w:r>
+        <w:rPr>
+          <w:rFonts w:ascii="Bahnschrift SemiCondensed" w:hAnsi="Bahnschrift SemiCondensed"/>
+          <w:b/>
+        </w:rPr>
+        <w:t xml:space="preserve"> p</w:t>
+      </w:r>
+      <w:r>
+        <w:rPr>
+          <w:rFonts w:ascii="Bahnschrift SemiCondensed" w:hAnsi="Bahnschrift SemiCondensed"/>
+          <w:b/>
+        </w:rPr>
+        <w:t>ř</w:t>
+      </w:r>
+      <w:r>
+        <w:rPr>
+          <w:rFonts w:ascii="Bahnschrift SemiCondensed" w:hAnsi="Bahnschrift SemiCondensed"/>
+          <w:b/>
+        </w:rPr>
+        <w:t>i kraden</w:t>
+      </w:r>
+      <w:r>
+        <w:rPr>
+          <w:rFonts w:ascii="Bahnschrift SemiCondensed" w:hAnsi="Bahnschrift SemiCondensed"/>
+          <w:b/>
+        </w:rPr>
+        <w:t>í</w:t>
+      </w:r>
+      <w:r>
+        <w:rPr>
+          <w:rFonts w:ascii="Bahnschrift SemiCondensed" w:hAnsi="Bahnschrift SemiCondensed"/>
+          <w:b/>
+        </w:rPr>
+        <w:t xml:space="preserve"> auta?</w:t>
       </w:r>
     </w:p>
     <w:p>
-      <w:r>
+      <w:pPr>
+        <w:rPr>
+          <w:rFonts w:ascii="Bahnschrift SemiCondensed" w:hAnsi="Bahnschrift SemiCondensed"/>
+        </w:rPr>
+      </w:pPr>
+      <w:r>
+        <w:rPr>
+          <w:rFonts w:ascii="Bahnschrift SemiCondensed" w:hAnsi="Bahnschrift SemiCondensed"/>
+        </w:rPr>
         <w:t xml:space="preserve">Počet se určí v závislosti na kombinaci typu kradeného auta a náhodného auta z vrchu balíčku. Existují tři typy aut: standard, </w:t>
       </w:r>
       <w:proofErr w:type="spellStart"/>
       <w:r>
+        <w:rPr>
+          <w:rFonts w:ascii="Bahnschrift SemiCondensed" w:hAnsi="Bahnschrift SemiCondensed"/>
+        </w:rPr>
         <w:t>premium</w:t>
       </w:r>
       <w:proofErr w:type="spellEnd"/>
       <w:r>
+        <w:rPr>
+          <w:rFonts w:ascii="Bahnschrift SemiCondensed" w:hAnsi="Bahnschrift SemiCondensed"/>
+        </w:rPr>
         <w:t xml:space="preserve"> a de luxe. </w:t>
       </w:r>
       <w:r>
+        <w:rPr>
+          <w:rFonts w:ascii="Bahnschrift SemiCondensed" w:hAnsi="Bahnschrift SemiCondensed"/>
+        </w:rPr>
         <w:t>Počet policajtů zjistíte podle příslušného jednoho ze tří rámečků dole na kartě:</w:t>
       </w:r>
     </w:p>
@@ -2160,8 +3272,14 @@
           <w:ilvl w:val="0"/>
           <w:numId w:val="4"/>
         </w:numPr>
-      </w:pPr>
-      <w:r>
+        <w:rPr>
+          <w:rFonts w:ascii="Bahnschrift SemiCondensed" w:hAnsi="Bahnschrift SemiCondensed"/>
+        </w:rPr>
+      </w:pPr>
+      <w:r>
+        <w:rPr>
+          <w:rFonts w:ascii="Bahnschrift SemiCondensed" w:hAnsi="Bahnschrift SemiCondensed"/>
+        </w:rPr>
         <w:t>Při krádeži standardního auta získáte jednoho pronásledujícího policajta, pokud otočíte de luxe auto.</w:t>
       </w:r>
     </w:p>
@@ -2172,24 +3290,42 @@
           <w:ilvl w:val="0"/>
           <w:numId w:val="4"/>
         </w:numPr>
-      </w:pPr>
-      <w:r>
+        <w:rPr>
+          <w:rFonts w:ascii="Bahnschrift SemiCondensed" w:hAnsi="Bahnschrift SemiCondensed"/>
+        </w:rPr>
+      </w:pPr>
+      <w:r>
+        <w:rPr>
+          <w:rFonts w:ascii="Bahnschrift SemiCondensed" w:hAnsi="Bahnschrift SemiCondensed"/>
+        </w:rPr>
         <w:t xml:space="preserve">Při krádeži </w:t>
       </w:r>
       <w:proofErr w:type="spellStart"/>
       <w:r>
+        <w:rPr>
+          <w:rFonts w:ascii="Bahnschrift SemiCondensed" w:hAnsi="Bahnschrift SemiCondensed"/>
+        </w:rPr>
         <w:t>premium</w:t>
       </w:r>
       <w:proofErr w:type="spellEnd"/>
       <w:r>
+        <w:rPr>
+          <w:rFonts w:ascii="Bahnschrift SemiCondensed" w:hAnsi="Bahnschrift SemiCondensed"/>
+        </w:rPr>
         <w:t xml:space="preserve"> auta získáte policajta, pokud otočíte další </w:t>
       </w:r>
       <w:proofErr w:type="spellStart"/>
       <w:r>
+        <w:rPr>
+          <w:rFonts w:ascii="Bahnschrift SemiCondensed" w:hAnsi="Bahnschrift SemiCondensed"/>
+        </w:rPr>
         <w:t>premium</w:t>
       </w:r>
       <w:proofErr w:type="spellEnd"/>
       <w:r>
+        <w:rPr>
+          <w:rFonts w:ascii="Bahnschrift SemiCondensed" w:hAnsi="Bahnschrift SemiCondensed"/>
+        </w:rPr>
         <w:t xml:space="preserve"> auto, nebo dva policajty, pokud otočíte de luxe auto.</w:t>
       </w:r>
     </w:p>
@@ -2200,16 +3336,28 @@
           <w:ilvl w:val="0"/>
           <w:numId w:val="4"/>
         </w:numPr>
-      </w:pPr>
-      <w:r>
+        <w:rPr>
+          <w:rFonts w:ascii="Bahnschrift SemiCondensed" w:hAnsi="Bahnschrift SemiCondensed"/>
+        </w:rPr>
+      </w:pPr>
+      <w:r>
+        <w:rPr>
+          <w:rFonts w:ascii="Bahnschrift SemiCondensed" w:hAnsi="Bahnschrift SemiCondensed"/>
+        </w:rPr>
         <w:t xml:space="preserve">Při krádeži de luxe auta vás vždy začne pronásledovat policajt. Jeden, pokud otočíte standard auto, dva, pokud otočíte </w:t>
       </w:r>
       <w:proofErr w:type="spellStart"/>
       <w:r>
+        <w:rPr>
+          <w:rFonts w:ascii="Bahnschrift SemiCondensed" w:hAnsi="Bahnschrift SemiCondensed"/>
+        </w:rPr>
         <w:t>premium</w:t>
       </w:r>
       <w:proofErr w:type="spellEnd"/>
       <w:r>
+        <w:rPr>
+          <w:rFonts w:ascii="Bahnschrift SemiCondensed" w:hAnsi="Bahnschrift SemiCondensed"/>
+        </w:rPr>
         <w:t xml:space="preserve"> auto, a tři, pokud otočíte de luxe auto.</w:t>
       </w:r>
     </w:p>
@@ -2220,20 +3368,261 @@
           <w:ilvl w:val="0"/>
           <w:numId w:val="4"/>
         </w:numPr>
-      </w:pPr>
-      <w:r>
+        <w:rPr>
+          <w:rFonts w:ascii="Bahnschrift SemiCondensed" w:hAnsi="Bahnschrift SemiCondensed"/>
+        </w:rPr>
+      </w:pPr>
+      <w:r>
+        <w:rPr>
+          <w:rFonts w:ascii="Bahnschrift SemiCondensed" w:hAnsi="Bahnschrift SemiCondensed"/>
+        </w:rPr>
         <w:t xml:space="preserve">V případě, že kradete jakékoliv auto vyčíhnuté soupeřem z jeho rajónu, napráská vás a obdržíte </w:t>
       </w:r>
       <w:r>
+        <w:rPr>
+          <w:rFonts w:ascii="Bahnschrift SemiCondensed" w:hAnsi="Bahnschrift SemiCondensed"/>
+        </w:rPr>
         <w:t xml:space="preserve">jako bonus </w:t>
       </w:r>
       <w:r>
+        <w:rPr>
+          <w:rFonts w:ascii="Bahnschrift SemiCondensed" w:hAnsi="Bahnschrift SemiCondensed"/>
+        </w:rPr>
         <w:t xml:space="preserve">dalšího jednoho pronásledujícího policajta navíc. </w:t>
       </w:r>
     </w:p>
     <w:p>
-      <w:r>
+      <w:pPr>
+        <w:rPr>
+          <w:rFonts w:ascii="Bahnschrift SemiCondensed" w:hAnsi="Bahnschrift SemiCondensed"/>
+        </w:rPr>
+      </w:pPr>
+      <w:r>
+        <w:rPr>
+          <w:rFonts w:ascii="Bahnschrift SemiCondensed" w:hAnsi="Bahnschrift SemiCondensed"/>
+        </w:rPr>
         <w:t xml:space="preserve">Maximální počet pronásledujících policajtů je vždy 5. </w:t>
+      </w:r>
+    </w:p>
+    <w:p>
+      <w:pPr>
+        <w:pStyle w:val="Nadpis2"/>
+        <w:rPr>
+          <w:rFonts w:ascii="Bahnschrift SemiCondensed" w:hAnsi="Bahnschrift SemiCondensed"/>
+          <w:b/>
+        </w:rPr>
+      </w:pPr>
+      <w:r>
+        <w:rPr>
+          <w:rFonts w:ascii="Bahnschrift SemiCondensed" w:hAnsi="Bahnschrift SemiCondensed"/>
+          <w:b/>
+        </w:rPr>
+        <w:t>Speci</w:t>
+      </w:r>
+      <w:r>
+        <w:rPr>
+          <w:rFonts w:ascii="Bahnschrift SemiCondensed" w:hAnsi="Bahnschrift SemiCondensed"/>
+          <w:b/>
+        </w:rPr>
+        <w:t>á</w:t>
+      </w:r>
+      <w:r>
+        <w:rPr>
+          <w:rFonts w:ascii="Bahnschrift SemiCondensed" w:hAnsi="Bahnschrift SemiCondensed"/>
+          <w:b/>
+        </w:rPr>
+        <w:t>ln</w:t>
+      </w:r>
+      <w:r>
+        <w:rPr>
+          <w:rFonts w:ascii="Bahnschrift SemiCondensed" w:hAnsi="Bahnschrift SemiCondensed"/>
+          <w:b/>
+        </w:rPr>
+        <w:t>í</w:t>
+      </w:r>
+      <w:r>
+        <w:rPr>
+          <w:rFonts w:ascii="Bahnschrift SemiCondensed" w:hAnsi="Bahnschrift SemiCondensed"/>
+          <w:b/>
+        </w:rPr>
+        <w:t xml:space="preserve"> akce</w:t>
+      </w:r>
+    </w:p>
+    <w:p>
+      <w:pPr>
+        <w:rPr>
+          <w:rFonts w:ascii="Bahnschrift SemiCondensed" w:hAnsi="Bahnschrift SemiCondensed"/>
+        </w:rPr>
+      </w:pPr>
+      <w:r>
+        <w:rPr>
+          <w:rFonts w:ascii="Bahnschrift SemiCondensed" w:hAnsi="Bahnschrift SemiCondensed"/>
+        </w:rPr>
+        <w:t xml:space="preserve">Speciální akce jsou </w:t>
+      </w:r>
+      <w:r>
+        <w:rPr>
+          <w:rFonts w:ascii="Bahnschrift SemiCondensed" w:hAnsi="Bahnschrift SemiCondensed"/>
+        </w:rPr>
+        <w:t xml:space="preserve">extra </w:t>
+      </w:r>
+      <w:r>
+        <w:rPr>
+          <w:rFonts w:ascii="Bahnschrift SemiCondensed" w:hAnsi="Bahnschrift SemiCondensed"/>
+        </w:rPr>
+        <w:t>bonusové karty</w:t>
+      </w:r>
+      <w:r>
+        <w:rPr>
+          <w:rFonts w:ascii="Bahnschrift SemiCondensed" w:hAnsi="Bahnschrift SemiCondensed"/>
+        </w:rPr>
+        <w:t xml:space="preserve"> navíc</w:t>
+      </w:r>
+      <w:r>
+        <w:rPr>
+          <w:rFonts w:ascii="Bahnschrift SemiCondensed" w:hAnsi="Bahnschrift SemiCondensed"/>
+        </w:rPr>
+        <w:t xml:space="preserve">, které </w:t>
+      </w:r>
+      <w:r>
+        <w:rPr>
+          <w:rFonts w:ascii="Bahnschrift SemiCondensed" w:hAnsi="Bahnschrift SemiCondensed"/>
+        </w:rPr>
+        <w:t>nejsou standardní součástí hry.</w:t>
+      </w:r>
+      <w:r>
+        <w:rPr>
+          <w:rFonts w:ascii="Bahnschrift SemiCondensed" w:hAnsi="Bahnschrift SemiCondensed"/>
+        </w:rPr>
+        <w:t xml:space="preserve"> </w:t>
+      </w:r>
+      <w:r>
+        <w:rPr>
+          <w:rFonts w:ascii="Bahnschrift SemiCondensed" w:hAnsi="Bahnschrift SemiCondensed"/>
+        </w:rPr>
+        <w:t>Pokud jste šťastnými majiteli jedné či více karet s</w:t>
+      </w:r>
+      <w:r>
+        <w:rPr>
+          <w:rFonts w:ascii="Bahnschrift SemiCondensed" w:hAnsi="Bahnschrift SemiCondensed"/>
+        </w:rPr>
+        <w:t>peciální</w:t>
+      </w:r>
+      <w:r>
+        <w:rPr>
+          <w:rFonts w:ascii="Bahnschrift SemiCondensed" w:hAnsi="Bahnschrift SemiCondensed"/>
+        </w:rPr>
+        <w:t xml:space="preserve">ch akcí, můžete je na začátku hry </w:t>
+      </w:r>
+      <w:r>
+        <w:rPr>
+          <w:rFonts w:ascii="Bahnschrift SemiCondensed" w:hAnsi="Bahnschrift SemiCondensed"/>
+        </w:rPr>
+        <w:t>zamícha</w:t>
+      </w:r>
+      <w:r>
+        <w:rPr>
+          <w:rFonts w:ascii="Bahnschrift SemiCondensed" w:hAnsi="Bahnschrift SemiCondensed"/>
+        </w:rPr>
+        <w:t xml:space="preserve">t </w:t>
+      </w:r>
+      <w:r>
+        <w:rPr>
+          <w:rFonts w:ascii="Bahnschrift SemiCondensed" w:hAnsi="Bahnschrift SemiCondensed"/>
+        </w:rPr>
+        <w:t xml:space="preserve">do balíčku misí. </w:t>
+      </w:r>
+      <w:r>
+        <w:rPr>
+          <w:rFonts w:ascii="Bahnschrift SemiCondensed" w:hAnsi="Bahnschrift SemiCondensed"/>
+        </w:rPr>
+        <w:t>S</w:t>
+      </w:r>
+      <w:r>
+        <w:rPr>
+          <w:rFonts w:ascii="Bahnschrift SemiCondensed" w:hAnsi="Bahnschrift SemiCondensed"/>
+        </w:rPr>
+        <w:t>peciální akc</w:t>
+      </w:r>
+      <w:r>
+        <w:rPr>
+          <w:rFonts w:ascii="Bahnschrift SemiCondensed" w:hAnsi="Bahnschrift SemiCondensed"/>
+        </w:rPr>
+        <w:t>i lze použít místo běžné akce</w:t>
+      </w:r>
+      <w:r>
+        <w:rPr>
+          <w:rFonts w:ascii="Bahnschrift SemiCondensed" w:hAnsi="Bahnschrift SemiCondensed"/>
+        </w:rPr>
+        <w:t xml:space="preserve"> vyložením karty ve svém tahu (nebo jejím odkrytím v případě strategické varianty)</w:t>
+      </w:r>
+      <w:r>
+        <w:rPr>
+          <w:rFonts w:ascii="Bahnschrift SemiCondensed" w:hAnsi="Bahnschrift SemiCondensed"/>
+        </w:rPr>
+        <w:t>. Po</w:t>
+      </w:r>
+      <w:bookmarkStart w:id="0" w:name="_GoBack"/>
+      <w:bookmarkEnd w:id="0"/>
+      <w:r>
+        <w:rPr>
+          <w:rFonts w:ascii="Bahnschrift SemiCondensed" w:hAnsi="Bahnschrift SemiCondensed"/>
+        </w:rPr>
+        <w:t xml:space="preserve"> vyhodnocením textu na kartě</w:t>
+      </w:r>
+      <w:r>
+        <w:rPr>
+          <w:rFonts w:ascii="Bahnschrift SemiCondensed" w:hAnsi="Bahnschrift SemiCondensed"/>
+        </w:rPr>
+        <w:t xml:space="preserve"> a dobráním si karty z balíčku misí</w:t>
+      </w:r>
+      <w:r>
+        <w:rPr>
+          <w:rFonts w:ascii="Bahnschrift SemiCondensed" w:hAnsi="Bahnschrift SemiCondensed"/>
+        </w:rPr>
+        <w:t>. Ž</w:t>
+      </w:r>
+      <w:r>
+        <w:rPr>
+          <w:rFonts w:ascii="Bahnschrift SemiCondensed" w:hAnsi="Bahnschrift SemiCondensed"/>
+        </w:rPr>
+        <w:t>ádnou další akci toto kolo</w:t>
+      </w:r>
+      <w:r>
+        <w:rPr>
+          <w:rFonts w:ascii="Bahnschrift SemiCondensed" w:hAnsi="Bahnschrift SemiCondensed"/>
+        </w:rPr>
+        <w:t xml:space="preserve"> již</w:t>
+      </w:r>
+      <w:r>
+        <w:rPr>
+          <w:rFonts w:ascii="Bahnschrift SemiCondensed" w:hAnsi="Bahnschrift SemiCondensed"/>
+        </w:rPr>
+        <w:t xml:space="preserve"> </w:t>
+      </w:r>
+      <w:r>
+        <w:rPr>
+          <w:rFonts w:ascii="Bahnschrift SemiCondensed" w:hAnsi="Bahnschrift SemiCondensed"/>
+        </w:rPr>
+        <w:t xml:space="preserve">pak </w:t>
+      </w:r>
+      <w:r>
+        <w:rPr>
+          <w:rFonts w:ascii="Bahnschrift SemiCondensed" w:hAnsi="Bahnschrift SemiCondensed"/>
+        </w:rPr>
+        <w:t xml:space="preserve">provádět </w:t>
+      </w:r>
+      <w:r>
+        <w:rPr>
+          <w:rFonts w:ascii="Bahnschrift SemiCondensed" w:hAnsi="Bahnschrift SemiCondensed"/>
+        </w:rPr>
+        <w:t>nelze</w:t>
+      </w:r>
+      <w:r>
+        <w:rPr>
+          <w:rFonts w:ascii="Bahnschrift SemiCondensed" w:hAnsi="Bahnschrift SemiCondensed"/>
+        </w:rPr>
+        <w:t>.</w:t>
       </w:r>
     </w:p>
     <w:p/>

</xml_diff>

<commit_message>
Standard and special actions, layout tunning
</commit_message>
<xml_diff>
--- a/kta/pravidla.docx
+++ b/kta/pravidla.docx
@@ -31,7 +31,7 @@
                     <pic:cNvPicPr/>
                   </pic:nvPicPr>
                   <pic:blipFill>
-                    <a:blip r:embed="rId7" cstate="print">
+                    <a:blip r:embed="rId8" cstate="print">
                       <a:extLst>
                         <a:ext uri="{28A0092B-C50C-407E-A947-70E740481C1C}">
                           <a14:useLocalDpi xmlns:a14="http://schemas.microsoft.com/office/drawing/2010/main" val="0"/>
@@ -216,19 +216,19 @@
         <w:rPr>
           <w:rFonts w:ascii="Bahnschrift SemiCondensed" w:hAnsi="Bahnschrift SemiCondensed"/>
         </w:rPr>
-        <w:t xml:space="preserve"> obyvatel</w:t>
-      </w:r>
-      <w:r>
-        <w:rPr>
-          <w:rFonts w:ascii="Bahnschrift SemiCondensed" w:hAnsi="Bahnschrift SemiCondensed"/>
-        </w:rPr>
         <w:t xml:space="preserve"> </w:t>
       </w:r>
       <w:r>
         <w:rPr>
           <w:rFonts w:ascii="Bahnschrift SemiCondensed" w:hAnsi="Bahnschrift SemiCondensed"/>
         </w:rPr>
-        <w:t xml:space="preserve">města </w:t>
+        <w:t>zlodějů aut</w:t>
+      </w:r>
+      <w:r>
+        <w:rPr>
+          <w:rFonts w:ascii="Bahnschrift SemiCondensed" w:hAnsi="Bahnschrift SemiCondensed"/>
+        </w:rPr>
+        <w:t xml:space="preserve"> </w:t>
       </w:r>
       <w:r>
         <w:rPr>
@@ -265,6 +265,74 @@
       <w:r>
         <w:rPr>
           <w:rFonts w:ascii="Bahnschrift SemiCondensed" w:hAnsi="Bahnschrift SemiCondensed"/>
+          <w:noProof/>
+        </w:rPr>
+        <w:drawing>
+          <wp:anchor distT="0" distB="0" distL="114300" distR="114300" simplePos="0" relativeHeight="251692032" behindDoc="0" locked="0" layoutInCell="1" allowOverlap="1">
+            <wp:simplePos x="0" y="0"/>
+            <wp:positionH relativeFrom="column">
+              <wp:posOffset>-223837</wp:posOffset>
+            </wp:positionH>
+            <wp:positionV relativeFrom="paragraph">
+              <wp:posOffset>1905</wp:posOffset>
+            </wp:positionV>
+            <wp:extent cx="285750" cy="273744"/>
+            <wp:effectExtent l="0" t="0" r="0" b="0"/>
+            <wp:wrapNone/>
+            <wp:docPr id="4" name="Obrázek 4"/>
+            <wp:cNvGraphicFramePr>
+              <a:graphicFrameLocks xmlns:a="http://schemas.openxmlformats.org/drawingml/2006/main" noChangeAspect="1"/>
+            </wp:cNvGraphicFramePr>
+            <a:graphic xmlns:a="http://schemas.openxmlformats.org/drawingml/2006/main">
+              <a:graphicData uri="http://schemas.openxmlformats.org/drawingml/2006/picture">
+                <pic:pic xmlns:pic="http://schemas.openxmlformats.org/drawingml/2006/picture">
+                  <pic:nvPicPr>
+                    <pic:cNvPr id="0" name="Picture 1"/>
+                    <pic:cNvPicPr>
+                      <a:picLocks noChangeAspect="1" noChangeArrowheads="1"/>
+                    </pic:cNvPicPr>
+                  </pic:nvPicPr>
+                  <pic:blipFill>
+                    <a:blip r:embed="rId9">
+                      <a:extLst>
+                        <a:ext uri="{28A0092B-C50C-407E-A947-70E740481C1C}">
+                          <a14:useLocalDpi xmlns:a14="http://schemas.microsoft.com/office/drawing/2010/main" val="0"/>
+                        </a:ext>
+                      </a:extLst>
+                    </a:blip>
+                    <a:srcRect/>
+                    <a:stretch>
+                      <a:fillRect/>
+                    </a:stretch>
+                  </pic:blipFill>
+                  <pic:spPr bwMode="auto">
+                    <a:xfrm>
+                      <a:off x="0" y="0"/>
+                      <a:ext cx="285750" cy="273744"/>
+                    </a:xfrm>
+                    <a:prstGeom prst="rect">
+                      <a:avLst/>
+                    </a:prstGeom>
+                    <a:noFill/>
+                    <a:ln>
+                      <a:noFill/>
+                    </a:ln>
+                  </pic:spPr>
+                </pic:pic>
+              </a:graphicData>
+            </a:graphic>
+            <wp14:sizeRelH relativeFrom="margin">
+              <wp14:pctWidth>0</wp14:pctWidth>
+            </wp14:sizeRelH>
+            <wp14:sizeRelV relativeFrom="margin">
+              <wp14:pctHeight>0</wp14:pctHeight>
+            </wp14:sizeRelV>
+          </wp:anchor>
+        </w:drawing>
+      </w:r>
+      <w:r>
+        <w:rPr>
+          <w:rFonts w:ascii="Bahnschrift SemiCondensed" w:hAnsi="Bahnschrift SemiCondensed"/>
           <w:b/>
         </w:rPr>
         <w:t>Policajti:</w:t>
@@ -274,6 +342,12 @@
           <w:rFonts w:ascii="Bahnschrift SemiCondensed" w:hAnsi="Bahnschrift SemiCondensed"/>
         </w:rPr>
         <w:t xml:space="preserve"> Stupeň pronásledování hráče. Lze je získat střelbou, bouráním nebo kradením aut</w:t>
+      </w:r>
+      <w:r>
+        <w:rPr>
+          <w:rFonts w:ascii="Bahnschrift SemiCondensed" w:hAnsi="Bahnschrift SemiCondensed"/>
+        </w:rPr>
+        <w:t>.</w:t>
       </w:r>
     </w:p>
     <w:p>
@@ -292,6 +366,75 @@
         <w:rPr>
           <w:rFonts w:ascii="Bahnschrift SemiCondensed" w:hAnsi="Bahnschrift SemiCondensed"/>
           <w:b/>
+          <w:noProof/>
+        </w:rPr>
+        <w:drawing>
+          <wp:anchor distT="0" distB="0" distL="114300" distR="114300" simplePos="0" relativeHeight="251693056" behindDoc="0" locked="0" layoutInCell="1" allowOverlap="1">
+            <wp:simplePos x="0" y="0"/>
+            <wp:positionH relativeFrom="column">
+              <wp:posOffset>-223838</wp:posOffset>
+            </wp:positionH>
+            <wp:positionV relativeFrom="paragraph">
+              <wp:posOffset>6032</wp:posOffset>
+            </wp:positionV>
+            <wp:extent cx="280800" cy="273600"/>
+            <wp:effectExtent l="0" t="0" r="5080" b="0"/>
+            <wp:wrapNone/>
+            <wp:docPr id="9" name="Obrázek 9"/>
+            <wp:cNvGraphicFramePr>
+              <a:graphicFrameLocks xmlns:a="http://schemas.openxmlformats.org/drawingml/2006/main" noChangeAspect="1"/>
+            </wp:cNvGraphicFramePr>
+            <a:graphic xmlns:a="http://schemas.openxmlformats.org/drawingml/2006/main">
+              <a:graphicData uri="http://schemas.openxmlformats.org/drawingml/2006/picture">
+                <pic:pic xmlns:pic="http://schemas.openxmlformats.org/drawingml/2006/picture">
+                  <pic:nvPicPr>
+                    <pic:cNvPr id="0" name="Picture 3"/>
+                    <pic:cNvPicPr>
+                      <a:picLocks noChangeAspect="1" noChangeArrowheads="1"/>
+                    </pic:cNvPicPr>
+                  </pic:nvPicPr>
+                  <pic:blipFill>
+                    <a:blip r:embed="rId10">
+                      <a:extLst>
+                        <a:ext uri="{28A0092B-C50C-407E-A947-70E740481C1C}">
+                          <a14:useLocalDpi xmlns:a14="http://schemas.microsoft.com/office/drawing/2010/main" val="0"/>
+                        </a:ext>
+                      </a:extLst>
+                    </a:blip>
+                    <a:srcRect/>
+                    <a:stretch>
+                      <a:fillRect/>
+                    </a:stretch>
+                  </pic:blipFill>
+                  <pic:spPr bwMode="auto">
+                    <a:xfrm>
+                      <a:off x="0" y="0"/>
+                      <a:ext cx="280800" cy="273600"/>
+                    </a:xfrm>
+                    <a:prstGeom prst="rect">
+                      <a:avLst/>
+                    </a:prstGeom>
+                    <a:noFill/>
+                    <a:ln>
+                      <a:noFill/>
+                    </a:ln>
+                  </pic:spPr>
+                </pic:pic>
+              </a:graphicData>
+            </a:graphic>
+            <wp14:sizeRelH relativeFrom="page">
+              <wp14:pctWidth>0</wp14:pctWidth>
+            </wp14:sizeRelH>
+            <wp14:sizeRelV relativeFrom="page">
+              <wp14:pctHeight>0</wp14:pctHeight>
+            </wp14:sizeRelV>
+          </wp:anchor>
+        </w:drawing>
+      </w:r>
+      <w:r>
+        <w:rPr>
+          <w:rFonts w:ascii="Bahnschrift SemiCondensed" w:hAnsi="Bahnschrift SemiCondensed"/>
+          <w:b/>
         </w:rPr>
         <w:t>Poškození:</w:t>
       </w:r>
@@ -329,6 +472,74 @@
       <w:r>
         <w:rPr>
           <w:rFonts w:ascii="Bahnschrift SemiCondensed" w:hAnsi="Bahnschrift SemiCondensed"/>
+          <w:noProof/>
+        </w:rPr>
+        <w:drawing>
+          <wp:anchor distT="0" distB="0" distL="114300" distR="114300" simplePos="0" relativeHeight="251695104" behindDoc="0" locked="0" layoutInCell="1" allowOverlap="1">
+            <wp:simplePos x="0" y="0"/>
+            <wp:positionH relativeFrom="column">
+              <wp:posOffset>-214630</wp:posOffset>
+            </wp:positionH>
+            <wp:positionV relativeFrom="paragraph">
+              <wp:posOffset>4128</wp:posOffset>
+            </wp:positionV>
+            <wp:extent cx="273600" cy="273600"/>
+            <wp:effectExtent l="0" t="0" r="0" b="0"/>
+            <wp:wrapNone/>
+            <wp:docPr id="11" name="Obrázek 11"/>
+            <wp:cNvGraphicFramePr>
+              <a:graphicFrameLocks xmlns:a="http://schemas.openxmlformats.org/drawingml/2006/main" noChangeAspect="1"/>
+            </wp:cNvGraphicFramePr>
+            <a:graphic xmlns:a="http://schemas.openxmlformats.org/drawingml/2006/main">
+              <a:graphicData uri="http://schemas.openxmlformats.org/drawingml/2006/picture">
+                <pic:pic xmlns:pic="http://schemas.openxmlformats.org/drawingml/2006/picture">
+                  <pic:nvPicPr>
+                    <pic:cNvPr id="0" name="Picture 5"/>
+                    <pic:cNvPicPr>
+                      <a:picLocks noChangeAspect="1" noChangeArrowheads="1"/>
+                    </pic:cNvPicPr>
+                  </pic:nvPicPr>
+                  <pic:blipFill>
+                    <a:blip r:embed="rId11">
+                      <a:extLst>
+                        <a:ext uri="{28A0092B-C50C-407E-A947-70E740481C1C}">
+                          <a14:useLocalDpi xmlns:a14="http://schemas.microsoft.com/office/drawing/2010/main" val="0"/>
+                        </a:ext>
+                      </a:extLst>
+                    </a:blip>
+                    <a:srcRect/>
+                    <a:stretch>
+                      <a:fillRect/>
+                    </a:stretch>
+                  </pic:blipFill>
+                  <pic:spPr bwMode="auto">
+                    <a:xfrm>
+                      <a:off x="0" y="0"/>
+                      <a:ext cx="273600" cy="273600"/>
+                    </a:xfrm>
+                    <a:prstGeom prst="rect">
+                      <a:avLst/>
+                    </a:prstGeom>
+                    <a:noFill/>
+                    <a:ln>
+                      <a:noFill/>
+                    </a:ln>
+                  </pic:spPr>
+                </pic:pic>
+              </a:graphicData>
+            </a:graphic>
+            <wp14:sizeRelH relativeFrom="page">
+              <wp14:pctWidth>0</wp14:pctWidth>
+            </wp14:sizeRelH>
+            <wp14:sizeRelV relativeFrom="page">
+              <wp14:pctHeight>0</wp14:pctHeight>
+            </wp14:sizeRelV>
+          </wp:anchor>
+        </w:drawing>
+      </w:r>
+      <w:r>
+        <w:rPr>
+          <w:rFonts w:ascii="Bahnschrift SemiCondensed" w:hAnsi="Bahnschrift SemiCondensed"/>
           <w:b/>
         </w:rPr>
         <w:t>Rychlost:</w:t>
@@ -379,6 +590,74 @@
       <w:r>
         <w:rPr>
           <w:rFonts w:ascii="Bahnschrift SemiCondensed" w:hAnsi="Bahnschrift SemiCondensed"/>
+          <w:noProof/>
+        </w:rPr>
+        <w:drawing>
+          <wp:anchor distT="0" distB="0" distL="114300" distR="114300" simplePos="0" relativeHeight="251694080" behindDoc="0" locked="0" layoutInCell="1" allowOverlap="1">
+            <wp:simplePos x="0" y="0"/>
+            <wp:positionH relativeFrom="column">
+              <wp:posOffset>-206375</wp:posOffset>
+            </wp:positionH>
+            <wp:positionV relativeFrom="paragraph">
+              <wp:posOffset>2540</wp:posOffset>
+            </wp:positionV>
+            <wp:extent cx="273050" cy="273050"/>
+            <wp:effectExtent l="0" t="0" r="0" b="0"/>
+            <wp:wrapNone/>
+            <wp:docPr id="10" name="Obrázek 10"/>
+            <wp:cNvGraphicFramePr>
+              <a:graphicFrameLocks xmlns:a="http://schemas.openxmlformats.org/drawingml/2006/main" noChangeAspect="1"/>
+            </wp:cNvGraphicFramePr>
+            <a:graphic xmlns:a="http://schemas.openxmlformats.org/drawingml/2006/main">
+              <a:graphicData uri="http://schemas.openxmlformats.org/drawingml/2006/picture">
+                <pic:pic xmlns:pic="http://schemas.openxmlformats.org/drawingml/2006/picture">
+                  <pic:nvPicPr>
+                    <pic:cNvPr id="0" name="Picture 4"/>
+                    <pic:cNvPicPr>
+                      <a:picLocks noChangeAspect="1" noChangeArrowheads="1"/>
+                    </pic:cNvPicPr>
+                  </pic:nvPicPr>
+                  <pic:blipFill>
+                    <a:blip r:embed="rId12">
+                      <a:extLst>
+                        <a:ext uri="{28A0092B-C50C-407E-A947-70E740481C1C}">
+                          <a14:useLocalDpi xmlns:a14="http://schemas.microsoft.com/office/drawing/2010/main" val="0"/>
+                        </a:ext>
+                      </a:extLst>
+                    </a:blip>
+                    <a:srcRect/>
+                    <a:stretch>
+                      <a:fillRect/>
+                    </a:stretch>
+                  </pic:blipFill>
+                  <pic:spPr bwMode="auto">
+                    <a:xfrm>
+                      <a:off x="0" y="0"/>
+                      <a:ext cx="273050" cy="273050"/>
+                    </a:xfrm>
+                    <a:prstGeom prst="rect">
+                      <a:avLst/>
+                    </a:prstGeom>
+                    <a:noFill/>
+                    <a:ln>
+                      <a:noFill/>
+                    </a:ln>
+                  </pic:spPr>
+                </pic:pic>
+              </a:graphicData>
+            </a:graphic>
+            <wp14:sizeRelH relativeFrom="page">
+              <wp14:pctWidth>0</wp14:pctWidth>
+            </wp14:sizeRelH>
+            <wp14:sizeRelV relativeFrom="page">
+              <wp14:pctHeight>0</wp14:pctHeight>
+            </wp14:sizeRelV>
+          </wp:anchor>
+        </w:drawing>
+      </w:r>
+      <w:r>
+        <w:rPr>
+          <w:rFonts w:ascii="Bahnschrift SemiCondensed" w:hAnsi="Bahnschrift SemiCondensed"/>
           <w:b/>
         </w:rPr>
         <w:t>Zbraně:</w:t>
@@ -573,7 +852,19 @@
         <w:rPr>
           <w:rFonts w:ascii="Bahnschrift SemiCondensed" w:hAnsi="Bahnschrift SemiCondensed"/>
         </w:rPr>
-        <w:t>okud padne stejně nebo méně jako je počet tvých policajtů, odh</w:t>
+        <w:t xml:space="preserve">okud padne stejně nebo méně jako je počet tvých policajtů, </w:t>
+      </w:r>
+      <w:r>
+        <w:rPr>
+          <w:rFonts w:ascii="Bahnschrift SemiCondensed" w:hAnsi="Bahnschrift SemiCondensed"/>
+        </w:rPr>
+        <w:t xml:space="preserve">jdeš do vězení: </w:t>
+      </w:r>
+      <w:r>
+        <w:rPr>
+          <w:rFonts w:ascii="Bahnschrift SemiCondensed" w:hAnsi="Bahnschrift SemiCondensed"/>
+        </w:rPr>
+        <w:t>odh</w:t>
       </w:r>
       <w:r>
         <w:rPr>
@@ -633,25 +924,25 @@
         <w:rPr>
           <w:rFonts w:ascii="Bahnschrift SemiCondensed" w:hAnsi="Bahnschrift SemiCondensed"/>
         </w:rPr>
-        <w:t xml:space="preserve">přehodit, ale v případě úspěchu </w:t>
-      </w:r>
-      <w:r>
-        <w:rPr>
-          <w:rFonts w:ascii="Bahnschrift SemiCondensed" w:hAnsi="Bahnschrift SemiCondensed"/>
-        </w:rPr>
-        <w:t xml:space="preserve">u zbraně </w:t>
-      </w:r>
-      <w:r>
-        <w:rPr>
-          <w:rFonts w:ascii="Bahnschrift SemiCondensed" w:hAnsi="Bahnschrift SemiCondensed"/>
-        </w:rPr>
-        <w:t>získáváš dalšího policajta za každé přehození</w:t>
-      </w:r>
-      <w:r>
-        <w:rPr>
-          <w:rFonts w:ascii="Bahnschrift SemiCondensed" w:hAnsi="Bahnschrift SemiCondensed"/>
-        </w:rPr>
-        <w:t xml:space="preserve"> (max</w:t>
+        <w:t>přehodit, ale v případě úspěchu získáváš dalšího policajta za každé přehození</w:t>
+      </w:r>
+      <w:r>
+        <w:rPr>
+          <w:rFonts w:ascii="Bahnschrift SemiCondensed" w:hAnsi="Bahnschrift SemiCondensed"/>
+        </w:rPr>
+        <w:t xml:space="preserve"> </w:t>
+      </w:r>
+      <w:r>
+        <w:rPr>
+          <w:rFonts w:ascii="Bahnschrift SemiCondensed" w:hAnsi="Bahnschrift SemiCondensed"/>
+        </w:rPr>
+        <w:t xml:space="preserve">pomocí zbraně </w:t>
+      </w:r>
+      <w:r>
+        <w:rPr>
+          <w:rFonts w:ascii="Bahnschrift SemiCondensed" w:hAnsi="Bahnschrift SemiCondensed"/>
+        </w:rPr>
+        <w:t>(max</w:t>
       </w:r>
       <w:r>
         <w:rPr>
@@ -781,7 +1072,19 @@
         <w:rPr>
           <w:rFonts w:ascii="Bahnschrift SemiCondensed" w:hAnsi="Bahnschrift SemiCondensed"/>
         </w:rPr>
-        <w:t xml:space="preserve"> auto z vrchu balíčku a vylož před sebe</w:t>
+        <w:t xml:space="preserve"> auto z vrchu balíčku a vylož </w:t>
+      </w:r>
+      <w:r>
+        <w:rPr>
+          <w:rFonts w:ascii="Bahnschrift SemiCondensed" w:hAnsi="Bahnschrift SemiCondensed"/>
+        </w:rPr>
+        <w:t xml:space="preserve">jej </w:t>
+      </w:r>
+      <w:r>
+        <w:rPr>
+          <w:rFonts w:ascii="Bahnschrift SemiCondensed" w:hAnsi="Bahnschrift SemiCondensed"/>
+        </w:rPr>
+        <w:t>před sebe</w:t>
       </w:r>
       <w:r>
         <w:rPr>
@@ -1353,13 +1656,7 @@
         <w:rPr>
           <w:rFonts w:ascii="Bahnschrift SemiCondensed" w:hAnsi="Bahnschrift SemiCondensed"/>
         </w:rPr>
-        <w:t xml:space="preserve">na </w:t>
-      </w:r>
-      <w:r>
-        <w:rPr>
-          <w:rFonts w:ascii="Bahnschrift SemiCondensed" w:hAnsi="Bahnschrift SemiCondensed"/>
-        </w:rPr>
-        <w:t>sebe</w:t>
+        <w:t>na sebe</w:t>
       </w:r>
       <w:r>
         <w:rPr>
@@ -2052,7 +2349,7 @@
                           </pic:cNvPicPr>
                         </pic:nvPicPr>
                         <pic:blipFill>
-                          <a:blip r:embed="rId8" cstate="print">
+                          <a:blip r:embed="rId13" cstate="print">
                             <a:extLst>
                               <a:ext uri="{28A0092B-C50C-407E-A947-70E740481C1C}">
                                 <a14:useLocalDpi xmlns:a14="http://schemas.microsoft.com/office/drawing/2010/main" val="0"/>
@@ -2135,7 +2432,7 @@
                           </pic:cNvPicPr>
                         </pic:nvPicPr>
                         <pic:blipFill>
-                          <a:blip r:embed="rId8" cstate="print">
+                          <a:blip r:embed="rId13" cstate="print">
                             <a:extLst>
                               <a:ext uri="{28A0092B-C50C-407E-A947-70E740481C1C}">
                                 <a14:useLocalDpi xmlns:a14="http://schemas.microsoft.com/office/drawing/2010/main" val="0"/>
@@ -2358,7 +2655,7 @@
                           </pic:cNvPicPr>
                         </pic:nvPicPr>
                         <pic:blipFill>
-                          <a:blip r:embed="rId9">
+                          <a:blip r:embed="rId14">
                             <a:extLst>
                               <a:ext uri="{28A0092B-C50C-407E-A947-70E740481C1C}">
                                 <a14:useLocalDpi xmlns:a14="http://schemas.microsoft.com/office/drawing/2010/main" val="0"/>
@@ -2427,7 +2724,7 @@
                           </pic:cNvPicPr>
                         </pic:nvPicPr>
                         <pic:blipFill>
-                          <a:blip r:embed="rId10">
+                          <a:blip r:embed="rId15">
                             <a:extLst>
                               <a:ext uri="{28A0092B-C50C-407E-A947-70E740481C1C}">
                                 <a14:useLocalDpi xmlns:a14="http://schemas.microsoft.com/office/drawing/2010/main" val="0"/>
@@ -2572,7 +2869,7 @@
                           </pic:cNvPicPr>
                         </pic:nvPicPr>
                         <pic:blipFill>
-                          <a:blip r:embed="rId11">
+                          <a:blip r:embed="rId16">
                             <a:extLst>
                               <a:ext uri="{28A0092B-C50C-407E-A947-70E740481C1C}">
                                 <a14:useLocalDpi xmlns:a14="http://schemas.microsoft.com/office/drawing/2010/main" val="0"/>
@@ -2718,7 +3015,6 @@
           </w:p>
           <w:p>
             <w:pPr>
-              <w:jc w:val="center"/>
               <w:rPr>
                 <w:sz w:val="52"/>
               </w:rPr>
@@ -2729,9 +3025,17 @@
                 <w:sz w:val="52"/>
               </w:rPr>
               <w:drawing>
-                <wp:inline distT="0" distB="0" distL="0" distR="0" wp14:anchorId="29B0482D" wp14:editId="6ACDC01C">
-                  <wp:extent cx="624840" cy="584226"/>
-                  <wp:effectExtent l="0" t="0" r="3810" b="6350"/>
+                <wp:anchor distT="0" distB="0" distL="114300" distR="114300" simplePos="0" relativeHeight="251756544" behindDoc="0" locked="0" layoutInCell="1" allowOverlap="1" wp14:anchorId="08C92117">
+                  <wp:simplePos x="0" y="0"/>
+                  <wp:positionH relativeFrom="column">
+                    <wp:posOffset>72390</wp:posOffset>
+                  </wp:positionH>
+                  <wp:positionV relativeFrom="paragraph">
+                    <wp:posOffset>26035</wp:posOffset>
+                  </wp:positionV>
+                  <wp:extent cx="579120" cy="541655"/>
+                  <wp:effectExtent l="0" t="0" r="0" b="0"/>
+                  <wp:wrapNone/>
                   <wp:docPr id="22" name="Obrázek 22"/>
                   <wp:cNvGraphicFramePr>
                     <a:graphicFrameLocks xmlns:a="http://schemas.openxmlformats.org/drawingml/2006/main" noChangeAspect="1"/>
@@ -2746,7 +3050,7 @@
                           </pic:cNvPicPr>
                         </pic:nvPicPr>
                         <pic:blipFill>
-                          <a:blip r:embed="rId9">
+                          <a:blip r:embed="rId14">
                             <a:extLst>
                               <a:ext uri="{28A0092B-C50C-407E-A947-70E740481C1C}">
                                 <a14:useLocalDpi xmlns:a14="http://schemas.microsoft.com/office/drawing/2010/main" val="0"/>
@@ -2761,7 +3065,7 @@
                         <pic:spPr bwMode="auto">
                           <a:xfrm>
                             <a:off x="0" y="0"/>
-                            <a:ext cx="656762" cy="614073"/>
+                            <a:ext cx="579120" cy="541655"/>
                           </a:xfrm>
                           <a:prstGeom prst="rect">
                             <a:avLst/>
@@ -2774,7 +3078,81 @@
                       </pic:pic>
                     </a:graphicData>
                   </a:graphic>
-                </wp:inline>
+                  <wp14:sizeRelH relativeFrom="page">
+                    <wp14:pctWidth>0</wp14:pctWidth>
+                  </wp14:sizeRelH>
+                  <wp14:sizeRelV relativeFrom="page">
+                    <wp14:pctHeight>0</wp14:pctHeight>
+                  </wp14:sizeRelV>
+                </wp:anchor>
+              </w:drawing>
+            </w:r>
+            <w:r>
+              <w:rPr>
+                <w:noProof/>
+                <w:sz w:val="52"/>
+              </w:rPr>
+              <w:drawing>
+                <wp:anchor distT="0" distB="0" distL="114300" distR="114300" simplePos="0" relativeHeight="251755520" behindDoc="0" locked="0" layoutInCell="1" allowOverlap="1" wp14:anchorId="4204F1A8" wp14:editId="52B7A208">
+                  <wp:simplePos x="0" y="0"/>
+                  <wp:positionH relativeFrom="column">
+                    <wp:posOffset>723265</wp:posOffset>
+                  </wp:positionH>
+                  <wp:positionV relativeFrom="paragraph">
+                    <wp:posOffset>79375</wp:posOffset>
+                  </wp:positionV>
+                  <wp:extent cx="597145" cy="479772"/>
+                  <wp:effectExtent l="0" t="0" r="0" b="0"/>
+                  <wp:wrapNone/>
+                  <wp:docPr id="57" name="Obrázek 57"/>
+                  <wp:cNvGraphicFramePr>
+                    <a:graphicFrameLocks xmlns:a="http://schemas.openxmlformats.org/drawingml/2006/main" noChangeAspect="1"/>
+                  </wp:cNvGraphicFramePr>
+                  <a:graphic xmlns:a="http://schemas.openxmlformats.org/drawingml/2006/main">
+                    <a:graphicData uri="http://schemas.openxmlformats.org/drawingml/2006/picture">
+                      <pic:pic xmlns:pic="http://schemas.openxmlformats.org/drawingml/2006/picture">
+                        <pic:nvPicPr>
+                          <pic:cNvPr id="0" name="Picture 5"/>
+                          <pic:cNvPicPr>
+                            <a:picLocks noChangeAspect="1" noChangeArrowheads="1"/>
+                          </pic:cNvPicPr>
+                        </pic:nvPicPr>
+                        <pic:blipFill>
+                          <a:blip r:embed="rId16" cstate="print">
+                            <a:extLst>
+                              <a:ext uri="{28A0092B-C50C-407E-A947-70E740481C1C}">
+                                <a14:useLocalDpi xmlns:a14="http://schemas.microsoft.com/office/drawing/2010/main" val="0"/>
+                              </a:ext>
+                            </a:extLst>
+                          </a:blip>
+                          <a:srcRect/>
+                          <a:stretch>
+                            <a:fillRect/>
+                          </a:stretch>
+                        </pic:blipFill>
+                        <pic:spPr bwMode="auto">
+                          <a:xfrm>
+                            <a:off x="0" y="0"/>
+                            <a:ext cx="597145" cy="479772"/>
+                          </a:xfrm>
+                          <a:prstGeom prst="rect">
+                            <a:avLst/>
+                          </a:prstGeom>
+                          <a:noFill/>
+                          <a:ln>
+                            <a:noFill/>
+                          </a:ln>
+                        </pic:spPr>
+                      </pic:pic>
+                    </a:graphicData>
+                  </a:graphic>
+                  <wp14:sizeRelH relativeFrom="page">
+                    <wp14:pctWidth>0</wp14:pctWidth>
+                  </wp14:sizeRelH>
+                  <wp14:sizeRelV relativeFrom="page">
+                    <wp14:pctHeight>0</wp14:pctHeight>
+                  </wp14:sizeRelV>
+                </wp:anchor>
               </w:drawing>
             </w:r>
             <w:r>
@@ -2782,6 +3160,12 @@
                 <w:sz w:val="52"/>
               </w:rPr>
               <w:t xml:space="preserve"> </w:t>
+            </w:r>
+            <w:r>
+              <w:rPr>
+                <w:sz w:val="52"/>
+              </w:rPr>
+              <w:t xml:space="preserve">       </w:t>
             </w:r>
           </w:p>
         </w:tc>
@@ -2961,7 +3345,7 @@
                           </pic:cNvPicPr>
                         </pic:nvPicPr>
                         <pic:blipFill>
-                          <a:blip r:embed="rId12">
+                          <a:blip r:embed="rId17">
                             <a:extLst>
                               <a:ext uri="{28A0092B-C50C-407E-A947-70E740481C1C}">
                                 <a14:useLocalDpi xmlns:a14="http://schemas.microsoft.com/office/drawing/2010/main" val="0"/>
@@ -3562,71 +3946,3710 @@
         </w:rPr>
         <w:t>. Po</w:t>
       </w:r>
+      <w:r>
+        <w:rPr>
+          <w:rFonts w:ascii="Bahnschrift SemiCondensed" w:hAnsi="Bahnschrift SemiCondensed"/>
+        </w:rPr>
+        <w:t xml:space="preserve"> vyhodnocení textu na kartě</w:t>
+      </w:r>
+      <w:r>
+        <w:rPr>
+          <w:rFonts w:ascii="Bahnschrift SemiCondensed" w:hAnsi="Bahnschrift SemiCondensed"/>
+        </w:rPr>
+        <w:t xml:space="preserve"> a </w:t>
+      </w:r>
+      <w:r>
+        <w:rPr>
+          <w:rFonts w:ascii="Bahnschrift SemiCondensed" w:hAnsi="Bahnschrift SemiCondensed"/>
+        </w:rPr>
+        <w:t xml:space="preserve">si </w:t>
+      </w:r>
+      <w:r>
+        <w:rPr>
+          <w:rFonts w:ascii="Bahnschrift SemiCondensed" w:hAnsi="Bahnschrift SemiCondensed"/>
+        </w:rPr>
+        <w:t>dob</w:t>
+      </w:r>
+      <w:r>
+        <w:rPr>
+          <w:rFonts w:ascii="Bahnschrift SemiCondensed" w:hAnsi="Bahnschrift SemiCondensed"/>
+        </w:rPr>
+        <w:t>e</w:t>
+      </w:r>
+      <w:r>
+        <w:rPr>
+          <w:rFonts w:ascii="Bahnschrift SemiCondensed" w:hAnsi="Bahnschrift SemiCondensed"/>
+        </w:rPr>
+        <w:t>r</w:t>
+      </w:r>
+      <w:r>
+        <w:rPr>
+          <w:rFonts w:ascii="Bahnschrift SemiCondensed" w:hAnsi="Bahnschrift SemiCondensed"/>
+        </w:rPr>
+        <w:t>te</w:t>
+      </w:r>
+      <w:r>
+        <w:rPr>
+          <w:rFonts w:ascii="Bahnschrift SemiCondensed" w:hAnsi="Bahnschrift SemiCondensed"/>
+        </w:rPr>
+        <w:t xml:space="preserve"> kart</w:t>
+      </w:r>
+      <w:r>
+        <w:rPr>
+          <w:rFonts w:ascii="Bahnschrift SemiCondensed" w:hAnsi="Bahnschrift SemiCondensed"/>
+        </w:rPr>
+        <w:t>u</w:t>
+      </w:r>
+      <w:r>
+        <w:rPr>
+          <w:rFonts w:ascii="Bahnschrift SemiCondensed" w:hAnsi="Bahnschrift SemiCondensed"/>
+        </w:rPr>
+        <w:t xml:space="preserve"> z balíčku misí</w:t>
+      </w:r>
+      <w:r>
+        <w:rPr>
+          <w:rFonts w:ascii="Bahnschrift SemiCondensed" w:hAnsi="Bahnschrift SemiCondensed"/>
+        </w:rPr>
+        <w:t>. Ž</w:t>
+      </w:r>
+      <w:r>
+        <w:rPr>
+          <w:rFonts w:ascii="Bahnschrift SemiCondensed" w:hAnsi="Bahnschrift SemiCondensed"/>
+        </w:rPr>
+        <w:t>ádnou další akci toto kolo</w:t>
+      </w:r>
+      <w:r>
+        <w:rPr>
+          <w:rFonts w:ascii="Bahnschrift SemiCondensed" w:hAnsi="Bahnschrift SemiCondensed"/>
+        </w:rPr>
+        <w:t xml:space="preserve"> již</w:t>
+      </w:r>
+      <w:r>
+        <w:rPr>
+          <w:rFonts w:ascii="Bahnschrift SemiCondensed" w:hAnsi="Bahnschrift SemiCondensed"/>
+        </w:rPr>
+        <w:t xml:space="preserve"> </w:t>
+      </w:r>
+      <w:r>
+        <w:rPr>
+          <w:rFonts w:ascii="Bahnschrift SemiCondensed" w:hAnsi="Bahnschrift SemiCondensed"/>
+        </w:rPr>
+        <w:t xml:space="preserve">pak </w:t>
+      </w:r>
+      <w:r>
+        <w:rPr>
+          <w:rFonts w:ascii="Bahnschrift SemiCondensed" w:hAnsi="Bahnschrift SemiCondensed"/>
+        </w:rPr>
+        <w:t xml:space="preserve">provádět </w:t>
+      </w:r>
+      <w:r>
+        <w:rPr>
+          <w:rFonts w:ascii="Bahnschrift SemiCondensed" w:hAnsi="Bahnschrift SemiCondensed"/>
+        </w:rPr>
+        <w:t>nelze</w:t>
+      </w:r>
+      <w:r>
+        <w:rPr>
+          <w:rFonts w:ascii="Bahnschrift SemiCondensed" w:hAnsi="Bahnschrift SemiCondensed"/>
+        </w:rPr>
+        <w:t>.</w:t>
+      </w:r>
+    </w:p>
+    <w:p>
+      <w:pPr>
+        <w:pStyle w:val="Nadpis2"/>
+        <w:rPr>
+          <w:rFonts w:ascii="Bahnschrift SemiCondensed" w:hAnsi="Bahnschrift SemiCondensed"/>
+          <w:b/>
+        </w:rPr>
+      </w:pPr>
+      <w:r>
+        <w:rPr>
+          <w:rFonts w:ascii="Bahnschrift SemiCondensed" w:hAnsi="Bahnschrift SemiCondensed"/>
+          <w:b/>
+        </w:rPr>
+        <w:t>Co j</w:t>
+      </w:r>
       <w:bookmarkStart w:id="0" w:name="_GoBack"/>
       <w:bookmarkEnd w:id="0"/>
       <w:r>
         <w:rPr>
           <w:rFonts w:ascii="Bahnschrift SemiCondensed" w:hAnsi="Bahnschrift SemiCondensed"/>
-        </w:rPr>
-        <w:t xml:space="preserve"> vyhodnocením textu na kartě</w:t>
-      </w:r>
-      <w:r>
-        <w:rPr>
-          <w:rFonts w:ascii="Bahnschrift SemiCondensed" w:hAnsi="Bahnschrift SemiCondensed"/>
-        </w:rPr>
-        <w:t xml:space="preserve"> a dobráním si karty z balíčku misí</w:t>
-      </w:r>
-      <w:r>
-        <w:rPr>
-          <w:rFonts w:ascii="Bahnschrift SemiCondensed" w:hAnsi="Bahnschrift SemiCondensed"/>
-        </w:rPr>
-        <w:t>. Ž</w:t>
-      </w:r>
-      <w:r>
-        <w:rPr>
-          <w:rFonts w:ascii="Bahnschrift SemiCondensed" w:hAnsi="Bahnschrift SemiCondensed"/>
-        </w:rPr>
-        <w:t>ádnou další akci toto kolo</w:t>
-      </w:r>
-      <w:r>
-        <w:rPr>
-          <w:rFonts w:ascii="Bahnschrift SemiCondensed" w:hAnsi="Bahnschrift SemiCondensed"/>
-        </w:rPr>
-        <w:t xml:space="preserve"> již</w:t>
-      </w:r>
-      <w:r>
-        <w:rPr>
-          <w:rFonts w:ascii="Bahnschrift SemiCondensed" w:hAnsi="Bahnschrift SemiCondensed"/>
-        </w:rPr>
-        <w:t xml:space="preserve"> </w:t>
-      </w:r>
-      <w:r>
-        <w:rPr>
-          <w:rFonts w:ascii="Bahnschrift SemiCondensed" w:hAnsi="Bahnschrift SemiCondensed"/>
-        </w:rPr>
-        <w:t xml:space="preserve">pak </w:t>
-      </w:r>
-      <w:r>
-        <w:rPr>
-          <w:rFonts w:ascii="Bahnschrift SemiCondensed" w:hAnsi="Bahnschrift SemiCondensed"/>
-        </w:rPr>
-        <w:t xml:space="preserve">provádět </w:t>
-      </w:r>
-      <w:r>
-        <w:rPr>
-          <w:rFonts w:ascii="Bahnschrift SemiCondensed" w:hAnsi="Bahnschrift SemiCondensed"/>
-        </w:rPr>
-        <w:t>nelze</w:t>
-      </w:r>
-      <w:r>
-        <w:rPr>
-          <w:rFonts w:ascii="Bahnschrift SemiCondensed" w:hAnsi="Bahnschrift SemiCondensed"/>
-        </w:rPr>
-        <w:t>.</w:t>
+          <w:b/>
+        </w:rPr>
+        <w:t>e na kart</w:t>
+      </w:r>
+      <w:r>
+        <w:rPr>
+          <w:rFonts w:ascii="Bahnschrift SemiCondensed" w:hAnsi="Bahnschrift SemiCondensed"/>
+          <w:b/>
+        </w:rPr>
+        <w:t>ách</w:t>
+      </w:r>
+      <w:r>
+        <w:rPr>
+          <w:rFonts w:ascii="Bahnschrift SemiCondensed" w:hAnsi="Bahnschrift SemiCondensed"/>
+          <w:b/>
+        </w:rPr>
+        <w:t>?</w:t>
       </w:r>
     </w:p>
-    <w:p/>
-    <w:p/>
+    <w:p>
+      <w:r>
+        <w:rPr>
+          <w:noProof/>
+        </w:rPr>
+        <w:drawing>
+          <wp:anchor distT="0" distB="0" distL="114300" distR="114300" simplePos="0" relativeHeight="251664383" behindDoc="0" locked="0" layoutInCell="1" allowOverlap="1">
+            <wp:simplePos x="0" y="0"/>
+            <wp:positionH relativeFrom="column">
+              <wp:posOffset>2302510</wp:posOffset>
+            </wp:positionH>
+            <wp:positionV relativeFrom="paragraph">
+              <wp:posOffset>96520</wp:posOffset>
+            </wp:positionV>
+            <wp:extent cx="1562100" cy="2278380"/>
+            <wp:effectExtent l="0" t="0" r="0" b="7620"/>
+            <wp:wrapNone/>
+            <wp:docPr id="56" name="Obrázek 56"/>
+            <wp:cNvGraphicFramePr>
+              <a:graphicFrameLocks xmlns:a="http://schemas.openxmlformats.org/drawingml/2006/main" noChangeAspect="1"/>
+            </wp:cNvGraphicFramePr>
+            <a:graphic xmlns:a="http://schemas.openxmlformats.org/drawingml/2006/main">
+              <a:graphicData uri="http://schemas.openxmlformats.org/drawingml/2006/picture">
+                <pic:pic xmlns:pic="http://schemas.openxmlformats.org/drawingml/2006/picture">
+                  <pic:nvPicPr>
+                    <pic:cNvPr id="0" name="Picture 9"/>
+                    <pic:cNvPicPr>
+                      <a:picLocks noChangeAspect="1" noChangeArrowheads="1"/>
+                    </pic:cNvPicPr>
+                  </pic:nvPicPr>
+                  <pic:blipFill>
+                    <a:blip r:embed="rId18">
+                      <a:extLst>
+                        <a:ext uri="{28A0092B-C50C-407E-A947-70E740481C1C}">
+                          <a14:useLocalDpi xmlns:a14="http://schemas.microsoft.com/office/drawing/2010/main" val="0"/>
+                        </a:ext>
+                      </a:extLst>
+                    </a:blip>
+                    <a:srcRect/>
+                    <a:stretch>
+                      <a:fillRect/>
+                    </a:stretch>
+                  </pic:blipFill>
+                  <pic:spPr bwMode="auto">
+                    <a:xfrm>
+                      <a:off x="0" y="0"/>
+                      <a:ext cx="1562100" cy="2278380"/>
+                    </a:xfrm>
+                    <a:prstGeom prst="rect">
+                      <a:avLst/>
+                    </a:prstGeom>
+                    <a:noFill/>
+                    <a:ln>
+                      <a:noFill/>
+                    </a:ln>
+                  </pic:spPr>
+                </pic:pic>
+              </a:graphicData>
+            </a:graphic>
+            <wp14:sizeRelH relativeFrom="page">
+              <wp14:pctWidth>0</wp14:pctWidth>
+            </wp14:sizeRelH>
+            <wp14:sizeRelV relativeFrom="page">
+              <wp14:pctHeight>0</wp14:pctHeight>
+            </wp14:sizeRelV>
+          </wp:anchor>
+        </w:drawing>
+      </w:r>
+      <w:r>
+        <w:rPr>
+          <w:noProof/>
+        </w:rPr>
+        <mc:AlternateContent>
+          <mc:Choice Requires="wps">
+            <w:drawing>
+              <wp:anchor distT="0" distB="0" distL="114300" distR="114300" simplePos="0" relativeHeight="251726848" behindDoc="0" locked="0" layoutInCell="1" allowOverlap="1">
+                <wp:simplePos x="0" y="0"/>
+                <wp:positionH relativeFrom="column">
+                  <wp:posOffset>1833563</wp:posOffset>
+                </wp:positionH>
+                <wp:positionV relativeFrom="paragraph">
+                  <wp:posOffset>243204</wp:posOffset>
+                </wp:positionV>
+                <wp:extent cx="680720" cy="45719"/>
+                <wp:effectExtent l="95250" t="152400" r="5080" b="145415"/>
+                <wp:wrapNone/>
+                <wp:docPr id="42" name="Přímá spojnice se šipkou 42"/>
+                <wp:cNvGraphicFramePr/>
+                <a:graphic xmlns:a="http://schemas.openxmlformats.org/drawingml/2006/main">
+                  <a:graphicData uri="http://schemas.microsoft.com/office/word/2010/wordprocessingShape">
+                    <wps:wsp>
+                      <wps:cNvCnPr/>
+                      <wps:spPr>
+                        <a:xfrm flipV="1">
+                          <a:off x="0" y="0"/>
+                          <a:ext cx="680720" cy="45719"/>
+                        </a:xfrm>
+                        <a:prstGeom prst="straightConnector1">
+                          <a:avLst/>
+                        </a:prstGeom>
+                        <a:ln w="12700">
+                          <a:solidFill>
+                            <a:srgbClr val="FF0000"/>
+                          </a:solidFill>
+                          <a:headEnd type="none" w="med" len="med"/>
+                          <a:tailEnd type="arrow" w="lg" len="lg"/>
+                        </a:ln>
+                        <a:effectLst>
+                          <a:outerShdw blurRad="88900" dir="2160000" sx="104000" sy="104000" algn="ctr" rotWithShape="0">
+                            <a:schemeClr val="bg1"/>
+                          </a:outerShdw>
+                        </a:effectLst>
+                      </wps:spPr>
+                      <wps:style>
+                        <a:lnRef idx="1">
+                          <a:schemeClr val="accent1"/>
+                        </a:lnRef>
+                        <a:fillRef idx="0">
+                          <a:schemeClr val="accent1"/>
+                        </a:fillRef>
+                        <a:effectRef idx="0">
+                          <a:schemeClr val="accent1"/>
+                        </a:effectRef>
+                        <a:fontRef idx="minor">
+                          <a:schemeClr val="tx1"/>
+                        </a:fontRef>
+                      </wps:style>
+                      <wps:bodyPr/>
+                    </wps:wsp>
+                  </a:graphicData>
+                </a:graphic>
+                <wp14:sizeRelH relativeFrom="margin">
+                  <wp14:pctWidth>0</wp14:pctWidth>
+                </wp14:sizeRelH>
+                <wp14:sizeRelV relativeFrom="margin">
+                  <wp14:pctHeight>0</wp14:pctHeight>
+                </wp14:sizeRelV>
+              </wp:anchor>
+            </w:drawing>
+          </mc:Choice>
+          <mc:Fallback>
+            <w:pict>
+              <v:shapetype w14:anchorId="555395CE" id="_x0000_t32" coordsize="21600,21600" o:spt="32" o:oned="t" path="m,l21600,21600e" filled="f">
+                <v:path arrowok="t" fillok="f" o:connecttype="none"/>
+                <o:lock v:ext="edit" shapetype="t"/>
+              </v:shapetype>
+              <v:shape id="Přímá spojnice se šipkou 42" o:spid="_x0000_s1026" type="#_x0000_t32" style="position:absolute;margin-left:144.4pt;margin-top:19.15pt;width:53.6pt;height:3.6pt;flip:y;z-index:251726848;visibility:visible;mso-wrap-style:square;mso-width-percent:0;mso-height-percent:0;mso-wrap-distance-left:9pt;mso-wrap-distance-top:0;mso-wrap-distance-right:9pt;mso-wrap-distance-bottom:0;mso-position-horizontal:absolute;mso-position-horizontal-relative:text;mso-position-vertical:absolute;mso-position-vertical-relative:text;mso-width-percent:0;mso-height-percent:0;mso-width-relative:margin;mso-height-relative:margin" o:gfxdata="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" strokecolor="red" strokeweight="1pt">
+                <v:stroke endarrow="open" endarrowwidth="wide" endarrowlength="long" joinstyle="miter"/>
+                <v:shadow on="t" type="perspective" color="white [3212]" offset="0,0" matrix="68157f,,,68157f"/>
+              </v:shape>
+            </w:pict>
+          </mc:Fallback>
+        </mc:AlternateContent>
+      </w:r>
+      <w:r>
+        <w:rPr>
+          <w:noProof/>
+        </w:rPr>
+        <mc:AlternateContent>
+          <mc:Choice Requires="wps">
+            <w:drawing>
+              <wp:anchor distT="45720" distB="45720" distL="114300" distR="114300" simplePos="0" relativeHeight="251706368" behindDoc="0" locked="0" layoutInCell="1" allowOverlap="1" wp14:anchorId="10B9FC81" wp14:editId="4A189F21">
+                <wp:simplePos x="0" y="0"/>
+                <wp:positionH relativeFrom="margin">
+                  <wp:posOffset>4152900</wp:posOffset>
+                </wp:positionH>
+                <wp:positionV relativeFrom="paragraph">
+                  <wp:posOffset>5080</wp:posOffset>
+                </wp:positionV>
+                <wp:extent cx="1842770" cy="756920"/>
+                <wp:effectExtent l="0" t="0" r="24130" b="24130"/>
+                <wp:wrapSquare wrapText="bothSides"/>
+                <wp:docPr id="30" name="Textové pole 2"/>
+                <wp:cNvGraphicFramePr>
+                  <a:graphicFrameLocks xmlns:a="http://schemas.openxmlformats.org/drawingml/2006/main"/>
+                </wp:cNvGraphicFramePr>
+                <a:graphic xmlns:a="http://schemas.openxmlformats.org/drawingml/2006/main">
+                  <a:graphicData uri="http://schemas.microsoft.com/office/word/2010/wordprocessingShape">
+                    <wps:wsp>
+                      <wps:cNvSpPr txBox="1">
+                        <a:spLocks noChangeArrowheads="1"/>
+                      </wps:cNvSpPr>
+                      <wps:spPr bwMode="auto">
+                        <a:xfrm>
+                          <a:off x="0" y="0"/>
+                          <a:ext cx="1842770" cy="756920"/>
+                        </a:xfrm>
+                        <a:prstGeom prst="rect">
+                          <a:avLst/>
+                        </a:prstGeom>
+                        <a:ln>
+                          <a:solidFill>
+                            <a:srgbClr val="FF0000"/>
+                          </a:solidFill>
+                          <a:headEnd/>
+                          <a:tailEnd/>
+                        </a:ln>
+                      </wps:spPr>
+                      <wps:style>
+                        <a:lnRef idx="2">
+                          <a:schemeClr val="accent2"/>
+                        </a:lnRef>
+                        <a:fillRef idx="1">
+                          <a:schemeClr val="lt1"/>
+                        </a:fillRef>
+                        <a:effectRef idx="0">
+                          <a:schemeClr val="accent2"/>
+                        </a:effectRef>
+                        <a:fontRef idx="minor">
+                          <a:schemeClr val="dk1"/>
+                        </a:fontRef>
+                      </wps:style>
+                      <wps:txbx>
+                        <w:txbxContent>
+                          <w:p>
+                            <w:pPr>
+                              <w:spacing w:after="0" w:line="204" w:lineRule="auto"/>
+                              <w:rPr>
+                                <w:rFonts w:ascii="Bahnschrift SemiCondensed" w:hAnsi="Bahnschrift SemiCondensed"/>
+                                <w:b/>
+                                <w:sz w:val="28"/>
+                              </w:rPr>
+                            </w:pPr>
+                            <w:r>
+                              <w:rPr>
+                                <w:rFonts w:ascii="Bahnschrift SemiCondensed" w:hAnsi="Bahnschrift SemiCondensed"/>
+                                <w:b/>
+                                <w:sz w:val="28"/>
+                              </w:rPr>
+                              <w:t>Odolnost</w:t>
+                            </w:r>
+                          </w:p>
+                          <w:p>
+                            <w:pPr>
+                              <w:spacing w:line="216" w:lineRule="auto"/>
+                              <w:rPr>
+                                <w:rFonts w:ascii="Bahnschrift SemiCondensed" w:hAnsi="Bahnschrift SemiCondensed"/>
+                              </w:rPr>
+                            </w:pPr>
+                            <w:r>
+                              <w:rPr>
+                                <w:rFonts w:ascii="Bahnschrift SemiCondensed" w:hAnsi="Bahnschrift SemiCondensed"/>
+                              </w:rPr>
+                              <w:t>Číslo, které je třeba přehodit kostkou, když se vás někdo pokusí nabourat</w:t>
+                            </w:r>
+                          </w:p>
+                        </w:txbxContent>
+                      </wps:txbx>
+                      <wps:bodyPr rot="0" vert="horz" wrap="square" lIns="91440" tIns="45720" rIns="91440" bIns="45720" anchor="t" anchorCtr="0">
+                        <a:noAutofit/>
+                      </wps:bodyPr>
+                    </wps:wsp>
+                  </a:graphicData>
+                </a:graphic>
+                <wp14:sizeRelH relativeFrom="margin">
+                  <wp14:pctWidth>0</wp14:pctWidth>
+                </wp14:sizeRelH>
+                <wp14:sizeRelV relativeFrom="margin">
+                  <wp14:pctHeight>0</wp14:pctHeight>
+                </wp14:sizeRelV>
+              </wp:anchor>
+            </w:drawing>
+          </mc:Choice>
+          <mc:Fallback>
+            <w:pict>
+              <v:shapetype w14:anchorId="10B9FC81" id="_x0000_t202" coordsize="21600,21600" o:spt="202" path="m,l,21600r21600,l21600,xe">
+                <v:stroke joinstyle="miter"/>
+                <v:path gradientshapeok="t" o:connecttype="rect"/>
+              </v:shapetype>
+              <v:shape id="Textové pole 2" o:spid="_x0000_s1026" type="#_x0000_t202" style="position:absolute;margin-left:327pt;margin-top:.4pt;width:145.1pt;height:59.6pt;z-index:251706368;visibility:visible;mso-wrap-style:square;mso-width-percent:0;mso-height-percent:0;mso-wrap-distance-left:9pt;mso-wrap-distance-top:3.6pt;mso-wrap-distance-right:9pt;mso-wrap-distance-bottom:3.6pt;mso-position-horizontal:absolute;mso-position-horizontal-relative:margin;mso-position-vertical:absolute;mso-position-vertical-relative:text;mso-width-percent:0;mso-height-percent:0;mso-width-relative:margin;mso-height-relative:margin;v-text-anchor:top" o:gfxdata="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" fillcolor="white [3201]" strokecolor="red" strokeweight="1pt">
+                <v:textbox>
+                  <w:txbxContent>
+                    <w:p>
+                      <w:pPr>
+                        <w:spacing w:after="0" w:line="204" w:lineRule="auto"/>
+                        <w:rPr>
+                          <w:rFonts w:ascii="Bahnschrift SemiCondensed" w:hAnsi="Bahnschrift SemiCondensed"/>
+                          <w:b/>
+                          <w:sz w:val="28"/>
+                        </w:rPr>
+                      </w:pPr>
+                      <w:r>
+                        <w:rPr>
+                          <w:rFonts w:ascii="Bahnschrift SemiCondensed" w:hAnsi="Bahnschrift SemiCondensed"/>
+                          <w:b/>
+                          <w:sz w:val="28"/>
+                        </w:rPr>
+                        <w:t>Odolnost</w:t>
+                      </w:r>
+                    </w:p>
+                    <w:p>
+                      <w:pPr>
+                        <w:spacing w:line="216" w:lineRule="auto"/>
+                        <w:rPr>
+                          <w:rFonts w:ascii="Bahnschrift SemiCondensed" w:hAnsi="Bahnschrift SemiCondensed"/>
+                        </w:rPr>
+                      </w:pPr>
+                      <w:r>
+                        <w:rPr>
+                          <w:rFonts w:ascii="Bahnschrift SemiCondensed" w:hAnsi="Bahnschrift SemiCondensed"/>
+                        </w:rPr>
+                        <w:t>Číslo, které je třeba přehodit kostkou, když se vás někdo pokusí nabourat</w:t>
+                      </w:r>
+                    </w:p>
+                  </w:txbxContent>
+                </v:textbox>
+                <w10:wrap type="square" anchorx="margin"/>
+              </v:shape>
+            </w:pict>
+          </mc:Fallback>
+        </mc:AlternateContent>
+      </w:r>
+      <w:r>
+        <w:rPr>
+          <w:noProof/>
+        </w:rPr>
+        <mc:AlternateContent>
+          <mc:Choice Requires="wps">
+            <w:drawing>
+              <wp:anchor distT="45720" distB="45720" distL="114300" distR="114300" simplePos="0" relativeHeight="251698176" behindDoc="0" locked="0" layoutInCell="1" allowOverlap="1">
+                <wp:simplePos x="0" y="0"/>
+                <wp:positionH relativeFrom="margin">
+                  <wp:posOffset>866775</wp:posOffset>
+                </wp:positionH>
+                <wp:positionV relativeFrom="paragraph">
+                  <wp:posOffset>95250</wp:posOffset>
+                </wp:positionV>
+                <wp:extent cx="956945" cy="314325"/>
+                <wp:effectExtent l="0" t="0" r="14605" b="28575"/>
+                <wp:wrapSquare wrapText="bothSides"/>
+                <wp:docPr id="217" name="Textové pole 2"/>
+                <wp:cNvGraphicFramePr>
+                  <a:graphicFrameLocks xmlns:a="http://schemas.openxmlformats.org/drawingml/2006/main"/>
+                </wp:cNvGraphicFramePr>
+                <a:graphic xmlns:a="http://schemas.openxmlformats.org/drawingml/2006/main">
+                  <a:graphicData uri="http://schemas.microsoft.com/office/word/2010/wordprocessingShape">
+                    <wps:wsp>
+                      <wps:cNvSpPr txBox="1">
+                        <a:spLocks noChangeArrowheads="1"/>
+                      </wps:cNvSpPr>
+                      <wps:spPr bwMode="auto">
+                        <a:xfrm>
+                          <a:off x="0" y="0"/>
+                          <a:ext cx="956945" cy="314325"/>
+                        </a:xfrm>
+                        <a:prstGeom prst="rect">
+                          <a:avLst/>
+                        </a:prstGeom>
+                        <a:ln>
+                          <a:solidFill>
+                            <a:srgbClr val="FF0000"/>
+                          </a:solidFill>
+                          <a:headEnd/>
+                          <a:tailEnd/>
+                        </a:ln>
+                      </wps:spPr>
+                      <wps:style>
+                        <a:lnRef idx="2">
+                          <a:schemeClr val="accent2"/>
+                        </a:lnRef>
+                        <a:fillRef idx="1">
+                          <a:schemeClr val="lt1"/>
+                        </a:fillRef>
+                        <a:effectRef idx="0">
+                          <a:schemeClr val="accent2"/>
+                        </a:effectRef>
+                        <a:fontRef idx="minor">
+                          <a:schemeClr val="dk1"/>
+                        </a:fontRef>
+                      </wps:style>
+                      <wps:txbx>
+                        <w:txbxContent>
+                          <w:p>
+                            <w:pPr>
+                              <w:jc w:val="center"/>
+                              <w:rPr>
+                                <w:b/>
+                                <w:sz w:val="28"/>
+                              </w:rPr>
+                            </w:pPr>
+                            <w:r>
+                              <w:rPr>
+                                <w:rFonts w:ascii="Bahnschrift SemiCondensed" w:hAnsi="Bahnschrift SemiCondensed"/>
+                                <w:b/>
+                                <w:sz w:val="28"/>
+                              </w:rPr>
+                              <w:t>Název</w:t>
+                            </w:r>
+                            <w:r>
+                              <w:rPr>
+                                <w:rFonts w:ascii="Bahnschrift SemiCondensed" w:hAnsi="Bahnschrift SemiCondensed"/>
+                                <w:b/>
+                                <w:sz w:val="28"/>
+                              </w:rPr>
+                              <w:t xml:space="preserve"> auta</w:t>
+                            </w:r>
+                          </w:p>
+                        </w:txbxContent>
+                      </wps:txbx>
+                      <wps:bodyPr rot="0" vert="horz" wrap="square" lIns="91440" tIns="45720" rIns="91440" bIns="45720" anchor="t" anchorCtr="0">
+                        <a:noAutofit/>
+                      </wps:bodyPr>
+                    </wps:wsp>
+                  </a:graphicData>
+                </a:graphic>
+                <wp14:sizeRelH relativeFrom="margin">
+                  <wp14:pctWidth>0</wp14:pctWidth>
+                </wp14:sizeRelH>
+                <wp14:sizeRelV relativeFrom="margin">
+                  <wp14:pctHeight>0</wp14:pctHeight>
+                </wp14:sizeRelV>
+              </wp:anchor>
+            </w:drawing>
+          </mc:Choice>
+          <mc:Fallback>
+            <w:pict>
+              <v:shape id="_x0000_s1027" type="#_x0000_t202" style="position:absolute;margin-left:68.25pt;margin-top:7.5pt;width:75.35pt;height:24.75pt;z-index:251698176;visibility:visible;mso-wrap-style:square;mso-width-percent:0;mso-height-percent:0;mso-wrap-distance-left:9pt;mso-wrap-distance-top:3.6pt;mso-wrap-distance-right:9pt;mso-wrap-distance-bottom:3.6pt;mso-position-horizontal:absolute;mso-position-horizontal-relative:margin;mso-position-vertical:absolute;mso-position-vertical-relative:text;mso-width-percent:0;mso-height-percent:0;mso-width-relative:margin;mso-height-relative:margin;v-text-anchor:top" o:gfxdata="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" fillcolor="white [3201]" strokecolor="red" strokeweight="1pt">
+                <v:textbox>
+                  <w:txbxContent>
+                    <w:p>
+                      <w:pPr>
+                        <w:jc w:val="center"/>
+                        <w:rPr>
+                          <w:b/>
+                          <w:sz w:val="28"/>
+                        </w:rPr>
+                      </w:pPr>
+                      <w:r>
+                        <w:rPr>
+                          <w:rFonts w:ascii="Bahnschrift SemiCondensed" w:hAnsi="Bahnschrift SemiCondensed"/>
+                          <w:b/>
+                          <w:sz w:val="28"/>
+                        </w:rPr>
+                        <w:t>Název</w:t>
+                      </w:r>
+                      <w:r>
+                        <w:rPr>
+                          <w:rFonts w:ascii="Bahnschrift SemiCondensed" w:hAnsi="Bahnschrift SemiCondensed"/>
+                          <w:b/>
+                          <w:sz w:val="28"/>
+                        </w:rPr>
+                        <w:t xml:space="preserve"> auta</w:t>
+                      </w:r>
+                    </w:p>
+                  </w:txbxContent>
+                </v:textbox>
+                <w10:wrap type="square" anchorx="margin"/>
+              </v:shape>
+            </w:pict>
+          </mc:Fallback>
+        </mc:AlternateContent>
+      </w:r>
+    </w:p>
+    <w:p>
+      <w:r>
+        <w:rPr>
+          <w:noProof/>
+        </w:rPr>
+        <mc:AlternateContent>
+          <mc:Choice Requires="wps">
+            <w:drawing>
+              <wp:anchor distT="0" distB="0" distL="114300" distR="114300" simplePos="0" relativeHeight="251730944" behindDoc="0" locked="0" layoutInCell="1" allowOverlap="1" wp14:anchorId="6E260E76" wp14:editId="4505A826">
+                <wp:simplePos x="0" y="0"/>
+                <wp:positionH relativeFrom="column">
+                  <wp:posOffset>1813560</wp:posOffset>
+                </wp:positionH>
+                <wp:positionV relativeFrom="paragraph">
+                  <wp:posOffset>1129030</wp:posOffset>
+                </wp:positionV>
+                <wp:extent cx="962025" cy="45719"/>
+                <wp:effectExtent l="38100" t="114300" r="28575" b="183515"/>
+                <wp:wrapNone/>
+                <wp:docPr id="44" name="Přímá spojnice se šipkou 44"/>
+                <wp:cNvGraphicFramePr/>
+                <a:graphic xmlns:a="http://schemas.openxmlformats.org/drawingml/2006/main">
+                  <a:graphicData uri="http://schemas.microsoft.com/office/word/2010/wordprocessingShape">
+                    <wps:wsp>
+                      <wps:cNvCnPr/>
+                      <wps:spPr>
+                        <a:xfrm>
+                          <a:off x="0" y="0"/>
+                          <a:ext cx="962025" cy="45719"/>
+                        </a:xfrm>
+                        <a:prstGeom prst="straightConnector1">
+                          <a:avLst/>
+                        </a:prstGeom>
+                        <a:ln w="12700">
+                          <a:solidFill>
+                            <a:srgbClr val="FF0000"/>
+                          </a:solidFill>
+                          <a:headEnd type="none" w="med" len="med"/>
+                          <a:tailEnd type="arrow" w="lg" len="lg"/>
+                        </a:ln>
+                        <a:effectLst>
+                          <a:outerShdw blurRad="88900" dir="2160000" sx="104000" sy="104000" algn="ctr" rotWithShape="0">
+                            <a:schemeClr val="bg1"/>
+                          </a:outerShdw>
+                        </a:effectLst>
+                      </wps:spPr>
+                      <wps:style>
+                        <a:lnRef idx="1">
+                          <a:schemeClr val="accent1"/>
+                        </a:lnRef>
+                        <a:fillRef idx="0">
+                          <a:schemeClr val="accent1"/>
+                        </a:fillRef>
+                        <a:effectRef idx="0">
+                          <a:schemeClr val="accent1"/>
+                        </a:effectRef>
+                        <a:fontRef idx="minor">
+                          <a:schemeClr val="tx1"/>
+                        </a:fontRef>
+                      </wps:style>
+                      <wps:bodyPr/>
+                    </wps:wsp>
+                  </a:graphicData>
+                </a:graphic>
+                <wp14:sizeRelH relativeFrom="margin">
+                  <wp14:pctWidth>0</wp14:pctWidth>
+                </wp14:sizeRelH>
+                <wp14:sizeRelV relativeFrom="margin">
+                  <wp14:pctHeight>0</wp14:pctHeight>
+                </wp14:sizeRelV>
+              </wp:anchor>
+            </w:drawing>
+          </mc:Choice>
+          <mc:Fallback>
+            <w:pict>
+              <v:shape w14:anchorId="1CDF681A" id="Přímá spojnice se šipkou 44" o:spid="_x0000_s1026" type="#_x0000_t32" style="position:absolute;margin-left:142.8pt;margin-top:88.9pt;width:75.75pt;height:3.6pt;z-index:251730944;visibility:visible;mso-wrap-style:square;mso-width-percent:0;mso-height-percent:0;mso-wrap-distance-left:9pt;mso-wrap-distance-top:0;mso-wrap-distance-right:9pt;mso-wrap-distance-bottom:0;mso-position-horizontal:absolute;mso-position-horizontal-relative:text;mso-position-vertical:absolute;mso-position-vertical-relative:text;mso-width-percent:0;mso-height-percent:0;mso-width-relative:margin;mso-height-relative:margin" o:gfxdata="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" strokecolor="red" strokeweight="1pt">
+                <v:stroke endarrow="open" endarrowwidth="wide" endarrowlength="long" joinstyle="miter"/>
+                <v:shadow on="t" type="perspective" color="white [3212]" offset="0,0" matrix="68157f,,,68157f"/>
+              </v:shape>
+            </w:pict>
+          </mc:Fallback>
+        </mc:AlternateContent>
+      </w:r>
+      <w:r>
+        <w:rPr>
+          <w:noProof/>
+        </w:rPr>
+        <mc:AlternateContent>
+          <mc:Choice Requires="wps">
+            <w:drawing>
+              <wp:anchor distT="0" distB="0" distL="114300" distR="114300" simplePos="0" relativeHeight="251753472" behindDoc="0" locked="0" layoutInCell="1" allowOverlap="1" wp14:anchorId="4BD8AFD3" wp14:editId="52DDFE61">
+                <wp:simplePos x="0" y="0"/>
+                <wp:positionH relativeFrom="column">
+                  <wp:posOffset>3474720</wp:posOffset>
+                </wp:positionH>
+                <wp:positionV relativeFrom="paragraph">
+                  <wp:posOffset>4672330</wp:posOffset>
+                </wp:positionV>
+                <wp:extent cx="800100" cy="220980"/>
+                <wp:effectExtent l="95250" t="133350" r="133350" b="121920"/>
+                <wp:wrapNone/>
+                <wp:docPr id="55" name="Přímá spojnice se šipkou 55"/>
+                <wp:cNvGraphicFramePr/>
+                <a:graphic xmlns:a="http://schemas.openxmlformats.org/drawingml/2006/main">
+                  <a:graphicData uri="http://schemas.microsoft.com/office/word/2010/wordprocessingShape">
+                    <wps:wsp>
+                      <wps:cNvCnPr/>
+                      <wps:spPr>
+                        <a:xfrm flipH="1" flipV="1">
+                          <a:off x="0" y="0"/>
+                          <a:ext cx="800100" cy="220980"/>
+                        </a:xfrm>
+                        <a:prstGeom prst="straightConnector1">
+                          <a:avLst/>
+                        </a:prstGeom>
+                        <a:ln w="12700">
+                          <a:solidFill>
+                            <a:srgbClr val="FF0000"/>
+                          </a:solidFill>
+                          <a:headEnd type="none" w="med" len="med"/>
+                          <a:tailEnd type="arrow" w="lg" len="lg"/>
+                        </a:ln>
+                        <a:effectLst>
+                          <a:outerShdw blurRad="88900" dir="2160000" sx="104000" sy="104000" algn="ctr" rotWithShape="0">
+                            <a:schemeClr val="bg1"/>
+                          </a:outerShdw>
+                        </a:effectLst>
+                      </wps:spPr>
+                      <wps:style>
+                        <a:lnRef idx="1">
+                          <a:schemeClr val="accent1"/>
+                        </a:lnRef>
+                        <a:fillRef idx="0">
+                          <a:schemeClr val="accent1"/>
+                        </a:fillRef>
+                        <a:effectRef idx="0">
+                          <a:schemeClr val="accent1"/>
+                        </a:effectRef>
+                        <a:fontRef idx="minor">
+                          <a:schemeClr val="tx1"/>
+                        </a:fontRef>
+                      </wps:style>
+                      <wps:bodyPr/>
+                    </wps:wsp>
+                  </a:graphicData>
+                </a:graphic>
+                <wp14:sizeRelH relativeFrom="margin">
+                  <wp14:pctWidth>0</wp14:pctWidth>
+                </wp14:sizeRelH>
+                <wp14:sizeRelV relativeFrom="margin">
+                  <wp14:pctHeight>0</wp14:pctHeight>
+                </wp14:sizeRelV>
+              </wp:anchor>
+            </w:drawing>
+          </mc:Choice>
+          <mc:Fallback>
+            <w:pict>
+              <v:shape w14:anchorId="47C3ED87" id="Přímá spojnice se šipkou 55" o:spid="_x0000_s1026" type="#_x0000_t32" style="position:absolute;margin-left:273.6pt;margin-top:367.9pt;width:63pt;height:17.4pt;flip:x y;z-index:251753472;visibility:visible;mso-wrap-style:square;mso-width-percent:0;mso-height-percent:0;mso-wrap-distance-left:9pt;mso-wrap-distance-top:0;mso-wrap-distance-right:9pt;mso-wrap-distance-bottom:0;mso-position-horizontal:absolute;mso-position-horizontal-relative:text;mso-position-vertical:absolute;mso-position-vertical-relative:text;mso-width-percent:0;mso-height-percent:0;mso-width-relative:margin;mso-height-relative:margin" o:gfxdata="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" strokecolor="red" strokeweight="1pt">
+                <v:stroke endarrow="open" endarrowwidth="wide" endarrowlength="long" joinstyle="miter"/>
+                <v:shadow on="t" type="perspective" color="white [3212]" offset="0,0" matrix="68157f,,,68157f"/>
+              </v:shape>
+            </w:pict>
+          </mc:Fallback>
+        </mc:AlternateContent>
+      </w:r>
+      <w:r>
+        <w:rPr>
+          <w:noProof/>
+        </w:rPr>
+        <mc:AlternateContent>
+          <mc:Choice Requires="wps">
+            <w:drawing>
+              <wp:anchor distT="0" distB="0" distL="114300" distR="114300" simplePos="0" relativeHeight="251751424" behindDoc="0" locked="0" layoutInCell="1" allowOverlap="1" wp14:anchorId="4BD8AFD3" wp14:editId="52DDFE61">
+                <wp:simplePos x="0" y="0"/>
+                <wp:positionH relativeFrom="column">
+                  <wp:posOffset>3665220</wp:posOffset>
+                </wp:positionH>
+                <wp:positionV relativeFrom="paragraph">
+                  <wp:posOffset>3978910</wp:posOffset>
+                </wp:positionV>
+                <wp:extent cx="617220" cy="238125"/>
+                <wp:effectExtent l="95250" t="95250" r="87630" b="142875"/>
+                <wp:wrapNone/>
+                <wp:docPr id="54" name="Přímá spojnice se šipkou 54"/>
+                <wp:cNvGraphicFramePr/>
+                <a:graphic xmlns:a="http://schemas.openxmlformats.org/drawingml/2006/main">
+                  <a:graphicData uri="http://schemas.microsoft.com/office/word/2010/wordprocessingShape">
+                    <wps:wsp>
+                      <wps:cNvCnPr/>
+                      <wps:spPr>
+                        <a:xfrm flipH="1">
+                          <a:off x="0" y="0"/>
+                          <a:ext cx="617220" cy="238125"/>
+                        </a:xfrm>
+                        <a:prstGeom prst="straightConnector1">
+                          <a:avLst/>
+                        </a:prstGeom>
+                        <a:ln w="12700">
+                          <a:solidFill>
+                            <a:srgbClr val="FF0000"/>
+                          </a:solidFill>
+                          <a:headEnd type="none" w="med" len="med"/>
+                          <a:tailEnd type="arrow" w="lg" len="lg"/>
+                        </a:ln>
+                        <a:effectLst>
+                          <a:outerShdw blurRad="88900" dir="2160000" sx="104000" sy="104000" algn="ctr" rotWithShape="0">
+                            <a:schemeClr val="bg1"/>
+                          </a:outerShdw>
+                        </a:effectLst>
+                      </wps:spPr>
+                      <wps:style>
+                        <a:lnRef idx="1">
+                          <a:schemeClr val="accent1"/>
+                        </a:lnRef>
+                        <a:fillRef idx="0">
+                          <a:schemeClr val="accent1"/>
+                        </a:fillRef>
+                        <a:effectRef idx="0">
+                          <a:schemeClr val="accent1"/>
+                        </a:effectRef>
+                        <a:fontRef idx="minor">
+                          <a:schemeClr val="tx1"/>
+                        </a:fontRef>
+                      </wps:style>
+                      <wps:bodyPr/>
+                    </wps:wsp>
+                  </a:graphicData>
+                </a:graphic>
+                <wp14:sizeRelH relativeFrom="margin">
+                  <wp14:pctWidth>0</wp14:pctWidth>
+                </wp14:sizeRelH>
+                <wp14:sizeRelV relativeFrom="margin">
+                  <wp14:pctHeight>0</wp14:pctHeight>
+                </wp14:sizeRelV>
+              </wp:anchor>
+            </w:drawing>
+          </mc:Choice>
+          <mc:Fallback>
+            <w:pict>
+              <v:shape w14:anchorId="7EC4C5D2" id="Přímá spojnice se šipkou 54" o:spid="_x0000_s1026" type="#_x0000_t32" style="position:absolute;margin-left:288.6pt;margin-top:313.3pt;width:48.6pt;height:18.75pt;flip:x;z-index:251751424;visibility:visible;mso-wrap-style:square;mso-width-percent:0;mso-height-percent:0;mso-wrap-distance-left:9pt;mso-wrap-distance-top:0;mso-wrap-distance-right:9pt;mso-wrap-distance-bottom:0;mso-position-horizontal:absolute;mso-position-horizontal-relative:text;mso-position-vertical:absolute;mso-position-vertical-relative:text;mso-width-percent:0;mso-height-percent:0;mso-width-relative:margin;mso-height-relative:margin" o:gfxdata="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" strokecolor="red" strokeweight="1pt">
+                <v:stroke endarrow="open" endarrowwidth="wide" endarrowlength="long" joinstyle="miter"/>
+                <v:shadow on="t" type="perspective" color="white [3212]" offset="0,0" matrix="68157f,,,68157f"/>
+              </v:shape>
+            </w:pict>
+          </mc:Fallback>
+        </mc:AlternateContent>
+      </w:r>
+      <w:r>
+        <w:rPr>
+          <w:noProof/>
+        </w:rPr>
+        <mc:AlternateContent>
+          <mc:Choice Requires="wps">
+            <w:drawing>
+              <wp:anchor distT="0" distB="0" distL="114300" distR="114300" simplePos="0" relativeHeight="251749376" behindDoc="0" locked="0" layoutInCell="1" allowOverlap="1" wp14:anchorId="7BCAB41C" wp14:editId="2A6C837E">
+                <wp:simplePos x="0" y="0"/>
+                <wp:positionH relativeFrom="column">
+                  <wp:posOffset>3177540</wp:posOffset>
+                </wp:positionH>
+                <wp:positionV relativeFrom="paragraph">
+                  <wp:posOffset>3072130</wp:posOffset>
+                </wp:positionV>
+                <wp:extent cx="1104900" cy="1068070"/>
+                <wp:effectExtent l="114300" t="114300" r="95250" b="132080"/>
+                <wp:wrapNone/>
+                <wp:docPr id="53" name="Přímá spojnice se šipkou 53"/>
+                <wp:cNvGraphicFramePr/>
+                <a:graphic xmlns:a="http://schemas.openxmlformats.org/drawingml/2006/main">
+                  <a:graphicData uri="http://schemas.microsoft.com/office/word/2010/wordprocessingShape">
+                    <wps:wsp>
+                      <wps:cNvCnPr/>
+                      <wps:spPr>
+                        <a:xfrm flipH="1">
+                          <a:off x="0" y="0"/>
+                          <a:ext cx="1104900" cy="1068070"/>
+                        </a:xfrm>
+                        <a:prstGeom prst="straightConnector1">
+                          <a:avLst/>
+                        </a:prstGeom>
+                        <a:ln w="12700">
+                          <a:solidFill>
+                            <a:srgbClr val="FF0000"/>
+                          </a:solidFill>
+                          <a:headEnd type="none" w="med" len="med"/>
+                          <a:tailEnd type="arrow" w="lg" len="lg"/>
+                        </a:ln>
+                        <a:effectLst>
+                          <a:outerShdw blurRad="88900" dir="2160000" sx="104000" sy="104000" algn="ctr" rotWithShape="0">
+                            <a:schemeClr val="bg1"/>
+                          </a:outerShdw>
+                        </a:effectLst>
+                      </wps:spPr>
+                      <wps:style>
+                        <a:lnRef idx="1">
+                          <a:schemeClr val="accent1"/>
+                        </a:lnRef>
+                        <a:fillRef idx="0">
+                          <a:schemeClr val="accent1"/>
+                        </a:fillRef>
+                        <a:effectRef idx="0">
+                          <a:schemeClr val="accent1"/>
+                        </a:effectRef>
+                        <a:fontRef idx="minor">
+                          <a:schemeClr val="tx1"/>
+                        </a:fontRef>
+                      </wps:style>
+                      <wps:bodyPr/>
+                    </wps:wsp>
+                  </a:graphicData>
+                </a:graphic>
+                <wp14:sizeRelH relativeFrom="margin">
+                  <wp14:pctWidth>0</wp14:pctWidth>
+                </wp14:sizeRelH>
+                <wp14:sizeRelV relativeFrom="margin">
+                  <wp14:pctHeight>0</wp14:pctHeight>
+                </wp14:sizeRelV>
+              </wp:anchor>
+            </w:drawing>
+          </mc:Choice>
+          <mc:Fallback>
+            <w:pict>
+              <v:shape w14:anchorId="7E6A5F12" id="Přímá spojnice se šipkou 53" o:spid="_x0000_s1026" type="#_x0000_t32" style="position:absolute;margin-left:250.2pt;margin-top:241.9pt;width:87pt;height:84.1pt;flip:x;z-index:251749376;visibility:visible;mso-wrap-style:square;mso-width-percent:0;mso-height-percent:0;mso-wrap-distance-left:9pt;mso-wrap-distance-top:0;mso-wrap-distance-right:9pt;mso-wrap-distance-bottom:0;mso-position-horizontal:absolute;mso-position-horizontal-relative:text;mso-position-vertical:absolute;mso-position-vertical-relative:text;mso-width-percent:0;mso-height-percent:0;mso-width-relative:margin;mso-height-relative:margin" o:gfxdata="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" strokecolor="red" strokeweight="1pt">
+                <v:stroke endarrow="open" endarrowwidth="wide" endarrowlength="long" joinstyle="miter"/>
+                <v:shadow on="t" type="perspective" color="white [3212]" offset="0,0" matrix="68157f,,,68157f"/>
+              </v:shape>
+            </w:pict>
+          </mc:Fallback>
+        </mc:AlternateContent>
+      </w:r>
+      <w:r>
+        <w:rPr>
+          <w:noProof/>
+        </w:rPr>
+        <mc:AlternateContent>
+          <mc:Choice Requires="wps">
+            <w:drawing>
+              <wp:anchor distT="45720" distB="45720" distL="114300" distR="114300" simplePos="0" relativeHeight="251725824" behindDoc="0" locked="0" layoutInCell="1" allowOverlap="1" wp14:anchorId="01578876" wp14:editId="161ACC98">
+                <wp:simplePos x="0" y="0"/>
+                <wp:positionH relativeFrom="margin">
+                  <wp:align>right</wp:align>
+                </wp:positionH>
+                <wp:positionV relativeFrom="paragraph">
+                  <wp:posOffset>4636135</wp:posOffset>
+                </wp:positionV>
+                <wp:extent cx="2346960" cy="880745"/>
+                <wp:effectExtent l="0" t="0" r="15240" b="14605"/>
+                <wp:wrapSquare wrapText="bothSides"/>
+                <wp:docPr id="41" name="Textové pole 2"/>
+                <wp:cNvGraphicFramePr>
+                  <a:graphicFrameLocks xmlns:a="http://schemas.openxmlformats.org/drawingml/2006/main"/>
+                </wp:cNvGraphicFramePr>
+                <a:graphic xmlns:a="http://schemas.openxmlformats.org/drawingml/2006/main">
+                  <a:graphicData uri="http://schemas.microsoft.com/office/word/2010/wordprocessingShape">
+                    <wps:wsp>
+                      <wps:cNvSpPr txBox="1">
+                        <a:spLocks noChangeArrowheads="1"/>
+                      </wps:cNvSpPr>
+                      <wps:spPr bwMode="auto">
+                        <a:xfrm>
+                          <a:off x="0" y="0"/>
+                          <a:ext cx="2346960" cy="880745"/>
+                        </a:xfrm>
+                        <a:prstGeom prst="rect">
+                          <a:avLst/>
+                        </a:prstGeom>
+                        <a:ln>
+                          <a:solidFill>
+                            <a:srgbClr val="FF0000"/>
+                          </a:solidFill>
+                          <a:headEnd/>
+                          <a:tailEnd/>
+                        </a:ln>
+                      </wps:spPr>
+                      <wps:style>
+                        <a:lnRef idx="2">
+                          <a:schemeClr val="accent2"/>
+                        </a:lnRef>
+                        <a:fillRef idx="1">
+                          <a:schemeClr val="lt1"/>
+                        </a:fillRef>
+                        <a:effectRef idx="0">
+                          <a:schemeClr val="accent2"/>
+                        </a:effectRef>
+                        <a:fontRef idx="minor">
+                          <a:schemeClr val="dk1"/>
+                        </a:fontRef>
+                      </wps:style>
+                      <wps:txbx>
+                        <w:txbxContent>
+                          <w:p>
+                            <w:pPr>
+                              <w:spacing w:after="0" w:line="204" w:lineRule="auto"/>
+                              <w:rPr>
+                                <w:rFonts w:ascii="Bahnschrift SemiCondensed" w:hAnsi="Bahnschrift SemiCondensed"/>
+                                <w:b/>
+                                <w:sz w:val="28"/>
+                              </w:rPr>
+                            </w:pPr>
+                            <w:r>
+                              <w:rPr>
+                                <w:rFonts w:ascii="Bahnschrift SemiCondensed" w:hAnsi="Bahnschrift SemiCondensed"/>
+                                <w:b/>
+                                <w:sz w:val="28"/>
+                              </w:rPr>
+                              <w:t>Odměna</w:t>
+                            </w:r>
+                          </w:p>
+                          <w:p>
+                            <w:pPr>
+                              <w:spacing w:after="0" w:line="204" w:lineRule="auto"/>
+                              <w:rPr>
+                                <w:rFonts w:ascii="Bahnschrift SemiCondensed" w:hAnsi="Bahnschrift SemiCondensed"/>
+                              </w:rPr>
+                            </w:pPr>
+                            <w:r>
+                              <w:rPr>
+                                <w:rFonts w:ascii="Bahnschrift SemiCondensed" w:hAnsi="Bahnschrift SemiCondensed"/>
+                              </w:rPr>
+                              <w:t>Kvůli tomuhle to všechno děláte. Po splnění mise ji nechte vyloženou před sebou, ať je jasno, kdo si kolik nahrabal a případně vyhrál hru.</w:t>
+                            </w:r>
+                          </w:p>
+                        </w:txbxContent>
+                      </wps:txbx>
+                      <wps:bodyPr rot="0" vert="horz" wrap="square" lIns="91440" tIns="45720" rIns="91440" bIns="45720" anchor="t" anchorCtr="0">
+                        <a:noAutofit/>
+                      </wps:bodyPr>
+                    </wps:wsp>
+                  </a:graphicData>
+                </a:graphic>
+                <wp14:sizeRelH relativeFrom="margin">
+                  <wp14:pctWidth>0</wp14:pctWidth>
+                </wp14:sizeRelH>
+                <wp14:sizeRelV relativeFrom="margin">
+                  <wp14:pctHeight>0</wp14:pctHeight>
+                </wp14:sizeRelV>
+              </wp:anchor>
+            </w:drawing>
+          </mc:Choice>
+          <mc:Fallback>
+            <w:pict>
+              <v:shape w14:anchorId="01578876" id="_x0000_s1028" type="#_x0000_t202" style="position:absolute;margin-left:133.6pt;margin-top:365.05pt;width:184.8pt;height:69.35pt;z-index:251725824;visibility:visible;mso-wrap-style:square;mso-width-percent:0;mso-height-percent:0;mso-wrap-distance-left:9pt;mso-wrap-distance-top:3.6pt;mso-wrap-distance-right:9pt;mso-wrap-distance-bottom:3.6pt;mso-position-horizontal:right;mso-position-horizontal-relative:margin;mso-position-vertical:absolute;mso-position-vertical-relative:text;mso-width-percent:0;mso-height-percent:0;mso-width-relative:margin;mso-height-relative:margin;v-text-anchor:top" o:gfxdata="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" fillcolor="white [3201]" strokecolor="red" strokeweight="1pt">
+                <v:textbox>
+                  <w:txbxContent>
+                    <w:p>
+                      <w:pPr>
+                        <w:spacing w:after="0" w:line="204" w:lineRule="auto"/>
+                        <w:rPr>
+                          <w:rFonts w:ascii="Bahnschrift SemiCondensed" w:hAnsi="Bahnschrift SemiCondensed"/>
+                          <w:b/>
+                          <w:sz w:val="28"/>
+                        </w:rPr>
+                      </w:pPr>
+                      <w:r>
+                        <w:rPr>
+                          <w:rFonts w:ascii="Bahnschrift SemiCondensed" w:hAnsi="Bahnschrift SemiCondensed"/>
+                          <w:b/>
+                          <w:sz w:val="28"/>
+                        </w:rPr>
+                        <w:t>Odměna</w:t>
+                      </w:r>
+                    </w:p>
+                    <w:p>
+                      <w:pPr>
+                        <w:spacing w:after="0" w:line="204" w:lineRule="auto"/>
+                        <w:rPr>
+                          <w:rFonts w:ascii="Bahnschrift SemiCondensed" w:hAnsi="Bahnschrift SemiCondensed"/>
+                        </w:rPr>
+                      </w:pPr>
+                      <w:r>
+                        <w:rPr>
+                          <w:rFonts w:ascii="Bahnschrift SemiCondensed" w:hAnsi="Bahnschrift SemiCondensed"/>
+                        </w:rPr>
+                        <w:t>Kvůli tomuhle to všechno děláte. Po splnění mise ji nechte vyloženou před sebou, ať je jasno, kdo si kolik nahrabal a případně vyhrál hru.</w:t>
+                      </w:r>
+                    </w:p>
+                  </w:txbxContent>
+                </v:textbox>
+                <w10:wrap type="square" anchorx="margin"/>
+              </v:shape>
+            </w:pict>
+          </mc:Fallback>
+        </mc:AlternateContent>
+      </w:r>
+      <w:r>
+        <w:rPr>
+          <w:noProof/>
+        </w:rPr>
+        <mc:AlternateContent>
+          <mc:Choice Requires="wps">
+            <w:drawing>
+              <wp:anchor distT="45720" distB="45720" distL="114300" distR="114300" simplePos="0" relativeHeight="251721728" behindDoc="0" locked="0" layoutInCell="1" allowOverlap="1" wp14:anchorId="2766F24F" wp14:editId="336A7F6A">
+                <wp:simplePos x="0" y="0"/>
+                <wp:positionH relativeFrom="margin">
+                  <wp:posOffset>4279900</wp:posOffset>
+                </wp:positionH>
+                <wp:positionV relativeFrom="paragraph">
+                  <wp:posOffset>2660650</wp:posOffset>
+                </wp:positionV>
+                <wp:extent cx="2434590" cy="609600"/>
+                <wp:effectExtent l="0" t="0" r="22860" b="19050"/>
+                <wp:wrapSquare wrapText="bothSides"/>
+                <wp:docPr id="39" name="Textové pole 2"/>
+                <wp:cNvGraphicFramePr>
+                  <a:graphicFrameLocks xmlns:a="http://schemas.openxmlformats.org/drawingml/2006/main"/>
+                </wp:cNvGraphicFramePr>
+                <a:graphic xmlns:a="http://schemas.openxmlformats.org/drawingml/2006/main">
+                  <a:graphicData uri="http://schemas.microsoft.com/office/word/2010/wordprocessingShape">
+                    <wps:wsp>
+                      <wps:cNvSpPr txBox="1">
+                        <a:spLocks noChangeArrowheads="1"/>
+                      </wps:cNvSpPr>
+                      <wps:spPr bwMode="auto">
+                        <a:xfrm>
+                          <a:off x="0" y="0"/>
+                          <a:ext cx="2434590" cy="609600"/>
+                        </a:xfrm>
+                        <a:prstGeom prst="rect">
+                          <a:avLst/>
+                        </a:prstGeom>
+                        <a:ln>
+                          <a:solidFill>
+                            <a:srgbClr val="FF0000"/>
+                          </a:solidFill>
+                          <a:headEnd/>
+                          <a:tailEnd/>
+                        </a:ln>
+                      </wps:spPr>
+                      <wps:style>
+                        <a:lnRef idx="2">
+                          <a:schemeClr val="accent2"/>
+                        </a:lnRef>
+                        <a:fillRef idx="1">
+                          <a:schemeClr val="lt1"/>
+                        </a:fillRef>
+                        <a:effectRef idx="0">
+                          <a:schemeClr val="accent2"/>
+                        </a:effectRef>
+                        <a:fontRef idx="minor">
+                          <a:schemeClr val="dk1"/>
+                        </a:fontRef>
+                      </wps:style>
+                      <wps:txbx>
+                        <w:txbxContent>
+                          <w:p>
+                            <w:pPr>
+                              <w:spacing w:after="0" w:line="204" w:lineRule="auto"/>
+                              <w:rPr>
+                                <w:rFonts w:ascii="Bahnschrift SemiCondensed" w:hAnsi="Bahnschrift SemiCondensed"/>
+                                <w:b/>
+                                <w:sz w:val="28"/>
+                              </w:rPr>
+                            </w:pPr>
+                            <w:r>
+                              <w:rPr>
+                                <w:rFonts w:ascii="Bahnschrift SemiCondensed" w:hAnsi="Bahnschrift SemiCondensed"/>
+                                <w:b/>
+                                <w:sz w:val="28"/>
+                              </w:rPr>
+                              <w:t>Zbraně</w:t>
+                            </w:r>
+                          </w:p>
+                          <w:p>
+                            <w:pPr>
+                              <w:spacing w:after="0" w:line="204" w:lineRule="auto"/>
+                              <w:rPr>
+                                <w:rFonts w:ascii="Bahnschrift SemiCondensed" w:hAnsi="Bahnschrift SemiCondensed"/>
+                              </w:rPr>
+                            </w:pPr>
+                            <w:r>
+                              <w:rPr>
+                                <w:rFonts w:ascii="Bahnschrift SemiCondensed" w:hAnsi="Bahnschrift SemiCondensed"/>
+                              </w:rPr>
+                              <w:t>Požadovaný stupeň vašeho vyzbrojení pro splnění mise</w:t>
+                            </w:r>
+                            <w:r>
+                              <w:rPr>
+                                <w:rFonts w:ascii="Bahnschrift SemiCondensed" w:hAnsi="Bahnschrift SemiCondensed"/>
+                              </w:rPr>
+                              <w:t xml:space="preserve"> (zůst</w:t>
+                            </w:r>
+                            <w:r>
+                              <w:rPr>
+                                <w:rFonts w:ascii="Bahnschrift SemiCondensed" w:hAnsi="Bahnschrift SemiCondensed"/>
+                              </w:rPr>
+                              <w:t>an</w:t>
+                            </w:r>
+                            <w:r>
+                              <w:rPr>
+                                <w:rFonts w:ascii="Bahnschrift SemiCondensed" w:hAnsi="Bahnschrift SemiCondensed"/>
+                              </w:rPr>
+                              <w:t>ou vám i po něm)</w:t>
+                            </w:r>
+                          </w:p>
+                        </w:txbxContent>
+                      </wps:txbx>
+                      <wps:bodyPr rot="0" vert="horz" wrap="square" lIns="91440" tIns="45720" rIns="91440" bIns="45720" anchor="t" anchorCtr="0">
+                        <a:noAutofit/>
+                      </wps:bodyPr>
+                    </wps:wsp>
+                  </a:graphicData>
+                </a:graphic>
+                <wp14:sizeRelH relativeFrom="margin">
+                  <wp14:pctWidth>0</wp14:pctWidth>
+                </wp14:sizeRelH>
+                <wp14:sizeRelV relativeFrom="margin">
+                  <wp14:pctHeight>0</wp14:pctHeight>
+                </wp14:sizeRelV>
+              </wp:anchor>
+            </w:drawing>
+          </mc:Choice>
+          <mc:Fallback>
+            <w:pict>
+              <v:shape w14:anchorId="2766F24F" id="_x0000_s1029" type="#_x0000_t202" style="position:absolute;margin-left:337pt;margin-top:209.5pt;width:191.7pt;height:48pt;z-index:251721728;visibility:visible;mso-wrap-style:square;mso-width-percent:0;mso-height-percent:0;mso-wrap-distance-left:9pt;mso-wrap-distance-top:3.6pt;mso-wrap-distance-right:9pt;mso-wrap-distance-bottom:3.6pt;mso-position-horizontal:absolute;mso-position-horizontal-relative:margin;mso-position-vertical:absolute;mso-position-vertical-relative:text;mso-width-percent:0;mso-height-percent:0;mso-width-relative:margin;mso-height-relative:margin;v-text-anchor:top" o:gfxdata="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" fillcolor="white [3201]" strokecolor="red" strokeweight="1pt">
+                <v:textbox>
+                  <w:txbxContent>
+                    <w:p>
+                      <w:pPr>
+                        <w:spacing w:after="0" w:line="204" w:lineRule="auto"/>
+                        <w:rPr>
+                          <w:rFonts w:ascii="Bahnschrift SemiCondensed" w:hAnsi="Bahnschrift SemiCondensed"/>
+                          <w:b/>
+                          <w:sz w:val="28"/>
+                        </w:rPr>
+                      </w:pPr>
+                      <w:r>
+                        <w:rPr>
+                          <w:rFonts w:ascii="Bahnschrift SemiCondensed" w:hAnsi="Bahnschrift SemiCondensed"/>
+                          <w:b/>
+                          <w:sz w:val="28"/>
+                        </w:rPr>
+                        <w:t>Zbraně</w:t>
+                      </w:r>
+                    </w:p>
+                    <w:p>
+                      <w:pPr>
+                        <w:spacing w:after="0" w:line="204" w:lineRule="auto"/>
+                        <w:rPr>
+                          <w:rFonts w:ascii="Bahnschrift SemiCondensed" w:hAnsi="Bahnschrift SemiCondensed"/>
+                        </w:rPr>
+                      </w:pPr>
+                      <w:r>
+                        <w:rPr>
+                          <w:rFonts w:ascii="Bahnschrift SemiCondensed" w:hAnsi="Bahnschrift SemiCondensed"/>
+                        </w:rPr>
+                        <w:t>Požadovaný stupeň vašeho vyzbrojení pro splnění mise</w:t>
+                      </w:r>
+                      <w:r>
+                        <w:rPr>
+                          <w:rFonts w:ascii="Bahnschrift SemiCondensed" w:hAnsi="Bahnschrift SemiCondensed"/>
+                        </w:rPr>
+                        <w:t xml:space="preserve"> (zůst</w:t>
+                      </w:r>
+                      <w:r>
+                        <w:rPr>
+                          <w:rFonts w:ascii="Bahnschrift SemiCondensed" w:hAnsi="Bahnschrift SemiCondensed"/>
+                        </w:rPr>
+                        <w:t>an</w:t>
+                      </w:r>
+                      <w:r>
+                        <w:rPr>
+                          <w:rFonts w:ascii="Bahnschrift SemiCondensed" w:hAnsi="Bahnschrift SemiCondensed"/>
+                        </w:rPr>
+                        <w:t>ou vám i po něm)</w:t>
+                      </w:r>
+                    </w:p>
+                  </w:txbxContent>
+                </v:textbox>
+                <w10:wrap type="square" anchorx="margin"/>
+              </v:shape>
+            </w:pict>
+          </mc:Fallback>
+        </mc:AlternateContent>
+      </w:r>
+      <w:r>
+        <w:rPr>
+          <w:noProof/>
+        </w:rPr>
+        <mc:AlternateContent>
+          <mc:Choice Requires="wps">
+            <w:drawing>
+              <wp:anchor distT="45720" distB="45720" distL="114300" distR="114300" simplePos="0" relativeHeight="251723776" behindDoc="0" locked="0" layoutInCell="1" allowOverlap="1" wp14:anchorId="260B9D14" wp14:editId="2695C6FC">
+                <wp:simplePos x="0" y="0"/>
+                <wp:positionH relativeFrom="margin">
+                  <wp:posOffset>4282440</wp:posOffset>
+                </wp:positionH>
+                <wp:positionV relativeFrom="paragraph">
+                  <wp:posOffset>3361690</wp:posOffset>
+                </wp:positionV>
+                <wp:extent cx="2651760" cy="1165860"/>
+                <wp:effectExtent l="0" t="0" r="15240" b="15240"/>
+                <wp:wrapSquare wrapText="bothSides"/>
+                <wp:docPr id="40" name="Textové pole 2"/>
+                <wp:cNvGraphicFramePr>
+                  <a:graphicFrameLocks xmlns:a="http://schemas.openxmlformats.org/drawingml/2006/main"/>
+                </wp:cNvGraphicFramePr>
+                <a:graphic xmlns:a="http://schemas.openxmlformats.org/drawingml/2006/main">
+                  <a:graphicData uri="http://schemas.microsoft.com/office/word/2010/wordprocessingShape">
+                    <wps:wsp>
+                      <wps:cNvSpPr txBox="1">
+                        <a:spLocks noChangeArrowheads="1"/>
+                      </wps:cNvSpPr>
+                      <wps:spPr bwMode="auto">
+                        <a:xfrm>
+                          <a:off x="0" y="0"/>
+                          <a:ext cx="2651760" cy="1165860"/>
+                        </a:xfrm>
+                        <a:prstGeom prst="rect">
+                          <a:avLst/>
+                        </a:prstGeom>
+                        <a:ln>
+                          <a:solidFill>
+                            <a:srgbClr val="FF0000"/>
+                          </a:solidFill>
+                          <a:headEnd/>
+                          <a:tailEnd/>
+                        </a:ln>
+                      </wps:spPr>
+                      <wps:style>
+                        <a:lnRef idx="2">
+                          <a:schemeClr val="accent2"/>
+                        </a:lnRef>
+                        <a:fillRef idx="1">
+                          <a:schemeClr val="lt1"/>
+                        </a:fillRef>
+                        <a:effectRef idx="0">
+                          <a:schemeClr val="accent2"/>
+                        </a:effectRef>
+                        <a:fontRef idx="minor">
+                          <a:schemeClr val="dk1"/>
+                        </a:fontRef>
+                      </wps:style>
+                      <wps:txbx>
+                        <w:txbxContent>
+                          <w:p>
+                            <w:pPr>
+                              <w:spacing w:after="0" w:line="204" w:lineRule="auto"/>
+                              <w:rPr>
+                                <w:rFonts w:ascii="Bahnschrift SemiCondensed" w:hAnsi="Bahnschrift SemiCondensed"/>
+                                <w:b/>
+                                <w:sz w:val="28"/>
+                              </w:rPr>
+                            </w:pPr>
+                            <w:r>
+                              <w:rPr>
+                                <w:rFonts w:ascii="Bahnschrift SemiCondensed" w:hAnsi="Bahnschrift SemiCondensed"/>
+                                <w:b/>
+                                <w:sz w:val="28"/>
+                              </w:rPr>
+                              <w:t>Poškození – pozor!</w:t>
+                            </w:r>
+                          </w:p>
+                          <w:p>
+                            <w:pPr>
+                              <w:spacing w:after="0" w:line="204" w:lineRule="auto"/>
+                              <w:rPr>
+                                <w:rFonts w:ascii="Bahnschrift SemiCondensed" w:hAnsi="Bahnschrift SemiCondensed"/>
+                              </w:rPr>
+                            </w:pPr>
+                            <w:r>
+                              <w:rPr>
+                                <w:rFonts w:ascii="Bahnschrift SemiCondensed" w:hAnsi="Bahnschrift SemiCondensed"/>
+                              </w:rPr>
+                              <w:t xml:space="preserve">Počet žetonů poškození neudává vaše poškození, ale potřebné poškození, které je </w:t>
+                            </w:r>
+                            <w:r>
+                              <w:rPr>
+                                <w:rFonts w:ascii="Bahnschrift SemiCondensed" w:hAnsi="Bahnschrift SemiCondensed"/>
+                              </w:rPr>
+                              <w:t>nutné</w:t>
+                            </w:r>
+                            <w:r>
+                              <w:rPr>
+                                <w:rFonts w:ascii="Bahnschrift SemiCondensed" w:hAnsi="Bahnschrift SemiCondensed"/>
+                              </w:rPr>
+                              <w:t xml:space="preserve"> udělit z auta, v kterém misi plníte (</w:t>
+                            </w:r>
+                            <w:proofErr w:type="spellStart"/>
+                            <w:r>
+                              <w:rPr>
+                                <w:rFonts w:ascii="Bahnschrift SemiCondensed" w:hAnsi="Bahnschrift SemiCondensed"/>
+                              </w:rPr>
+                              <w:t>buďtou</w:t>
+                            </w:r>
+                            <w:proofErr w:type="spellEnd"/>
+                            <w:r>
+                              <w:rPr>
+                                <w:rFonts w:ascii="Bahnschrift SemiCondensed" w:hAnsi="Bahnschrift SemiCondensed"/>
+                              </w:rPr>
+                              <w:t xml:space="preserve"> střelbou nebo bouráním).</w:t>
+                            </w:r>
+                          </w:p>
+                          <w:p>
+                            <w:pPr>
+                              <w:spacing w:after="0" w:line="204" w:lineRule="auto"/>
+                              <w:rPr>
+                                <w:rFonts w:ascii="Bahnschrift SemiCondensed" w:hAnsi="Bahnschrift SemiCondensed"/>
+                              </w:rPr>
+                            </w:pPr>
+                            <w:r>
+                              <w:rPr>
+                                <w:rFonts w:ascii="Bahnschrift SemiCondensed" w:hAnsi="Bahnschrift SemiCondensed"/>
+                              </w:rPr>
+                              <w:t>Pokud si nepamatujete, kde jste koho sejmuli nebo nabrali, dělejte si čárky na papír.</w:t>
+                            </w:r>
+                          </w:p>
+                        </w:txbxContent>
+                      </wps:txbx>
+                      <wps:bodyPr rot="0" vert="horz" wrap="square" lIns="91440" tIns="45720" rIns="91440" bIns="45720" anchor="t" anchorCtr="0">
+                        <a:noAutofit/>
+                      </wps:bodyPr>
+                    </wps:wsp>
+                  </a:graphicData>
+                </a:graphic>
+                <wp14:sizeRelH relativeFrom="margin">
+                  <wp14:pctWidth>0</wp14:pctWidth>
+                </wp14:sizeRelH>
+                <wp14:sizeRelV relativeFrom="margin">
+                  <wp14:pctHeight>0</wp14:pctHeight>
+                </wp14:sizeRelV>
+              </wp:anchor>
+            </w:drawing>
+          </mc:Choice>
+          <mc:Fallback>
+            <w:pict>
+              <v:shape w14:anchorId="260B9D14" id="_x0000_s1030" type="#_x0000_t202" style="position:absolute;margin-left:337.2pt;margin-top:264.7pt;width:208.8pt;height:91.8pt;z-index:251723776;visibility:visible;mso-wrap-style:square;mso-width-percent:0;mso-height-percent:0;mso-wrap-distance-left:9pt;mso-wrap-distance-top:3.6pt;mso-wrap-distance-right:9pt;mso-wrap-distance-bottom:3.6pt;mso-position-horizontal:absolute;mso-position-horizontal-relative:margin;mso-position-vertical:absolute;mso-position-vertical-relative:text;mso-width-percent:0;mso-height-percent:0;mso-width-relative:margin;mso-height-relative:margin;v-text-anchor:top" o:gfxdata="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" fillcolor="white [3201]" strokecolor="red" strokeweight="1pt">
+                <v:textbox>
+                  <w:txbxContent>
+                    <w:p>
+                      <w:pPr>
+                        <w:spacing w:after="0" w:line="204" w:lineRule="auto"/>
+                        <w:rPr>
+                          <w:rFonts w:ascii="Bahnschrift SemiCondensed" w:hAnsi="Bahnschrift SemiCondensed"/>
+                          <w:b/>
+                          <w:sz w:val="28"/>
+                        </w:rPr>
+                      </w:pPr>
+                      <w:r>
+                        <w:rPr>
+                          <w:rFonts w:ascii="Bahnschrift SemiCondensed" w:hAnsi="Bahnschrift SemiCondensed"/>
+                          <w:b/>
+                          <w:sz w:val="28"/>
+                        </w:rPr>
+                        <w:t>Poškození – pozor!</w:t>
+                      </w:r>
+                    </w:p>
+                    <w:p>
+                      <w:pPr>
+                        <w:spacing w:after="0" w:line="204" w:lineRule="auto"/>
+                        <w:rPr>
+                          <w:rFonts w:ascii="Bahnschrift SemiCondensed" w:hAnsi="Bahnschrift SemiCondensed"/>
+                        </w:rPr>
+                      </w:pPr>
+                      <w:r>
+                        <w:rPr>
+                          <w:rFonts w:ascii="Bahnschrift SemiCondensed" w:hAnsi="Bahnschrift SemiCondensed"/>
+                        </w:rPr>
+                        <w:t xml:space="preserve">Počet žetonů poškození neudává vaše poškození, ale potřebné poškození, které je </w:t>
+                      </w:r>
+                      <w:r>
+                        <w:rPr>
+                          <w:rFonts w:ascii="Bahnschrift SemiCondensed" w:hAnsi="Bahnschrift SemiCondensed"/>
+                        </w:rPr>
+                        <w:t>nutné</w:t>
+                      </w:r>
+                      <w:r>
+                        <w:rPr>
+                          <w:rFonts w:ascii="Bahnschrift SemiCondensed" w:hAnsi="Bahnschrift SemiCondensed"/>
+                        </w:rPr>
+                        <w:t xml:space="preserve"> udělit z auta, v kterém misi plníte (</w:t>
+                      </w:r>
+                      <w:proofErr w:type="spellStart"/>
+                      <w:r>
+                        <w:rPr>
+                          <w:rFonts w:ascii="Bahnschrift SemiCondensed" w:hAnsi="Bahnschrift SemiCondensed"/>
+                        </w:rPr>
+                        <w:t>buďtou</w:t>
+                      </w:r>
+                      <w:proofErr w:type="spellEnd"/>
+                      <w:r>
+                        <w:rPr>
+                          <w:rFonts w:ascii="Bahnschrift SemiCondensed" w:hAnsi="Bahnschrift SemiCondensed"/>
+                        </w:rPr>
+                        <w:t xml:space="preserve"> střelbou nebo bouráním).</w:t>
+                      </w:r>
+                    </w:p>
+                    <w:p>
+                      <w:pPr>
+                        <w:spacing w:after="0" w:line="204" w:lineRule="auto"/>
+                        <w:rPr>
+                          <w:rFonts w:ascii="Bahnschrift SemiCondensed" w:hAnsi="Bahnschrift SemiCondensed"/>
+                        </w:rPr>
+                      </w:pPr>
+                      <w:r>
+                        <w:rPr>
+                          <w:rFonts w:ascii="Bahnschrift SemiCondensed" w:hAnsi="Bahnschrift SemiCondensed"/>
+                        </w:rPr>
+                        <w:t>Pokud si nepamatujete, kde jste koho sejmuli nebo nabrali, dělejte si čárky na papír.</w:t>
+                      </w:r>
+                    </w:p>
+                  </w:txbxContent>
+                </v:textbox>
+                <w10:wrap type="square" anchorx="margin"/>
+              </v:shape>
+            </w:pict>
+          </mc:Fallback>
+        </mc:AlternateContent>
+      </w:r>
+      <w:r>
+        <w:rPr>
+          <w:noProof/>
+        </w:rPr>
+        <mc:AlternateContent>
+          <mc:Choice Requires="wps">
+            <w:drawing>
+              <wp:anchor distT="0" distB="0" distL="114300" distR="114300" simplePos="0" relativeHeight="251741184" behindDoc="0" locked="0" layoutInCell="1" allowOverlap="1" wp14:anchorId="6E260E76" wp14:editId="4505A826">
+                <wp:simplePos x="0" y="0"/>
+                <wp:positionH relativeFrom="column">
+                  <wp:posOffset>1918970</wp:posOffset>
+                </wp:positionH>
+                <wp:positionV relativeFrom="paragraph">
+                  <wp:posOffset>2633980</wp:posOffset>
+                </wp:positionV>
+                <wp:extent cx="542290" cy="140335"/>
+                <wp:effectExtent l="95250" t="95250" r="105410" b="145415"/>
+                <wp:wrapNone/>
+                <wp:docPr id="49" name="Přímá spojnice se šipkou 49"/>
+                <wp:cNvGraphicFramePr/>
+                <a:graphic xmlns:a="http://schemas.openxmlformats.org/drawingml/2006/main">
+                  <a:graphicData uri="http://schemas.microsoft.com/office/word/2010/wordprocessingShape">
+                    <wps:wsp>
+                      <wps:cNvCnPr/>
+                      <wps:spPr>
+                        <a:xfrm>
+                          <a:off x="0" y="0"/>
+                          <a:ext cx="542290" cy="140335"/>
+                        </a:xfrm>
+                        <a:prstGeom prst="straightConnector1">
+                          <a:avLst/>
+                        </a:prstGeom>
+                        <a:ln w="12700">
+                          <a:solidFill>
+                            <a:srgbClr val="FF0000"/>
+                          </a:solidFill>
+                          <a:headEnd type="none" w="med" len="med"/>
+                          <a:tailEnd type="arrow" w="lg" len="lg"/>
+                        </a:ln>
+                        <a:effectLst>
+                          <a:outerShdw blurRad="88900" dir="2160000" sx="104000" sy="104000" algn="ctr" rotWithShape="0">
+                            <a:schemeClr val="bg1"/>
+                          </a:outerShdw>
+                        </a:effectLst>
+                      </wps:spPr>
+                      <wps:style>
+                        <a:lnRef idx="1">
+                          <a:schemeClr val="accent1"/>
+                        </a:lnRef>
+                        <a:fillRef idx="0">
+                          <a:schemeClr val="accent1"/>
+                        </a:fillRef>
+                        <a:effectRef idx="0">
+                          <a:schemeClr val="accent1"/>
+                        </a:effectRef>
+                        <a:fontRef idx="minor">
+                          <a:schemeClr val="tx1"/>
+                        </a:fontRef>
+                      </wps:style>
+                      <wps:bodyPr/>
+                    </wps:wsp>
+                  </a:graphicData>
+                </a:graphic>
+                <wp14:sizeRelH relativeFrom="margin">
+                  <wp14:pctWidth>0</wp14:pctWidth>
+                </wp14:sizeRelH>
+                <wp14:sizeRelV relativeFrom="margin">
+                  <wp14:pctHeight>0</wp14:pctHeight>
+                </wp14:sizeRelV>
+              </wp:anchor>
+            </w:drawing>
+          </mc:Choice>
+          <mc:Fallback>
+            <w:pict>
+              <v:shape w14:anchorId="4CFCC5A0" id="Přímá spojnice se šipkou 49" o:spid="_x0000_s1026" type="#_x0000_t32" style="position:absolute;margin-left:151.1pt;margin-top:207.4pt;width:42.7pt;height:11.05pt;z-index:251741184;visibility:visible;mso-wrap-style:square;mso-width-percent:0;mso-height-percent:0;mso-wrap-distance-left:9pt;mso-wrap-distance-top:0;mso-wrap-distance-right:9pt;mso-wrap-distance-bottom:0;mso-position-horizontal:absolute;mso-position-horizontal-relative:text;mso-position-vertical:absolute;mso-position-vertical-relative:text;mso-width-percent:0;mso-height-percent:0;mso-width-relative:margin;mso-height-relative:margin" o:gfxdata="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" strokecolor="red" strokeweight="1pt">
+                <v:stroke endarrow="open" endarrowwidth="wide" endarrowlength="long" joinstyle="miter"/>
+                <v:shadow on="t" type="perspective" color="white [3212]" offset="0,0" matrix="68157f,,,68157f"/>
+              </v:shape>
+            </w:pict>
+          </mc:Fallback>
+        </mc:AlternateContent>
+      </w:r>
+      <w:r>
+        <w:rPr>
+          <w:noProof/>
+        </w:rPr>
+        <mc:AlternateContent>
+          <mc:Choice Requires="wps">
+            <w:drawing>
+              <wp:anchor distT="0" distB="0" distL="114300" distR="114300" simplePos="0" relativeHeight="251747328" behindDoc="0" locked="0" layoutInCell="1" allowOverlap="1" wp14:anchorId="7BCAB41C" wp14:editId="2A6C837E">
+                <wp:simplePos x="0" y="0"/>
+                <wp:positionH relativeFrom="column">
+                  <wp:posOffset>1918970</wp:posOffset>
+                </wp:positionH>
+                <wp:positionV relativeFrom="paragraph">
+                  <wp:posOffset>4314825</wp:posOffset>
+                </wp:positionV>
+                <wp:extent cx="570865" cy="266700"/>
+                <wp:effectExtent l="95250" t="114300" r="19685" b="133350"/>
+                <wp:wrapNone/>
+                <wp:docPr id="52" name="Přímá spojnice se šipkou 52"/>
+                <wp:cNvGraphicFramePr/>
+                <a:graphic xmlns:a="http://schemas.openxmlformats.org/drawingml/2006/main">
+                  <a:graphicData uri="http://schemas.microsoft.com/office/word/2010/wordprocessingShape">
+                    <wps:wsp>
+                      <wps:cNvCnPr/>
+                      <wps:spPr>
+                        <a:xfrm flipV="1">
+                          <a:off x="0" y="0"/>
+                          <a:ext cx="570865" cy="266700"/>
+                        </a:xfrm>
+                        <a:prstGeom prst="straightConnector1">
+                          <a:avLst/>
+                        </a:prstGeom>
+                        <a:ln w="12700">
+                          <a:solidFill>
+                            <a:srgbClr val="FF0000"/>
+                          </a:solidFill>
+                          <a:headEnd type="none" w="med" len="med"/>
+                          <a:tailEnd type="arrow" w="lg" len="lg"/>
+                        </a:ln>
+                        <a:effectLst>
+                          <a:outerShdw blurRad="88900" dir="2160000" sx="104000" sy="104000" algn="ctr" rotWithShape="0">
+                            <a:schemeClr val="bg1"/>
+                          </a:outerShdw>
+                        </a:effectLst>
+                      </wps:spPr>
+                      <wps:style>
+                        <a:lnRef idx="1">
+                          <a:schemeClr val="accent1"/>
+                        </a:lnRef>
+                        <a:fillRef idx="0">
+                          <a:schemeClr val="accent1"/>
+                        </a:fillRef>
+                        <a:effectRef idx="0">
+                          <a:schemeClr val="accent1"/>
+                        </a:effectRef>
+                        <a:fontRef idx="minor">
+                          <a:schemeClr val="tx1"/>
+                        </a:fontRef>
+                      </wps:style>
+                      <wps:bodyPr/>
+                    </wps:wsp>
+                  </a:graphicData>
+                </a:graphic>
+                <wp14:sizeRelH relativeFrom="margin">
+                  <wp14:pctWidth>0</wp14:pctWidth>
+                </wp14:sizeRelH>
+                <wp14:sizeRelV relativeFrom="margin">
+                  <wp14:pctHeight>0</wp14:pctHeight>
+                </wp14:sizeRelV>
+              </wp:anchor>
+            </w:drawing>
+          </mc:Choice>
+          <mc:Fallback>
+            <w:pict>
+              <v:shape w14:anchorId="4AB65C16" id="Přímá spojnice se šipkou 52" o:spid="_x0000_s1026" type="#_x0000_t32" style="position:absolute;margin-left:151.1pt;margin-top:339.75pt;width:44.95pt;height:21pt;flip:y;z-index:251747328;visibility:visible;mso-wrap-style:square;mso-width-percent:0;mso-height-percent:0;mso-wrap-distance-left:9pt;mso-wrap-distance-top:0;mso-wrap-distance-right:9pt;mso-wrap-distance-bottom:0;mso-position-horizontal:absolute;mso-position-horizontal-relative:text;mso-position-vertical:absolute;mso-position-vertical-relative:text;mso-width-percent:0;mso-height-percent:0;mso-width-relative:margin;mso-height-relative:margin" o:gfxdata="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" strokecolor="red" strokeweight="1pt">
+                <v:stroke endarrow="open" endarrowwidth="wide" endarrowlength="long" joinstyle="miter"/>
+                <v:shadow on="t" type="perspective" color="white [3212]" offset="0,0" matrix="68157f,,,68157f"/>
+              </v:shape>
+            </w:pict>
+          </mc:Fallback>
+        </mc:AlternateContent>
+      </w:r>
+      <w:r>
+        <w:rPr>
+          <w:noProof/>
+        </w:rPr>
+        <mc:AlternateContent>
+          <mc:Choice Requires="wps">
+            <w:drawing>
+              <wp:anchor distT="0" distB="0" distL="114300" distR="114300" simplePos="0" relativeHeight="251745280" behindDoc="0" locked="0" layoutInCell="1" allowOverlap="1" wp14:anchorId="7BCAB41C" wp14:editId="2A6C837E">
+                <wp:simplePos x="0" y="0"/>
+                <wp:positionH relativeFrom="column">
+                  <wp:posOffset>1932940</wp:posOffset>
+                </wp:positionH>
+                <wp:positionV relativeFrom="paragraph">
+                  <wp:posOffset>3848100</wp:posOffset>
+                </wp:positionV>
+                <wp:extent cx="556895" cy="71120"/>
+                <wp:effectExtent l="95250" t="152400" r="0" b="138430"/>
+                <wp:wrapNone/>
+                <wp:docPr id="51" name="Přímá spojnice se šipkou 51"/>
+                <wp:cNvGraphicFramePr/>
+                <a:graphic xmlns:a="http://schemas.openxmlformats.org/drawingml/2006/main">
+                  <a:graphicData uri="http://schemas.microsoft.com/office/word/2010/wordprocessingShape">
+                    <wps:wsp>
+                      <wps:cNvCnPr/>
+                      <wps:spPr>
+                        <a:xfrm flipV="1">
+                          <a:off x="0" y="0"/>
+                          <a:ext cx="556895" cy="71120"/>
+                        </a:xfrm>
+                        <a:prstGeom prst="straightConnector1">
+                          <a:avLst/>
+                        </a:prstGeom>
+                        <a:ln w="12700">
+                          <a:solidFill>
+                            <a:srgbClr val="FF0000"/>
+                          </a:solidFill>
+                          <a:headEnd type="none" w="med" len="med"/>
+                          <a:tailEnd type="arrow" w="lg" len="lg"/>
+                        </a:ln>
+                        <a:effectLst>
+                          <a:outerShdw blurRad="88900" dir="2160000" sx="104000" sy="104000" algn="ctr" rotWithShape="0">
+                            <a:schemeClr val="bg1"/>
+                          </a:outerShdw>
+                        </a:effectLst>
+                      </wps:spPr>
+                      <wps:style>
+                        <a:lnRef idx="1">
+                          <a:schemeClr val="accent1"/>
+                        </a:lnRef>
+                        <a:fillRef idx="0">
+                          <a:schemeClr val="accent1"/>
+                        </a:fillRef>
+                        <a:effectRef idx="0">
+                          <a:schemeClr val="accent1"/>
+                        </a:effectRef>
+                        <a:fontRef idx="minor">
+                          <a:schemeClr val="tx1"/>
+                        </a:fontRef>
+                      </wps:style>
+                      <wps:bodyPr/>
+                    </wps:wsp>
+                  </a:graphicData>
+                </a:graphic>
+                <wp14:sizeRelH relativeFrom="margin">
+                  <wp14:pctWidth>0</wp14:pctWidth>
+                </wp14:sizeRelH>
+                <wp14:sizeRelV relativeFrom="margin">
+                  <wp14:pctHeight>0</wp14:pctHeight>
+                </wp14:sizeRelV>
+              </wp:anchor>
+            </w:drawing>
+          </mc:Choice>
+          <mc:Fallback>
+            <w:pict>
+              <v:shape w14:anchorId="368808EF" id="Přímá spojnice se šipkou 51" o:spid="_x0000_s1026" type="#_x0000_t32" style="position:absolute;margin-left:152.2pt;margin-top:303pt;width:43.85pt;height:5.6pt;flip:y;z-index:251745280;visibility:visible;mso-wrap-style:square;mso-width-percent:0;mso-height-percent:0;mso-wrap-distance-left:9pt;mso-wrap-distance-top:0;mso-wrap-distance-right:9pt;mso-wrap-distance-bottom:0;mso-position-horizontal:absolute;mso-position-horizontal-relative:text;mso-position-vertical:absolute;mso-position-vertical-relative:text;mso-width-percent:0;mso-height-percent:0;mso-width-relative:margin;mso-height-relative:margin" o:gfxdata="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" strokecolor="red" strokeweight="1pt">
+                <v:stroke endarrow="open" endarrowwidth="wide" endarrowlength="long" joinstyle="miter"/>
+                <v:shadow on="t" type="perspective" color="white [3212]" offset="0,0" matrix="68157f,,,68157f"/>
+              </v:shape>
+            </w:pict>
+          </mc:Fallback>
+        </mc:AlternateContent>
+      </w:r>
+      <w:r>
+        <w:rPr>
+          <w:noProof/>
+        </w:rPr>
+        <mc:AlternateContent>
+          <mc:Choice Requires="wps">
+            <w:drawing>
+              <wp:anchor distT="0" distB="0" distL="114300" distR="114300" simplePos="0" relativeHeight="251743232" behindDoc="0" locked="0" layoutInCell="1" allowOverlap="1" wp14:anchorId="7BCAB41C" wp14:editId="2A6C837E">
+                <wp:simplePos x="0" y="0"/>
+                <wp:positionH relativeFrom="column">
+                  <wp:posOffset>1938020</wp:posOffset>
+                </wp:positionH>
+                <wp:positionV relativeFrom="paragraph">
+                  <wp:posOffset>3419475</wp:posOffset>
+                </wp:positionV>
+                <wp:extent cx="514350" cy="104775"/>
+                <wp:effectExtent l="95250" t="95250" r="95250" b="161925"/>
+                <wp:wrapNone/>
+                <wp:docPr id="50" name="Přímá spojnice se šipkou 50"/>
+                <wp:cNvGraphicFramePr/>
+                <a:graphic xmlns:a="http://schemas.openxmlformats.org/drawingml/2006/main">
+                  <a:graphicData uri="http://schemas.microsoft.com/office/word/2010/wordprocessingShape">
+                    <wps:wsp>
+                      <wps:cNvCnPr/>
+                      <wps:spPr>
+                        <a:xfrm>
+                          <a:off x="0" y="0"/>
+                          <a:ext cx="514350" cy="104775"/>
+                        </a:xfrm>
+                        <a:prstGeom prst="straightConnector1">
+                          <a:avLst/>
+                        </a:prstGeom>
+                        <a:ln w="12700">
+                          <a:solidFill>
+                            <a:srgbClr val="FF0000"/>
+                          </a:solidFill>
+                          <a:headEnd type="none" w="med" len="med"/>
+                          <a:tailEnd type="arrow" w="lg" len="lg"/>
+                        </a:ln>
+                        <a:effectLst>
+                          <a:outerShdw blurRad="88900" dir="2160000" sx="104000" sy="104000" algn="ctr" rotWithShape="0">
+                            <a:schemeClr val="bg1"/>
+                          </a:outerShdw>
+                        </a:effectLst>
+                      </wps:spPr>
+                      <wps:style>
+                        <a:lnRef idx="1">
+                          <a:schemeClr val="accent1"/>
+                        </a:lnRef>
+                        <a:fillRef idx="0">
+                          <a:schemeClr val="accent1"/>
+                        </a:fillRef>
+                        <a:effectRef idx="0">
+                          <a:schemeClr val="accent1"/>
+                        </a:effectRef>
+                        <a:fontRef idx="minor">
+                          <a:schemeClr val="tx1"/>
+                        </a:fontRef>
+                      </wps:style>
+                      <wps:bodyPr/>
+                    </wps:wsp>
+                  </a:graphicData>
+                </a:graphic>
+                <wp14:sizeRelH relativeFrom="margin">
+                  <wp14:pctWidth>0</wp14:pctWidth>
+                </wp14:sizeRelH>
+                <wp14:sizeRelV relativeFrom="margin">
+                  <wp14:pctHeight>0</wp14:pctHeight>
+                </wp14:sizeRelV>
+              </wp:anchor>
+            </w:drawing>
+          </mc:Choice>
+          <mc:Fallback>
+            <w:pict>
+              <v:shape w14:anchorId="46F1B91C" id="Přímá spojnice se šipkou 50" o:spid="_x0000_s1026" type="#_x0000_t32" style="position:absolute;margin-left:152.6pt;margin-top:269.25pt;width:40.5pt;height:8.25pt;z-index:251743232;visibility:visible;mso-wrap-style:square;mso-width-percent:0;mso-height-percent:0;mso-wrap-distance-left:9pt;mso-wrap-distance-top:0;mso-wrap-distance-right:9pt;mso-wrap-distance-bottom:0;mso-position-horizontal:absolute;mso-position-horizontal-relative:text;mso-position-vertical:absolute;mso-position-vertical-relative:text;mso-width-percent:0;mso-height-percent:0;mso-width-relative:margin;mso-height-relative:margin" o:gfxdata="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" strokecolor="red" strokeweight="1pt">
+                <v:stroke endarrow="open" endarrowwidth="wide" endarrowlength="long" joinstyle="miter"/>
+                <v:shadow on="t" type="perspective" color="white [3212]" offset="0,0" matrix="68157f,,,68157f"/>
+              </v:shape>
+            </w:pict>
+          </mc:Fallback>
+        </mc:AlternateContent>
+      </w:r>
+      <w:r>
+        <w:rPr>
+          <w:noProof/>
+        </w:rPr>
+        <w:drawing>
+          <wp:anchor distT="0" distB="0" distL="114300" distR="114300" simplePos="0" relativeHeight="251711488" behindDoc="0" locked="0" layoutInCell="1" allowOverlap="1">
+            <wp:simplePos x="0" y="0"/>
+            <wp:positionH relativeFrom="column">
+              <wp:posOffset>2280920</wp:posOffset>
+            </wp:positionH>
+            <wp:positionV relativeFrom="paragraph">
+              <wp:posOffset>2613660</wp:posOffset>
+            </wp:positionV>
+            <wp:extent cx="1586230" cy="2295525"/>
+            <wp:effectExtent l="0" t="0" r="0" b="9525"/>
+            <wp:wrapNone/>
+            <wp:docPr id="33" name="Obrázek 33"/>
+            <wp:cNvGraphicFramePr>
+              <a:graphicFrameLocks xmlns:a="http://schemas.openxmlformats.org/drawingml/2006/main" noChangeAspect="1"/>
+            </wp:cNvGraphicFramePr>
+            <a:graphic xmlns:a="http://schemas.openxmlformats.org/drawingml/2006/main">
+              <a:graphicData uri="http://schemas.openxmlformats.org/drawingml/2006/picture">
+                <pic:pic xmlns:pic="http://schemas.openxmlformats.org/drawingml/2006/picture">
+                  <pic:nvPicPr>
+                    <pic:cNvPr id="0" name="Picture 8"/>
+                    <pic:cNvPicPr>
+                      <a:picLocks noChangeAspect="1" noChangeArrowheads="1"/>
+                    </pic:cNvPicPr>
+                  </pic:nvPicPr>
+                  <pic:blipFill>
+                    <a:blip r:embed="rId19">
+                      <a:extLst>
+                        <a:ext uri="{28A0092B-C50C-407E-A947-70E740481C1C}">
+                          <a14:useLocalDpi xmlns:a14="http://schemas.microsoft.com/office/drawing/2010/main" val="0"/>
+                        </a:ext>
+                      </a:extLst>
+                    </a:blip>
+                    <a:srcRect/>
+                    <a:stretch>
+                      <a:fillRect/>
+                    </a:stretch>
+                  </pic:blipFill>
+                  <pic:spPr bwMode="auto">
+                    <a:xfrm>
+                      <a:off x="0" y="0"/>
+                      <a:ext cx="1586230" cy="2295525"/>
+                    </a:xfrm>
+                    <a:prstGeom prst="rect">
+                      <a:avLst/>
+                    </a:prstGeom>
+                    <a:noFill/>
+                    <a:ln>
+                      <a:noFill/>
+                    </a:ln>
+                  </pic:spPr>
+                </pic:pic>
+              </a:graphicData>
+            </a:graphic>
+            <wp14:sizeRelH relativeFrom="page">
+              <wp14:pctWidth>0</wp14:pctWidth>
+            </wp14:sizeRelH>
+            <wp14:sizeRelV relativeFrom="page">
+              <wp14:pctHeight>0</wp14:pctHeight>
+            </wp14:sizeRelV>
+          </wp:anchor>
+        </w:drawing>
+      </w:r>
+      <w:r>
+        <w:rPr>
+          <w:noProof/>
+        </w:rPr>
+        <mc:AlternateContent>
+          <mc:Choice Requires="wps">
+            <w:drawing>
+              <wp:anchor distT="45720" distB="45720" distL="114300" distR="114300" simplePos="0" relativeHeight="251715584" behindDoc="0" locked="0" layoutInCell="1" allowOverlap="1" wp14:anchorId="594F866C" wp14:editId="5AE4BDF7">
+                <wp:simplePos x="0" y="0"/>
+                <wp:positionH relativeFrom="margin">
+                  <wp:posOffset>748030</wp:posOffset>
+                </wp:positionH>
+                <wp:positionV relativeFrom="paragraph">
+                  <wp:posOffset>2433320</wp:posOffset>
+                </wp:positionV>
+                <wp:extent cx="1170940" cy="314325"/>
+                <wp:effectExtent l="0" t="0" r="10160" b="28575"/>
+                <wp:wrapSquare wrapText="bothSides"/>
+                <wp:docPr id="35" name="Textové pole 2"/>
+                <wp:cNvGraphicFramePr>
+                  <a:graphicFrameLocks xmlns:a="http://schemas.openxmlformats.org/drawingml/2006/main"/>
+                </wp:cNvGraphicFramePr>
+                <a:graphic xmlns:a="http://schemas.openxmlformats.org/drawingml/2006/main">
+                  <a:graphicData uri="http://schemas.microsoft.com/office/word/2010/wordprocessingShape">
+                    <wps:wsp>
+                      <wps:cNvSpPr txBox="1">
+                        <a:spLocks noChangeArrowheads="1"/>
+                      </wps:cNvSpPr>
+                      <wps:spPr bwMode="auto">
+                        <a:xfrm>
+                          <a:off x="0" y="0"/>
+                          <a:ext cx="1170940" cy="314325"/>
+                        </a:xfrm>
+                        <a:prstGeom prst="rect">
+                          <a:avLst/>
+                        </a:prstGeom>
+                        <a:ln>
+                          <a:solidFill>
+                            <a:srgbClr val="FF0000"/>
+                          </a:solidFill>
+                          <a:headEnd/>
+                          <a:tailEnd/>
+                        </a:ln>
+                      </wps:spPr>
+                      <wps:style>
+                        <a:lnRef idx="2">
+                          <a:schemeClr val="accent2"/>
+                        </a:lnRef>
+                        <a:fillRef idx="1">
+                          <a:schemeClr val="lt1"/>
+                        </a:fillRef>
+                        <a:effectRef idx="0">
+                          <a:schemeClr val="accent2"/>
+                        </a:effectRef>
+                        <a:fontRef idx="minor">
+                          <a:schemeClr val="dk1"/>
+                        </a:fontRef>
+                      </wps:style>
+                      <wps:txbx>
+                        <w:txbxContent>
+                          <w:p>
+                            <w:pPr>
+                              <w:jc w:val="center"/>
+                              <w:rPr>
+                                <w:b/>
+                                <w:sz w:val="28"/>
+                              </w:rPr>
+                            </w:pPr>
+                            <w:r>
+                              <w:rPr>
+                                <w:rFonts w:ascii="Bahnschrift SemiCondensed" w:hAnsi="Bahnschrift SemiCondensed"/>
+                                <w:b/>
+                                <w:sz w:val="28"/>
+                              </w:rPr>
+                              <w:t>Název mise</w:t>
+                            </w:r>
+                          </w:p>
+                        </w:txbxContent>
+                      </wps:txbx>
+                      <wps:bodyPr rot="0" vert="horz" wrap="square" lIns="91440" tIns="45720" rIns="91440" bIns="45720" anchor="t" anchorCtr="0">
+                        <a:noAutofit/>
+                      </wps:bodyPr>
+                    </wps:wsp>
+                  </a:graphicData>
+                </a:graphic>
+                <wp14:sizeRelH relativeFrom="margin">
+                  <wp14:pctWidth>0</wp14:pctWidth>
+                </wp14:sizeRelH>
+                <wp14:sizeRelV relativeFrom="margin">
+                  <wp14:pctHeight>0</wp14:pctHeight>
+                </wp14:sizeRelV>
+              </wp:anchor>
+            </w:drawing>
+          </mc:Choice>
+          <mc:Fallback>
+            <w:pict>
+              <v:shape w14:anchorId="594F866C" id="_x0000_s1031" type="#_x0000_t202" style="position:absolute;margin-left:58.9pt;margin-top:191.6pt;width:92.2pt;height:24.75pt;z-index:251715584;visibility:visible;mso-wrap-style:square;mso-width-percent:0;mso-height-percent:0;mso-wrap-distance-left:9pt;mso-wrap-distance-top:3.6pt;mso-wrap-distance-right:9pt;mso-wrap-distance-bottom:3.6pt;mso-position-horizontal:absolute;mso-position-horizontal-relative:margin;mso-position-vertical:absolute;mso-position-vertical-relative:text;mso-width-percent:0;mso-height-percent:0;mso-width-relative:margin;mso-height-relative:margin;v-text-anchor:top" o:gfxdata="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" fillcolor="white [3201]" strokecolor="red" strokeweight="1pt">
+                <v:textbox>
+                  <w:txbxContent>
+                    <w:p>
+                      <w:pPr>
+                        <w:jc w:val="center"/>
+                        <w:rPr>
+                          <w:b/>
+                          <w:sz w:val="28"/>
+                        </w:rPr>
+                      </w:pPr>
+                      <w:r>
+                        <w:rPr>
+                          <w:rFonts w:ascii="Bahnschrift SemiCondensed" w:hAnsi="Bahnschrift SemiCondensed"/>
+                          <w:b/>
+                          <w:sz w:val="28"/>
+                        </w:rPr>
+                        <w:t>Název mise</w:t>
+                      </w:r>
+                    </w:p>
+                  </w:txbxContent>
+                </v:textbox>
+                <w10:wrap type="square" anchorx="margin"/>
+              </v:shape>
+            </w:pict>
+          </mc:Fallback>
+        </mc:AlternateContent>
+      </w:r>
+      <w:r>
+        <w:rPr>
+          <w:noProof/>
+        </w:rPr>
+        <mc:AlternateContent>
+          <mc:Choice Requires="wps">
+            <w:drawing>
+              <wp:anchor distT="45720" distB="45720" distL="114300" distR="114300" simplePos="0" relativeHeight="251717632" behindDoc="0" locked="0" layoutInCell="1" allowOverlap="1" wp14:anchorId="447E9BDE" wp14:editId="482E66AB">
+                <wp:simplePos x="0" y="0"/>
+                <wp:positionH relativeFrom="margin">
+                  <wp:posOffset>-120015</wp:posOffset>
+                </wp:positionH>
+                <wp:positionV relativeFrom="paragraph">
+                  <wp:posOffset>2849880</wp:posOffset>
+                </wp:positionV>
+                <wp:extent cx="2047875" cy="828675"/>
+                <wp:effectExtent l="0" t="0" r="28575" b="28575"/>
+                <wp:wrapSquare wrapText="bothSides"/>
+                <wp:docPr id="36" name="Textové pole 2"/>
+                <wp:cNvGraphicFramePr>
+                  <a:graphicFrameLocks xmlns:a="http://schemas.openxmlformats.org/drawingml/2006/main"/>
+                </wp:cNvGraphicFramePr>
+                <a:graphic xmlns:a="http://schemas.openxmlformats.org/drawingml/2006/main">
+                  <a:graphicData uri="http://schemas.microsoft.com/office/word/2010/wordprocessingShape">
+                    <wps:wsp>
+                      <wps:cNvSpPr txBox="1">
+                        <a:spLocks noChangeArrowheads="1"/>
+                      </wps:cNvSpPr>
+                      <wps:spPr bwMode="auto">
+                        <a:xfrm>
+                          <a:off x="0" y="0"/>
+                          <a:ext cx="2047875" cy="828675"/>
+                        </a:xfrm>
+                        <a:prstGeom prst="rect">
+                          <a:avLst/>
+                        </a:prstGeom>
+                        <a:ln>
+                          <a:solidFill>
+                            <a:srgbClr val="FF0000"/>
+                          </a:solidFill>
+                          <a:headEnd/>
+                          <a:tailEnd/>
+                        </a:ln>
+                      </wps:spPr>
+                      <wps:style>
+                        <a:lnRef idx="2">
+                          <a:schemeClr val="accent2"/>
+                        </a:lnRef>
+                        <a:fillRef idx="1">
+                          <a:schemeClr val="lt1"/>
+                        </a:fillRef>
+                        <a:effectRef idx="0">
+                          <a:schemeClr val="accent2"/>
+                        </a:effectRef>
+                        <a:fontRef idx="minor">
+                          <a:schemeClr val="dk1"/>
+                        </a:fontRef>
+                      </wps:style>
+                      <wps:txbx>
+                        <w:txbxContent>
+                          <w:p>
+                            <w:pPr>
+                              <w:spacing w:after="0" w:line="204" w:lineRule="auto"/>
+                              <w:rPr>
+                                <w:rFonts w:ascii="Bahnschrift SemiCondensed" w:hAnsi="Bahnschrift SemiCondensed"/>
+                              </w:rPr>
+                            </w:pPr>
+                            <w:r>
+                              <w:rPr>
+                                <w:rFonts w:ascii="Bahnschrift SemiCondensed" w:hAnsi="Bahnschrift SemiCondensed"/>
+                              </w:rPr>
+                              <w:t>Pro splnění jakékoliv mise je vždy třeba sedět v autě. Většina misí má ještě další podmínky pro splnění určené symboly žetonů</w:t>
+                            </w:r>
+                            <w:r>
+                              <w:rPr>
+                                <w:rFonts w:ascii="Bahnschrift SemiCondensed" w:hAnsi="Bahnschrift SemiCondensed"/>
+                              </w:rPr>
+                              <w:t xml:space="preserve"> a jejich počtem</w:t>
+                            </w:r>
+                            <w:r>
+                              <w:rPr>
+                                <w:rFonts w:ascii="Bahnschrift SemiCondensed" w:hAnsi="Bahnschrift SemiCondensed"/>
+                              </w:rPr>
+                              <w:t xml:space="preserve"> pod obrázkem. </w:t>
+                            </w:r>
+                          </w:p>
+                        </w:txbxContent>
+                      </wps:txbx>
+                      <wps:bodyPr rot="0" vert="horz" wrap="square" lIns="91440" tIns="45720" rIns="91440" bIns="45720" anchor="t" anchorCtr="0">
+                        <a:noAutofit/>
+                      </wps:bodyPr>
+                    </wps:wsp>
+                  </a:graphicData>
+                </a:graphic>
+                <wp14:sizeRelH relativeFrom="margin">
+                  <wp14:pctWidth>0</wp14:pctWidth>
+                </wp14:sizeRelH>
+                <wp14:sizeRelV relativeFrom="margin">
+                  <wp14:pctHeight>0</wp14:pctHeight>
+                </wp14:sizeRelV>
+              </wp:anchor>
+            </w:drawing>
+          </mc:Choice>
+          <mc:Fallback>
+            <w:pict>
+              <v:shape w14:anchorId="447E9BDE" id="_x0000_s1032" type="#_x0000_t202" style="position:absolute;margin-left:-9.45pt;margin-top:224.4pt;width:161.25pt;height:65.25pt;z-index:251717632;visibility:visible;mso-wrap-style:square;mso-width-percent:0;mso-height-percent:0;mso-wrap-distance-left:9pt;mso-wrap-distance-top:3.6pt;mso-wrap-distance-right:9pt;mso-wrap-distance-bottom:3.6pt;mso-position-horizontal:absolute;mso-position-horizontal-relative:margin;mso-position-vertical:absolute;mso-position-vertical-relative:text;mso-width-percent:0;mso-height-percent:0;mso-width-relative:margin;mso-height-relative:margin;v-text-anchor:top" o:gfxdata="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" fillcolor="white [3201]" strokecolor="red" strokeweight="1pt">
+                <v:textbox>
+                  <w:txbxContent>
+                    <w:p>
+                      <w:pPr>
+                        <w:spacing w:after="0" w:line="204" w:lineRule="auto"/>
+                        <w:rPr>
+                          <w:rFonts w:ascii="Bahnschrift SemiCondensed" w:hAnsi="Bahnschrift SemiCondensed"/>
+                        </w:rPr>
+                      </w:pPr>
+                      <w:r>
+                        <w:rPr>
+                          <w:rFonts w:ascii="Bahnschrift SemiCondensed" w:hAnsi="Bahnschrift SemiCondensed"/>
+                        </w:rPr>
+                        <w:t>Pro splnění jakékoliv mise je vždy třeba sedět v autě. Většina misí má ještě další podmínky pro splnění určené symboly žetonů</w:t>
+                      </w:r>
+                      <w:r>
+                        <w:rPr>
+                          <w:rFonts w:ascii="Bahnschrift SemiCondensed" w:hAnsi="Bahnschrift SemiCondensed"/>
+                        </w:rPr>
+                        <w:t xml:space="preserve"> a jejich počtem</w:t>
+                      </w:r>
+                      <w:r>
+                        <w:rPr>
+                          <w:rFonts w:ascii="Bahnschrift SemiCondensed" w:hAnsi="Bahnschrift SemiCondensed"/>
+                        </w:rPr>
+                        <w:t xml:space="preserve"> pod obrázkem. </w:t>
+                      </w:r>
+                    </w:p>
+                  </w:txbxContent>
+                </v:textbox>
+                <w10:wrap type="square" anchorx="margin"/>
+              </v:shape>
+            </w:pict>
+          </mc:Fallback>
+        </mc:AlternateContent>
+      </w:r>
+      <w:r>
+        <w:rPr>
+          <w:noProof/>
+        </w:rPr>
+        <mc:AlternateContent>
+          <mc:Choice Requires="wps">
+            <w:drawing>
+              <wp:anchor distT="45720" distB="45720" distL="114300" distR="114300" simplePos="0" relativeHeight="251713536" behindDoc="0" locked="0" layoutInCell="1" allowOverlap="1" wp14:anchorId="4A6D6A00" wp14:editId="62884ECD">
+                <wp:simplePos x="0" y="0"/>
+                <wp:positionH relativeFrom="margin">
+                  <wp:posOffset>-142875</wp:posOffset>
+                </wp:positionH>
+                <wp:positionV relativeFrom="paragraph">
+                  <wp:posOffset>3785870</wp:posOffset>
+                </wp:positionV>
+                <wp:extent cx="2071370" cy="590550"/>
+                <wp:effectExtent l="0" t="0" r="24130" b="19050"/>
+                <wp:wrapSquare wrapText="bothSides"/>
+                <wp:docPr id="34" name="Textové pole 2"/>
+                <wp:cNvGraphicFramePr>
+                  <a:graphicFrameLocks xmlns:a="http://schemas.openxmlformats.org/drawingml/2006/main"/>
+                </wp:cNvGraphicFramePr>
+                <a:graphic xmlns:a="http://schemas.openxmlformats.org/drawingml/2006/main">
+                  <a:graphicData uri="http://schemas.microsoft.com/office/word/2010/wordprocessingShape">
+                    <wps:wsp>
+                      <wps:cNvSpPr txBox="1">
+                        <a:spLocks noChangeArrowheads="1"/>
+                      </wps:cNvSpPr>
+                      <wps:spPr bwMode="auto">
+                        <a:xfrm>
+                          <a:off x="0" y="0"/>
+                          <a:ext cx="2071370" cy="590550"/>
+                        </a:xfrm>
+                        <a:prstGeom prst="rect">
+                          <a:avLst/>
+                        </a:prstGeom>
+                        <a:ln>
+                          <a:solidFill>
+                            <a:srgbClr val="FF0000"/>
+                          </a:solidFill>
+                          <a:headEnd/>
+                          <a:tailEnd/>
+                        </a:ln>
+                      </wps:spPr>
+                      <wps:style>
+                        <a:lnRef idx="2">
+                          <a:schemeClr val="accent2"/>
+                        </a:lnRef>
+                        <a:fillRef idx="1">
+                          <a:schemeClr val="lt1"/>
+                        </a:fillRef>
+                        <a:effectRef idx="0">
+                          <a:schemeClr val="accent2"/>
+                        </a:effectRef>
+                        <a:fontRef idx="minor">
+                          <a:schemeClr val="dk1"/>
+                        </a:fontRef>
+                      </wps:style>
+                      <wps:txbx>
+                        <w:txbxContent>
+                          <w:p>
+                            <w:pPr>
+                              <w:spacing w:after="0" w:line="204" w:lineRule="auto"/>
+                              <w:rPr>
+                                <w:rFonts w:ascii="Bahnschrift SemiCondensed" w:hAnsi="Bahnschrift SemiCondensed"/>
+                                <w:b/>
+                                <w:sz w:val="28"/>
+                              </w:rPr>
+                            </w:pPr>
+                            <w:r>
+                              <w:rPr>
+                                <w:rFonts w:ascii="Bahnschrift SemiCondensed" w:hAnsi="Bahnschrift SemiCondensed"/>
+                                <w:b/>
+                                <w:sz w:val="28"/>
+                              </w:rPr>
+                              <w:t>Rychlost</w:t>
+                            </w:r>
+                          </w:p>
+                          <w:p>
+                            <w:pPr>
+                              <w:spacing w:after="0" w:line="204" w:lineRule="auto"/>
+                              <w:rPr>
+                                <w:rFonts w:ascii="Bahnschrift SemiCondensed" w:hAnsi="Bahnschrift SemiCondensed"/>
+                              </w:rPr>
+                            </w:pPr>
+                            <w:r>
+                              <w:rPr>
+                                <w:rFonts w:ascii="Bahnschrift SemiCondensed" w:hAnsi="Bahnschrift SemiCondensed"/>
+                              </w:rPr>
+                              <w:t>Požadovaný p</w:t>
+                            </w:r>
+                            <w:r>
+                              <w:rPr>
+                                <w:rFonts w:ascii="Bahnschrift SemiCondensed" w:hAnsi="Bahnschrift SemiCondensed"/>
+                              </w:rPr>
+                              <w:t>očet žetonů rychlosti</w:t>
+                            </w:r>
+                            <w:r>
+                              <w:rPr>
+                                <w:rFonts w:ascii="Bahnschrift SemiCondensed" w:hAnsi="Bahnschrift SemiCondensed"/>
+                              </w:rPr>
+                              <w:t xml:space="preserve"> auta, v kterém plníte misi</w:t>
+                            </w:r>
+                          </w:p>
+                        </w:txbxContent>
+                      </wps:txbx>
+                      <wps:bodyPr rot="0" vert="horz" wrap="square" lIns="91440" tIns="45720" rIns="91440" bIns="45720" anchor="t" anchorCtr="0">
+                        <a:noAutofit/>
+                      </wps:bodyPr>
+                    </wps:wsp>
+                  </a:graphicData>
+                </a:graphic>
+                <wp14:sizeRelH relativeFrom="margin">
+                  <wp14:pctWidth>0</wp14:pctWidth>
+                </wp14:sizeRelH>
+                <wp14:sizeRelV relativeFrom="margin">
+                  <wp14:pctHeight>0</wp14:pctHeight>
+                </wp14:sizeRelV>
+              </wp:anchor>
+            </w:drawing>
+          </mc:Choice>
+          <mc:Fallback>
+            <w:pict>
+              <v:shape w14:anchorId="4A6D6A00" id="_x0000_s1033" type="#_x0000_t202" style="position:absolute;margin-left:-11.25pt;margin-top:298.1pt;width:163.1pt;height:46.5pt;z-index:251713536;visibility:visible;mso-wrap-style:square;mso-width-percent:0;mso-height-percent:0;mso-wrap-distance-left:9pt;mso-wrap-distance-top:3.6pt;mso-wrap-distance-right:9pt;mso-wrap-distance-bottom:3.6pt;mso-position-horizontal:absolute;mso-position-horizontal-relative:margin;mso-position-vertical:absolute;mso-position-vertical-relative:text;mso-width-percent:0;mso-height-percent:0;mso-width-relative:margin;mso-height-relative:margin;v-text-anchor:top" o:gfxdata="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" fillcolor="white [3201]" strokecolor="red" strokeweight="1pt">
+                <v:textbox>
+                  <w:txbxContent>
+                    <w:p>
+                      <w:pPr>
+                        <w:spacing w:after="0" w:line="204" w:lineRule="auto"/>
+                        <w:rPr>
+                          <w:rFonts w:ascii="Bahnschrift SemiCondensed" w:hAnsi="Bahnschrift SemiCondensed"/>
+                          <w:b/>
+                          <w:sz w:val="28"/>
+                        </w:rPr>
+                      </w:pPr>
+                      <w:r>
+                        <w:rPr>
+                          <w:rFonts w:ascii="Bahnschrift SemiCondensed" w:hAnsi="Bahnschrift SemiCondensed"/>
+                          <w:b/>
+                          <w:sz w:val="28"/>
+                        </w:rPr>
+                        <w:t>Rychlost</w:t>
+                      </w:r>
+                    </w:p>
+                    <w:p>
+                      <w:pPr>
+                        <w:spacing w:after="0" w:line="204" w:lineRule="auto"/>
+                        <w:rPr>
+                          <w:rFonts w:ascii="Bahnschrift SemiCondensed" w:hAnsi="Bahnschrift SemiCondensed"/>
+                        </w:rPr>
+                      </w:pPr>
+                      <w:r>
+                        <w:rPr>
+                          <w:rFonts w:ascii="Bahnschrift SemiCondensed" w:hAnsi="Bahnschrift SemiCondensed"/>
+                        </w:rPr>
+                        <w:t>Požadovaný p</w:t>
+                      </w:r>
+                      <w:r>
+                        <w:rPr>
+                          <w:rFonts w:ascii="Bahnschrift SemiCondensed" w:hAnsi="Bahnschrift SemiCondensed"/>
+                        </w:rPr>
+                        <w:t>očet žetonů rychlosti</w:t>
+                      </w:r>
+                      <w:r>
+                        <w:rPr>
+                          <w:rFonts w:ascii="Bahnschrift SemiCondensed" w:hAnsi="Bahnschrift SemiCondensed"/>
+                        </w:rPr>
+                        <w:t xml:space="preserve"> auta, v kterém plníte misi</w:t>
+                      </w:r>
+                    </w:p>
+                  </w:txbxContent>
+                </v:textbox>
+                <w10:wrap type="square" anchorx="margin"/>
+              </v:shape>
+            </w:pict>
+          </mc:Fallback>
+        </mc:AlternateContent>
+      </w:r>
+      <w:r>
+        <w:rPr>
+          <w:noProof/>
+        </w:rPr>
+        <mc:AlternateContent>
+          <mc:Choice Requires="wps">
+            <w:drawing>
+              <wp:anchor distT="45720" distB="45720" distL="114300" distR="114300" simplePos="0" relativeHeight="251719680" behindDoc="0" locked="0" layoutInCell="1" allowOverlap="1" wp14:anchorId="0C4BB538" wp14:editId="4F73E7E1">
+                <wp:simplePos x="0" y="0"/>
+                <wp:positionH relativeFrom="margin">
+                  <wp:posOffset>-290830</wp:posOffset>
+                </wp:positionH>
+                <wp:positionV relativeFrom="paragraph">
+                  <wp:posOffset>4476750</wp:posOffset>
+                </wp:positionV>
+                <wp:extent cx="2209800" cy="747395"/>
+                <wp:effectExtent l="0" t="0" r="19050" b="14605"/>
+                <wp:wrapSquare wrapText="bothSides"/>
+                <wp:docPr id="38" name="Textové pole 2"/>
+                <wp:cNvGraphicFramePr>
+                  <a:graphicFrameLocks xmlns:a="http://schemas.openxmlformats.org/drawingml/2006/main"/>
+                </wp:cNvGraphicFramePr>
+                <a:graphic xmlns:a="http://schemas.openxmlformats.org/drawingml/2006/main">
+                  <a:graphicData uri="http://schemas.microsoft.com/office/word/2010/wordprocessingShape">
+                    <wps:wsp>
+                      <wps:cNvSpPr txBox="1">
+                        <a:spLocks noChangeArrowheads="1"/>
+                      </wps:cNvSpPr>
+                      <wps:spPr bwMode="auto">
+                        <a:xfrm>
+                          <a:off x="0" y="0"/>
+                          <a:ext cx="2209800" cy="747395"/>
+                        </a:xfrm>
+                        <a:prstGeom prst="rect">
+                          <a:avLst/>
+                        </a:prstGeom>
+                        <a:ln>
+                          <a:solidFill>
+                            <a:srgbClr val="FF0000"/>
+                          </a:solidFill>
+                          <a:headEnd/>
+                          <a:tailEnd/>
+                        </a:ln>
+                      </wps:spPr>
+                      <wps:style>
+                        <a:lnRef idx="2">
+                          <a:schemeClr val="accent2"/>
+                        </a:lnRef>
+                        <a:fillRef idx="1">
+                          <a:schemeClr val="lt1"/>
+                        </a:fillRef>
+                        <a:effectRef idx="0">
+                          <a:schemeClr val="accent2"/>
+                        </a:effectRef>
+                        <a:fontRef idx="minor">
+                          <a:schemeClr val="dk1"/>
+                        </a:fontRef>
+                      </wps:style>
+                      <wps:txbx>
+                        <w:txbxContent>
+                          <w:p>
+                            <w:pPr>
+                              <w:spacing w:after="0" w:line="204" w:lineRule="auto"/>
+                              <w:rPr>
+                                <w:rFonts w:ascii="Bahnschrift SemiCondensed" w:hAnsi="Bahnschrift SemiCondensed"/>
+                                <w:b/>
+                                <w:sz w:val="28"/>
+                              </w:rPr>
+                            </w:pPr>
+                            <w:r>
+                              <w:rPr>
+                                <w:rFonts w:ascii="Bahnschrift SemiCondensed" w:hAnsi="Bahnschrift SemiCondensed"/>
+                                <w:b/>
+                                <w:sz w:val="28"/>
+                              </w:rPr>
+                              <w:t>Policajti</w:t>
+                            </w:r>
+                          </w:p>
+                          <w:p>
+                            <w:pPr>
+                              <w:spacing w:after="0" w:line="204" w:lineRule="auto"/>
+                              <w:rPr>
+                                <w:rFonts w:ascii="Bahnschrift SemiCondensed" w:hAnsi="Bahnschrift SemiCondensed"/>
+                              </w:rPr>
+                            </w:pPr>
+                            <w:r>
+                              <w:rPr>
+                                <w:rFonts w:ascii="Bahnschrift SemiCondensed" w:hAnsi="Bahnschrift SemiCondensed"/>
+                              </w:rPr>
+                              <w:t>Požadovaný stupeň pronásledování policajty. Jakmile misi splníte, zbavíte se veškerého pronásledování.</w:t>
+                            </w:r>
+                          </w:p>
+                        </w:txbxContent>
+                      </wps:txbx>
+                      <wps:bodyPr rot="0" vert="horz" wrap="square" lIns="91440" tIns="45720" rIns="91440" bIns="45720" anchor="t" anchorCtr="0">
+                        <a:noAutofit/>
+                      </wps:bodyPr>
+                    </wps:wsp>
+                  </a:graphicData>
+                </a:graphic>
+                <wp14:sizeRelH relativeFrom="margin">
+                  <wp14:pctWidth>0</wp14:pctWidth>
+                </wp14:sizeRelH>
+                <wp14:sizeRelV relativeFrom="margin">
+                  <wp14:pctHeight>0</wp14:pctHeight>
+                </wp14:sizeRelV>
+              </wp:anchor>
+            </w:drawing>
+          </mc:Choice>
+          <mc:Fallback>
+            <w:pict>
+              <v:shape w14:anchorId="0C4BB538" id="_x0000_s1034" type="#_x0000_t202" style="position:absolute;margin-left:-22.9pt;margin-top:352.5pt;width:174pt;height:58.85pt;z-index:251719680;visibility:visible;mso-wrap-style:square;mso-width-percent:0;mso-height-percent:0;mso-wrap-distance-left:9pt;mso-wrap-distance-top:3.6pt;mso-wrap-distance-right:9pt;mso-wrap-distance-bottom:3.6pt;mso-position-horizontal:absolute;mso-position-horizontal-relative:margin;mso-position-vertical:absolute;mso-position-vertical-relative:text;mso-width-percent:0;mso-height-percent:0;mso-width-relative:margin;mso-height-relative:margin;v-text-anchor:top" o:gfxdata="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" fillcolor="white [3201]" strokecolor="red" strokeweight="1pt">
+                <v:textbox>
+                  <w:txbxContent>
+                    <w:p>
+                      <w:pPr>
+                        <w:spacing w:after="0" w:line="204" w:lineRule="auto"/>
+                        <w:rPr>
+                          <w:rFonts w:ascii="Bahnschrift SemiCondensed" w:hAnsi="Bahnschrift SemiCondensed"/>
+                          <w:b/>
+                          <w:sz w:val="28"/>
+                        </w:rPr>
+                      </w:pPr>
+                      <w:r>
+                        <w:rPr>
+                          <w:rFonts w:ascii="Bahnschrift SemiCondensed" w:hAnsi="Bahnschrift SemiCondensed"/>
+                          <w:b/>
+                          <w:sz w:val="28"/>
+                        </w:rPr>
+                        <w:t>Policajti</w:t>
+                      </w:r>
+                    </w:p>
+                    <w:p>
+                      <w:pPr>
+                        <w:spacing w:after="0" w:line="204" w:lineRule="auto"/>
+                        <w:rPr>
+                          <w:rFonts w:ascii="Bahnschrift SemiCondensed" w:hAnsi="Bahnschrift SemiCondensed"/>
+                        </w:rPr>
+                      </w:pPr>
+                      <w:r>
+                        <w:rPr>
+                          <w:rFonts w:ascii="Bahnschrift SemiCondensed" w:hAnsi="Bahnschrift SemiCondensed"/>
+                        </w:rPr>
+                        <w:t>Požadovaný stupeň pronásledování policajty. Jakmile misi splníte, zbavíte se veškerého pronásledování.</w:t>
+                      </w:r>
+                    </w:p>
+                  </w:txbxContent>
+                </v:textbox>
+                <w10:wrap type="square" anchorx="margin"/>
+              </v:shape>
+            </w:pict>
+          </mc:Fallback>
+        </mc:AlternateContent>
+      </w:r>
+      <w:r>
+        <w:rPr>
+          <w:noProof/>
+        </w:rPr>
+        <mc:AlternateContent>
+          <mc:Choice Requires="wps">
+            <w:drawing>
+              <wp:anchor distT="0" distB="0" distL="114300" distR="114300" simplePos="0" relativeHeight="251739136" behindDoc="0" locked="0" layoutInCell="1" allowOverlap="1" wp14:anchorId="6E260E76" wp14:editId="4505A826">
+                <wp:simplePos x="0" y="0"/>
+                <wp:positionH relativeFrom="column">
+                  <wp:posOffset>3776662</wp:posOffset>
+                </wp:positionH>
+                <wp:positionV relativeFrom="paragraph">
+                  <wp:posOffset>1859598</wp:posOffset>
+                </wp:positionV>
+                <wp:extent cx="357187" cy="45719"/>
+                <wp:effectExtent l="76200" t="133350" r="0" b="164465"/>
+                <wp:wrapNone/>
+                <wp:docPr id="48" name="Přímá spojnice se šipkou 48"/>
+                <wp:cNvGraphicFramePr/>
+                <a:graphic xmlns:a="http://schemas.openxmlformats.org/drawingml/2006/main">
+                  <a:graphicData uri="http://schemas.microsoft.com/office/word/2010/wordprocessingShape">
+                    <wps:wsp>
+                      <wps:cNvCnPr/>
+                      <wps:spPr>
+                        <a:xfrm flipH="1">
+                          <a:off x="0" y="0"/>
+                          <a:ext cx="357187" cy="45719"/>
+                        </a:xfrm>
+                        <a:prstGeom prst="straightConnector1">
+                          <a:avLst/>
+                        </a:prstGeom>
+                        <a:ln w="12700">
+                          <a:solidFill>
+                            <a:srgbClr val="FF0000"/>
+                          </a:solidFill>
+                          <a:headEnd type="none" w="med" len="med"/>
+                          <a:tailEnd type="arrow" w="lg" len="lg"/>
+                        </a:ln>
+                        <a:effectLst>
+                          <a:outerShdw blurRad="88900" dir="2160000" sx="104000" sy="104000" algn="ctr" rotWithShape="0">
+                            <a:schemeClr val="bg1"/>
+                          </a:outerShdw>
+                        </a:effectLst>
+                      </wps:spPr>
+                      <wps:style>
+                        <a:lnRef idx="1">
+                          <a:schemeClr val="accent1"/>
+                        </a:lnRef>
+                        <a:fillRef idx="0">
+                          <a:schemeClr val="accent1"/>
+                        </a:fillRef>
+                        <a:effectRef idx="0">
+                          <a:schemeClr val="accent1"/>
+                        </a:effectRef>
+                        <a:fontRef idx="minor">
+                          <a:schemeClr val="tx1"/>
+                        </a:fontRef>
+                      </wps:style>
+                      <wps:bodyPr/>
+                    </wps:wsp>
+                  </a:graphicData>
+                </a:graphic>
+                <wp14:sizeRelH relativeFrom="margin">
+                  <wp14:pctWidth>0</wp14:pctWidth>
+                </wp14:sizeRelH>
+                <wp14:sizeRelV relativeFrom="margin">
+                  <wp14:pctHeight>0</wp14:pctHeight>
+                </wp14:sizeRelV>
+              </wp:anchor>
+            </w:drawing>
+          </mc:Choice>
+          <mc:Fallback>
+            <w:pict>
+              <v:shape w14:anchorId="1A25A52B" id="Přímá spojnice se šipkou 48" o:spid="_x0000_s1026" type="#_x0000_t32" style="position:absolute;margin-left:297.35pt;margin-top:146.45pt;width:28.1pt;height:3.6pt;flip:x;z-index:251739136;visibility:visible;mso-wrap-style:square;mso-width-percent:0;mso-height-percent:0;mso-wrap-distance-left:9pt;mso-wrap-distance-top:0;mso-wrap-distance-right:9pt;mso-wrap-distance-bottom:0;mso-position-horizontal:absolute;mso-position-horizontal-relative:text;mso-position-vertical:absolute;mso-position-vertical-relative:text;mso-width-percent:0;mso-height-percent:0;mso-width-relative:margin;mso-height-relative:margin" o:gfxdata="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" strokecolor="red" strokeweight="1pt">
+                <v:stroke endarrow="open" endarrowwidth="wide" endarrowlength="long" joinstyle="miter"/>
+                <v:shadow on="t" type="perspective" color="white [3212]" offset="0,0" matrix="68157f,,,68157f"/>
+              </v:shape>
+            </w:pict>
+          </mc:Fallback>
+        </mc:AlternateContent>
+      </w:r>
+      <w:r>
+        <w:rPr>
+          <w:noProof/>
+        </w:rPr>
+        <mc:AlternateContent>
+          <mc:Choice Requires="wps">
+            <w:drawing>
+              <wp:anchor distT="0" distB="0" distL="114300" distR="114300" simplePos="0" relativeHeight="251737088" behindDoc="0" locked="0" layoutInCell="1" allowOverlap="1" wp14:anchorId="6E260E76" wp14:editId="4505A826">
+                <wp:simplePos x="0" y="0"/>
+                <wp:positionH relativeFrom="column">
+                  <wp:posOffset>3614737</wp:posOffset>
+                </wp:positionH>
+                <wp:positionV relativeFrom="paragraph">
+                  <wp:posOffset>1124268</wp:posOffset>
+                </wp:positionV>
+                <wp:extent cx="528955" cy="361950"/>
+                <wp:effectExtent l="95250" t="95250" r="99695" b="114300"/>
+                <wp:wrapNone/>
+                <wp:docPr id="47" name="Přímá spojnice se šipkou 47"/>
+                <wp:cNvGraphicFramePr/>
+                <a:graphic xmlns:a="http://schemas.openxmlformats.org/drawingml/2006/main">
+                  <a:graphicData uri="http://schemas.microsoft.com/office/word/2010/wordprocessingShape">
+                    <wps:wsp>
+                      <wps:cNvCnPr/>
+                      <wps:spPr>
+                        <a:xfrm flipH="1">
+                          <a:off x="0" y="0"/>
+                          <a:ext cx="528955" cy="361950"/>
+                        </a:xfrm>
+                        <a:prstGeom prst="straightConnector1">
+                          <a:avLst/>
+                        </a:prstGeom>
+                        <a:ln w="12700">
+                          <a:solidFill>
+                            <a:srgbClr val="FF0000"/>
+                          </a:solidFill>
+                          <a:headEnd type="none" w="med" len="med"/>
+                          <a:tailEnd type="arrow" w="lg" len="lg"/>
+                        </a:ln>
+                        <a:effectLst>
+                          <a:outerShdw blurRad="88900" dir="2160000" sx="104000" sy="104000" algn="ctr" rotWithShape="0">
+                            <a:schemeClr val="bg1"/>
+                          </a:outerShdw>
+                        </a:effectLst>
+                      </wps:spPr>
+                      <wps:style>
+                        <a:lnRef idx="1">
+                          <a:schemeClr val="accent1"/>
+                        </a:lnRef>
+                        <a:fillRef idx="0">
+                          <a:schemeClr val="accent1"/>
+                        </a:fillRef>
+                        <a:effectRef idx="0">
+                          <a:schemeClr val="accent1"/>
+                        </a:effectRef>
+                        <a:fontRef idx="minor">
+                          <a:schemeClr val="tx1"/>
+                        </a:fontRef>
+                      </wps:style>
+                      <wps:bodyPr/>
+                    </wps:wsp>
+                  </a:graphicData>
+                </a:graphic>
+                <wp14:sizeRelH relativeFrom="margin">
+                  <wp14:pctWidth>0</wp14:pctWidth>
+                </wp14:sizeRelH>
+                <wp14:sizeRelV relativeFrom="margin">
+                  <wp14:pctHeight>0</wp14:pctHeight>
+                </wp14:sizeRelV>
+              </wp:anchor>
+            </w:drawing>
+          </mc:Choice>
+          <mc:Fallback>
+            <w:pict>
+              <v:shape w14:anchorId="10173B46" id="Přímá spojnice se šipkou 47" o:spid="_x0000_s1026" type="#_x0000_t32" style="position:absolute;margin-left:284.6pt;margin-top:88.55pt;width:41.65pt;height:28.5pt;flip:x;z-index:251737088;visibility:visible;mso-wrap-style:square;mso-width-percent:0;mso-height-percent:0;mso-wrap-distance-left:9pt;mso-wrap-distance-top:0;mso-wrap-distance-right:9pt;mso-wrap-distance-bottom:0;mso-position-horizontal:absolute;mso-position-horizontal-relative:text;mso-position-vertical:absolute;mso-position-vertical-relative:text;mso-width-percent:0;mso-height-percent:0;mso-width-relative:margin;mso-height-relative:margin" o:gfxdata="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" strokecolor="red" strokeweight="1pt">
+                <v:stroke endarrow="open" endarrowwidth="wide" endarrowlength="long" joinstyle="miter"/>
+                <v:shadow on="t" type="perspective" color="white [3212]" offset="0,0" matrix="68157f,,,68157f"/>
+              </v:shape>
+            </w:pict>
+          </mc:Fallback>
+        </mc:AlternateContent>
+      </w:r>
+      <w:r>
+        <w:rPr>
+          <w:noProof/>
+        </w:rPr>
+        <mc:AlternateContent>
+          <mc:Choice Requires="wps">
+            <w:drawing>
+              <wp:anchor distT="0" distB="0" distL="114300" distR="114300" simplePos="0" relativeHeight="251735040" behindDoc="0" locked="0" layoutInCell="1" allowOverlap="1" wp14:anchorId="6E260E76" wp14:editId="4505A826">
+                <wp:simplePos x="0" y="0"/>
+                <wp:positionH relativeFrom="column">
+                  <wp:posOffset>3128962</wp:posOffset>
+                </wp:positionH>
+                <wp:positionV relativeFrom="paragraph">
+                  <wp:posOffset>395605</wp:posOffset>
+                </wp:positionV>
+                <wp:extent cx="1023937" cy="1105218"/>
+                <wp:effectExtent l="114300" t="114300" r="100330" b="133350"/>
+                <wp:wrapNone/>
+                <wp:docPr id="46" name="Přímá spojnice se šipkou 46"/>
+                <wp:cNvGraphicFramePr/>
+                <a:graphic xmlns:a="http://schemas.openxmlformats.org/drawingml/2006/main">
+                  <a:graphicData uri="http://schemas.microsoft.com/office/word/2010/wordprocessingShape">
+                    <wps:wsp>
+                      <wps:cNvCnPr/>
+                      <wps:spPr>
+                        <a:xfrm flipH="1">
+                          <a:off x="0" y="0"/>
+                          <a:ext cx="1023937" cy="1105218"/>
+                        </a:xfrm>
+                        <a:prstGeom prst="straightConnector1">
+                          <a:avLst/>
+                        </a:prstGeom>
+                        <a:ln w="12700">
+                          <a:solidFill>
+                            <a:srgbClr val="FF0000"/>
+                          </a:solidFill>
+                          <a:headEnd type="none" w="med" len="med"/>
+                          <a:tailEnd type="arrow" w="lg" len="lg"/>
+                        </a:ln>
+                        <a:effectLst>
+                          <a:outerShdw blurRad="88900" dir="2160000" sx="104000" sy="104000" algn="ctr" rotWithShape="0">
+                            <a:schemeClr val="bg1"/>
+                          </a:outerShdw>
+                        </a:effectLst>
+                      </wps:spPr>
+                      <wps:style>
+                        <a:lnRef idx="1">
+                          <a:schemeClr val="accent1"/>
+                        </a:lnRef>
+                        <a:fillRef idx="0">
+                          <a:schemeClr val="accent1"/>
+                        </a:fillRef>
+                        <a:effectRef idx="0">
+                          <a:schemeClr val="accent1"/>
+                        </a:effectRef>
+                        <a:fontRef idx="minor">
+                          <a:schemeClr val="tx1"/>
+                        </a:fontRef>
+                      </wps:style>
+                      <wps:bodyPr/>
+                    </wps:wsp>
+                  </a:graphicData>
+                </a:graphic>
+                <wp14:sizeRelH relativeFrom="margin">
+                  <wp14:pctWidth>0</wp14:pctWidth>
+                </wp14:sizeRelH>
+                <wp14:sizeRelV relativeFrom="margin">
+                  <wp14:pctHeight>0</wp14:pctHeight>
+                </wp14:sizeRelV>
+              </wp:anchor>
+            </w:drawing>
+          </mc:Choice>
+          <mc:Fallback>
+            <w:pict>
+              <v:shape w14:anchorId="3260A316" id="Přímá spojnice se šipkou 46" o:spid="_x0000_s1026" type="#_x0000_t32" style="position:absolute;margin-left:246.35pt;margin-top:31.15pt;width:80.6pt;height:87.05pt;flip:x;z-index:251735040;visibility:visible;mso-wrap-style:square;mso-width-percent:0;mso-height-percent:0;mso-wrap-distance-left:9pt;mso-wrap-distance-top:0;mso-wrap-distance-right:9pt;mso-wrap-distance-bottom:0;mso-position-horizontal:absolute;mso-position-horizontal-relative:text;mso-position-vertical:absolute;mso-position-vertical-relative:text;mso-width-percent:0;mso-height-percent:0;mso-width-relative:margin;mso-height-relative:margin" o:gfxdata="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" strokecolor="red" strokeweight="1pt">
+                <v:stroke endarrow="open" endarrowwidth="wide" endarrowlength="long" joinstyle="miter"/>
+                <v:shadow on="t" type="perspective" color="white [3212]" offset="0,0" matrix="68157f,,,68157f"/>
+              </v:shape>
+            </w:pict>
+          </mc:Fallback>
+        </mc:AlternateContent>
+      </w:r>
+      <w:r>
+        <w:rPr>
+          <w:noProof/>
+        </w:rPr>
+        <mc:AlternateContent>
+          <mc:Choice Requires="wps">
+            <w:drawing>
+              <wp:anchor distT="0" distB="0" distL="114300" distR="114300" simplePos="0" relativeHeight="251732992" behindDoc="0" locked="0" layoutInCell="1" allowOverlap="1" wp14:anchorId="6E260E76" wp14:editId="4505A826">
+                <wp:simplePos x="0" y="0"/>
+                <wp:positionH relativeFrom="column">
+                  <wp:posOffset>1828800</wp:posOffset>
+                </wp:positionH>
+                <wp:positionV relativeFrom="paragraph">
+                  <wp:posOffset>1486218</wp:posOffset>
+                </wp:positionV>
+                <wp:extent cx="652463" cy="106997"/>
+                <wp:effectExtent l="95250" t="133350" r="0" b="121920"/>
+                <wp:wrapNone/>
+                <wp:docPr id="45" name="Přímá spojnice se šipkou 45"/>
+                <wp:cNvGraphicFramePr/>
+                <a:graphic xmlns:a="http://schemas.openxmlformats.org/drawingml/2006/main">
+                  <a:graphicData uri="http://schemas.microsoft.com/office/word/2010/wordprocessingShape">
+                    <wps:wsp>
+                      <wps:cNvCnPr/>
+                      <wps:spPr>
+                        <a:xfrm flipV="1">
+                          <a:off x="0" y="0"/>
+                          <a:ext cx="652463" cy="106997"/>
+                        </a:xfrm>
+                        <a:prstGeom prst="straightConnector1">
+                          <a:avLst/>
+                        </a:prstGeom>
+                        <a:ln w="12700">
+                          <a:solidFill>
+                            <a:srgbClr val="FF0000"/>
+                          </a:solidFill>
+                          <a:headEnd type="none" w="med" len="med"/>
+                          <a:tailEnd type="arrow" w="lg" len="lg"/>
+                        </a:ln>
+                        <a:effectLst>
+                          <a:outerShdw blurRad="88900" dir="2160000" sx="104000" sy="104000" algn="ctr" rotWithShape="0">
+                            <a:schemeClr val="bg1"/>
+                          </a:outerShdw>
+                        </a:effectLst>
+                      </wps:spPr>
+                      <wps:style>
+                        <a:lnRef idx="1">
+                          <a:schemeClr val="accent1"/>
+                        </a:lnRef>
+                        <a:fillRef idx="0">
+                          <a:schemeClr val="accent1"/>
+                        </a:fillRef>
+                        <a:effectRef idx="0">
+                          <a:schemeClr val="accent1"/>
+                        </a:effectRef>
+                        <a:fontRef idx="minor">
+                          <a:schemeClr val="tx1"/>
+                        </a:fontRef>
+                      </wps:style>
+                      <wps:bodyPr/>
+                    </wps:wsp>
+                  </a:graphicData>
+                </a:graphic>
+                <wp14:sizeRelH relativeFrom="margin">
+                  <wp14:pctWidth>0</wp14:pctWidth>
+                </wp14:sizeRelH>
+                <wp14:sizeRelV relativeFrom="margin">
+                  <wp14:pctHeight>0</wp14:pctHeight>
+                </wp14:sizeRelV>
+              </wp:anchor>
+            </w:drawing>
+          </mc:Choice>
+          <mc:Fallback>
+            <w:pict>
+              <v:shape w14:anchorId="1A59C757" id="Přímá spojnice se šipkou 45" o:spid="_x0000_s1026" type="#_x0000_t32" style="position:absolute;margin-left:2in;margin-top:117.05pt;width:51.4pt;height:8.4pt;flip:y;z-index:251732992;visibility:visible;mso-wrap-style:square;mso-width-percent:0;mso-height-percent:0;mso-wrap-distance-left:9pt;mso-wrap-distance-top:0;mso-wrap-distance-right:9pt;mso-wrap-distance-bottom:0;mso-position-horizontal:absolute;mso-position-horizontal-relative:text;mso-position-vertical:absolute;mso-position-vertical-relative:text;mso-width-percent:0;mso-height-percent:0;mso-width-relative:margin;mso-height-relative:margin" o:gfxdata="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" strokecolor="red" strokeweight="1pt">
+                <v:stroke endarrow="open" endarrowwidth="wide" endarrowlength="long" joinstyle="miter"/>
+                <v:shadow on="t" type="perspective" color="white [3212]" offset="0,0" matrix="68157f,,,68157f"/>
+              </v:shape>
+            </w:pict>
+          </mc:Fallback>
+        </mc:AlternateContent>
+      </w:r>
+      <w:r>
+        <w:rPr>
+          <w:noProof/>
+        </w:rPr>
+        <mc:AlternateContent>
+          <mc:Choice Requires="wps">
+            <w:drawing>
+              <wp:anchor distT="0" distB="0" distL="114300" distR="114300" simplePos="0" relativeHeight="251728896" behindDoc="0" locked="0" layoutInCell="1" allowOverlap="1" wp14:anchorId="6E260E76" wp14:editId="4505A826">
+                <wp:simplePos x="0" y="0"/>
+                <wp:positionH relativeFrom="column">
+                  <wp:posOffset>1828800</wp:posOffset>
+                </wp:positionH>
+                <wp:positionV relativeFrom="paragraph">
+                  <wp:posOffset>195580</wp:posOffset>
+                </wp:positionV>
+                <wp:extent cx="928688" cy="226060"/>
+                <wp:effectExtent l="114300" t="133350" r="0" b="116840"/>
+                <wp:wrapNone/>
+                <wp:docPr id="43" name="Přímá spojnice se šipkou 43"/>
+                <wp:cNvGraphicFramePr/>
+                <a:graphic xmlns:a="http://schemas.openxmlformats.org/drawingml/2006/main">
+                  <a:graphicData uri="http://schemas.microsoft.com/office/word/2010/wordprocessingShape">
+                    <wps:wsp>
+                      <wps:cNvCnPr/>
+                      <wps:spPr>
+                        <a:xfrm flipV="1">
+                          <a:off x="0" y="0"/>
+                          <a:ext cx="928688" cy="226060"/>
+                        </a:xfrm>
+                        <a:prstGeom prst="straightConnector1">
+                          <a:avLst/>
+                        </a:prstGeom>
+                        <a:ln w="12700">
+                          <a:solidFill>
+                            <a:srgbClr val="FF0000"/>
+                          </a:solidFill>
+                          <a:headEnd type="none" w="med" len="med"/>
+                          <a:tailEnd type="arrow" w="lg" len="lg"/>
+                        </a:ln>
+                        <a:effectLst>
+                          <a:outerShdw blurRad="88900" dir="2160000" sx="104000" sy="104000" algn="ctr" rotWithShape="0">
+                            <a:schemeClr val="bg1"/>
+                          </a:outerShdw>
+                        </a:effectLst>
+                      </wps:spPr>
+                      <wps:style>
+                        <a:lnRef idx="1">
+                          <a:schemeClr val="accent1"/>
+                        </a:lnRef>
+                        <a:fillRef idx="0">
+                          <a:schemeClr val="accent1"/>
+                        </a:fillRef>
+                        <a:effectRef idx="0">
+                          <a:schemeClr val="accent1"/>
+                        </a:effectRef>
+                        <a:fontRef idx="minor">
+                          <a:schemeClr val="tx1"/>
+                        </a:fontRef>
+                      </wps:style>
+                      <wps:bodyPr/>
+                    </wps:wsp>
+                  </a:graphicData>
+                </a:graphic>
+                <wp14:sizeRelH relativeFrom="margin">
+                  <wp14:pctWidth>0</wp14:pctWidth>
+                </wp14:sizeRelH>
+                <wp14:sizeRelV relativeFrom="margin">
+                  <wp14:pctHeight>0</wp14:pctHeight>
+                </wp14:sizeRelV>
+              </wp:anchor>
+            </w:drawing>
+          </mc:Choice>
+          <mc:Fallback>
+            <w:pict>
+              <v:shape w14:anchorId="50791360" id="Přímá spojnice se šipkou 43" o:spid="_x0000_s1026" type="#_x0000_t32" style="position:absolute;margin-left:2in;margin-top:15.4pt;width:73.15pt;height:17.8pt;flip:y;z-index:251728896;visibility:visible;mso-wrap-style:square;mso-width-percent:0;mso-height-percent:0;mso-wrap-distance-left:9pt;mso-wrap-distance-top:0;mso-wrap-distance-right:9pt;mso-wrap-distance-bottom:0;mso-position-horizontal:absolute;mso-position-horizontal-relative:text;mso-position-vertical:absolute;mso-position-vertical-relative:text;mso-width-percent:0;mso-height-percent:0;mso-width-relative:margin;mso-height-relative:margin" o:gfxdata="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" strokecolor="red" strokeweight="1pt">
+                <v:stroke endarrow="open" endarrowwidth="wide" endarrowlength="long" joinstyle="miter"/>
+                <v:shadow on="t" type="perspective" color="white [3212]" offset="0,0" matrix="68157f,,,68157f"/>
+              </v:shape>
+            </w:pict>
+          </mc:Fallback>
+        </mc:AlternateContent>
+      </w:r>
+      <w:r>
+        <w:rPr>
+          <w:noProof/>
+        </w:rPr>
+        <mc:AlternateContent>
+          <mc:Choice Requires="wps">
+            <w:drawing>
+              <wp:anchor distT="45720" distB="45720" distL="114300" distR="114300" simplePos="0" relativeHeight="251710464" behindDoc="0" locked="0" layoutInCell="1" allowOverlap="1" wp14:anchorId="0E972AE2" wp14:editId="5854CD95">
+                <wp:simplePos x="0" y="0"/>
+                <wp:positionH relativeFrom="margin">
+                  <wp:posOffset>4133850</wp:posOffset>
+                </wp:positionH>
+                <wp:positionV relativeFrom="paragraph">
+                  <wp:posOffset>1424305</wp:posOffset>
+                </wp:positionV>
+                <wp:extent cx="1790700" cy="756920"/>
+                <wp:effectExtent l="0" t="0" r="19050" b="24130"/>
+                <wp:wrapSquare wrapText="bothSides"/>
+                <wp:docPr id="32" name="Textové pole 2"/>
+                <wp:cNvGraphicFramePr>
+                  <a:graphicFrameLocks xmlns:a="http://schemas.openxmlformats.org/drawingml/2006/main"/>
+                </wp:cNvGraphicFramePr>
+                <a:graphic xmlns:a="http://schemas.openxmlformats.org/drawingml/2006/main">
+                  <a:graphicData uri="http://schemas.microsoft.com/office/word/2010/wordprocessingShape">
+                    <wps:wsp>
+                      <wps:cNvSpPr txBox="1">
+                        <a:spLocks noChangeArrowheads="1"/>
+                      </wps:cNvSpPr>
+                      <wps:spPr bwMode="auto">
+                        <a:xfrm>
+                          <a:off x="0" y="0"/>
+                          <a:ext cx="1790700" cy="756920"/>
+                        </a:xfrm>
+                        <a:prstGeom prst="rect">
+                          <a:avLst/>
+                        </a:prstGeom>
+                        <a:ln>
+                          <a:solidFill>
+                            <a:srgbClr val="FF0000"/>
+                          </a:solidFill>
+                          <a:headEnd/>
+                          <a:tailEnd/>
+                        </a:ln>
+                      </wps:spPr>
+                      <wps:style>
+                        <a:lnRef idx="2">
+                          <a:schemeClr val="accent2"/>
+                        </a:lnRef>
+                        <a:fillRef idx="1">
+                          <a:schemeClr val="lt1"/>
+                        </a:fillRef>
+                        <a:effectRef idx="0">
+                          <a:schemeClr val="accent2"/>
+                        </a:effectRef>
+                        <a:fontRef idx="minor">
+                          <a:schemeClr val="dk1"/>
+                        </a:fontRef>
+                      </wps:style>
+                      <wps:txbx>
+                        <w:txbxContent>
+                          <w:p>
+                            <w:pPr>
+                              <w:spacing w:after="0" w:line="204" w:lineRule="auto"/>
+                              <w:rPr>
+                                <w:rFonts w:ascii="Bahnschrift SemiCondensed" w:hAnsi="Bahnschrift SemiCondensed"/>
+                                <w:b/>
+                                <w:sz w:val="28"/>
+                              </w:rPr>
+                            </w:pPr>
+                            <w:r>
+                              <w:rPr>
+                                <w:rFonts w:ascii="Bahnschrift SemiCondensed" w:hAnsi="Bahnschrift SemiCondensed"/>
+                                <w:b/>
+                                <w:sz w:val="28"/>
+                              </w:rPr>
+                              <w:t>Policajti</w:t>
+                            </w:r>
+                          </w:p>
+                          <w:p>
+                            <w:pPr>
+                              <w:spacing w:line="216" w:lineRule="auto"/>
+                              <w:rPr>
+                                <w:rFonts w:ascii="Bahnschrift SemiCondensed" w:hAnsi="Bahnschrift SemiCondensed"/>
+                              </w:rPr>
+                            </w:pPr>
+                            <w:r>
+                              <w:rPr>
+                                <w:rFonts w:ascii="Bahnschrift SemiCondensed" w:hAnsi="Bahnschrift SemiCondensed"/>
+                              </w:rPr>
+                              <w:t>Stupeň pronásledování, který můžete získ</w:t>
+                            </w:r>
+                            <w:r>
+                              <w:rPr>
+                                <w:rFonts w:ascii="Bahnschrift SemiCondensed" w:hAnsi="Bahnschrift SemiCondensed"/>
+                              </w:rPr>
+                              <w:t>a</w:t>
+                            </w:r>
+                            <w:r>
+                              <w:rPr>
+                                <w:rFonts w:ascii="Bahnschrift SemiCondensed" w:hAnsi="Bahnschrift SemiCondensed"/>
+                              </w:rPr>
+                              <w:t>t při krádeži jednotlivých typů aut</w:t>
+                            </w:r>
+                          </w:p>
+                        </w:txbxContent>
+                      </wps:txbx>
+                      <wps:bodyPr rot="0" vert="horz" wrap="square" lIns="91440" tIns="45720" rIns="91440" bIns="45720" anchor="t" anchorCtr="0">
+                        <a:noAutofit/>
+                      </wps:bodyPr>
+                    </wps:wsp>
+                  </a:graphicData>
+                </a:graphic>
+                <wp14:sizeRelH relativeFrom="margin">
+                  <wp14:pctWidth>0</wp14:pctWidth>
+                </wp14:sizeRelH>
+                <wp14:sizeRelV relativeFrom="margin">
+                  <wp14:pctHeight>0</wp14:pctHeight>
+                </wp14:sizeRelV>
+              </wp:anchor>
+            </w:drawing>
+          </mc:Choice>
+          <mc:Fallback>
+            <w:pict>
+              <v:shape w14:anchorId="0E972AE2" id="_x0000_s1035" type="#_x0000_t202" style="position:absolute;margin-left:325.5pt;margin-top:112.15pt;width:141pt;height:59.6pt;z-index:251710464;visibility:visible;mso-wrap-style:square;mso-width-percent:0;mso-height-percent:0;mso-wrap-distance-left:9pt;mso-wrap-distance-top:3.6pt;mso-wrap-distance-right:9pt;mso-wrap-distance-bottom:3.6pt;mso-position-horizontal:absolute;mso-position-horizontal-relative:margin;mso-position-vertical:absolute;mso-position-vertical-relative:text;mso-width-percent:0;mso-height-percent:0;mso-width-relative:margin;mso-height-relative:margin;v-text-anchor:top" o:gfxdata="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" fillcolor="white [3201]" strokecolor="red" strokeweight="1pt">
+                <v:textbox>
+                  <w:txbxContent>
+                    <w:p>
+                      <w:pPr>
+                        <w:spacing w:after="0" w:line="204" w:lineRule="auto"/>
+                        <w:rPr>
+                          <w:rFonts w:ascii="Bahnschrift SemiCondensed" w:hAnsi="Bahnschrift SemiCondensed"/>
+                          <w:b/>
+                          <w:sz w:val="28"/>
+                        </w:rPr>
+                      </w:pPr>
+                      <w:r>
+                        <w:rPr>
+                          <w:rFonts w:ascii="Bahnschrift SemiCondensed" w:hAnsi="Bahnschrift SemiCondensed"/>
+                          <w:b/>
+                          <w:sz w:val="28"/>
+                        </w:rPr>
+                        <w:t>Policajti</w:t>
+                      </w:r>
+                    </w:p>
+                    <w:p>
+                      <w:pPr>
+                        <w:spacing w:line="216" w:lineRule="auto"/>
+                        <w:rPr>
+                          <w:rFonts w:ascii="Bahnschrift SemiCondensed" w:hAnsi="Bahnschrift SemiCondensed"/>
+                        </w:rPr>
+                      </w:pPr>
+                      <w:r>
+                        <w:rPr>
+                          <w:rFonts w:ascii="Bahnschrift SemiCondensed" w:hAnsi="Bahnschrift SemiCondensed"/>
+                        </w:rPr>
+                        <w:t>Stupeň pronásledování, který můžete získ</w:t>
+                      </w:r>
+                      <w:r>
+                        <w:rPr>
+                          <w:rFonts w:ascii="Bahnschrift SemiCondensed" w:hAnsi="Bahnschrift SemiCondensed"/>
+                        </w:rPr>
+                        <w:t>a</w:t>
+                      </w:r>
+                      <w:r>
+                        <w:rPr>
+                          <w:rFonts w:ascii="Bahnschrift SemiCondensed" w:hAnsi="Bahnschrift SemiCondensed"/>
+                        </w:rPr>
+                        <w:t>t při krádeži jednotlivých typů aut</w:t>
+                      </w:r>
+                    </w:p>
+                  </w:txbxContent>
+                </v:textbox>
+                <w10:wrap type="square" anchorx="margin"/>
+              </v:shape>
+            </w:pict>
+          </mc:Fallback>
+        </mc:AlternateContent>
+      </w:r>
+      <w:r>
+        <w:rPr>
+          <w:noProof/>
+        </w:rPr>
+        <mc:AlternateContent>
+          <mc:Choice Requires="wps">
+            <w:drawing>
+              <wp:anchor distT="45720" distB="45720" distL="114300" distR="114300" simplePos="0" relativeHeight="251704320" behindDoc="0" locked="0" layoutInCell="1" allowOverlap="1" wp14:anchorId="5CA9EE4F" wp14:editId="7E2829FB">
+                <wp:simplePos x="0" y="0"/>
+                <wp:positionH relativeFrom="margin">
+                  <wp:posOffset>4143375</wp:posOffset>
+                </wp:positionH>
+                <wp:positionV relativeFrom="paragraph">
+                  <wp:posOffset>552450</wp:posOffset>
+                </wp:positionV>
+                <wp:extent cx="2057400" cy="723900"/>
+                <wp:effectExtent l="0" t="0" r="19050" b="19050"/>
+                <wp:wrapSquare wrapText="bothSides"/>
+                <wp:docPr id="29" name="Textové pole 2"/>
+                <wp:cNvGraphicFramePr>
+                  <a:graphicFrameLocks xmlns:a="http://schemas.openxmlformats.org/drawingml/2006/main"/>
+                </wp:cNvGraphicFramePr>
+                <a:graphic xmlns:a="http://schemas.openxmlformats.org/drawingml/2006/main">
+                  <a:graphicData uri="http://schemas.microsoft.com/office/word/2010/wordprocessingShape">
+                    <wps:wsp>
+                      <wps:cNvSpPr txBox="1">
+                        <a:spLocks noChangeArrowheads="1"/>
+                      </wps:cNvSpPr>
+                      <wps:spPr bwMode="auto">
+                        <a:xfrm>
+                          <a:off x="0" y="0"/>
+                          <a:ext cx="2057400" cy="723900"/>
+                        </a:xfrm>
+                        <a:prstGeom prst="rect">
+                          <a:avLst/>
+                        </a:prstGeom>
+                        <a:ln>
+                          <a:solidFill>
+                            <a:srgbClr val="FF0000"/>
+                          </a:solidFill>
+                          <a:headEnd/>
+                          <a:tailEnd/>
+                        </a:ln>
+                      </wps:spPr>
+                      <wps:style>
+                        <a:lnRef idx="2">
+                          <a:schemeClr val="accent2"/>
+                        </a:lnRef>
+                        <a:fillRef idx="1">
+                          <a:schemeClr val="lt1"/>
+                        </a:fillRef>
+                        <a:effectRef idx="0">
+                          <a:schemeClr val="accent2"/>
+                        </a:effectRef>
+                        <a:fontRef idx="minor">
+                          <a:schemeClr val="dk1"/>
+                        </a:fontRef>
+                      </wps:style>
+                      <wps:txbx>
+                        <w:txbxContent>
+                          <w:p>
+                            <w:pPr>
+                              <w:spacing w:after="0" w:line="204" w:lineRule="auto"/>
+                              <w:rPr>
+                                <w:rFonts w:ascii="Bahnschrift SemiCondensed" w:hAnsi="Bahnschrift SemiCondensed"/>
+                                <w:b/>
+                                <w:sz w:val="28"/>
+                              </w:rPr>
+                            </w:pPr>
+                            <w:r>
+                              <w:rPr>
+                                <w:rFonts w:ascii="Bahnschrift SemiCondensed" w:hAnsi="Bahnschrift SemiCondensed"/>
+                                <w:b/>
+                                <w:sz w:val="28"/>
+                              </w:rPr>
+                              <w:t>Maximální rychlost</w:t>
+                            </w:r>
+                          </w:p>
+                          <w:p>
+                            <w:pPr>
+                              <w:spacing w:line="216" w:lineRule="auto"/>
+                              <w:rPr>
+                                <w:rFonts w:ascii="Bahnschrift SemiCondensed" w:hAnsi="Bahnschrift SemiCondensed"/>
+                              </w:rPr>
+                            </w:pPr>
+                            <w:r>
+                              <w:rPr>
+                                <w:rFonts w:ascii="Bahnschrift SemiCondensed" w:hAnsi="Bahnschrift SemiCondensed"/>
+                              </w:rPr>
+                              <w:t>Maximální počet žetonů rychlosti, které je schopno dané auto ze sebe vymáčknout</w:t>
+                            </w:r>
+                          </w:p>
+                        </w:txbxContent>
+                      </wps:txbx>
+                      <wps:bodyPr rot="0" vert="horz" wrap="square" lIns="91440" tIns="45720" rIns="91440" bIns="45720" anchor="t" anchorCtr="0">
+                        <a:noAutofit/>
+                      </wps:bodyPr>
+                    </wps:wsp>
+                  </a:graphicData>
+                </a:graphic>
+                <wp14:sizeRelH relativeFrom="margin">
+                  <wp14:pctWidth>0</wp14:pctWidth>
+                </wp14:sizeRelH>
+                <wp14:sizeRelV relativeFrom="margin">
+                  <wp14:pctHeight>0</wp14:pctHeight>
+                </wp14:sizeRelV>
+              </wp:anchor>
+            </w:drawing>
+          </mc:Choice>
+          <mc:Fallback>
+            <w:pict>
+              <v:shape w14:anchorId="5CA9EE4F" id="_x0000_s1036" type="#_x0000_t202" style="position:absolute;margin-left:326.25pt;margin-top:43.5pt;width:162pt;height:57pt;z-index:251704320;visibility:visible;mso-wrap-style:square;mso-width-percent:0;mso-height-percent:0;mso-wrap-distance-left:9pt;mso-wrap-distance-top:3.6pt;mso-wrap-distance-right:9pt;mso-wrap-distance-bottom:3.6pt;mso-position-horizontal:absolute;mso-position-horizontal-relative:margin;mso-position-vertical:absolute;mso-position-vertical-relative:text;mso-width-percent:0;mso-height-percent:0;mso-width-relative:margin;mso-height-relative:margin;v-text-anchor:top" o:gfxdata="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" fillcolor="white [3201]" strokecolor="red" strokeweight="1pt">
+                <v:textbox>
+                  <w:txbxContent>
+                    <w:p>
+                      <w:pPr>
+                        <w:spacing w:after="0" w:line="204" w:lineRule="auto"/>
+                        <w:rPr>
+                          <w:rFonts w:ascii="Bahnschrift SemiCondensed" w:hAnsi="Bahnschrift SemiCondensed"/>
+                          <w:b/>
+                          <w:sz w:val="28"/>
+                        </w:rPr>
+                      </w:pPr>
+                      <w:r>
+                        <w:rPr>
+                          <w:rFonts w:ascii="Bahnschrift SemiCondensed" w:hAnsi="Bahnschrift SemiCondensed"/>
+                          <w:b/>
+                          <w:sz w:val="28"/>
+                        </w:rPr>
+                        <w:t>Maximální rychlost</w:t>
+                      </w:r>
+                    </w:p>
+                    <w:p>
+                      <w:pPr>
+                        <w:spacing w:line="216" w:lineRule="auto"/>
+                        <w:rPr>
+                          <w:rFonts w:ascii="Bahnschrift SemiCondensed" w:hAnsi="Bahnschrift SemiCondensed"/>
+                        </w:rPr>
+                      </w:pPr>
+                      <w:r>
+                        <w:rPr>
+                          <w:rFonts w:ascii="Bahnschrift SemiCondensed" w:hAnsi="Bahnschrift SemiCondensed"/>
+                        </w:rPr>
+                        <w:t>Maximální počet žetonů rychlosti, které je schopno dané auto ze sebe vymáčknout</w:t>
+                      </w:r>
+                    </w:p>
+                  </w:txbxContent>
+                </v:textbox>
+                <w10:wrap type="square" anchorx="margin"/>
+              </v:shape>
+            </w:pict>
+          </mc:Fallback>
+        </mc:AlternateContent>
+      </w:r>
+      <w:r>
+        <w:rPr>
+          <w:noProof/>
+        </w:rPr>
+        <mc:AlternateContent>
+          <mc:Choice Requires="wps">
+            <w:drawing>
+              <wp:anchor distT="45720" distB="45720" distL="114300" distR="114300" simplePos="0" relativeHeight="251708416" behindDoc="0" locked="0" layoutInCell="1" allowOverlap="1" wp14:anchorId="7B413879" wp14:editId="1020675B">
+                <wp:simplePos x="0" y="0"/>
+                <wp:positionH relativeFrom="margin">
+                  <wp:posOffset>847725</wp:posOffset>
+                </wp:positionH>
+                <wp:positionV relativeFrom="paragraph">
+                  <wp:posOffset>990600</wp:posOffset>
+                </wp:positionV>
+                <wp:extent cx="956945" cy="314325"/>
+                <wp:effectExtent l="0" t="0" r="14605" b="28575"/>
+                <wp:wrapSquare wrapText="bothSides"/>
+                <wp:docPr id="31" name="Textové pole 2"/>
+                <wp:cNvGraphicFramePr>
+                  <a:graphicFrameLocks xmlns:a="http://schemas.openxmlformats.org/drawingml/2006/main"/>
+                </wp:cNvGraphicFramePr>
+                <a:graphic xmlns:a="http://schemas.openxmlformats.org/drawingml/2006/main">
+                  <a:graphicData uri="http://schemas.microsoft.com/office/word/2010/wordprocessingShape">
+                    <wps:wsp>
+                      <wps:cNvSpPr txBox="1">
+                        <a:spLocks noChangeArrowheads="1"/>
+                      </wps:cNvSpPr>
+                      <wps:spPr bwMode="auto">
+                        <a:xfrm>
+                          <a:off x="0" y="0"/>
+                          <a:ext cx="956945" cy="314325"/>
+                        </a:xfrm>
+                        <a:prstGeom prst="rect">
+                          <a:avLst/>
+                        </a:prstGeom>
+                        <a:ln>
+                          <a:solidFill>
+                            <a:srgbClr val="FF0000"/>
+                          </a:solidFill>
+                          <a:headEnd/>
+                          <a:tailEnd/>
+                        </a:ln>
+                      </wps:spPr>
+                      <wps:style>
+                        <a:lnRef idx="2">
+                          <a:schemeClr val="accent2"/>
+                        </a:lnRef>
+                        <a:fillRef idx="1">
+                          <a:schemeClr val="lt1"/>
+                        </a:fillRef>
+                        <a:effectRef idx="0">
+                          <a:schemeClr val="accent2"/>
+                        </a:effectRef>
+                        <a:fontRef idx="minor">
+                          <a:schemeClr val="dk1"/>
+                        </a:fontRef>
+                      </wps:style>
+                      <wps:txbx>
+                        <w:txbxContent>
+                          <w:p>
+                            <w:pPr>
+                              <w:jc w:val="center"/>
+                              <w:rPr>
+                                <w:b/>
+                                <w:sz w:val="28"/>
+                              </w:rPr>
+                            </w:pPr>
+                            <w:r>
+                              <w:rPr>
+                                <w:rFonts w:ascii="Bahnschrift SemiCondensed" w:hAnsi="Bahnschrift SemiCondensed"/>
+                                <w:b/>
+                                <w:sz w:val="28"/>
+                              </w:rPr>
+                              <w:t>Logo</w:t>
+                            </w:r>
+                          </w:p>
+                        </w:txbxContent>
+                      </wps:txbx>
+                      <wps:bodyPr rot="0" vert="horz" wrap="square" lIns="91440" tIns="45720" rIns="91440" bIns="45720" anchor="t" anchorCtr="0">
+                        <a:noAutofit/>
+                      </wps:bodyPr>
+                    </wps:wsp>
+                  </a:graphicData>
+                </a:graphic>
+                <wp14:sizeRelH relativeFrom="margin">
+                  <wp14:pctWidth>0</wp14:pctWidth>
+                </wp14:sizeRelH>
+                <wp14:sizeRelV relativeFrom="margin">
+                  <wp14:pctHeight>0</wp14:pctHeight>
+                </wp14:sizeRelV>
+              </wp:anchor>
+            </w:drawing>
+          </mc:Choice>
+          <mc:Fallback>
+            <w:pict>
+              <v:shape w14:anchorId="7B413879" id="_x0000_s1037" type="#_x0000_t202" style="position:absolute;margin-left:66.75pt;margin-top:78pt;width:75.35pt;height:24.75pt;z-index:251708416;visibility:visible;mso-wrap-style:square;mso-width-percent:0;mso-height-percent:0;mso-wrap-distance-left:9pt;mso-wrap-distance-top:3.6pt;mso-wrap-distance-right:9pt;mso-wrap-distance-bottom:3.6pt;mso-position-horizontal:absolute;mso-position-horizontal-relative:margin;mso-position-vertical:absolute;mso-position-vertical-relative:text;mso-width-percent:0;mso-height-percent:0;mso-width-relative:margin;mso-height-relative:margin;v-text-anchor:top" o:gfxdata="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" fillcolor="white [3201]" strokecolor="red" strokeweight="1pt">
+                <v:textbox>
+                  <w:txbxContent>
+                    <w:p>
+                      <w:pPr>
+                        <w:jc w:val="center"/>
+                        <w:rPr>
+                          <w:b/>
+                          <w:sz w:val="28"/>
+                        </w:rPr>
+                      </w:pPr>
+                      <w:r>
+                        <w:rPr>
+                          <w:rFonts w:ascii="Bahnschrift SemiCondensed" w:hAnsi="Bahnschrift SemiCondensed"/>
+                          <w:b/>
+                          <w:sz w:val="28"/>
+                        </w:rPr>
+                        <w:t>Logo</w:t>
+                      </w:r>
+                    </w:p>
+                  </w:txbxContent>
+                </v:textbox>
+                <w10:wrap type="square" anchorx="margin"/>
+              </v:shape>
+            </w:pict>
+          </mc:Fallback>
+        </mc:AlternateContent>
+      </w:r>
+      <w:r>
+        <w:rPr>
+          <w:noProof/>
+        </w:rPr>
+        <mc:AlternateContent>
+          <mc:Choice Requires="wps">
+            <w:drawing>
+              <wp:anchor distT="45720" distB="45720" distL="114300" distR="114300" simplePos="0" relativeHeight="251700224" behindDoc="0" locked="0" layoutInCell="1" allowOverlap="1" wp14:anchorId="766A5A82" wp14:editId="691F1AB2">
+                <wp:simplePos x="0" y="0"/>
+                <wp:positionH relativeFrom="margin">
+                  <wp:align>left</wp:align>
+                </wp:positionH>
+                <wp:positionV relativeFrom="paragraph">
+                  <wp:posOffset>283210</wp:posOffset>
+                </wp:positionV>
+                <wp:extent cx="1823720" cy="628650"/>
+                <wp:effectExtent l="0" t="0" r="24130" b="19050"/>
+                <wp:wrapSquare wrapText="bothSides"/>
+                <wp:docPr id="26" name="Textové pole 2"/>
+                <wp:cNvGraphicFramePr>
+                  <a:graphicFrameLocks xmlns:a="http://schemas.openxmlformats.org/drawingml/2006/main"/>
+                </wp:cNvGraphicFramePr>
+                <a:graphic xmlns:a="http://schemas.openxmlformats.org/drawingml/2006/main">
+                  <a:graphicData uri="http://schemas.microsoft.com/office/word/2010/wordprocessingShape">
+                    <wps:wsp>
+                      <wps:cNvSpPr txBox="1">
+                        <a:spLocks noChangeArrowheads="1"/>
+                      </wps:cNvSpPr>
+                      <wps:spPr bwMode="auto">
+                        <a:xfrm>
+                          <a:off x="0" y="0"/>
+                          <a:ext cx="1823720" cy="628650"/>
+                        </a:xfrm>
+                        <a:prstGeom prst="rect">
+                          <a:avLst/>
+                        </a:prstGeom>
+                        <a:ln>
+                          <a:solidFill>
+                            <a:srgbClr val="FF0000"/>
+                          </a:solidFill>
+                          <a:headEnd/>
+                          <a:tailEnd/>
+                        </a:ln>
+                      </wps:spPr>
+                      <wps:style>
+                        <a:lnRef idx="2">
+                          <a:schemeClr val="accent2"/>
+                        </a:lnRef>
+                        <a:fillRef idx="1">
+                          <a:schemeClr val="lt1"/>
+                        </a:fillRef>
+                        <a:effectRef idx="0">
+                          <a:schemeClr val="accent2"/>
+                        </a:effectRef>
+                        <a:fontRef idx="minor">
+                          <a:schemeClr val="dk1"/>
+                        </a:fontRef>
+                      </wps:style>
+                      <wps:txbx>
+                        <w:txbxContent>
+                          <w:p>
+                            <w:pPr>
+                              <w:spacing w:after="0" w:line="216" w:lineRule="auto"/>
+                              <w:rPr>
+                                <w:rFonts w:ascii="Bahnschrift SemiCondensed" w:hAnsi="Bahnschrift SemiCondensed"/>
+                                <w:b/>
+                                <w:sz w:val="28"/>
+                              </w:rPr>
+                            </w:pPr>
+                            <w:r>
+                              <w:rPr>
+                                <w:rFonts w:ascii="Bahnschrift SemiCondensed" w:hAnsi="Bahnschrift SemiCondensed"/>
+                                <w:b/>
+                                <w:sz w:val="28"/>
+                              </w:rPr>
+                              <w:t>Typ auta</w:t>
+                            </w:r>
+                          </w:p>
+                          <w:p>
+                            <w:pPr>
+                              <w:spacing w:line="216" w:lineRule="auto"/>
+                              <w:rPr>
+                                <w:rFonts w:ascii="Bahnschrift SemiCondensed" w:hAnsi="Bahnschrift SemiCondensed"/>
+                              </w:rPr>
+                            </w:pPr>
+                            <w:r>
+                              <w:rPr>
+                                <w:rFonts w:ascii="Bahnschrift SemiCondensed" w:hAnsi="Bahnschrift SemiCondensed"/>
+                              </w:rPr>
+                              <w:t xml:space="preserve">Existují 3 typy aut: standard, </w:t>
+                            </w:r>
+                            <w:proofErr w:type="spellStart"/>
+                            <w:r>
+                              <w:rPr>
+                                <w:rFonts w:ascii="Bahnschrift SemiCondensed" w:hAnsi="Bahnschrift SemiCondensed"/>
+                              </w:rPr>
+                              <w:t>premium</w:t>
+                            </w:r>
+                            <w:proofErr w:type="spellEnd"/>
+                            <w:r>
+                              <w:rPr>
+                                <w:rFonts w:ascii="Bahnschrift SemiCondensed" w:hAnsi="Bahnschrift SemiCondensed"/>
+                              </w:rPr>
+                              <w:t xml:space="preserve"> a de luxe</w:t>
+                            </w:r>
+                          </w:p>
+                        </w:txbxContent>
+                      </wps:txbx>
+                      <wps:bodyPr rot="0" vert="horz" wrap="square" lIns="91440" tIns="45720" rIns="91440" bIns="45720" anchor="t" anchorCtr="0">
+                        <a:noAutofit/>
+                      </wps:bodyPr>
+                    </wps:wsp>
+                  </a:graphicData>
+                </a:graphic>
+                <wp14:sizeRelH relativeFrom="margin">
+                  <wp14:pctWidth>0</wp14:pctWidth>
+                </wp14:sizeRelH>
+                <wp14:sizeRelV relativeFrom="margin">
+                  <wp14:pctHeight>0</wp14:pctHeight>
+                </wp14:sizeRelV>
+              </wp:anchor>
+            </w:drawing>
+          </mc:Choice>
+          <mc:Fallback>
+            <w:pict>
+              <v:shape w14:anchorId="766A5A82" id="_x0000_s1038" type="#_x0000_t202" style="position:absolute;margin-left:0;margin-top:22.3pt;width:143.6pt;height:49.5pt;z-index:251700224;visibility:visible;mso-wrap-style:square;mso-width-percent:0;mso-height-percent:0;mso-wrap-distance-left:9pt;mso-wrap-distance-top:3.6pt;mso-wrap-distance-right:9pt;mso-wrap-distance-bottom:3.6pt;mso-position-horizontal:left;mso-position-horizontal-relative:margin;mso-position-vertical:absolute;mso-position-vertical-relative:text;mso-width-percent:0;mso-height-percent:0;mso-width-relative:margin;mso-height-relative:margin;v-text-anchor:top" o:gfxdata="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" fillcolor="white [3201]" strokecolor="red" strokeweight="1pt">
+                <v:textbox>
+                  <w:txbxContent>
+                    <w:p>
+                      <w:pPr>
+                        <w:spacing w:after="0" w:line="216" w:lineRule="auto"/>
+                        <w:rPr>
+                          <w:rFonts w:ascii="Bahnschrift SemiCondensed" w:hAnsi="Bahnschrift SemiCondensed"/>
+                          <w:b/>
+                          <w:sz w:val="28"/>
+                        </w:rPr>
+                      </w:pPr>
+                      <w:r>
+                        <w:rPr>
+                          <w:rFonts w:ascii="Bahnschrift SemiCondensed" w:hAnsi="Bahnschrift SemiCondensed"/>
+                          <w:b/>
+                          <w:sz w:val="28"/>
+                        </w:rPr>
+                        <w:t>Typ auta</w:t>
+                      </w:r>
+                    </w:p>
+                    <w:p>
+                      <w:pPr>
+                        <w:spacing w:line="216" w:lineRule="auto"/>
+                        <w:rPr>
+                          <w:rFonts w:ascii="Bahnschrift SemiCondensed" w:hAnsi="Bahnschrift SemiCondensed"/>
+                        </w:rPr>
+                      </w:pPr>
+                      <w:r>
+                        <w:rPr>
+                          <w:rFonts w:ascii="Bahnschrift SemiCondensed" w:hAnsi="Bahnschrift SemiCondensed"/>
+                        </w:rPr>
+                        <w:t xml:space="preserve">Existují 3 typy aut: standard, </w:t>
+                      </w:r>
+                      <w:proofErr w:type="spellStart"/>
+                      <w:r>
+                        <w:rPr>
+                          <w:rFonts w:ascii="Bahnschrift SemiCondensed" w:hAnsi="Bahnschrift SemiCondensed"/>
+                        </w:rPr>
+                        <w:t>premium</w:t>
+                      </w:r>
+                      <w:proofErr w:type="spellEnd"/>
+                      <w:r>
+                        <w:rPr>
+                          <w:rFonts w:ascii="Bahnschrift SemiCondensed" w:hAnsi="Bahnschrift SemiCondensed"/>
+                        </w:rPr>
+                        <w:t xml:space="preserve"> a de luxe</w:t>
+                      </w:r>
+                    </w:p>
+                  </w:txbxContent>
+                </v:textbox>
+                <w10:wrap type="square" anchorx="margin"/>
+              </v:shape>
+            </w:pict>
+          </mc:Fallback>
+        </mc:AlternateContent>
+      </w:r>
+      <w:r>
+        <w:rPr>
+          <w:noProof/>
+        </w:rPr>
+        <mc:AlternateContent>
+          <mc:Choice Requires="wps">
+            <w:drawing>
+              <wp:anchor distT="45720" distB="45720" distL="114300" distR="114300" simplePos="0" relativeHeight="251702272" behindDoc="0" locked="0" layoutInCell="1" allowOverlap="1" wp14:anchorId="5BE65002" wp14:editId="2D984EEB">
+                <wp:simplePos x="0" y="0"/>
+                <wp:positionH relativeFrom="margin">
+                  <wp:align>left</wp:align>
+                </wp:positionH>
+                <wp:positionV relativeFrom="paragraph">
+                  <wp:posOffset>1369060</wp:posOffset>
+                </wp:positionV>
+                <wp:extent cx="1823720" cy="600075"/>
+                <wp:effectExtent l="0" t="0" r="24130" b="28575"/>
+                <wp:wrapSquare wrapText="bothSides"/>
+                <wp:docPr id="28" name="Textové pole 2"/>
+                <wp:cNvGraphicFramePr>
+                  <a:graphicFrameLocks xmlns:a="http://schemas.openxmlformats.org/drawingml/2006/main"/>
+                </wp:cNvGraphicFramePr>
+                <a:graphic xmlns:a="http://schemas.openxmlformats.org/drawingml/2006/main">
+                  <a:graphicData uri="http://schemas.microsoft.com/office/word/2010/wordprocessingShape">
+                    <wps:wsp>
+                      <wps:cNvSpPr txBox="1">
+                        <a:spLocks noChangeArrowheads="1"/>
+                      </wps:cNvSpPr>
+                      <wps:spPr bwMode="auto">
+                        <a:xfrm>
+                          <a:off x="0" y="0"/>
+                          <a:ext cx="1823720" cy="600075"/>
+                        </a:xfrm>
+                        <a:prstGeom prst="rect">
+                          <a:avLst/>
+                        </a:prstGeom>
+                        <a:ln>
+                          <a:solidFill>
+                            <a:srgbClr val="FF0000"/>
+                          </a:solidFill>
+                          <a:headEnd/>
+                          <a:tailEnd/>
+                        </a:ln>
+                      </wps:spPr>
+                      <wps:style>
+                        <a:lnRef idx="2">
+                          <a:schemeClr val="accent2"/>
+                        </a:lnRef>
+                        <a:fillRef idx="1">
+                          <a:schemeClr val="lt1"/>
+                        </a:fillRef>
+                        <a:effectRef idx="0">
+                          <a:schemeClr val="accent2"/>
+                        </a:effectRef>
+                        <a:fontRef idx="minor">
+                          <a:schemeClr val="dk1"/>
+                        </a:fontRef>
+                      </wps:style>
+                      <wps:txbx>
+                        <w:txbxContent>
+                          <w:p>
+                            <w:pPr>
+                              <w:spacing w:after="0" w:line="204" w:lineRule="auto"/>
+                              <w:rPr>
+                                <w:rFonts w:ascii="Bahnschrift SemiCondensed" w:hAnsi="Bahnschrift SemiCondensed"/>
+                                <w:b/>
+                                <w:sz w:val="28"/>
+                              </w:rPr>
+                            </w:pPr>
+                            <w:r>
+                              <w:rPr>
+                                <w:rFonts w:ascii="Bahnschrift SemiCondensed" w:hAnsi="Bahnschrift SemiCondensed"/>
+                                <w:b/>
+                                <w:sz w:val="28"/>
+                              </w:rPr>
+                              <w:t>Zrychlení</w:t>
+                            </w:r>
+                          </w:p>
+                          <w:p>
+                            <w:pPr>
+                              <w:spacing w:line="216" w:lineRule="auto"/>
+                              <w:rPr>
+                                <w:rFonts w:ascii="Bahnschrift SemiCondensed" w:hAnsi="Bahnschrift SemiCondensed"/>
+                              </w:rPr>
+                            </w:pPr>
+                            <w:r>
+                              <w:rPr>
+                                <w:rFonts w:ascii="Bahnschrift SemiCondensed" w:hAnsi="Bahnschrift SemiCondensed"/>
+                              </w:rPr>
+                              <w:t>Počet žetonů rychlosti, které získáte při použití akce Jízda</w:t>
+                            </w:r>
+                          </w:p>
+                        </w:txbxContent>
+                      </wps:txbx>
+                      <wps:bodyPr rot="0" vert="horz" wrap="square" lIns="91440" tIns="45720" rIns="91440" bIns="45720" anchor="t" anchorCtr="0">
+                        <a:noAutofit/>
+                      </wps:bodyPr>
+                    </wps:wsp>
+                  </a:graphicData>
+                </a:graphic>
+                <wp14:sizeRelH relativeFrom="margin">
+                  <wp14:pctWidth>0</wp14:pctWidth>
+                </wp14:sizeRelH>
+                <wp14:sizeRelV relativeFrom="margin">
+                  <wp14:pctHeight>0</wp14:pctHeight>
+                </wp14:sizeRelV>
+              </wp:anchor>
+            </w:drawing>
+          </mc:Choice>
+          <mc:Fallback>
+            <w:pict>
+              <v:shape w14:anchorId="5BE65002" id="_x0000_s1039" type="#_x0000_t202" style="position:absolute;margin-left:0;margin-top:107.8pt;width:143.6pt;height:47.25pt;z-index:251702272;visibility:visible;mso-wrap-style:square;mso-width-percent:0;mso-height-percent:0;mso-wrap-distance-left:9pt;mso-wrap-distance-top:3.6pt;mso-wrap-distance-right:9pt;mso-wrap-distance-bottom:3.6pt;mso-position-horizontal:left;mso-position-horizontal-relative:margin;mso-position-vertical:absolute;mso-position-vertical-relative:text;mso-width-percent:0;mso-height-percent:0;mso-width-relative:margin;mso-height-relative:margin;v-text-anchor:top" o:gfxdata="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" fillcolor="white [3201]" strokecolor="red" strokeweight="1pt">
+                <v:textbox>
+                  <w:txbxContent>
+                    <w:p>
+                      <w:pPr>
+                        <w:spacing w:after="0" w:line="204" w:lineRule="auto"/>
+                        <w:rPr>
+                          <w:rFonts w:ascii="Bahnschrift SemiCondensed" w:hAnsi="Bahnschrift SemiCondensed"/>
+                          <w:b/>
+                          <w:sz w:val="28"/>
+                        </w:rPr>
+                      </w:pPr>
+                      <w:r>
+                        <w:rPr>
+                          <w:rFonts w:ascii="Bahnschrift SemiCondensed" w:hAnsi="Bahnschrift SemiCondensed"/>
+                          <w:b/>
+                          <w:sz w:val="28"/>
+                        </w:rPr>
+                        <w:t>Zrychlení</w:t>
+                      </w:r>
+                    </w:p>
+                    <w:p>
+                      <w:pPr>
+                        <w:spacing w:line="216" w:lineRule="auto"/>
+                        <w:rPr>
+                          <w:rFonts w:ascii="Bahnschrift SemiCondensed" w:hAnsi="Bahnschrift SemiCondensed"/>
+                        </w:rPr>
+                      </w:pPr>
+                      <w:r>
+                        <w:rPr>
+                          <w:rFonts w:ascii="Bahnschrift SemiCondensed" w:hAnsi="Bahnschrift SemiCondensed"/>
+                        </w:rPr>
+                        <w:t>Počet žetonů rychlosti, které získáte při použití akce Jízda</w:t>
+                      </w:r>
+                    </w:p>
+                  </w:txbxContent>
+                </v:textbox>
+                <w10:wrap type="square" anchorx="margin"/>
+              </v:shape>
+            </w:pict>
+          </mc:Fallback>
+        </mc:AlternateContent>
+      </w:r>
+    </w:p>
     <w:sectPr>
       <w:type w:val="continuous"/>
       <w:pgSz w:w="11906" w:h="16838"/>
@@ -4970,4 +8993,16 @@
     </a:ext>
   </a:extLst>
 </a:theme>
+</file>
+
+<file path=customXml/item1.xml><?xml version="1.0" encoding="utf-8"?>
+<b:Sources xmlns:b="http://schemas.openxmlformats.org/officeDocument/2006/bibliography" xmlns="http://schemas.openxmlformats.org/officeDocument/2006/bibliography" SelectedStyle="\APASixthEditionOfficeOnline.xsl" StyleName="APA" Version="6"/>
+</file>
+
+<file path=customXml/itemProps1.xml><?xml version="1.0" encoding="utf-8"?>
+<ds:datastoreItem xmlns:ds="http://schemas.openxmlformats.org/officeDocument/2006/customXml" ds:itemID="{B37E5295-E9D3-42F1-93AF-7EE4C56DA08E}">
+  <ds:schemaRefs>
+    <ds:schemaRef ds:uri="http://schemas.openxmlformats.org/officeDocument/2006/bibliography"/>
+  </ds:schemaRefs>
+</ds:datastoreItem>
 </file>
</xml_diff>

<commit_message>
kta tokens and cover
</commit_message>
<xml_diff>
--- a/kta/pravidla.docx
+++ b/kta/pravidla.docx
@@ -164,6 +164,14 @@
         </w:rPr>
         <w:t xml:space="preserve">t misí, </w:t>
       </w:r>
+      <w:r>
+        <w:rPr>
+          <w:rFonts w:ascii="Bahnschrift SemiCondensed" w:hAnsi="Bahnschrift SemiCondensed"/>
+        </w:rPr>
+        <w:t xml:space="preserve">6 kostek, </w:t>
+      </w:r>
+      <w:bookmarkStart w:id="0" w:name="_GoBack"/>
+      <w:bookmarkEnd w:id="0"/>
       <w:r>
         <w:rPr>
           <w:rFonts w:ascii="Bahnschrift SemiCondensed" w:hAnsi="Bahnschrift SemiCondensed"/>
@@ -2003,8 +2011,6 @@
         </w:rPr>
         <w:t xml:space="preserve"> Zbraně ti zůstanou i po splnění mise.</w:t>
       </w:r>
-      <w:bookmarkStart w:id="0" w:name="_GoBack"/>
-      <w:bookmarkEnd w:id="0"/>
     </w:p>
     <w:p>
       <w:pPr>
@@ -9673,7 +9679,7 @@
 </file>
 
 <file path=customXml/itemProps1.xml><?xml version="1.0" encoding="utf-8"?>
-<ds:datastoreItem xmlns:ds="http://schemas.openxmlformats.org/officeDocument/2006/customXml" ds:itemID="{95EB80B3-2DEA-4088-84A3-B116DCDA8B82}">
+<ds:datastoreItem xmlns:ds="http://schemas.openxmlformats.org/officeDocument/2006/customXml" ds:itemID="{B4BA5C02-AF3B-4431-AB71-25F022F53596}">
   <ds:schemaRefs>
     <ds:schemaRef ds:uri="http://schemas.openxmlformats.org/officeDocument/2006/bibliography"/>
   </ds:schemaRefs>

</xml_diff>

<commit_message>
Update KTA pravidel a ST karet
</commit_message>
<xml_diff>
--- a/kta/pravidla.docx
+++ b/kta/pravidla.docx
@@ -1971,7 +1971,19 @@
         <w:rPr>
           <w:rFonts w:ascii="Bahnschrift SemiCondensed" w:hAnsi="Bahnschrift SemiCondensed"/>
         </w:rPr>
-        <w:t xml:space="preserve">nebo ji </w:t>
+        <w:t xml:space="preserve">nebo </w:t>
+      </w:r>
+      <w:r>
+        <w:rPr>
+          <w:rFonts w:ascii="Bahnschrift SemiCondensed" w:hAnsi="Bahnschrift SemiCondensed"/>
+        </w:rPr>
+        <w:t>ho</w:t>
+      </w:r>
+      <w:r>
+        <w:rPr>
+          <w:rFonts w:ascii="Bahnschrift SemiCondensed" w:hAnsi="Bahnschrift SemiCondensed"/>
+        </w:rPr>
+        <w:t xml:space="preserve"> </w:t>
       </w:r>
       <w:r>
         <w:rPr>
@@ -3662,9 +3674,8 @@
           <w:color w:val="auto"/>
         </w:rPr>
         <w:lastRenderedPageBreak/>
-        <w:t>FAQ [</w:t>
-      </w:r>
-      <w:proofErr w:type="spellStart"/>
+        <w:t>FAQ [fakju:]</w:t>
+      </w:r>
       <w:r>
         <w:rPr>
           <w:rFonts w:ascii="GTA2 Mission" w:hAnsi="GTA2 Mission"/>
@@ -3672,9 +3683,17 @@
           <w:bCs/>
           <w:color w:val="auto"/>
         </w:rPr>
-        <w:t>fakju</w:t>
-      </w:r>
-      <w:proofErr w:type="spellEnd"/>
+        <w:t xml:space="preserve"> neboli ČKD (</w:t>
+      </w:r>
+      <w:r>
+        <w:rPr>
+          <w:rFonts w:ascii="GTA2 Mission" w:hAnsi="GTA2 Mission" w:cs="GTA2 Mission"/>
+          <w:b/>
+          <w:bCs/>
+          <w:color w:val="auto"/>
+        </w:rPr>
+        <w:t>č</w:t>
+      </w:r>
       <w:r>
         <w:rPr>
           <w:rFonts w:ascii="GTA2 Mission" w:hAnsi="GTA2 Mission"/>
@@ -3682,7 +3701,7 @@
           <w:bCs/>
           <w:color w:val="auto"/>
         </w:rPr>
-        <w:t>:]</w:t>
+        <w:t>asto kladen</w:t>
       </w:r>
       <w:r>
         <w:rPr>
@@ -3691,16 +3710,7 @@
           <w:bCs/>
           <w:color w:val="auto"/>
         </w:rPr>
-        <w:t xml:space="preserve"> neboli ČKD (</w:t>
-      </w:r>
-      <w:r>
-        <w:rPr>
-          <w:rFonts w:ascii="GTA2 Mission" w:hAnsi="GTA2 Mission" w:cs="GTA2 Mission"/>
-          <w:b/>
-          <w:bCs/>
-          <w:color w:val="auto"/>
-        </w:rPr>
-        <w:t>č</w:t>
+        <w:t>é</w:t>
       </w:r>
       <w:r>
         <w:rPr>
@@ -3709,24 +3719,6 @@
           <w:bCs/>
           <w:color w:val="auto"/>
         </w:rPr>
-        <w:t>asto kladen</w:t>
-      </w:r>
-      <w:r>
-        <w:rPr>
-          <w:rFonts w:ascii="GTA2 Mission" w:hAnsi="GTA2 Mission"/>
-          <w:b/>
-          <w:bCs/>
-          <w:color w:val="auto"/>
-        </w:rPr>
-        <w:t>é</w:t>
-      </w:r>
-      <w:r>
-        <w:rPr>
-          <w:rFonts w:ascii="GTA2 Mission" w:hAnsi="GTA2 Mission"/>
-          <w:b/>
-          <w:bCs/>
-          <w:color w:val="auto"/>
-        </w:rPr>
         <w:t xml:space="preserve"> dotazy)</w:t>
       </w:r>
     </w:p>
@@ -3855,21 +3847,7 @@
         <w:rPr>
           <w:rFonts w:ascii="Bahnschrift SemiCondensed" w:hAnsi="Bahnschrift SemiCondensed"/>
         </w:rPr>
-        <w:t xml:space="preserve"> v závislosti na kombinaci typu kradeného auta a náhodného auta z vrchu balíčku. Existují tři typy aut: standard, </w:t>
-      </w:r>
-      <w:proofErr w:type="spellStart"/>
-      <w:r>
-        <w:rPr>
-          <w:rFonts w:ascii="Bahnschrift SemiCondensed" w:hAnsi="Bahnschrift SemiCondensed"/>
-        </w:rPr>
-        <w:t>premium</w:t>
-      </w:r>
-      <w:proofErr w:type="spellEnd"/>
-      <w:r>
-        <w:rPr>
-          <w:rFonts w:ascii="Bahnschrift SemiCondensed" w:hAnsi="Bahnschrift SemiCondensed"/>
-        </w:rPr>
-        <w:t xml:space="preserve"> a de luxe. </w:t>
+        <w:t xml:space="preserve"> v závislosti na kombinaci typu kradeného auta a náhodného auta z vrchu balíčku. Existují tři typy aut: standard, premium a de luxe. </w:t>
       </w:r>
       <w:r>
         <w:rPr>
@@ -3947,35 +3925,7 @@
         <w:rPr>
           <w:rFonts w:ascii="Bahnschrift SemiCondensed" w:hAnsi="Bahnschrift SemiCondensed"/>
         </w:rPr>
-        <w:t xml:space="preserve">Při krádeži </w:t>
-      </w:r>
-      <w:proofErr w:type="spellStart"/>
-      <w:r>
-        <w:rPr>
-          <w:rFonts w:ascii="Bahnschrift SemiCondensed" w:hAnsi="Bahnschrift SemiCondensed"/>
-        </w:rPr>
-        <w:t>premium</w:t>
-      </w:r>
-      <w:proofErr w:type="spellEnd"/>
-      <w:r>
-        <w:rPr>
-          <w:rFonts w:ascii="Bahnschrift SemiCondensed" w:hAnsi="Bahnschrift SemiCondensed"/>
-        </w:rPr>
-        <w:t xml:space="preserve"> auta získáte policajta, pokud otočíte další </w:t>
-      </w:r>
-      <w:proofErr w:type="spellStart"/>
-      <w:r>
-        <w:rPr>
-          <w:rFonts w:ascii="Bahnschrift SemiCondensed" w:hAnsi="Bahnschrift SemiCondensed"/>
-        </w:rPr>
-        <w:t>premium</w:t>
-      </w:r>
-      <w:proofErr w:type="spellEnd"/>
-      <w:r>
-        <w:rPr>
-          <w:rFonts w:ascii="Bahnschrift SemiCondensed" w:hAnsi="Bahnschrift SemiCondensed"/>
-        </w:rPr>
-        <w:t xml:space="preserve"> auto, nebo dva policajty, pokud otočíte </w:t>
+        <w:t xml:space="preserve">Při krádeži premium auta získáte policajta, pokud otočíte další premium auto, nebo dva policajty, pokud otočíte </w:t>
       </w:r>
       <w:r>
         <w:rPr>
@@ -4005,21 +3955,7 @@
         <w:rPr>
           <w:rFonts w:ascii="Bahnschrift SemiCondensed" w:hAnsi="Bahnschrift SemiCondensed"/>
         </w:rPr>
-        <w:t xml:space="preserve">Při krádeži de luxe auta vás vždy začne pronásledovat policajt. Jeden, pokud otočíte standard auto, dva, pokud otočíte </w:t>
-      </w:r>
-      <w:proofErr w:type="spellStart"/>
-      <w:r>
-        <w:rPr>
-          <w:rFonts w:ascii="Bahnschrift SemiCondensed" w:hAnsi="Bahnschrift SemiCondensed"/>
-        </w:rPr>
-        <w:t>premium</w:t>
-      </w:r>
-      <w:proofErr w:type="spellEnd"/>
-      <w:r>
-        <w:rPr>
-          <w:rFonts w:ascii="Bahnschrift SemiCondensed" w:hAnsi="Bahnschrift SemiCondensed"/>
-        </w:rPr>
-        <w:t xml:space="preserve"> auto, a tři, pokud otočíte de luxe auto.</w:t>
+        <w:t>Při krádeži de luxe auta vás vždy začne pronásledovat policajt. Jeden, pokud otočíte standard auto, dva, pokud otočíte premium auto, a tři, pokud otočíte de luxe auto.</w:t>
       </w:r>
     </w:p>
     <w:p>
@@ -4068,13 +4004,7 @@
         <w:rPr>
           <w:rFonts w:ascii="Bahnschrift SemiCondensed" w:hAnsi="Bahnschrift SemiCondensed"/>
         </w:rPr>
-        <w:t xml:space="preserve">Karta z vrchu balíčku se odhazuje </w:t>
-      </w:r>
-      <w:r>
-        <w:rPr>
-          <w:rFonts w:ascii="Bahnschrift SemiCondensed" w:hAnsi="Bahnschrift SemiCondensed"/>
-        </w:rPr>
-        <w:t>na hromádku použitých aut.</w:t>
+        <w:t>Karta z vrchu balíčku se odhazuje na hromádku použitých aut.</w:t>
       </w:r>
     </w:p>
     <w:p>
@@ -5988,43 +5918,7 @@
                                 <w:sz w:val="24"/>
                                 <w:szCs w:val="26"/>
                               </w:rPr>
-                              <w:t xml:space="preserve">Hra spadá pod licenci </w:t>
-                            </w:r>
-                            <w:proofErr w:type="spellStart"/>
-                            <w:r>
-                              <w:rPr>
-                                <w:rFonts w:ascii="Bahnschrift SemiCondensed" w:hAnsi="Bahnschrift SemiCondensed"/>
-                                <w:sz w:val="24"/>
-                                <w:szCs w:val="26"/>
-                              </w:rPr>
-                              <w:t>Creative</w:t>
-                            </w:r>
-                            <w:proofErr w:type="spellEnd"/>
-                            <w:r>
-                              <w:rPr>
-                                <w:rFonts w:ascii="Bahnschrift SemiCondensed" w:hAnsi="Bahnschrift SemiCondensed"/>
-                                <w:sz w:val="24"/>
-                                <w:szCs w:val="26"/>
-                              </w:rPr>
-                              <w:t xml:space="preserve"> </w:t>
-                            </w:r>
-                            <w:proofErr w:type="spellStart"/>
-                            <w:r>
-                              <w:rPr>
-                                <w:rFonts w:ascii="Bahnschrift SemiCondensed" w:hAnsi="Bahnschrift SemiCondensed"/>
-                                <w:sz w:val="24"/>
-                                <w:szCs w:val="26"/>
-                              </w:rPr>
-                              <w:t>Commons</w:t>
-                            </w:r>
-                            <w:proofErr w:type="spellEnd"/>
-                            <w:r>
-                              <w:rPr>
-                                <w:rFonts w:ascii="Bahnschrift SemiCondensed" w:hAnsi="Bahnschrift SemiCondensed"/>
-                                <w:sz w:val="24"/>
-                                <w:szCs w:val="26"/>
-                              </w:rPr>
-                              <w:t xml:space="preserve"> a je možné ji nekomerčně šířit a kopírovat. </w:t>
+                              <w:t xml:space="preserve">Hra spadá pod licenci Creative Commons a je možné ji nekomerčně šířit a kopírovat. </w:t>
                             </w:r>
                             <w:r>
                               <w:rPr>
@@ -6032,25 +5926,7 @@
                                 <w:sz w:val="24"/>
                                 <w:szCs w:val="26"/>
                               </w:rPr>
-                              <w:t xml:space="preserve">CC BY-NC-ND </w:t>
-                            </w:r>
-                            <w:proofErr w:type="spellStart"/>
-                            <w:r>
-                              <w:rPr>
-                                <w:rFonts w:ascii="Bahnschrift SemiCondensed" w:hAnsi="Bahnschrift SemiCondensed"/>
-                                <w:sz w:val="24"/>
-                                <w:szCs w:val="26"/>
-                              </w:rPr>
-                              <w:t>JerryLabs</w:t>
-                            </w:r>
-                            <w:proofErr w:type="spellEnd"/>
-                            <w:r>
-                              <w:rPr>
-                                <w:rFonts w:ascii="Bahnschrift SemiCondensed" w:hAnsi="Bahnschrift SemiCondensed"/>
-                                <w:sz w:val="24"/>
-                                <w:szCs w:val="26"/>
-                              </w:rPr>
-                              <w:t xml:space="preserve"> 2021</w:t>
+                              <w:t>CC BY-NC-ND JerryLabs 2021</w:t>
                             </w:r>
                           </w:p>
                           <w:p>
@@ -6122,19 +5998,8 @@
                                   <w:sz w:val="24"/>
                                   <w:szCs w:val="24"/>
                                 </w:rPr>
-                                <w:t>facebook.com/</w:t>
+                                <w:t>facebook.com/jerrylabsgames</w:t>
                               </w:r>
-                              <w:proofErr w:type="spellStart"/>
-                              <w:r>
-                                <w:rPr>
-                                  <w:rStyle w:val="Hypertextovodkaz"/>
-                                  <w:rFonts w:ascii="Bahnschrift SemiCondensed" w:hAnsi="Bahnschrift SemiCondensed"/>
-                                  <w:sz w:val="24"/>
-                                  <w:szCs w:val="24"/>
-                                </w:rPr>
-                                <w:t>jerrylabsgames</w:t>
-                              </w:r>
-                              <w:proofErr w:type="spellEnd"/>
                             </w:hyperlink>
                             <w:r>
                               <w:rPr>
@@ -6184,19 +6049,8 @@
                                   <w:sz w:val="24"/>
                                   <w:szCs w:val="24"/>
                                 </w:rPr>
-                                <w:t>instagram.com/</w:t>
+                                <w:t>instagram.com/jerrylabsgames</w:t>
                               </w:r>
-                              <w:proofErr w:type="spellStart"/>
-                              <w:r>
-                                <w:rPr>
-                                  <w:rStyle w:val="Hypertextovodkaz"/>
-                                  <w:rFonts w:ascii="Bahnschrift SemiCondensed" w:hAnsi="Bahnschrift SemiCondensed"/>
-                                  <w:sz w:val="24"/>
-                                  <w:szCs w:val="24"/>
-                                </w:rPr>
-                                <w:t>jerrylabsgames</w:t>
-                              </w:r>
-                              <w:proofErr w:type="spellEnd"/>
                             </w:hyperlink>
                           </w:p>
                         </w:txbxContent>
@@ -6255,43 +6109,7 @@
                           <w:sz w:val="24"/>
                           <w:szCs w:val="26"/>
                         </w:rPr>
-                        <w:t xml:space="preserve">Hra spadá pod licenci </w:t>
-                      </w:r>
-                      <w:proofErr w:type="spellStart"/>
-                      <w:r>
-                        <w:rPr>
-                          <w:rFonts w:ascii="Bahnschrift SemiCondensed" w:hAnsi="Bahnschrift SemiCondensed"/>
-                          <w:sz w:val="24"/>
-                          <w:szCs w:val="26"/>
-                        </w:rPr>
-                        <w:t>Creative</w:t>
-                      </w:r>
-                      <w:proofErr w:type="spellEnd"/>
-                      <w:r>
-                        <w:rPr>
-                          <w:rFonts w:ascii="Bahnschrift SemiCondensed" w:hAnsi="Bahnschrift SemiCondensed"/>
-                          <w:sz w:val="24"/>
-                          <w:szCs w:val="26"/>
-                        </w:rPr>
-                        <w:t xml:space="preserve"> </w:t>
-                      </w:r>
-                      <w:proofErr w:type="spellStart"/>
-                      <w:r>
-                        <w:rPr>
-                          <w:rFonts w:ascii="Bahnschrift SemiCondensed" w:hAnsi="Bahnschrift SemiCondensed"/>
-                          <w:sz w:val="24"/>
-                          <w:szCs w:val="26"/>
-                        </w:rPr>
-                        <w:t>Commons</w:t>
-                      </w:r>
-                      <w:proofErr w:type="spellEnd"/>
-                      <w:r>
-                        <w:rPr>
-                          <w:rFonts w:ascii="Bahnschrift SemiCondensed" w:hAnsi="Bahnschrift SemiCondensed"/>
-                          <w:sz w:val="24"/>
-                          <w:szCs w:val="26"/>
-                        </w:rPr>
-                        <w:t xml:space="preserve"> a je možné ji nekomerčně šířit a kopírovat. </w:t>
+                        <w:t xml:space="preserve">Hra spadá pod licenci Creative Commons a je možné ji nekomerčně šířit a kopírovat. </w:t>
                       </w:r>
                       <w:r>
                         <w:rPr>
@@ -6299,25 +6117,7 @@
                           <w:sz w:val="24"/>
                           <w:szCs w:val="26"/>
                         </w:rPr>
-                        <w:t xml:space="preserve">CC BY-NC-ND </w:t>
-                      </w:r>
-                      <w:proofErr w:type="spellStart"/>
-                      <w:r>
-                        <w:rPr>
-                          <w:rFonts w:ascii="Bahnschrift SemiCondensed" w:hAnsi="Bahnschrift SemiCondensed"/>
-                          <w:sz w:val="24"/>
-                          <w:szCs w:val="26"/>
-                        </w:rPr>
-                        <w:t>JerryLabs</w:t>
-                      </w:r>
-                      <w:proofErr w:type="spellEnd"/>
-                      <w:r>
-                        <w:rPr>
-                          <w:rFonts w:ascii="Bahnschrift SemiCondensed" w:hAnsi="Bahnschrift SemiCondensed"/>
-                          <w:sz w:val="24"/>
-                          <w:szCs w:val="26"/>
-                        </w:rPr>
-                        <w:t xml:space="preserve"> 2021</w:t>
+                        <w:t>CC BY-NC-ND JerryLabs 2021</w:t>
                       </w:r>
                     </w:p>
                     <w:p>
@@ -6389,19 +6189,8 @@
                             <w:sz w:val="24"/>
                             <w:szCs w:val="24"/>
                           </w:rPr>
-                          <w:t>facebook.com/</w:t>
+                          <w:t>facebook.com/jerrylabsgames</w:t>
                         </w:r>
-                        <w:proofErr w:type="spellStart"/>
-                        <w:r>
-                          <w:rPr>
-                            <w:rStyle w:val="Hypertextovodkaz"/>
-                            <w:rFonts w:ascii="Bahnschrift SemiCondensed" w:hAnsi="Bahnschrift SemiCondensed"/>
-                            <w:sz w:val="24"/>
-                            <w:szCs w:val="24"/>
-                          </w:rPr>
-                          <w:t>jerrylabsgames</w:t>
-                        </w:r>
-                        <w:proofErr w:type="spellEnd"/>
                       </w:hyperlink>
                       <w:r>
                         <w:rPr>
@@ -6451,19 +6240,8 @@
                             <w:sz w:val="24"/>
                             <w:szCs w:val="24"/>
                           </w:rPr>
-                          <w:t>instagram.com/</w:t>
+                          <w:t>instagram.com/jerrylabsgames</w:t>
                         </w:r>
-                        <w:proofErr w:type="spellStart"/>
-                        <w:r>
-                          <w:rPr>
-                            <w:rStyle w:val="Hypertextovodkaz"/>
-                            <w:rFonts w:ascii="Bahnschrift SemiCondensed" w:hAnsi="Bahnschrift SemiCondensed"/>
-                            <w:sz w:val="24"/>
-                            <w:szCs w:val="24"/>
-                          </w:rPr>
-                          <w:t>jerrylabsgames</w:t>
-                        </w:r>
-                        <w:proofErr w:type="spellEnd"/>
                       </w:hyperlink>
                     </w:p>
                   </w:txbxContent>
@@ -7550,21 +7328,7 @@
                               <w:rPr>
                                 <w:rFonts w:ascii="Bahnschrift SemiCondensed" w:hAnsi="Bahnschrift SemiCondensed"/>
                               </w:rPr>
-                              <w:t xml:space="preserve">Existují 3 typy aut: standard, </w:t>
-                            </w:r>
-                            <w:proofErr w:type="spellStart"/>
-                            <w:r>
-                              <w:rPr>
-                                <w:rFonts w:ascii="Bahnschrift SemiCondensed" w:hAnsi="Bahnschrift SemiCondensed"/>
-                              </w:rPr>
-                              <w:t>premium</w:t>
-                            </w:r>
-                            <w:proofErr w:type="spellEnd"/>
-                            <w:r>
-                              <w:rPr>
-                                <w:rFonts w:ascii="Bahnschrift SemiCondensed" w:hAnsi="Bahnschrift SemiCondensed"/>
-                              </w:rPr>
-                              <w:t xml:space="preserve"> a de luxe</w:t>
+                              <w:t>Existují 3 typy aut: standard, premium a de luxe</w:t>
                             </w:r>
                           </w:p>
                         </w:txbxContent>
@@ -7618,21 +7382,7 @@
                         <w:rPr>
                           <w:rFonts w:ascii="Bahnschrift SemiCondensed" w:hAnsi="Bahnschrift SemiCondensed"/>
                         </w:rPr>
-                        <w:t xml:space="preserve">Existují 3 typy aut: standard, </w:t>
-                      </w:r>
-                      <w:proofErr w:type="spellStart"/>
-                      <w:r>
-                        <w:rPr>
-                          <w:rFonts w:ascii="Bahnschrift SemiCondensed" w:hAnsi="Bahnschrift SemiCondensed"/>
-                        </w:rPr>
-                        <w:t>premium</w:t>
-                      </w:r>
-                      <w:proofErr w:type="spellEnd"/>
-                      <w:r>
-                        <w:rPr>
-                          <w:rFonts w:ascii="Bahnschrift SemiCondensed" w:hAnsi="Bahnschrift SemiCondensed"/>
-                        </w:rPr>
-                        <w:t xml:space="preserve"> a de luxe</w:t>
+                        <w:t>Existují 3 typy aut: standard, premium a de luxe</w:t>
                       </w:r>
                     </w:p>
                   </w:txbxContent>

</xml_diff>